<commit_message>
[add] content of address
</commit_message>
<xml_diff>
--- a/ProgramDebugPratice_April.docx
+++ b/ProgramDebugPratice_April.docx
@@ -7778,9 +7778,6 @@
     <w:p>
       <w:pPr>
         <w:pStyle w:val="BodyTextIndent2"/>
-        <w:rPr>
-          <w:rFonts w:hint="eastAsia"/>
-        </w:rPr>
       </w:pPr>
       <w:r>
         <w:rPr>
@@ -7827,16 +7824,1519 @@
     <w:p>
       <w:pPr>
         <w:pStyle w:val="BodyTextIndent2"/>
-        <w:rPr>
-          <w:rFonts w:hint="eastAsia"/>
-        </w:rPr>
-      </w:pPr>
-      <w:r>
-        <w:rPr>
-          <w:rFonts w:hint="eastAsia"/>
-        </w:rPr>
-        <w:t>寄存器是中央处理单元内部能够存储参与运算的数据和结果的时序逻辑电路。</w:t>
-      </w:r>
+      </w:pPr>
+      <w:r>
+        <w:rPr>
+          <w:rFonts w:hint="eastAsia"/>
+        </w:rPr>
+        <w:t>寄存器是中央处理单元内部能够存储参与运算的数据和结果的时序逻辑电路</w:t>
+      </w:r>
+      <w:r>
+        <w:rPr>
+          <w:rFonts w:hint="eastAsia"/>
+        </w:rPr>
+        <w:t>。计算机本质是一个存储数据并且计算处理数据的机器。其中存储数据的功能就在磁盘、内存和寄存器中体现。当CPU需要进行数据计算时，</w:t>
+      </w:r>
+      <w:r>
+        <w:rPr>
+          <w:rFonts w:hint="eastAsia"/>
+        </w:rPr>
+        <w:t>会预先将数据从硬盘读取到内存中，然后再把即将要使用的数据从内存读取到寄存器中。寄存器，又被称为缓存，是</w:t>
+      </w:r>
+      <w:r>
+        <w:rPr>
+          <w:rFonts w:hint="eastAsia"/>
+        </w:rPr>
+        <w:t>容量最小，</w:t>
+      </w:r>
+      <w:r>
+        <w:rPr>
+          <w:rFonts w:hint="eastAsia"/>
+        </w:rPr>
+        <w:t>读写速度最快的存储数据的设备，但是它的造价是最昂贵的。内存和磁盘对应的读写速度和造价依次下降</w:t>
+      </w:r>
+      <w:r>
+        <w:rPr>
+          <w:rFonts w:hint="eastAsia"/>
+        </w:rPr>
+        <w:t>，容量依次增大</w:t>
+      </w:r>
+      <w:r>
+        <w:rPr>
+          <w:rFonts w:hint="eastAsia"/>
+        </w:rPr>
+        <w:t>。</w:t>
+      </w:r>
+    </w:p>
+    <w:p>
+      <w:pPr>
+        <w:pStyle w:val="BodyTextIndent2"/>
+      </w:pPr>
+      <w:r>
+        <w:rPr>
+          <w:rFonts w:hint="eastAsia"/>
+        </w:rPr>
+        <w:t>寄存器分为通用寄存器组、指针和变址寄存器、段寄存器、指令指针寄存器、标志寄存器。</w:t>
+      </w:r>
+    </w:p>
+    <w:p>
+      <w:pPr>
+        <w:pStyle w:val="BodyTextIndent2"/>
+        <w:ind w:firstLineChars="0" w:firstLine="0"/>
+        <w:rPr>
+          <w:rFonts w:hint="eastAsia"/>
+          <w:b/>
+          <w:bCs/>
+        </w:rPr>
+      </w:pPr>
+      <w:r>
+        <w:rPr>
+          <w:b/>
+          <w:bCs/>
+        </w:rPr>
+        <w:t>3</w:t>
+      </w:r>
+      <w:r>
+        <w:rPr>
+          <w:rFonts w:hint="eastAsia"/>
+          <w:b/>
+          <w:bCs/>
+        </w:rPr>
+        <w:t>.</w:t>
+      </w:r>
+      <w:r>
+        <w:rPr>
+          <w:b/>
+          <w:bCs/>
+        </w:rPr>
+        <w:t>1</w:t>
+      </w:r>
+      <w:r>
+        <w:rPr>
+          <w:rFonts w:hint="eastAsia"/>
+          <w:b/>
+          <w:bCs/>
+        </w:rPr>
+        <w:t>.</w:t>
+      </w:r>
+      <w:r>
+        <w:rPr>
+          <w:b/>
+          <w:bCs/>
+        </w:rPr>
+        <w:t>2</w:t>
+      </w:r>
+      <w:r>
+        <w:rPr>
+          <w:rFonts w:hint="eastAsia"/>
+          <w:b/>
+          <w:bCs/>
+        </w:rPr>
+        <w:t>.</w:t>
+      </w:r>
+      <w:r>
+        <w:rPr>
+          <w:b/>
+          <w:bCs/>
+        </w:rPr>
+        <w:t xml:space="preserve">1 </w:t>
+      </w:r>
+      <w:r>
+        <w:rPr>
+          <w:rFonts w:hint="eastAsia"/>
+          <w:b/>
+          <w:bCs/>
+        </w:rPr>
+        <w:t>通用寄存器</w:t>
+      </w:r>
+    </w:p>
+    <w:p>
+      <w:pPr>
+        <w:pStyle w:val="BodyTextIndent2"/>
+      </w:pPr>
+      <w:r>
+        <w:rPr>
+          <w:rFonts w:hint="eastAsia"/>
+        </w:rPr>
+        <w:t>通用寄存器组包括AX、</w:t>
+      </w:r>
+      <w:r>
+        <w:rPr>
+          <w:rFonts w:hint="eastAsia"/>
+        </w:rPr>
+        <w:t xml:space="preserve">BX、CX、DX </w:t>
+      </w:r>
+      <w:r>
+        <w:t xml:space="preserve">4 </w:t>
+      </w:r>
+      <w:r>
+        <w:rPr>
+          <w:rFonts w:hint="eastAsia"/>
+        </w:rPr>
+        <w:t>个寄存器，其中每个寄存器根据CPU迭代的版本，%</w:t>
+      </w:r>
+      <w:r>
+        <w:t>ax</w:t>
+      </w:r>
+      <w:r>
+        <w:rPr>
+          <w:rFonts w:hint="eastAsia"/>
+        </w:rPr>
+        <w:t xml:space="preserve"> 是1</w:t>
+      </w:r>
+      <w:r>
+        <w:t>6</w:t>
+      </w:r>
+      <w:r>
+        <w:rPr>
+          <w:rFonts w:hint="eastAsia"/>
+        </w:rPr>
+        <w:t>位的寄存器，%</w:t>
+      </w:r>
+      <w:proofErr w:type="spellStart"/>
+      <w:r>
+        <w:rPr>
+          <w:rFonts w:hint="eastAsia"/>
+        </w:rPr>
+        <w:t>eax</w:t>
+      </w:r>
+      <w:proofErr w:type="spellEnd"/>
+      <w:r>
+        <w:t xml:space="preserve"> </w:t>
+      </w:r>
+      <w:r>
+        <w:rPr>
+          <w:rFonts w:hint="eastAsia"/>
+        </w:rPr>
+        <w:t>是3</w:t>
+      </w:r>
+      <w:r>
+        <w:t>2</w:t>
+      </w:r>
+      <w:r>
+        <w:rPr>
+          <w:rFonts w:hint="eastAsia"/>
+        </w:rPr>
+        <w:t>位的寄存器，%</w:t>
+      </w:r>
+      <w:proofErr w:type="spellStart"/>
+      <w:r>
+        <w:rPr>
+          <w:rFonts w:hint="eastAsia"/>
+        </w:rPr>
+        <w:t>rax</w:t>
+      </w:r>
+      <w:proofErr w:type="spellEnd"/>
+      <w:r>
+        <w:t xml:space="preserve"> </w:t>
+      </w:r>
+      <w:r>
+        <w:rPr>
+          <w:rFonts w:hint="eastAsia"/>
+        </w:rPr>
+        <w:t>是6</w:t>
+      </w:r>
+      <w:r>
+        <w:t>4</w:t>
+      </w:r>
+      <w:r>
+        <w:rPr>
+          <w:rFonts w:hint="eastAsia"/>
+        </w:rPr>
+        <w:t>位的寄存器；BX、C</w:t>
+      </w:r>
+      <w:r>
+        <w:t>X</w:t>
+      </w:r>
+      <w:r>
+        <w:rPr>
+          <w:rFonts w:hint="eastAsia"/>
+        </w:rPr>
+        <w:t>、DX系列的寄存器同理也有1</w:t>
+      </w:r>
+      <w:r>
+        <w:t>6</w:t>
+      </w:r>
+      <w:r>
+        <w:rPr>
+          <w:rFonts w:hint="eastAsia"/>
+        </w:rPr>
+        <w:t>、3</w:t>
+      </w:r>
+      <w:r>
+        <w:t>2</w:t>
+      </w:r>
+      <w:r>
+        <w:rPr>
+          <w:rFonts w:hint="eastAsia"/>
+        </w:rPr>
+        <w:t>和6</w:t>
+      </w:r>
+      <w:r>
+        <w:t>4</w:t>
+      </w:r>
+      <w:r>
+        <w:rPr>
+          <w:rFonts w:hint="eastAsia"/>
+        </w:rPr>
+        <w:t>位的寄存器迭代版本。</w:t>
+      </w:r>
+    </w:p>
+    <w:p>
+      <w:pPr>
+        <w:pStyle w:val="BodyTextIndent2"/>
+      </w:pPr>
+      <w:r>
+        <w:t>AX</w:t>
+      </w:r>
+      <w:r>
+        <w:rPr>
+          <w:rFonts w:hint="eastAsia"/>
+        </w:rPr>
+        <w:t>：</w:t>
+      </w:r>
+      <w:r>
+        <w:rPr>
+          <w:rFonts w:hint="eastAsia"/>
+        </w:rPr>
+        <w:t>累加器，主要存储返回值；</w:t>
+      </w:r>
+      <w:r>
+        <w:rPr>
+          <w:rFonts w:hint="eastAsia"/>
+        </w:rPr>
+        <w:t>1</w:t>
+      </w:r>
+      <w:r>
+        <w:t>6</w:t>
+      </w:r>
+      <w:r>
+        <w:rPr>
+          <w:rFonts w:hint="eastAsia"/>
+        </w:rPr>
+        <w:t>位的是%ax，有AH、AL的高8位和低8位区分</w:t>
+      </w:r>
+      <w:r>
+        <w:rPr>
+          <w:rFonts w:hint="eastAsia"/>
+        </w:rPr>
+        <w:t>；</w:t>
+      </w:r>
+      <w:r>
+        <w:rPr>
+          <w:rFonts w:hint="eastAsia"/>
+        </w:rPr>
+        <w:t>3</w:t>
+      </w:r>
+      <w:r>
+        <w:t>2</w:t>
+      </w:r>
+      <w:r>
+        <w:rPr>
+          <w:rFonts w:hint="eastAsia"/>
+        </w:rPr>
+        <w:t>位的是%</w:t>
+      </w:r>
+      <w:proofErr w:type="spellStart"/>
+      <w:r>
+        <w:rPr>
+          <w:rFonts w:hint="eastAsia"/>
+        </w:rPr>
+        <w:t>eax</w:t>
+      </w:r>
+      <w:proofErr w:type="spellEnd"/>
+      <w:r>
+        <w:rPr>
+          <w:rFonts w:hint="eastAsia"/>
+        </w:rPr>
+        <w:t>；</w:t>
+      </w:r>
+      <w:r>
+        <w:rPr>
+          <w:rFonts w:hint="eastAsia"/>
+        </w:rPr>
+        <w:t>6</w:t>
+      </w:r>
+      <w:r>
+        <w:t>4</w:t>
+      </w:r>
+      <w:r>
+        <w:rPr>
+          <w:rFonts w:hint="eastAsia"/>
+        </w:rPr>
+        <w:t>位的是%</w:t>
+      </w:r>
+      <w:proofErr w:type="spellStart"/>
+      <w:r>
+        <w:rPr>
+          <w:rFonts w:hint="eastAsia"/>
+        </w:rPr>
+        <w:t>rax</w:t>
+      </w:r>
+      <w:proofErr w:type="spellEnd"/>
+      <w:r>
+        <w:rPr>
+          <w:rFonts w:hint="eastAsia"/>
+        </w:rPr>
+        <w:t>；</w:t>
+      </w:r>
+    </w:p>
+    <w:p>
+      <w:pPr>
+        <w:pStyle w:val="BodyTextIndent2"/>
+      </w:pPr>
+      <w:r>
+        <w:rPr>
+          <w:rFonts w:hint="eastAsia"/>
+        </w:rPr>
+        <w:t>BX</w:t>
+      </w:r>
+      <w:r>
+        <w:rPr>
+          <w:rFonts w:hint="eastAsia"/>
+        </w:rPr>
+        <w:t>：</w:t>
+      </w:r>
+      <w:r>
+        <w:rPr>
+          <w:rFonts w:hint="eastAsia"/>
+        </w:rPr>
+        <w:t>基址存储器，主要被调用者保存；</w:t>
+      </w:r>
+      <w:r>
+        <w:rPr>
+          <w:rFonts w:hint="eastAsia"/>
+        </w:rPr>
+        <w:t>1</w:t>
+      </w:r>
+      <w:r>
+        <w:t>6</w:t>
+      </w:r>
+      <w:r>
+        <w:rPr>
+          <w:rFonts w:hint="eastAsia"/>
+        </w:rPr>
+        <w:t>位的是%bx</w:t>
+      </w:r>
+      <w:r>
+        <w:rPr>
+          <w:rFonts w:hint="eastAsia"/>
+        </w:rPr>
+        <w:t>，</w:t>
+      </w:r>
+      <w:r>
+        <w:rPr>
+          <w:rFonts w:hint="eastAsia"/>
+        </w:rPr>
+        <w:t>有BH、BL的高8位和低8位区分；</w:t>
+      </w:r>
+      <w:r>
+        <w:rPr>
+          <w:rFonts w:hint="eastAsia"/>
+        </w:rPr>
+        <w:t>3</w:t>
+      </w:r>
+      <w:r>
+        <w:t>2</w:t>
+      </w:r>
+      <w:r>
+        <w:rPr>
+          <w:rFonts w:hint="eastAsia"/>
+        </w:rPr>
+        <w:t>位的是%</w:t>
+      </w:r>
+      <w:proofErr w:type="spellStart"/>
+      <w:r>
+        <w:rPr>
+          <w:rFonts w:hint="eastAsia"/>
+        </w:rPr>
+        <w:t>ebx</w:t>
+      </w:r>
+      <w:proofErr w:type="spellEnd"/>
+      <w:r>
+        <w:rPr>
+          <w:rFonts w:hint="eastAsia"/>
+        </w:rPr>
+        <w:t>；</w:t>
+      </w:r>
+      <w:r>
+        <w:rPr>
+          <w:rFonts w:hint="eastAsia"/>
+        </w:rPr>
+        <w:t>6</w:t>
+      </w:r>
+      <w:r>
+        <w:t>4</w:t>
+      </w:r>
+      <w:r>
+        <w:rPr>
+          <w:rFonts w:hint="eastAsia"/>
+        </w:rPr>
+        <w:t>位的是%</w:t>
+      </w:r>
+      <w:proofErr w:type="spellStart"/>
+      <w:r>
+        <w:rPr>
+          <w:rFonts w:hint="eastAsia"/>
+        </w:rPr>
+        <w:t>rbx</w:t>
+      </w:r>
+      <w:proofErr w:type="spellEnd"/>
+      <w:r>
+        <w:rPr>
+          <w:rFonts w:hint="eastAsia"/>
+        </w:rPr>
+        <w:t>；</w:t>
+      </w:r>
+    </w:p>
+    <w:p>
+      <w:pPr>
+        <w:pStyle w:val="BodyTextIndent2"/>
+      </w:pPr>
+      <w:r>
+        <w:rPr>
+          <w:rFonts w:hint="eastAsia"/>
+        </w:rPr>
+        <w:t>CX</w:t>
+      </w:r>
+      <w:r>
+        <w:rPr>
+          <w:rFonts w:hint="eastAsia"/>
+        </w:rPr>
+        <w:t>：</w:t>
+      </w:r>
+      <w:r>
+        <w:rPr>
+          <w:rFonts w:hint="eastAsia"/>
+        </w:rPr>
+        <w:t>基数寄存器，保存函数</w:t>
+      </w:r>
+      <w:r>
+        <w:rPr>
+          <w:rFonts w:hint="eastAsia"/>
+        </w:rPr>
+        <w:t>调</w:t>
+      </w:r>
+      <w:r>
+        <w:rPr>
+          <w:rFonts w:hint="eastAsia"/>
+        </w:rPr>
+        <w:t>用的第四个参数</w:t>
+      </w:r>
+      <w:r>
+        <w:rPr>
+          <w:rFonts w:hint="eastAsia"/>
+        </w:rPr>
+        <w:t>，1</w:t>
+      </w:r>
+      <w:r>
+        <w:t>6</w:t>
+      </w:r>
+      <w:r>
+        <w:rPr>
+          <w:rFonts w:hint="eastAsia"/>
+        </w:rPr>
+        <w:t>位的%</w:t>
+      </w:r>
+      <w:r>
+        <w:t>cx</w:t>
+      </w:r>
+      <w:r>
+        <w:rPr>
+          <w:rFonts w:hint="eastAsia"/>
+        </w:rPr>
+        <w:t>；</w:t>
+      </w:r>
+      <w:r>
+        <w:rPr>
+          <w:rFonts w:hint="eastAsia"/>
+        </w:rPr>
+        <w:t>3</w:t>
+      </w:r>
+      <w:r>
+        <w:t>2</w:t>
+      </w:r>
+      <w:r>
+        <w:rPr>
+          <w:rFonts w:hint="eastAsia"/>
+        </w:rPr>
+        <w:t>位的%</w:t>
+      </w:r>
+      <w:r>
+        <w:t>ecx;64</w:t>
+      </w:r>
+      <w:r>
+        <w:rPr>
+          <w:rFonts w:hint="eastAsia"/>
+        </w:rPr>
+        <w:t>位的%</w:t>
+      </w:r>
+      <w:proofErr w:type="spellStart"/>
+      <w:r>
+        <w:rPr>
+          <w:rFonts w:hint="eastAsia"/>
+        </w:rPr>
+        <w:t>rcx</w:t>
+      </w:r>
+      <w:proofErr w:type="spellEnd"/>
+      <w:r>
+        <w:rPr>
+          <w:rFonts w:hint="eastAsia"/>
+        </w:rPr>
+        <w:t>；</w:t>
+      </w:r>
+    </w:p>
+    <w:p>
+      <w:pPr>
+        <w:pStyle w:val="BodyTextIndent2"/>
+      </w:pPr>
+      <w:r>
+        <w:rPr>
+          <w:rFonts w:hint="eastAsia"/>
+        </w:rPr>
+        <w:t>DX</w:t>
+      </w:r>
+      <w:r>
+        <w:rPr>
+          <w:rFonts w:hint="eastAsia"/>
+        </w:rPr>
+        <w:t>：</w:t>
+      </w:r>
+      <w:r>
+        <w:rPr>
+          <w:rFonts w:hint="eastAsia"/>
+        </w:rPr>
+        <w:t>数据寄存器，保存函数</w:t>
+      </w:r>
+      <w:r>
+        <w:rPr>
+          <w:rFonts w:hint="eastAsia"/>
+        </w:rPr>
+        <w:t>调</w:t>
+      </w:r>
+      <w:r>
+        <w:rPr>
+          <w:rFonts w:hint="eastAsia"/>
+        </w:rPr>
+        <w:t>用的第三个参数</w:t>
+      </w:r>
+      <w:r>
+        <w:rPr>
+          <w:rFonts w:hint="eastAsia"/>
+        </w:rPr>
+        <w:t>；</w:t>
+      </w:r>
+      <w:r>
+        <w:rPr>
+          <w:rFonts w:hint="eastAsia"/>
+        </w:rPr>
+        <w:t>1</w:t>
+      </w:r>
+      <w:r>
+        <w:t>6</w:t>
+      </w:r>
+      <w:r>
+        <w:rPr>
+          <w:rFonts w:hint="eastAsia"/>
+        </w:rPr>
+        <w:t>位的%d</w:t>
+      </w:r>
+      <w:r>
+        <w:t>x</w:t>
+      </w:r>
+      <w:r>
+        <w:rPr>
+          <w:rFonts w:hint="eastAsia"/>
+        </w:rPr>
+        <w:t>；3</w:t>
+      </w:r>
+      <w:r>
+        <w:t>2</w:t>
+      </w:r>
+      <w:r>
+        <w:rPr>
+          <w:rFonts w:hint="eastAsia"/>
+        </w:rPr>
+        <w:t>位的%</w:t>
+      </w:r>
+      <w:r>
+        <w:t>e</w:t>
+      </w:r>
+      <w:r>
+        <w:rPr>
+          <w:rFonts w:hint="eastAsia"/>
+        </w:rPr>
+        <w:t>d</w:t>
+      </w:r>
+      <w:r>
+        <w:t>x;64</w:t>
+      </w:r>
+      <w:r>
+        <w:rPr>
+          <w:rFonts w:hint="eastAsia"/>
+        </w:rPr>
+        <w:t>位的%</w:t>
+      </w:r>
+      <w:proofErr w:type="spellStart"/>
+      <w:r>
+        <w:rPr>
+          <w:rFonts w:hint="eastAsia"/>
+        </w:rPr>
+        <w:t>rdx</w:t>
+      </w:r>
+      <w:proofErr w:type="spellEnd"/>
+      <w:r>
+        <w:rPr>
+          <w:rFonts w:hint="eastAsia"/>
+        </w:rPr>
+        <w:t>；</w:t>
+      </w:r>
+    </w:p>
+    <w:p>
+      <w:pPr>
+        <w:pStyle w:val="BodyTextIndent2"/>
+        <w:ind w:firstLineChars="0" w:firstLine="0"/>
+        <w:rPr>
+          <w:b/>
+          <w:bCs/>
+        </w:rPr>
+      </w:pPr>
+      <w:r>
+        <w:rPr>
+          <w:b/>
+          <w:bCs/>
+        </w:rPr>
+        <w:t>3</w:t>
+      </w:r>
+      <w:r>
+        <w:rPr>
+          <w:rFonts w:hint="eastAsia"/>
+          <w:b/>
+          <w:bCs/>
+        </w:rPr>
+        <w:t>.</w:t>
+      </w:r>
+      <w:r>
+        <w:rPr>
+          <w:b/>
+          <w:bCs/>
+        </w:rPr>
+        <w:t>1</w:t>
+      </w:r>
+      <w:r>
+        <w:rPr>
+          <w:rFonts w:hint="eastAsia"/>
+          <w:b/>
+          <w:bCs/>
+        </w:rPr>
+        <w:t>.</w:t>
+      </w:r>
+      <w:r>
+        <w:rPr>
+          <w:b/>
+          <w:bCs/>
+        </w:rPr>
+        <w:t>2</w:t>
+      </w:r>
+      <w:r>
+        <w:rPr>
+          <w:rFonts w:hint="eastAsia"/>
+          <w:b/>
+          <w:bCs/>
+        </w:rPr>
+        <w:t>.</w:t>
+      </w:r>
+      <w:r>
+        <w:rPr>
+          <w:b/>
+          <w:bCs/>
+        </w:rPr>
+        <w:t xml:space="preserve">2 </w:t>
+      </w:r>
+      <w:r>
+        <w:rPr>
+          <w:rFonts w:hint="eastAsia"/>
+          <w:b/>
+          <w:bCs/>
+        </w:rPr>
+        <w:t>指针和变址寄存器</w:t>
+      </w:r>
+    </w:p>
+    <w:p>
+      <w:pPr>
+        <w:pStyle w:val="BodyTextIndent2"/>
+        <w:ind w:firstLineChars="0" w:firstLine="0"/>
+        <w:rPr>
+          <w:lang w:val="fr-FR"/>
+        </w:rPr>
+      </w:pPr>
+      <w:r>
+        <w:lastRenderedPageBreak/>
+        <w:tab/>
+      </w:r>
+      <w:r>
+        <w:rPr>
+          <w:rFonts w:hint="eastAsia"/>
+          <w:lang w:val="fr-FR"/>
+        </w:rPr>
+        <w:t>BP</w:t>
+      </w:r>
+      <w:r>
+        <w:rPr>
+          <w:rFonts w:hint="eastAsia"/>
+          <w:lang w:val="fr-FR"/>
+        </w:rPr>
+        <w:t>（BASE</w:t>
+      </w:r>
+      <w:r>
+        <w:rPr>
+          <w:lang w:val="fr-FR"/>
+        </w:rPr>
+        <w:t xml:space="preserve"> </w:t>
+      </w:r>
+      <w:r>
+        <w:rPr>
+          <w:rFonts w:hint="eastAsia"/>
+          <w:lang w:val="fr-FR"/>
+        </w:rPr>
+        <w:t>Pointer</w:t>
+      </w:r>
+      <w:r>
+        <w:rPr>
+          <w:lang w:val="fr-FR"/>
+        </w:rPr>
+        <w:t xml:space="preserve"> </w:t>
+      </w:r>
+      <w:proofErr w:type="spellStart"/>
+      <w:r>
+        <w:rPr>
+          <w:rFonts w:hint="eastAsia"/>
+          <w:lang w:val="fr-FR"/>
+        </w:rPr>
+        <w:t>Register</w:t>
+      </w:r>
+      <w:proofErr w:type="spellEnd"/>
+      <w:r>
+        <w:rPr>
+          <w:rFonts w:hint="eastAsia"/>
+          <w:lang w:val="fr-FR"/>
+        </w:rPr>
+        <w:t>）</w:t>
+      </w:r>
+      <w:r>
+        <w:rPr>
+          <w:rFonts w:hint="eastAsia"/>
+          <w:lang w:val="fr-FR"/>
+        </w:rPr>
+        <w:t>：</w:t>
+      </w:r>
+      <w:r>
+        <w:rPr>
+          <w:rFonts w:hint="eastAsia"/>
+          <w:lang w:val="fr-FR"/>
+        </w:rPr>
+        <w:t>基址指针寄存器，</w:t>
+      </w:r>
+      <w:r>
+        <w:rPr>
+          <w:rFonts w:hint="eastAsia"/>
+          <w:lang w:val="fr-FR"/>
+        </w:rPr>
+        <w:t>被调用者保存</w:t>
+      </w:r>
+    </w:p>
+    <w:p>
+      <w:pPr>
+        <w:pStyle w:val="BodyTextIndent2"/>
+        <w:ind w:firstLineChars="0" w:firstLine="0"/>
+        <w:rPr>
+          <w:lang w:val="fr-FR"/>
+        </w:rPr>
+      </w:pPr>
+      <w:r>
+        <w:rPr>
+          <w:lang w:val="fr-FR"/>
+        </w:rPr>
+        <w:tab/>
+      </w:r>
+      <w:r>
+        <w:rPr>
+          <w:rFonts w:hint="eastAsia"/>
+          <w:lang w:val="fr-FR"/>
+        </w:rPr>
+        <w:t>SP（Stack</w:t>
+      </w:r>
+      <w:r>
+        <w:rPr>
+          <w:lang w:val="fr-FR"/>
+        </w:rPr>
+        <w:t xml:space="preserve"> </w:t>
+      </w:r>
+      <w:r>
+        <w:rPr>
+          <w:rFonts w:hint="eastAsia"/>
+          <w:lang w:val="fr-FR"/>
+        </w:rPr>
+        <w:t>Pointer</w:t>
+      </w:r>
+      <w:r>
+        <w:rPr>
+          <w:lang w:val="fr-FR"/>
+        </w:rPr>
+        <w:t xml:space="preserve"> </w:t>
+      </w:r>
+      <w:proofErr w:type="spellStart"/>
+      <w:r>
+        <w:rPr>
+          <w:rFonts w:hint="eastAsia"/>
+          <w:lang w:val="fr-FR"/>
+        </w:rPr>
+        <w:t>Register</w:t>
+      </w:r>
+      <w:proofErr w:type="spellEnd"/>
+      <w:r>
+        <w:rPr>
+          <w:rFonts w:hint="eastAsia"/>
+          <w:lang w:val="fr-FR"/>
+        </w:rPr>
+        <w:t>）：堆栈指针寄存器，保存栈指针；</w:t>
+      </w:r>
+    </w:p>
+    <w:p>
+      <w:pPr>
+        <w:pStyle w:val="BodyTextIndent2"/>
+        <w:ind w:firstLineChars="0" w:firstLine="0"/>
+      </w:pPr>
+      <w:r>
+        <w:rPr>
+          <w:lang w:val="fr-FR"/>
+        </w:rPr>
+        <w:tab/>
+      </w:r>
+      <w:r>
+        <w:rPr>
+          <w:rFonts w:hint="eastAsia"/>
+        </w:rPr>
+        <w:t>SI（Source</w:t>
+      </w:r>
+      <w:r>
+        <w:t xml:space="preserve"> Index Re</w:t>
+      </w:r>
+      <w:r>
+        <w:t>gister）</w:t>
+      </w:r>
+      <w:r>
+        <w:rPr>
+          <w:rFonts w:hint="eastAsia"/>
+        </w:rPr>
+        <w:t>：源变址寄存器，保存函数调用的第一个参数；</w:t>
+      </w:r>
+    </w:p>
+    <w:p>
+      <w:pPr>
+        <w:pStyle w:val="BodyTextIndent2"/>
+        <w:ind w:firstLineChars="0" w:firstLine="0"/>
+      </w:pPr>
+      <w:r>
+        <w:tab/>
+      </w:r>
+      <w:r>
+        <w:rPr>
+          <w:rFonts w:hint="eastAsia"/>
+        </w:rPr>
+        <w:t>DI（Destination</w:t>
+      </w:r>
+      <w:r>
+        <w:t xml:space="preserve"> </w:t>
+      </w:r>
+      <w:r>
+        <w:rPr>
+          <w:rFonts w:hint="eastAsia"/>
+        </w:rPr>
+        <w:t>Index</w:t>
+      </w:r>
+      <w:r>
+        <w:t xml:space="preserve"> </w:t>
+      </w:r>
+      <w:r>
+        <w:rPr>
+          <w:rFonts w:hint="eastAsia"/>
+        </w:rPr>
+        <w:t>Register）：目的变址寄存器，</w:t>
+      </w:r>
+      <w:r>
+        <w:rPr>
+          <w:rFonts w:hint="eastAsia"/>
+        </w:rPr>
+        <w:t>保存函数调用的第二个参数。</w:t>
+      </w:r>
+    </w:p>
+    <w:p>
+      <w:pPr>
+        <w:pStyle w:val="BodyTextIndent2"/>
+        <w:ind w:firstLineChars="0" w:firstLine="0"/>
+        <w:rPr>
+          <w:b/>
+          <w:bCs/>
+        </w:rPr>
+      </w:pPr>
+      <w:r>
+        <w:rPr>
+          <w:b/>
+          <w:bCs/>
+        </w:rPr>
+        <w:t>3</w:t>
+      </w:r>
+      <w:r>
+        <w:rPr>
+          <w:rFonts w:hint="eastAsia"/>
+          <w:b/>
+          <w:bCs/>
+        </w:rPr>
+        <w:t>.</w:t>
+      </w:r>
+      <w:r>
+        <w:rPr>
+          <w:b/>
+          <w:bCs/>
+        </w:rPr>
+        <w:t>1</w:t>
+      </w:r>
+      <w:r>
+        <w:rPr>
+          <w:rFonts w:hint="eastAsia"/>
+          <w:b/>
+          <w:bCs/>
+        </w:rPr>
+        <w:t>.</w:t>
+      </w:r>
+      <w:r>
+        <w:rPr>
+          <w:b/>
+          <w:bCs/>
+        </w:rPr>
+        <w:t>2</w:t>
+      </w:r>
+      <w:r>
+        <w:rPr>
+          <w:rFonts w:hint="eastAsia"/>
+          <w:b/>
+          <w:bCs/>
+        </w:rPr>
+        <w:t>.</w:t>
+      </w:r>
+      <w:r>
+        <w:rPr>
+          <w:b/>
+          <w:bCs/>
+        </w:rPr>
+        <w:t>3</w:t>
+      </w:r>
+      <w:r>
+        <w:rPr>
+          <w:b/>
+          <w:bCs/>
+        </w:rPr>
+        <w:t xml:space="preserve"> </w:t>
+      </w:r>
+      <w:r>
+        <w:rPr>
+          <w:rFonts w:hint="eastAsia"/>
+          <w:b/>
+          <w:bCs/>
+        </w:rPr>
+        <w:t>段寄存器</w:t>
+      </w:r>
+    </w:p>
+    <w:p>
+      <w:pPr>
+        <w:pStyle w:val="BodyTextIndent2"/>
+        <w:ind w:firstLineChars="0" w:firstLine="0"/>
+      </w:pPr>
+      <w:r>
+        <w:rPr>
+          <w:b/>
+          <w:bCs/>
+        </w:rPr>
+        <w:tab/>
+      </w:r>
+      <w:r>
+        <w:rPr>
+          <w:rFonts w:hint="eastAsia"/>
+        </w:rPr>
+        <w:t>CS：代码段寄存器</w:t>
+      </w:r>
+    </w:p>
+    <w:p>
+      <w:pPr>
+        <w:pStyle w:val="BodyTextIndent2"/>
+        <w:ind w:firstLineChars="0" w:firstLine="0"/>
+      </w:pPr>
+      <w:r>
+        <w:tab/>
+      </w:r>
+      <w:r>
+        <w:rPr>
+          <w:rFonts w:hint="eastAsia"/>
+        </w:rPr>
+        <w:t>DS：数据段寄存器</w:t>
+      </w:r>
+    </w:p>
+    <w:p>
+      <w:pPr>
+        <w:pStyle w:val="BodyTextIndent2"/>
+        <w:ind w:firstLineChars="0" w:firstLine="0"/>
+      </w:pPr>
+      <w:r>
+        <w:tab/>
+      </w:r>
+      <w:r>
+        <w:rPr>
+          <w:rFonts w:hint="eastAsia"/>
+        </w:rPr>
+        <w:t>SS：堆栈段寄存器</w:t>
+      </w:r>
+    </w:p>
+    <w:p>
+      <w:pPr>
+        <w:pStyle w:val="BodyTextIndent2"/>
+        <w:ind w:firstLineChars="0" w:firstLine="0"/>
+        <w:rPr>
+          <w:rFonts w:hint="eastAsia"/>
+        </w:rPr>
+      </w:pPr>
+      <w:r>
+        <w:tab/>
+      </w:r>
+      <w:r>
+        <w:rPr>
+          <w:rFonts w:hint="eastAsia"/>
+        </w:rPr>
+        <w:t>ES：附加段寄存器</w:t>
+      </w:r>
+    </w:p>
+    <w:p>
+      <w:pPr>
+        <w:pStyle w:val="BodyTextIndent2"/>
+        <w:ind w:firstLineChars="0" w:firstLine="0"/>
+        <w:rPr>
+          <w:b/>
+          <w:bCs/>
+        </w:rPr>
+      </w:pPr>
+      <w:r>
+        <w:rPr>
+          <w:b/>
+          <w:bCs/>
+        </w:rPr>
+        <w:t>3</w:t>
+      </w:r>
+      <w:r>
+        <w:rPr>
+          <w:rFonts w:hint="eastAsia"/>
+          <w:b/>
+          <w:bCs/>
+        </w:rPr>
+        <w:t>.</w:t>
+      </w:r>
+      <w:r>
+        <w:rPr>
+          <w:b/>
+          <w:bCs/>
+        </w:rPr>
+        <w:t>1</w:t>
+      </w:r>
+      <w:r>
+        <w:rPr>
+          <w:rFonts w:hint="eastAsia"/>
+          <w:b/>
+          <w:bCs/>
+        </w:rPr>
+        <w:t>.</w:t>
+      </w:r>
+      <w:r>
+        <w:rPr>
+          <w:b/>
+          <w:bCs/>
+        </w:rPr>
+        <w:t>2</w:t>
+      </w:r>
+      <w:r>
+        <w:rPr>
+          <w:rFonts w:hint="eastAsia"/>
+          <w:b/>
+          <w:bCs/>
+        </w:rPr>
+        <w:t>.</w:t>
+      </w:r>
+      <w:r>
+        <w:rPr>
+          <w:b/>
+          <w:bCs/>
+        </w:rPr>
+        <w:t xml:space="preserve">4 </w:t>
+      </w:r>
+      <w:r>
+        <w:rPr>
+          <w:rFonts w:hint="eastAsia"/>
+          <w:b/>
+          <w:bCs/>
+        </w:rPr>
+        <w:t>指令指针寄存器</w:t>
+      </w:r>
+    </w:p>
+    <w:p>
+      <w:pPr>
+        <w:pStyle w:val="BodyTextIndent2"/>
+        <w:ind w:firstLineChars="0" w:firstLine="420"/>
+        <w:rPr>
+          <w:rFonts w:hint="eastAsia"/>
+          <w:b/>
+          <w:bCs/>
+        </w:rPr>
+      </w:pPr>
+      <w:r>
+        <w:rPr>
+          <w:rFonts w:hint="eastAsia"/>
+        </w:rPr>
+        <w:t>%rip：</w:t>
+      </w:r>
+      <w:r>
+        <w:rPr>
+          <w:rFonts w:hint="eastAsia"/>
+        </w:rPr>
+        <w:t>程序计数器，通常被称为PC，记录的是将要执行的下一条指令在内存中的地址；</w:t>
+      </w:r>
+    </w:p>
+    <w:p>
+      <w:pPr>
+        <w:pStyle w:val="BodyTextIndent2"/>
+        <w:ind w:firstLineChars="0" w:firstLine="0"/>
+        <w:rPr>
+          <w:b/>
+          <w:bCs/>
+        </w:rPr>
+      </w:pPr>
+      <w:r>
+        <w:rPr>
+          <w:b/>
+          <w:bCs/>
+        </w:rPr>
+        <w:t>3</w:t>
+      </w:r>
+      <w:r>
+        <w:rPr>
+          <w:rFonts w:hint="eastAsia"/>
+          <w:b/>
+          <w:bCs/>
+        </w:rPr>
+        <w:t>.</w:t>
+      </w:r>
+      <w:r>
+        <w:rPr>
+          <w:b/>
+          <w:bCs/>
+        </w:rPr>
+        <w:t>1</w:t>
+      </w:r>
+      <w:r>
+        <w:rPr>
+          <w:rFonts w:hint="eastAsia"/>
+          <w:b/>
+          <w:bCs/>
+        </w:rPr>
+        <w:t>.</w:t>
+      </w:r>
+      <w:r>
+        <w:rPr>
+          <w:b/>
+          <w:bCs/>
+        </w:rPr>
+        <w:t>2</w:t>
+      </w:r>
+      <w:r>
+        <w:rPr>
+          <w:rFonts w:hint="eastAsia"/>
+          <w:b/>
+          <w:bCs/>
+        </w:rPr>
+        <w:t>.</w:t>
+      </w:r>
+      <w:r>
+        <w:rPr>
+          <w:b/>
+          <w:bCs/>
+        </w:rPr>
+        <w:t xml:space="preserve">5 </w:t>
+      </w:r>
+      <w:r>
+        <w:rPr>
+          <w:rFonts w:hint="eastAsia"/>
+          <w:b/>
+          <w:bCs/>
+        </w:rPr>
+        <w:t>标志寄存器</w:t>
+      </w:r>
+    </w:p>
+    <w:p>
+      <w:pPr>
+        <w:pStyle w:val="BodyTextIndent2"/>
+        <w:ind w:firstLineChars="0" w:firstLine="0"/>
+      </w:pPr>
+      <w:r>
+        <w:rPr>
+          <w:b/>
+          <w:bCs/>
+        </w:rPr>
+        <w:tab/>
+      </w:r>
+      <w:r>
+        <w:rPr>
+          <w:rFonts w:hint="eastAsia"/>
+        </w:rPr>
+        <w:t>标志位寄存器也被称为程序状态位寄存器</w:t>
+      </w:r>
+      <w:r>
+        <w:rPr>
+          <w:rFonts w:hint="eastAsia"/>
+        </w:rPr>
+        <w:t>；标志位寄存器是1</w:t>
+      </w:r>
+      <w:r>
+        <w:t>6</w:t>
+      </w:r>
+      <w:r>
+        <w:rPr>
+          <w:rFonts w:hint="eastAsia"/>
+        </w:rPr>
+        <w:t>bit的寄存器，其中用来存放状态标志和控制标志的位数有9位。6位状态标志，分别是CF、PF、AF、ZF、SF和OF，用来记录程序运行的状态信息。控制位有3位，IF、D</w:t>
+      </w:r>
+      <w:r>
+        <w:t>F</w:t>
+      </w:r>
+      <w:r>
+        <w:rPr>
+          <w:rFonts w:hint="eastAsia"/>
+        </w:rPr>
+        <w:t>、TF，用来CPU的控制。</w:t>
+      </w:r>
+    </w:p>
+    <w:p>
+      <w:pPr>
+        <w:pStyle w:val="BodyTextIndent2"/>
+        <w:ind w:firstLineChars="0" w:firstLine="0"/>
+      </w:pPr>
+    </w:p>
+    <w:p>
+      <w:pPr>
+        <w:pStyle w:val="BodyTextIndent2"/>
+        <w:ind w:firstLineChars="0" w:firstLine="0"/>
+        <w:rPr>
+          <w:rFonts w:hint="eastAsia"/>
+          <w:b/>
+          <w:bCs/>
+        </w:rPr>
+      </w:pPr>
+      <w:r>
+        <w:rPr>
+          <w:b/>
+          <w:bCs/>
+        </w:rPr>
+        <w:t>3</w:t>
+      </w:r>
+      <w:r>
+        <w:rPr>
+          <w:rFonts w:hint="eastAsia"/>
+          <w:b/>
+          <w:bCs/>
+        </w:rPr>
+        <w:t>.</w:t>
+      </w:r>
+      <w:r>
+        <w:rPr>
+          <w:b/>
+          <w:bCs/>
+        </w:rPr>
+        <w:t>1</w:t>
+      </w:r>
+      <w:r>
+        <w:rPr>
+          <w:rFonts w:hint="eastAsia"/>
+          <w:b/>
+          <w:bCs/>
+        </w:rPr>
+        <w:t>.</w:t>
+      </w:r>
+      <w:r>
+        <w:rPr>
+          <w:b/>
+          <w:bCs/>
+        </w:rPr>
+        <w:t>2</w:t>
+      </w:r>
+      <w:r>
+        <w:rPr>
+          <w:rFonts w:hint="eastAsia"/>
+          <w:b/>
+          <w:bCs/>
+        </w:rPr>
+        <w:t>.</w:t>
+      </w:r>
+      <w:r>
+        <w:rPr>
+          <w:b/>
+          <w:bCs/>
+        </w:rPr>
+        <w:t xml:space="preserve">6 </w:t>
+      </w:r>
+      <w:r>
+        <w:rPr>
+          <w:rFonts w:hint="eastAsia"/>
+          <w:b/>
+          <w:bCs/>
+        </w:rPr>
+        <w:t>工作原理</w:t>
+      </w:r>
+    </w:p>
+    <w:p>
+      <w:pPr>
+        <w:pStyle w:val="BodyTextIndent2"/>
+      </w:pPr>
+      <w:r>
+        <w:rPr>
+          <w:rFonts w:hint="eastAsia"/>
+        </w:rPr>
+        <w:t>一个触发器能存放一个二进制代码， 若干个触发器和门电路组成一个寄存器。其中若干个的数量可以分为8，1</w:t>
+      </w:r>
+      <w:r>
+        <w:t>6</w:t>
+      </w:r>
+      <w:r>
+        <w:rPr>
+          <w:rFonts w:hint="eastAsia"/>
+        </w:rPr>
+        <w:t>，3</w:t>
+      </w:r>
+      <w:r>
+        <w:t>2</w:t>
+      </w:r>
+      <w:r>
+        <w:rPr>
+          <w:rFonts w:hint="eastAsia"/>
+        </w:rPr>
+        <w:t>，6</w:t>
+      </w:r>
+      <w:r>
+        <w:t>4</w:t>
+      </w:r>
+      <w:r>
+        <w:rPr>
+          <w:rFonts w:hint="eastAsia"/>
+        </w:rPr>
+        <w:t>。通常一个</w:t>
+      </w:r>
+      <w:r>
+        <w:t xml:space="preserve"> </w:t>
+      </w:r>
+      <w:r>
+        <w:rPr>
+          <w:rFonts w:hint="eastAsia"/>
+        </w:rPr>
+        <w:t>x</w:t>
+      </w:r>
+      <w:r>
+        <w:t xml:space="preserve">86-64 </w:t>
+      </w:r>
+      <w:r>
+        <w:rPr>
+          <w:rFonts w:hint="eastAsia"/>
+        </w:rPr>
+        <w:t>的中央处理单元包含一组1</w:t>
+      </w:r>
+      <w:r>
+        <w:t>6</w:t>
+      </w:r>
+      <w:r>
+        <w:rPr>
+          <w:rFonts w:hint="eastAsia"/>
+        </w:rPr>
+        <w:t>个能存储6</w:t>
+      </w:r>
+      <w:r>
+        <w:t>4</w:t>
+      </w:r>
+      <w:r>
+        <w:rPr>
+          <w:rFonts w:hint="eastAsia"/>
+        </w:rPr>
+        <w:t>位值的通用目的寄存器，而寄存器主要是用来存储整数数据和指针。</w:t>
+      </w:r>
+    </w:p>
+    <w:p>
+      <w:pPr>
+        <w:pStyle w:val="BodyTextIndent2"/>
+      </w:pPr>
+      <w:r>
+        <w:rPr>
+          <w:rFonts w:hint="eastAsia"/>
+        </w:rPr>
+        <w:t>寄存器具有接受数据、存放数据和输出数据的功能。当寄存器收到“存入脉冲</w:t>
+      </w:r>
+      <w:r>
+        <w:t>”</w:t>
+      </w:r>
+      <w:r>
+        <w:rPr>
+          <w:rFonts w:hint="eastAsia"/>
+        </w:rPr>
+        <w:t>时接受数据，得到“读出”指令时，将保存的数据输出。</w:t>
+      </w:r>
+    </w:p>
+    <w:p>
+      <w:pPr>
+        <w:pStyle w:val="BodyTextIndent2"/>
+        <w:rPr>
+          <w:rFonts w:hint="eastAsia"/>
+        </w:rPr>
+      </w:pPr>
+      <w:r>
+        <w:rPr>
+          <w:rFonts w:hint="eastAsia"/>
+        </w:rPr>
+        <w:t>寄存器存取数据有并行和串行两种方式，将n位二进制一次写入或者读出的方式被称为并行方式；将n位二进制以每次1位的分为n次存入寄存器或者从寄存器中读出的方式被称为串行方式。</w:t>
+      </w:r>
+      <w:r>
+        <w:rPr>
+          <w:rFonts w:hint="eastAsia"/>
+        </w:rPr>
+        <w:t>并行方式只需要一个时钟脉冲就可以完成工作，但是需要n条输入和输出数据线，穿行方式需要n个时钟才能完成n次的写入或者读取操作，但是只需要一根输入或者输出数据线，传输线少，适用于远距离传输。</w:t>
+      </w:r>
+    </w:p>
+    <w:p>
+      <w:pPr>
+        <w:pStyle w:val="BodyTextIndent2"/>
+        <w:ind w:firstLineChars="0" w:firstLine="0"/>
+        <w:rPr>
+          <w:rFonts w:hint="eastAsia"/>
+        </w:rPr>
+      </w:pPr>
+    </w:p>
+    <w:p>
+      <w:pPr>
+        <w:pStyle w:val="BodyTextIndent2"/>
+        <w:ind w:firstLineChars="0" w:firstLine="0"/>
+        <w:rPr>
+          <w:rFonts w:hint="eastAsia"/>
+        </w:rPr>
+      </w:pPr>
+    </w:p>
+    <w:p>
+      <w:pPr>
+        <w:pStyle w:val="BodyTextIndent2"/>
+        <w:rPr>
+          <w:rFonts w:hint="eastAsia"/>
+        </w:rPr>
+      </w:pPr>
     </w:p>
     <w:p>
       <w:pPr>
@@ -7845,25 +9345,36 @@
       </w:pPr>
       <w:bookmarkStart w:id="40" w:name="_Toc93417725"/>
       <w:r>
+        <w:rPr>
+          <w:lang w:val="fr-FR"/>
+        </w:rPr>
         <w:lastRenderedPageBreak/>
         <w:t>3</w:t>
       </w:r>
       <w:r>
         <w:rPr>
           <w:rFonts w:hint="eastAsia"/>
+          <w:lang w:val="fr-FR"/>
         </w:rPr>
         <w:t>.</w:t>
       </w:r>
       <w:r>
+        <w:rPr>
+          <w:lang w:val="fr-FR"/>
+        </w:rPr>
         <w:t>1</w:t>
       </w:r>
       <w:r>
         <w:rPr>
           <w:rFonts w:hint="eastAsia"/>
+          <w:lang w:val="fr-FR"/>
         </w:rPr>
         <w:t>.</w:t>
       </w:r>
       <w:r>
+        <w:rPr>
+          <w:lang w:val="fr-FR"/>
+        </w:rPr>
         <w:t xml:space="preserve">3 </w:t>
       </w:r>
       <w:r>
@@ -7873,6 +9384,36 @@
         <w:t>地址</w:t>
       </w:r>
       <w:bookmarkEnd w:id="40"/>
+    </w:p>
+    <w:p>
+      <w:pPr>
+        <w:pStyle w:val="BodyTextIndent2"/>
+        <w:rPr>
+          <w:rFonts w:hint="eastAsia"/>
+          <w:lang w:val="fr-FR"/>
+        </w:rPr>
+      </w:pPr>
+      <w:r>
+        <w:rPr>
+          <w:rFonts w:hint="eastAsia"/>
+          <w:lang w:val="fr-FR"/>
+        </w:rPr>
+        <w:t>操作系统将内存视为一个非常大的字节数组，</w:t>
+      </w:r>
+      <w:r>
+        <w:rPr>
+          <w:rFonts w:hint="eastAsia"/>
+          <w:lang w:val="fr-FR"/>
+        </w:rPr>
+        <w:t>这个字节数组就被称为虚拟内存</w:t>
+      </w:r>
+      <w:r>
+        <w:rPr>
+          <w:rFonts w:hint="eastAsia"/>
+          <w:lang w:val="fr-FR"/>
+        </w:rPr>
+        <w:t>。内存的每一个字节都是由唯一的一个数字来标识，该标识被称为地址。所有可能地址的集合就是虚拟地址空间。</w:t>
+      </w:r>
     </w:p>
     <w:p>
       <w:pPr>

</xml_diff>

<commit_message>
[add] start heap &&stack
</commit_message>
<xml_diff>
--- a/ProgramDebugPratice_April.docx
+++ b/ProgramDebugPratice_April.docx
@@ -7990,8 +7990,16 @@
         <w:rPr>
           <w:rFonts w:hint="eastAsia"/>
         </w:rPr>
-        <w:t>位的寄存器，%eax</w:t>
-      </w:r>
+        <w:t>位的寄存器，%</w:t>
+      </w:r>
+      <w:proofErr w:type="spellStart"/>
+      <w:r>
+        <w:rPr>
+          <w:rFonts w:hint="eastAsia"/>
+        </w:rPr>
+        <w:t>eax</w:t>
+      </w:r>
+      <w:proofErr w:type="spellEnd"/>
       <w:r>
         <w:t xml:space="preserve"> </w:t>
       </w:r>
@@ -8008,8 +8016,16 @@
         <w:rPr>
           <w:rFonts w:hint="eastAsia"/>
         </w:rPr>
-        <w:t>位的寄存器，%rax</w:t>
-      </w:r>
+        <w:t>位的寄存器，%</w:t>
+      </w:r>
+      <w:proofErr w:type="spellStart"/>
+      <w:r>
+        <w:rPr>
+          <w:rFonts w:hint="eastAsia"/>
+        </w:rPr>
+        <w:t>rax</w:t>
+      </w:r>
+      <w:proofErr w:type="spellEnd"/>
       <w:r>
         <w:t xml:space="preserve"> </w:t>
       </w:r>
@@ -8118,8 +8134,16 @@
         <w:rPr>
           <w:rFonts w:hint="eastAsia"/>
         </w:rPr>
-        <w:t>位的是%eax</w:t>
-      </w:r>
+        <w:t>位的是%</w:t>
+      </w:r>
+      <w:proofErr w:type="spellStart"/>
+      <w:r>
+        <w:rPr>
+          <w:rFonts w:hint="eastAsia"/>
+        </w:rPr>
+        <w:t>eax</w:t>
+      </w:r>
+      <w:proofErr w:type="spellEnd"/>
       <w:r>
         <w:rPr>
           <w:rFonts w:hint="eastAsia"/>
@@ -8139,7 +8163,21 @@
         <w:rPr>
           <w:rFonts w:hint="eastAsia"/>
         </w:rPr>
-        <w:t>位的是%rax；</w:t>
+        <w:t>位的是%</w:t>
+      </w:r>
+      <w:proofErr w:type="spellStart"/>
+      <w:r>
+        <w:rPr>
+          <w:rFonts w:hint="eastAsia"/>
+        </w:rPr>
+        <w:t>rax</w:t>
+      </w:r>
+      <w:proofErr w:type="spellEnd"/>
+      <w:r>
+        <w:rPr>
+          <w:rFonts w:hint="eastAsia"/>
+        </w:rPr>
+        <w:t>；</w:t>
       </w:r>
     </w:p>
     <w:p>
@@ -8204,8 +8242,16 @@
         <w:rPr>
           <w:rFonts w:hint="eastAsia"/>
         </w:rPr>
-        <w:t>位的是%ebx</w:t>
-      </w:r>
+        <w:t>位的是%</w:t>
+      </w:r>
+      <w:proofErr w:type="spellStart"/>
+      <w:r>
+        <w:rPr>
+          <w:rFonts w:hint="eastAsia"/>
+        </w:rPr>
+        <w:t>ebx</w:t>
+      </w:r>
+      <w:proofErr w:type="spellEnd"/>
       <w:r>
         <w:rPr>
           <w:rFonts w:hint="eastAsia"/>
@@ -8225,8 +8271,16 @@
         <w:rPr>
           <w:rFonts w:hint="eastAsia"/>
         </w:rPr>
-        <w:t>位的是%rbx</w:t>
-      </w:r>
+        <w:t>位的是%</w:t>
+      </w:r>
+      <w:proofErr w:type="spellStart"/>
+      <w:r>
+        <w:rPr>
+          <w:rFonts w:hint="eastAsia"/>
+        </w:rPr>
+        <w:t>rbx</w:t>
+      </w:r>
+      <w:proofErr w:type="spellEnd"/>
       <w:r>
         <w:rPr>
           <w:rFonts w:hint="eastAsia"/>
@@ -8314,8 +8368,16 @@
         <w:rPr>
           <w:rFonts w:hint="eastAsia"/>
         </w:rPr>
-        <w:t>位的%rcx</w:t>
-      </w:r>
+        <w:t>位的%</w:t>
+      </w:r>
+      <w:proofErr w:type="spellStart"/>
+      <w:r>
+        <w:rPr>
+          <w:rFonts w:hint="eastAsia"/>
+        </w:rPr>
+        <w:t>rcx</w:t>
+      </w:r>
+      <w:proofErr w:type="spellEnd"/>
       <w:r>
         <w:rPr>
           <w:rFonts w:hint="eastAsia"/>
@@ -8412,8 +8474,16 @@
         <w:rPr>
           <w:rFonts w:hint="eastAsia"/>
         </w:rPr>
-        <w:t>位的%rdx</w:t>
-      </w:r>
+        <w:t>位的%</w:t>
+      </w:r>
+      <w:proofErr w:type="spellStart"/>
+      <w:r>
+        <w:rPr>
+          <w:rFonts w:hint="eastAsia"/>
+        </w:rPr>
+        <w:t>rdx</w:t>
+      </w:r>
+      <w:proofErr w:type="spellEnd"/>
       <w:r>
         <w:rPr>
           <w:rFonts w:hint="eastAsia"/>
@@ -9379,7 +9449,6 @@
       <w:pPr>
         <w:pStyle w:val="BodyTextIndent2"/>
         <w:rPr>
-          <w:rFonts w:hint="eastAsia"/>
           <w:lang w:val="fr-FR"/>
         </w:rPr>
       </w:pPr>
@@ -9483,15 +9552,507 @@
     <w:p>
       <w:pPr>
         <w:pStyle w:val="BodyTextIndent2"/>
-        <w:rPr>
-          <w:rFonts w:hint="eastAsia"/>
-        </w:rPr>
+        <w:ind w:firstLineChars="0" w:firstLine="0"/>
+        <w:rPr>
+          <w:rFonts w:hint="eastAsia"/>
+          <w:b/>
+          <w:bCs/>
+        </w:rPr>
+      </w:pPr>
+      <w:r>
+        <w:rPr>
+          <w:b/>
+          <w:bCs/>
+        </w:rPr>
+        <w:t xml:space="preserve">3.1.4.1 </w:t>
+      </w:r>
+      <w:r>
+        <w:rPr>
+          <w:rFonts w:hint="eastAsia"/>
+          <w:b/>
+          <w:bCs/>
+        </w:rPr>
+        <w:t>整数数据类型</w:t>
+      </w:r>
+    </w:p>
+    <w:p>
+      <w:pPr>
+        <w:pStyle w:val="BodyTextIndent2"/>
       </w:pPr>
       <w:r>
         <w:rPr>
           <w:rFonts w:hint="eastAsia"/>
         </w:rPr>
         <w:t>在C/C++中，</w:t>
+      </w:r>
+      <w:r>
+        <w:rPr>
+          <w:rFonts w:hint="eastAsia"/>
+        </w:rPr>
+        <w:t>整型的数据有：一个字节的char类型，一个字大小的short类型，一个双字大小的int类型，双字大小的long</w:t>
+      </w:r>
+      <w:r>
+        <w:t xml:space="preserve"> </w:t>
+      </w:r>
+      <w:r>
+        <w:rPr>
+          <w:rFonts w:hint="eastAsia"/>
+        </w:rPr>
+        <w:t>类型（long类型具体的长度需要根据位数具体决定）</w:t>
+      </w:r>
+      <w:r>
+        <w:rPr>
+          <w:rFonts w:hint="eastAsia"/>
+        </w:rPr>
+        <w:t>；</w:t>
+      </w:r>
+    </w:p>
+    <w:p>
+      <w:pPr>
+        <w:pStyle w:val="BodyTextIndent2"/>
+      </w:pPr>
+      <w:r>
+        <w:rPr>
+          <w:rFonts w:hint="eastAsia"/>
+        </w:rPr>
+        <w:t>上述的所有整型类型都支持无符号整数和有符号整数。无符号整数从0</w:t>
+      </w:r>
+      <w:r>
+        <w:t xml:space="preserve"> </w:t>
+      </w:r>
+      <w:r>
+        <w:rPr>
+          <w:rFonts w:hint="eastAsia"/>
+        </w:rPr>
+        <w:t>~</w:t>
+      </w:r>
+      <w:r>
+        <w:t xml:space="preserve"> </w:t>
+      </w:r>
+      <w:r>
+        <w:t>2^</w:t>
+      </w:r>
+      <w:r>
+        <w:rPr>
+          <w:rFonts w:hint="eastAsia"/>
+        </w:rPr>
+        <w:t>（</w:t>
+      </w:r>
+      <w:r>
+        <w:rPr>
+          <w:rFonts w:hint="eastAsia"/>
+        </w:rPr>
+        <w:t>所占位数</w:t>
+      </w:r>
+      <w:r>
+        <w:rPr>
+          <w:rFonts w:hint="eastAsia"/>
+        </w:rPr>
+        <w:t>）</w:t>
+      </w:r>
+      <w:r>
+        <w:rPr>
+          <w:rFonts w:hint="eastAsia"/>
+        </w:rPr>
+        <w:t>-</w:t>
+      </w:r>
+      <w:r>
+        <w:t>1,</w:t>
+      </w:r>
+      <w:r>
+        <w:rPr>
+          <w:rFonts w:hint="eastAsia"/>
+        </w:rPr>
+        <w:t xml:space="preserve">有符号整数表示的范围为 </w:t>
+      </w:r>
+      <w:r>
+        <w:t>-2^</w:t>
+      </w:r>
+      <w:r>
+        <w:rPr>
+          <w:rFonts w:hint="eastAsia"/>
+        </w:rPr>
+        <w:t>（所占位数-</w:t>
+      </w:r>
+      <w:r>
+        <w:t>1</w:t>
+      </w:r>
+      <w:r>
+        <w:rPr>
+          <w:rFonts w:hint="eastAsia"/>
+        </w:rPr>
+        <w:t>）</w:t>
+      </w:r>
+      <w:r>
+        <w:t xml:space="preserve"> </w:t>
+      </w:r>
+      <w:r>
+        <w:rPr>
+          <w:rFonts w:hint="eastAsia"/>
+        </w:rPr>
+        <w:t>~</w:t>
+      </w:r>
+      <w:r>
+        <w:t xml:space="preserve"> 2</w:t>
+      </w:r>
+      <w:r>
+        <w:rPr>
+          <w:rFonts w:hint="eastAsia"/>
+        </w:rPr>
+        <w:t>^（所占位数-</w:t>
+      </w:r>
+      <w:r>
+        <w:t>1</w:t>
+      </w:r>
+      <w:r>
+        <w:rPr>
+          <w:rFonts w:hint="eastAsia"/>
+        </w:rPr>
+        <w:t>）-</w:t>
+      </w:r>
+      <w:r>
+        <w:t>1</w:t>
+      </w:r>
+      <w:r>
+        <w:rPr>
+          <w:rFonts w:hint="eastAsia"/>
+        </w:rPr>
+        <w:t>，比如</w:t>
+      </w:r>
+      <w:r>
+        <w:t>1</w:t>
+      </w:r>
+      <w:r>
+        <w:rPr>
+          <w:rFonts w:hint="eastAsia"/>
+        </w:rPr>
+        <w:t>字节的无符号</w:t>
+      </w:r>
+      <w:r>
+        <w:rPr>
+          <w:rFonts w:hint="eastAsia"/>
+        </w:rPr>
+        <w:t xml:space="preserve"> </w:t>
+      </w:r>
+      <w:r>
+        <w:rPr>
+          <w:rFonts w:hint="eastAsia"/>
+        </w:rPr>
+        <w:t>char，u</w:t>
+      </w:r>
+      <w:r>
+        <w:t xml:space="preserve">nsigned char </w:t>
+      </w:r>
+      <w:r>
+        <w:rPr>
+          <w:rFonts w:hint="eastAsia"/>
+        </w:rPr>
+        <w:t xml:space="preserve">能表示的范围就是 </w:t>
+      </w:r>
+      <w:r>
+        <w:t>0</w:t>
+      </w:r>
+      <w:r>
+        <w:t xml:space="preserve"> </w:t>
+      </w:r>
+      <w:r>
+        <w:t>~</w:t>
+      </w:r>
+      <w:r>
+        <w:t xml:space="preserve"> </w:t>
+      </w:r>
+      <w:r>
+        <w:t>2^</w:t>
+      </w:r>
+      <w:r>
+        <w:t>8</w:t>
+      </w:r>
+      <w:r>
+        <w:t>-1</w:t>
+      </w:r>
+      <w:r>
+        <w:rPr>
+          <w:rFonts w:hint="eastAsia"/>
+        </w:rPr>
+        <w:t>；有符号位的char， signed</w:t>
+      </w:r>
+      <w:r>
+        <w:t xml:space="preserve"> </w:t>
+      </w:r>
+      <w:r>
+        <w:rPr>
+          <w:rFonts w:hint="eastAsia"/>
+        </w:rPr>
+        <w:t>char</w:t>
+      </w:r>
+      <w:r>
+        <w:t xml:space="preserve"> </w:t>
+      </w:r>
+      <w:r>
+        <w:rPr>
+          <w:rFonts w:hint="eastAsia"/>
+        </w:rPr>
+        <w:t>能表示的范围为</w:t>
+      </w:r>
+      <w:r>
+        <w:rPr>
+          <w:rFonts w:hint="eastAsia"/>
+        </w:rPr>
+        <w:t xml:space="preserve"> -</w:t>
+      </w:r>
+      <w:r>
+        <w:t>2</w:t>
+      </w:r>
+      <w:r>
+        <w:rPr>
+          <w:rFonts w:hint="eastAsia"/>
+        </w:rPr>
+        <w:t>^</w:t>
+      </w:r>
+      <w:r>
+        <w:t>7 ~ 2^7-1</w:t>
+      </w:r>
+    </w:p>
+    <w:p>
+      <w:pPr>
+        <w:pStyle w:val="BodyTextIndent2"/>
+        <w:ind w:firstLineChars="0" w:firstLine="0"/>
+        <w:rPr>
+          <w:b/>
+          <w:bCs/>
+        </w:rPr>
+      </w:pPr>
+      <w:r>
+        <w:rPr>
+          <w:b/>
+          <w:bCs/>
+        </w:rPr>
+        <w:t xml:space="preserve">3.1.4.2 </w:t>
+      </w:r>
+      <w:r>
+        <w:rPr>
+          <w:rFonts w:hint="eastAsia"/>
+          <w:b/>
+          <w:bCs/>
+        </w:rPr>
+        <w:t>浮点数据类型</w:t>
+      </w:r>
+    </w:p>
+    <w:p>
+      <w:pPr>
+        <w:pStyle w:val="BodyTextIndent2"/>
+        <w:ind w:firstLineChars="0" w:firstLine="0"/>
+      </w:pPr>
+      <w:r>
+        <w:tab/>
+      </w:r>
+      <w:r>
+        <w:rPr>
+          <w:rFonts w:hint="eastAsia"/>
+        </w:rPr>
+        <w:t>单精度浮点数 float</w:t>
+      </w:r>
+      <w:r>
+        <w:t xml:space="preserve"> </w:t>
+      </w:r>
+      <w:r>
+        <w:rPr>
+          <w:rFonts w:hint="eastAsia"/>
+        </w:rPr>
+        <w:t>占双字大小，双精度浮点数 double</w:t>
+      </w:r>
+      <w:r>
+        <w:t xml:space="preserve"> </w:t>
+      </w:r>
+      <w:r>
+        <w:rPr>
+          <w:rFonts w:hint="eastAsia"/>
+        </w:rPr>
+        <w:t>占四字大小。</w:t>
+      </w:r>
+      <w:r>
+        <w:rPr>
+          <w:rFonts w:hint="eastAsia"/>
+        </w:rPr>
+        <w:t>这些数据类型的数据格式对应于 IEEE</w:t>
+      </w:r>
+      <w:r>
+        <w:t xml:space="preserve">754 </w:t>
+      </w:r>
+      <w:r>
+        <w:rPr>
+          <w:rFonts w:hint="eastAsia"/>
+        </w:rPr>
+        <w:t>标准。</w:t>
+      </w:r>
+    </w:p>
+    <w:p>
+      <w:pPr>
+        <w:pStyle w:val="BodyTextIndent2"/>
+        <w:ind w:firstLineChars="0" w:firstLine="0"/>
+      </w:pPr>
+      <w:r>
+        <w:tab/>
+      </w:r>
+      <w:r>
+        <w:rPr>
+          <w:rFonts w:hint="eastAsia"/>
+        </w:rPr>
+        <w:t>单精度的浮点数（3</w:t>
+      </w:r>
+      <w:r>
+        <w:t>2</w:t>
+      </w:r>
+      <w:r>
+        <w:t xml:space="preserve"> </w:t>
+      </w:r>
+      <w:r>
+        <w:rPr>
+          <w:rFonts w:hint="eastAsia"/>
+        </w:rPr>
+        <w:t>bit）的精度是</w:t>
+      </w:r>
+      <w:r>
+        <w:rPr>
+          <w:rFonts w:hint="eastAsia"/>
+        </w:rPr>
+        <w:t xml:space="preserve"> </w:t>
+      </w:r>
+      <w:r>
+        <w:rPr>
+          <w:rFonts w:hint="eastAsia"/>
+        </w:rPr>
+        <w:t>2</w:t>
+      </w:r>
+      <w:r>
+        <w:t>4</w:t>
+      </w:r>
+      <w:r>
+        <w:t xml:space="preserve"> </w:t>
+      </w:r>
+      <w:r>
+        <w:rPr>
+          <w:rFonts w:hint="eastAsia"/>
+        </w:rPr>
+        <w:t>bit</w:t>
+      </w:r>
+      <w:r>
+        <w:rPr>
+          <w:rFonts w:hint="eastAsia"/>
+        </w:rPr>
+        <w:t>，双精度的浮点数（6</w:t>
+      </w:r>
+      <w:r>
+        <w:t xml:space="preserve">4 </w:t>
+      </w:r>
+      <w:r>
+        <w:rPr>
+          <w:rFonts w:hint="eastAsia"/>
+        </w:rPr>
+        <w:t xml:space="preserve">bit）的精度为 </w:t>
+      </w:r>
+      <w:r>
+        <w:t xml:space="preserve">53 </w:t>
+      </w:r>
+      <w:r>
+        <w:rPr>
+          <w:rFonts w:hint="eastAsia"/>
+        </w:rPr>
+        <w:t>bit。</w:t>
+      </w:r>
+    </w:p>
+    <w:p>
+      <w:pPr>
+        <w:pStyle w:val="BodyTextIndent2"/>
+        <w:ind w:firstLineChars="0" w:firstLine="0"/>
+        <w:rPr>
+          <w:b/>
+          <w:bCs/>
+        </w:rPr>
+      </w:pPr>
+      <w:r>
+        <w:rPr>
+          <w:b/>
+          <w:bCs/>
+        </w:rPr>
+        <w:t>3</w:t>
+      </w:r>
+      <w:r>
+        <w:rPr>
+          <w:rFonts w:hint="eastAsia"/>
+          <w:b/>
+          <w:bCs/>
+        </w:rPr>
+        <w:t>.</w:t>
+      </w:r>
+      <w:r>
+        <w:rPr>
+          <w:b/>
+          <w:bCs/>
+        </w:rPr>
+        <w:t>1</w:t>
+      </w:r>
+      <w:r>
+        <w:rPr>
+          <w:rFonts w:hint="eastAsia"/>
+          <w:b/>
+          <w:bCs/>
+        </w:rPr>
+        <w:t>.</w:t>
+      </w:r>
+      <w:r>
+        <w:rPr>
+          <w:b/>
+          <w:bCs/>
+        </w:rPr>
+        <w:t>4</w:t>
+      </w:r>
+      <w:r>
+        <w:rPr>
+          <w:rFonts w:hint="eastAsia"/>
+          <w:b/>
+          <w:bCs/>
+        </w:rPr>
+        <w:t>.3</w:t>
+      </w:r>
+      <w:r>
+        <w:rPr>
+          <w:b/>
+          <w:bCs/>
+        </w:rPr>
+        <w:t xml:space="preserve"> </w:t>
+      </w:r>
+      <w:r>
+        <w:rPr>
+          <w:rFonts w:hint="eastAsia"/>
+          <w:b/>
+          <w:bCs/>
+        </w:rPr>
+        <w:t>其余数据类型</w:t>
+      </w:r>
+    </w:p>
+    <w:p>
+      <w:pPr>
+        <w:pStyle w:val="BodyTextIndent2"/>
+        <w:ind w:firstLineChars="0" w:firstLine="0"/>
+        <w:rPr>
+          <w:rFonts w:hint="eastAsia"/>
+        </w:rPr>
+      </w:pPr>
+      <w:r>
+        <w:tab/>
+      </w:r>
+      <w:r>
+        <w:rPr>
+          <w:rFonts w:hint="eastAsia"/>
+        </w:rPr>
+        <w:t>除了整型数据类型和浮点数据类型以外，CPU还会有一些其他的基础类型，比如指针数据类型，字符串数据类型等等。具体的数据类型需要根据不同的操作系统和</w:t>
+      </w:r>
+      <w:r>
+        <w:rPr>
+          <w:rFonts w:hint="eastAsia"/>
+        </w:rPr>
+        <w:t>编译器区别决定。</w:t>
       </w:r>
     </w:p>
     <w:p>
@@ -9529,6 +10090,11 @@
         <w:t>堆栈</w:t>
       </w:r>
       <w:bookmarkEnd w:id="42"/>
+    </w:p>
+    <w:p>
+      <w:pPr>
+        <w:pStyle w:val="BodyTextIndent2"/>
+      </w:pPr>
     </w:p>
     <w:p>
       <w:pPr>

</xml_diff>

<commit_message>
[add] start section of compile and link
</commit_message>
<xml_diff>
--- a/ProgramDebugPratice_April.docx
+++ b/ProgramDebugPratice_April.docx
@@ -1817,7 +1817,7 @@
           <w:r>
             <w:fldChar w:fldCharType="separate"/>
           </w:r>
-          <w:hyperlink w:anchor="_Toc93417709" w:history="1">
+          <w:hyperlink w:anchor="_Toc98427173" w:history="1">
             <w:r>
               <w:rPr>
                 <w:rStyle w:val="Hyperlink"/>
@@ -1880,7 +1880,7 @@
                 <w:noProof/>
                 <w:webHidden/>
               </w:rPr>
-              <w:instrText xml:space="preserve"> PAGEREF _Toc93417709 \h </w:instrText>
+              <w:instrText xml:space="preserve"> PAGEREF _Toc98427173 \h </w:instrText>
             </w:r>
             <w:r>
               <w:rPr>
@@ -1915,6 +1915,7 @@
           <w:pPr>
             <w:pStyle w:val="TOC2"/>
             <w:tabs>
+              <w:tab w:val="left" w:pos="840"/>
               <w:tab w:val="right" w:leader="dot" w:pos="8722"/>
             </w:tabs>
             <w:rPr>
@@ -1925,13 +1926,23 @@
               <w:szCs w:val="22"/>
             </w:rPr>
           </w:pPr>
-          <w:hyperlink w:anchor="_Toc93417710" w:history="1">
+          <w:hyperlink w:anchor="_Toc98427174" w:history="1">
             <w:r>
               <w:rPr>
                 <w:rStyle w:val="Hyperlink"/>
                 <w:noProof/>
               </w:rPr>
-              <w:t xml:space="preserve">1.1 </w:t>
+              <w:t>1.1</w:t>
+            </w:r>
+            <w:r>
+              <w:rPr>
+                <w:smallCaps w:val="0"/>
+                <w:noProof/>
+                <w:kern w:val="0"/>
+                <w:sz w:val="22"/>
+                <w:szCs w:val="22"/>
+              </w:rPr>
+              <w:tab/>
             </w:r>
             <w:r>
               <w:rPr>
@@ -1939,7 +1950,7 @@
                 <w:rFonts w:hint="eastAsia"/>
                 <w:noProof/>
               </w:rPr>
-              <w:t>程序调试研究的目的</w:t>
+              <w:t>程序调试研究的原因</w:t>
             </w:r>
             <w:r>
               <w:rPr>
@@ -1960,7 +1971,7 @@
                 <w:noProof/>
                 <w:webHidden/>
               </w:rPr>
-              <w:instrText xml:space="preserve"> PAGEREF _Toc93417710 \h </w:instrText>
+              <w:instrText xml:space="preserve"> PAGEREF _Toc98427174 \h </w:instrText>
             </w:r>
             <w:r>
               <w:rPr>
@@ -1995,6 +2006,7 @@
           <w:pPr>
             <w:pStyle w:val="TOC2"/>
             <w:tabs>
+              <w:tab w:val="left" w:pos="840"/>
               <w:tab w:val="right" w:leader="dot" w:pos="8722"/>
             </w:tabs>
             <w:rPr>
@@ -2005,13 +2017,23 @@
               <w:szCs w:val="22"/>
             </w:rPr>
           </w:pPr>
-          <w:hyperlink w:anchor="_Toc93417711" w:history="1">
+          <w:hyperlink w:anchor="_Toc98427175" w:history="1">
             <w:r>
               <w:rPr>
                 <w:rStyle w:val="Hyperlink"/>
                 <w:noProof/>
               </w:rPr>
-              <w:t xml:space="preserve">1.2 </w:t>
+              <w:t>1.2</w:t>
+            </w:r>
+            <w:r>
+              <w:rPr>
+                <w:smallCaps w:val="0"/>
+                <w:noProof/>
+                <w:kern w:val="0"/>
+                <w:sz w:val="22"/>
+                <w:szCs w:val="22"/>
+              </w:rPr>
+              <w:tab/>
             </w:r>
             <w:r>
               <w:rPr>
@@ -2019,6 +2041,97 @@
                 <w:rFonts w:hint="eastAsia"/>
                 <w:noProof/>
               </w:rPr>
+              <w:t>程序调试研究的目的</w:t>
+            </w:r>
+            <w:r>
+              <w:rPr>
+                <w:noProof/>
+                <w:webHidden/>
+              </w:rPr>
+              <w:tab/>
+            </w:r>
+            <w:r>
+              <w:rPr>
+                <w:noProof/>
+                <w:webHidden/>
+              </w:rPr>
+              <w:fldChar w:fldCharType="begin"/>
+            </w:r>
+            <w:r>
+              <w:rPr>
+                <w:noProof/>
+                <w:webHidden/>
+              </w:rPr>
+              <w:instrText xml:space="preserve"> PAGEREF _Toc98427175 \h </w:instrText>
+            </w:r>
+            <w:r>
+              <w:rPr>
+                <w:noProof/>
+                <w:webHidden/>
+              </w:rPr>
+            </w:r>
+            <w:r>
+              <w:rPr>
+                <w:noProof/>
+                <w:webHidden/>
+              </w:rPr>
+              <w:fldChar w:fldCharType="separate"/>
+            </w:r>
+            <w:r>
+              <w:rPr>
+                <w:noProof/>
+                <w:webHidden/>
+              </w:rPr>
+              <w:t>1</w:t>
+            </w:r>
+            <w:r>
+              <w:rPr>
+                <w:noProof/>
+                <w:webHidden/>
+              </w:rPr>
+              <w:fldChar w:fldCharType="end"/>
+            </w:r>
+          </w:hyperlink>
+        </w:p>
+        <w:p>
+          <w:pPr>
+            <w:pStyle w:val="TOC2"/>
+            <w:tabs>
+              <w:tab w:val="left" w:pos="840"/>
+              <w:tab w:val="right" w:leader="dot" w:pos="8722"/>
+            </w:tabs>
+            <w:rPr>
+              <w:smallCaps w:val="0"/>
+              <w:noProof/>
+              <w:kern w:val="0"/>
+              <w:sz w:val="22"/>
+              <w:szCs w:val="22"/>
+            </w:rPr>
+          </w:pPr>
+          <w:hyperlink w:anchor="_Toc98427176" w:history="1">
+            <w:r>
+              <w:rPr>
+                <w:rStyle w:val="Hyperlink"/>
+                <w:noProof/>
+              </w:rPr>
+              <w:t>1.3</w:t>
+            </w:r>
+            <w:r>
+              <w:rPr>
+                <w:smallCaps w:val="0"/>
+                <w:noProof/>
+                <w:kern w:val="0"/>
+                <w:sz w:val="22"/>
+                <w:szCs w:val="22"/>
+              </w:rPr>
+              <w:tab/>
+            </w:r>
+            <w:r>
+              <w:rPr>
+                <w:rStyle w:val="Hyperlink"/>
+                <w:rFonts w:hint="eastAsia"/>
+                <w:noProof/>
+              </w:rPr>
               <w:t>程序调试研究的意义</w:t>
             </w:r>
             <w:r>
@@ -2040,7 +2153,7 @@
                 <w:noProof/>
                 <w:webHidden/>
               </w:rPr>
-              <w:instrText xml:space="preserve"> PAGEREF _Toc93417711 \h </w:instrText>
+              <w:instrText xml:space="preserve"> PAGEREF _Toc98427176 \h </w:instrText>
             </w:r>
             <w:r>
               <w:rPr>
@@ -2060,7 +2173,7 @@
                 <w:noProof/>
                 <w:webHidden/>
               </w:rPr>
-              <w:t>1</w:t>
+              <w:t>2</w:t>
             </w:r>
             <w:r>
               <w:rPr>
@@ -2088,7 +2201,7 @@
               <w:szCs w:val="22"/>
             </w:rPr>
           </w:pPr>
-          <w:hyperlink w:anchor="_Toc93417712" w:history="1">
+          <w:hyperlink w:anchor="_Toc98427177" w:history="1">
             <w:r>
               <w:rPr>
                 <w:rStyle w:val="Hyperlink"/>
@@ -2136,7 +2249,7 @@
                 <w:noProof/>
                 <w:webHidden/>
               </w:rPr>
-              <w:instrText xml:space="preserve"> PAGEREF _Toc93417712 \h </w:instrText>
+              <w:instrText xml:space="preserve"> PAGEREF _Toc98427177 \h </w:instrText>
             </w:r>
             <w:r>
               <w:rPr>
@@ -2156,7 +2269,7 @@
                 <w:noProof/>
                 <w:webHidden/>
               </w:rPr>
-              <w:t>1</w:t>
+              <w:t>2</w:t>
             </w:r>
             <w:r>
               <w:rPr>
@@ -2181,7 +2294,7 @@
               <w:szCs w:val="22"/>
             </w:rPr>
           </w:pPr>
-          <w:hyperlink w:anchor="_Toc93417713" w:history="1">
+          <w:hyperlink w:anchor="_Toc98427178" w:history="1">
             <w:r>
               <w:rPr>
                 <w:rStyle w:val="Hyperlink"/>
@@ -2217,7 +2330,7 @@
                 <w:noProof/>
                 <w:webHidden/>
               </w:rPr>
-              <w:instrText xml:space="preserve"> PAGEREF _Toc93417713 \h </w:instrText>
+              <w:instrText xml:space="preserve"> PAGEREF _Toc98427178 \h </w:instrText>
             </w:r>
             <w:r>
               <w:rPr>
@@ -2237,7 +2350,7 @@
                 <w:noProof/>
                 <w:webHidden/>
               </w:rPr>
-              <w:t>1</w:t>
+              <w:t>2</w:t>
             </w:r>
             <w:r>
               <w:rPr>
@@ -2262,7 +2375,7 @@
               <w:szCs w:val="22"/>
             </w:rPr>
           </w:pPr>
-          <w:hyperlink w:anchor="_Toc93417714" w:history="1">
+          <w:hyperlink w:anchor="_Toc98427179" w:history="1">
             <w:r>
               <w:rPr>
                 <w:rStyle w:val="Hyperlink"/>
@@ -2297,7 +2410,7 @@
                 <w:noProof/>
                 <w:webHidden/>
               </w:rPr>
-              <w:instrText xml:space="preserve"> PAGEREF _Toc93417714 \h </w:instrText>
+              <w:instrText xml:space="preserve"> PAGEREF _Toc98427179 \h </w:instrText>
             </w:r>
             <w:r>
               <w:rPr>
@@ -2317,7 +2430,7 @@
                 <w:noProof/>
                 <w:webHidden/>
               </w:rPr>
-              <w:t>1</w:t>
+              <w:t>2</w:t>
             </w:r>
             <w:r>
               <w:rPr>
@@ -2342,7 +2455,7 @@
               <w:szCs w:val="22"/>
             </w:rPr>
           </w:pPr>
-          <w:hyperlink w:anchor="_Toc93417715" w:history="1">
+          <w:hyperlink w:anchor="_Toc98427180" w:history="1">
             <w:r>
               <w:rPr>
                 <w:rStyle w:val="Hyperlink"/>
@@ -2384,7 +2497,7 @@
                 <w:noProof/>
                 <w:webHidden/>
               </w:rPr>
-              <w:instrText xml:space="preserve"> PAGEREF _Toc93417715 \h </w:instrText>
+              <w:instrText xml:space="preserve"> PAGEREF _Toc98427180 \h </w:instrText>
             </w:r>
             <w:r>
               <w:rPr>
@@ -2404,7 +2517,7 @@
                 <w:noProof/>
                 <w:webHidden/>
               </w:rPr>
-              <w:t>1</w:t>
+              <w:t>3</w:t>
             </w:r>
             <w:r>
               <w:rPr>
@@ -2429,7 +2542,7 @@
               <w:szCs w:val="22"/>
             </w:rPr>
           </w:pPr>
-          <w:hyperlink w:anchor="_Toc93417716" w:history="1">
+          <w:hyperlink w:anchor="_Toc98427181" w:history="1">
             <w:r>
               <w:rPr>
                 <w:rStyle w:val="Hyperlink"/>
@@ -2464,7 +2577,7 @@
                 <w:noProof/>
                 <w:webHidden/>
               </w:rPr>
-              <w:instrText xml:space="preserve"> PAGEREF _Toc93417716 \h </w:instrText>
+              <w:instrText xml:space="preserve"> PAGEREF _Toc98427181 \h </w:instrText>
             </w:r>
             <w:r>
               <w:rPr>
@@ -2484,7 +2597,7 @@
                 <w:noProof/>
                 <w:webHidden/>
               </w:rPr>
-              <w:t>1</w:t>
+              <w:t>4</w:t>
             </w:r>
             <w:r>
               <w:rPr>
@@ -2509,7 +2622,7 @@
               <w:szCs w:val="22"/>
             </w:rPr>
           </w:pPr>
-          <w:hyperlink w:anchor="_Toc93417717" w:history="1">
+          <w:hyperlink w:anchor="_Toc98427182" w:history="1">
             <w:r>
               <w:rPr>
                 <w:rStyle w:val="Hyperlink"/>
@@ -2544,7 +2657,7 @@
                 <w:noProof/>
                 <w:webHidden/>
               </w:rPr>
-              <w:instrText xml:space="preserve"> PAGEREF _Toc93417717 \h </w:instrText>
+              <w:instrText xml:space="preserve"> PAGEREF _Toc98427182 \h </w:instrText>
             </w:r>
             <w:r>
               <w:rPr>
@@ -2564,7 +2677,7 @@
                 <w:noProof/>
                 <w:webHidden/>
               </w:rPr>
-              <w:t>1</w:t>
+              <w:t>4</w:t>
             </w:r>
             <w:r>
               <w:rPr>
@@ -2589,7 +2702,7 @@
               <w:szCs w:val="22"/>
             </w:rPr>
           </w:pPr>
-          <w:hyperlink w:anchor="_Toc93417718" w:history="1">
+          <w:hyperlink w:anchor="_Toc98427183" w:history="1">
             <w:r>
               <w:rPr>
                 <w:rStyle w:val="Hyperlink"/>
@@ -2624,7 +2737,7 @@
                 <w:noProof/>
                 <w:webHidden/>
               </w:rPr>
-              <w:instrText xml:space="preserve"> PAGEREF _Toc93417718 \h </w:instrText>
+              <w:instrText xml:space="preserve"> PAGEREF _Toc98427183 \h </w:instrText>
             </w:r>
             <w:r>
               <w:rPr>
@@ -2644,7 +2757,7 @@
                 <w:noProof/>
                 <w:webHidden/>
               </w:rPr>
-              <w:t>1</w:t>
+              <w:t>4</w:t>
             </w:r>
             <w:r>
               <w:rPr>
@@ -2669,7 +2782,7 @@
               <w:szCs w:val="22"/>
             </w:rPr>
           </w:pPr>
-          <w:hyperlink w:anchor="_Toc93417719" w:history="1">
+          <w:hyperlink w:anchor="_Toc98427184" w:history="1">
             <w:r>
               <w:rPr>
                 <w:rStyle w:val="Hyperlink"/>
@@ -2704,7 +2817,7 @@
                 <w:noProof/>
                 <w:webHidden/>
               </w:rPr>
-              <w:instrText xml:space="preserve"> PAGEREF _Toc93417719 \h </w:instrText>
+              <w:instrText xml:space="preserve"> PAGEREF _Toc98427184 \h </w:instrText>
             </w:r>
             <w:r>
               <w:rPr>
@@ -2724,7 +2837,7 @@
                 <w:noProof/>
                 <w:webHidden/>
               </w:rPr>
-              <w:t>1</w:t>
+              <w:t>5</w:t>
             </w:r>
             <w:r>
               <w:rPr>
@@ -2749,7 +2862,7 @@
               <w:szCs w:val="22"/>
             </w:rPr>
           </w:pPr>
-          <w:hyperlink w:anchor="_Toc93417720" w:history="1">
+          <w:hyperlink w:anchor="_Toc98427185" w:history="1">
             <w:r>
               <w:rPr>
                 <w:rStyle w:val="Hyperlink"/>
@@ -2784,7 +2897,7 @@
                 <w:noProof/>
                 <w:webHidden/>
               </w:rPr>
-              <w:instrText xml:space="preserve"> PAGEREF _Toc93417720 \h </w:instrText>
+              <w:instrText xml:space="preserve"> PAGEREF _Toc98427185 \h </w:instrText>
             </w:r>
             <w:r>
               <w:rPr>
@@ -2804,7 +2917,7 @@
                 <w:noProof/>
                 <w:webHidden/>
               </w:rPr>
-              <w:t>1</w:t>
+              <w:t>5</w:t>
             </w:r>
             <w:r>
               <w:rPr>
@@ -2832,7 +2945,7 @@
               <w:szCs w:val="22"/>
             </w:rPr>
           </w:pPr>
-          <w:hyperlink w:anchor="_Toc93417721" w:history="1">
+          <w:hyperlink w:anchor="_Toc98427186" w:history="1">
             <w:r>
               <w:rPr>
                 <w:rStyle w:val="Hyperlink"/>
@@ -2880,7 +2993,7 @@
                 <w:noProof/>
                 <w:webHidden/>
               </w:rPr>
-              <w:instrText xml:space="preserve"> PAGEREF _Toc93417721 \h </w:instrText>
+              <w:instrText xml:space="preserve"> PAGEREF _Toc98427186 \h </w:instrText>
             </w:r>
             <w:r>
               <w:rPr>
@@ -2900,7 +3013,7 @@
                 <w:noProof/>
                 <w:webHidden/>
               </w:rPr>
-              <w:t>1</w:t>
+              <w:t>6</w:t>
             </w:r>
             <w:r>
               <w:rPr>
@@ -2925,7 +3038,7 @@
               <w:szCs w:val="22"/>
             </w:rPr>
           </w:pPr>
-          <w:hyperlink w:anchor="_Toc93417722" w:history="1">
+          <w:hyperlink w:anchor="_Toc98427187" w:history="1">
             <w:r>
               <w:rPr>
                 <w:rStyle w:val="Hyperlink"/>
@@ -2960,7 +3073,7 @@
                 <w:noProof/>
                 <w:webHidden/>
               </w:rPr>
-              <w:instrText xml:space="preserve"> PAGEREF _Toc93417722 \h </w:instrText>
+              <w:instrText xml:space="preserve"> PAGEREF _Toc98427187 \h </w:instrText>
             </w:r>
             <w:r>
               <w:rPr>
@@ -2980,7 +3093,7 @@
                 <w:noProof/>
                 <w:webHidden/>
               </w:rPr>
-              <w:t>1</w:t>
+              <w:t>6</w:t>
             </w:r>
             <w:r>
               <w:rPr>
@@ -3005,7 +3118,7 @@
               <w:szCs w:val="22"/>
             </w:rPr>
           </w:pPr>
-          <w:hyperlink w:anchor="_Toc93417723" w:history="1">
+          <w:hyperlink w:anchor="_Toc98427188" w:history="1">
             <w:r>
               <w:rPr>
                 <w:rStyle w:val="Hyperlink"/>
@@ -3040,7 +3153,7 @@
                 <w:noProof/>
                 <w:webHidden/>
               </w:rPr>
-              <w:instrText xml:space="preserve"> PAGEREF _Toc93417723 \h </w:instrText>
+              <w:instrText xml:space="preserve"> PAGEREF _Toc98427188 \h </w:instrText>
             </w:r>
             <w:r>
               <w:rPr>
@@ -3060,7 +3173,7 @@
                 <w:noProof/>
                 <w:webHidden/>
               </w:rPr>
-              <w:t>1</w:t>
+              <w:t>6</w:t>
             </w:r>
             <w:r>
               <w:rPr>
@@ -3085,7 +3198,7 @@
               <w:szCs w:val="22"/>
             </w:rPr>
           </w:pPr>
-          <w:hyperlink w:anchor="_Toc93417724" w:history="1">
+          <w:hyperlink w:anchor="_Toc98427189" w:history="1">
             <w:r>
               <w:rPr>
                 <w:rStyle w:val="Hyperlink"/>
@@ -3120,7 +3233,7 @@
                 <w:noProof/>
                 <w:webHidden/>
               </w:rPr>
-              <w:instrText xml:space="preserve"> PAGEREF _Toc93417724 \h </w:instrText>
+              <w:instrText xml:space="preserve"> PAGEREF _Toc98427189 \h </w:instrText>
             </w:r>
             <w:r>
               <w:rPr>
@@ -3140,7 +3253,7 @@
                 <w:noProof/>
                 <w:webHidden/>
               </w:rPr>
-              <w:t>1</w:t>
+              <w:t>7</w:t>
             </w:r>
             <w:r>
               <w:rPr>
@@ -3165,11 +3278,12 @@
               <w:szCs w:val="22"/>
             </w:rPr>
           </w:pPr>
-          <w:hyperlink w:anchor="_Toc93417725" w:history="1">
+          <w:hyperlink w:anchor="_Toc98427190" w:history="1">
             <w:r>
               <w:rPr>
                 <w:rStyle w:val="Hyperlink"/>
                 <w:noProof/>
+                <w:lang w:val="fr-FR"/>
               </w:rPr>
               <w:t xml:space="preserve">3.1.3 </w:t>
             </w:r>
@@ -3179,7 +3293,7 @@
                 <w:rFonts w:hint="eastAsia"/>
                 <w:noProof/>
               </w:rPr>
-              <w:t>地址</w:t>
+              <w:t>地址空间</w:t>
             </w:r>
             <w:r>
               <w:rPr>
@@ -3200,7 +3314,7 @@
                 <w:noProof/>
                 <w:webHidden/>
               </w:rPr>
-              <w:instrText xml:space="preserve"> PAGEREF _Toc93417725 \h </w:instrText>
+              <w:instrText xml:space="preserve"> PAGEREF _Toc98427190 \h </w:instrText>
             </w:r>
             <w:r>
               <w:rPr>
@@ -3220,7 +3334,7 @@
                 <w:noProof/>
                 <w:webHidden/>
               </w:rPr>
-              <w:t>1</w:t>
+              <w:t>9</w:t>
             </w:r>
             <w:r>
               <w:rPr>
@@ -3245,7 +3359,7 @@
               <w:szCs w:val="22"/>
             </w:rPr>
           </w:pPr>
-          <w:hyperlink w:anchor="_Toc93417726" w:history="1">
+          <w:hyperlink w:anchor="_Toc98427191" w:history="1">
             <w:r>
               <w:rPr>
                 <w:rStyle w:val="Hyperlink"/>
@@ -3280,7 +3394,7 @@
                 <w:noProof/>
                 <w:webHidden/>
               </w:rPr>
-              <w:instrText xml:space="preserve"> PAGEREF _Toc93417726 \h </w:instrText>
+              <w:instrText xml:space="preserve"> PAGEREF _Toc98427191 \h </w:instrText>
             </w:r>
             <w:r>
               <w:rPr>
@@ -3300,7 +3414,7 @@
                 <w:noProof/>
                 <w:webHidden/>
               </w:rPr>
-              <w:t>1</w:t>
+              <w:t>9</w:t>
             </w:r>
             <w:r>
               <w:rPr>
@@ -3325,7 +3439,7 @@
               <w:szCs w:val="22"/>
             </w:rPr>
           </w:pPr>
-          <w:hyperlink w:anchor="_Toc93417727" w:history="1">
+          <w:hyperlink w:anchor="_Toc98427192" w:history="1">
             <w:r>
               <w:rPr>
                 <w:rStyle w:val="Hyperlink"/>
@@ -3360,7 +3474,7 @@
                 <w:noProof/>
                 <w:webHidden/>
               </w:rPr>
-              <w:instrText xml:space="preserve"> PAGEREF _Toc93417727 \h </w:instrText>
+              <w:instrText xml:space="preserve"> PAGEREF _Toc98427192 \h </w:instrText>
             </w:r>
             <w:r>
               <w:rPr>
@@ -3380,7 +3494,7 @@
                 <w:noProof/>
                 <w:webHidden/>
               </w:rPr>
-              <w:t>1</w:t>
+              <w:t>10</w:t>
             </w:r>
             <w:r>
               <w:rPr>
@@ -3405,7 +3519,7 @@
               <w:szCs w:val="22"/>
             </w:rPr>
           </w:pPr>
-          <w:hyperlink w:anchor="_Toc93417728" w:history="1">
+          <w:hyperlink w:anchor="_Toc98427193" w:history="1">
             <w:r>
               <w:rPr>
                 <w:rStyle w:val="Hyperlink"/>
@@ -3440,7 +3554,7 @@
                 <w:noProof/>
                 <w:webHidden/>
               </w:rPr>
-              <w:instrText xml:space="preserve"> PAGEREF _Toc93417728 \h </w:instrText>
+              <w:instrText xml:space="preserve"> PAGEREF _Toc98427193 \h </w:instrText>
             </w:r>
             <w:r>
               <w:rPr>
@@ -3460,7 +3574,7 @@
                 <w:noProof/>
                 <w:webHidden/>
               </w:rPr>
-              <w:t>2</w:t>
+              <w:t>10</w:t>
             </w:r>
             <w:r>
               <w:rPr>
@@ -3485,7 +3599,7 @@
               <w:szCs w:val="22"/>
             </w:rPr>
           </w:pPr>
-          <w:hyperlink w:anchor="_Toc93417729" w:history="1">
+          <w:hyperlink w:anchor="_Toc98427194" w:history="1">
             <w:r>
               <w:rPr>
                 <w:rStyle w:val="Hyperlink"/>
@@ -3520,7 +3634,7 @@
                 <w:noProof/>
                 <w:webHidden/>
               </w:rPr>
-              <w:instrText xml:space="preserve"> PAGEREF _Toc93417729 \h </w:instrText>
+              <w:instrText xml:space="preserve"> PAGEREF _Toc98427194 \h </w:instrText>
             </w:r>
             <w:r>
               <w:rPr>
@@ -3540,7 +3654,7 @@
                 <w:noProof/>
                 <w:webHidden/>
               </w:rPr>
-              <w:t>2</w:t>
+              <w:t>10</w:t>
             </w:r>
             <w:r>
               <w:rPr>
@@ -3565,7 +3679,7 @@
               <w:szCs w:val="22"/>
             </w:rPr>
           </w:pPr>
-          <w:hyperlink w:anchor="_Toc93417730" w:history="1">
+          <w:hyperlink w:anchor="_Toc98427195" w:history="1">
             <w:r>
               <w:rPr>
                 <w:rStyle w:val="Hyperlink"/>
@@ -3600,7 +3714,7 @@
                 <w:noProof/>
                 <w:webHidden/>
               </w:rPr>
-              <w:instrText xml:space="preserve"> PAGEREF _Toc93417730 \h </w:instrText>
+              <w:instrText xml:space="preserve"> PAGEREF _Toc98427195 \h </w:instrText>
             </w:r>
             <w:r>
               <w:rPr>
@@ -3620,7 +3734,7 @@
                 <w:noProof/>
                 <w:webHidden/>
               </w:rPr>
-              <w:t>2</w:t>
+              <w:t>10</w:t>
             </w:r>
             <w:r>
               <w:rPr>
@@ -3645,7 +3759,7 @@
               <w:szCs w:val="22"/>
             </w:rPr>
           </w:pPr>
-          <w:hyperlink w:anchor="_Toc93417731" w:history="1">
+          <w:hyperlink w:anchor="_Toc98427196" w:history="1">
             <w:r>
               <w:rPr>
                 <w:rStyle w:val="Hyperlink"/>
@@ -3680,7 +3794,7 @@
                 <w:noProof/>
                 <w:webHidden/>
               </w:rPr>
-              <w:instrText xml:space="preserve"> PAGEREF _Toc93417731 \h </w:instrText>
+              <w:instrText xml:space="preserve"> PAGEREF _Toc98427196 \h </w:instrText>
             </w:r>
             <w:r>
               <w:rPr>
@@ -3700,7 +3814,7 @@
                 <w:noProof/>
                 <w:webHidden/>
               </w:rPr>
-              <w:t>2</w:t>
+              <w:t>10</w:t>
             </w:r>
             <w:r>
               <w:rPr>
@@ -3725,7 +3839,7 @@
               <w:szCs w:val="22"/>
             </w:rPr>
           </w:pPr>
-          <w:hyperlink w:anchor="_Toc93417732" w:history="1">
+          <w:hyperlink w:anchor="_Toc98427197" w:history="1">
             <w:r>
               <w:rPr>
                 <w:rStyle w:val="Hyperlink"/>
@@ -3760,7 +3874,7 @@
                 <w:noProof/>
                 <w:webHidden/>
               </w:rPr>
-              <w:instrText xml:space="preserve"> PAGEREF _Toc93417732 \h </w:instrText>
+              <w:instrText xml:space="preserve"> PAGEREF _Toc98427197 \h </w:instrText>
             </w:r>
             <w:r>
               <w:rPr>
@@ -3780,7 +3894,7 @@
                 <w:noProof/>
                 <w:webHidden/>
               </w:rPr>
-              <w:t>2</w:t>
+              <w:t>10</w:t>
             </w:r>
             <w:r>
               <w:rPr>
@@ -3805,7 +3919,7 @@
               <w:szCs w:val="22"/>
             </w:rPr>
           </w:pPr>
-          <w:hyperlink w:anchor="_Toc93417733" w:history="1">
+          <w:hyperlink w:anchor="_Toc98427198" w:history="1">
             <w:r>
               <w:rPr>
                 <w:rStyle w:val="Hyperlink"/>
@@ -3840,7 +3954,7 @@
                 <w:noProof/>
                 <w:webHidden/>
               </w:rPr>
-              <w:instrText xml:space="preserve"> PAGEREF _Toc93417733 \h </w:instrText>
+              <w:instrText xml:space="preserve"> PAGEREF _Toc98427198 \h </w:instrText>
             </w:r>
             <w:r>
               <w:rPr>
@@ -3860,7 +3974,7 @@
                 <w:noProof/>
                 <w:webHidden/>
               </w:rPr>
-              <w:t>2</w:t>
+              <w:t>10</w:t>
             </w:r>
             <w:r>
               <w:rPr>
@@ -3885,7 +3999,7 @@
               <w:szCs w:val="22"/>
             </w:rPr>
           </w:pPr>
-          <w:hyperlink w:anchor="_Toc93417734" w:history="1">
+          <w:hyperlink w:anchor="_Toc98427199" w:history="1">
             <w:r>
               <w:rPr>
                 <w:rStyle w:val="Hyperlink"/>
@@ -3920,7 +4034,7 @@
                 <w:noProof/>
                 <w:webHidden/>
               </w:rPr>
-              <w:instrText xml:space="preserve"> PAGEREF _Toc93417734 \h </w:instrText>
+              <w:instrText xml:space="preserve"> PAGEREF _Toc98427199 \h </w:instrText>
             </w:r>
             <w:r>
               <w:rPr>
@@ -3940,7 +4054,7 @@
                 <w:noProof/>
                 <w:webHidden/>
               </w:rPr>
-              <w:t>2</w:t>
+              <w:t>10</w:t>
             </w:r>
             <w:r>
               <w:rPr>
@@ -3968,7 +4082,7 @@
               <w:szCs w:val="22"/>
             </w:rPr>
           </w:pPr>
-          <w:hyperlink w:anchor="_Toc93417735" w:history="1">
+          <w:hyperlink w:anchor="_Toc98427200" w:history="1">
             <w:r>
               <w:rPr>
                 <w:rStyle w:val="Hyperlink"/>
@@ -4016,7 +4130,7 @@
                 <w:noProof/>
                 <w:webHidden/>
               </w:rPr>
-              <w:instrText xml:space="preserve"> PAGEREF _Toc93417735 \h </w:instrText>
+              <w:instrText xml:space="preserve"> PAGEREF _Toc98427200 \h </w:instrText>
             </w:r>
             <w:r>
               <w:rPr>
@@ -4036,7 +4150,7 @@
                 <w:noProof/>
                 <w:webHidden/>
               </w:rPr>
-              <w:t>2</w:t>
+              <w:t>10</w:t>
             </w:r>
             <w:r>
               <w:rPr>
@@ -4061,7 +4175,7 @@
               <w:szCs w:val="22"/>
             </w:rPr>
           </w:pPr>
-          <w:hyperlink w:anchor="_Toc93417736" w:history="1">
+          <w:hyperlink w:anchor="_Toc98427201" w:history="1">
             <w:r>
               <w:rPr>
                 <w:rStyle w:val="Hyperlink"/>
@@ -4075,7 +4189,7 @@
                 <w:rFonts w:hint="eastAsia"/>
                 <w:noProof/>
               </w:rPr>
-              <w:t>调试平台差异介绍</w:t>
+              <w:t>操作系统介绍</w:t>
             </w:r>
             <w:r>
               <w:rPr>
@@ -4096,7 +4210,7 @@
                 <w:noProof/>
                 <w:webHidden/>
               </w:rPr>
-              <w:instrText xml:space="preserve"> PAGEREF _Toc93417736 \h </w:instrText>
+              <w:instrText xml:space="preserve"> PAGEREF _Toc98427201 \h </w:instrText>
             </w:r>
             <w:r>
               <w:rPr>
@@ -4116,7 +4230,7 @@
                 <w:noProof/>
                 <w:webHidden/>
               </w:rPr>
-              <w:t>2</w:t>
+              <w:t>10</w:t>
             </w:r>
             <w:r>
               <w:rPr>
@@ -4141,7 +4255,7 @@
               <w:szCs w:val="22"/>
             </w:rPr>
           </w:pPr>
-          <w:hyperlink w:anchor="_Toc93417737" w:history="1">
+          <w:hyperlink w:anchor="_Toc98427202" w:history="1">
             <w:r>
               <w:rPr>
                 <w:rStyle w:val="Hyperlink"/>
@@ -4176,7 +4290,7 @@
                 <w:noProof/>
                 <w:webHidden/>
               </w:rPr>
-              <w:instrText xml:space="preserve"> PAGEREF _Toc93417737 \h </w:instrText>
+              <w:instrText xml:space="preserve"> PAGEREF _Toc98427202 \h </w:instrText>
             </w:r>
             <w:r>
               <w:rPr>
@@ -4196,7 +4310,7 @@
                 <w:noProof/>
                 <w:webHidden/>
               </w:rPr>
-              <w:t>2</w:t>
+              <w:t>10</w:t>
             </w:r>
             <w:r>
               <w:rPr>
@@ -4221,7 +4335,7 @@
               <w:szCs w:val="22"/>
             </w:rPr>
           </w:pPr>
-          <w:hyperlink w:anchor="_Toc93417738" w:history="1">
+          <w:hyperlink w:anchor="_Toc98427203" w:history="1">
             <w:r>
               <w:rPr>
                 <w:rStyle w:val="Hyperlink"/>
@@ -4256,7 +4370,7 @@
                 <w:noProof/>
                 <w:webHidden/>
               </w:rPr>
-              <w:instrText xml:space="preserve"> PAGEREF _Toc93417738 \h </w:instrText>
+              <w:instrText xml:space="preserve"> PAGEREF _Toc98427203 \h </w:instrText>
             </w:r>
             <w:r>
               <w:rPr>
@@ -4276,7 +4390,7 @@
                 <w:noProof/>
                 <w:webHidden/>
               </w:rPr>
-              <w:t>2</w:t>
+              <w:t>10</w:t>
             </w:r>
             <w:r>
               <w:rPr>
@@ -4301,7 +4415,7 @@
               <w:szCs w:val="22"/>
             </w:rPr>
           </w:pPr>
-          <w:hyperlink w:anchor="_Toc93417739" w:history="1">
+          <w:hyperlink w:anchor="_Toc98427204" w:history="1">
             <w:r>
               <w:rPr>
                 <w:rStyle w:val="Hyperlink"/>
@@ -4336,7 +4450,7 @@
                 <w:noProof/>
                 <w:webHidden/>
               </w:rPr>
-              <w:instrText xml:space="preserve"> PAGEREF _Toc93417739 \h </w:instrText>
+              <w:instrText xml:space="preserve"> PAGEREF _Toc98427204 \h </w:instrText>
             </w:r>
             <w:r>
               <w:rPr>
@@ -4356,7 +4470,7 @@
                 <w:noProof/>
                 <w:webHidden/>
               </w:rPr>
-              <w:t>2</w:t>
+              <w:t>10</w:t>
             </w:r>
             <w:r>
               <w:rPr>
@@ -4384,7 +4498,7 @@
               <w:szCs w:val="22"/>
             </w:rPr>
           </w:pPr>
-          <w:hyperlink w:anchor="_Toc93417740" w:history="1">
+          <w:hyperlink w:anchor="_Toc98427205" w:history="1">
             <w:r>
               <w:rPr>
                 <w:rStyle w:val="Hyperlink"/>
@@ -4432,7 +4546,7 @@
                 <w:noProof/>
                 <w:webHidden/>
               </w:rPr>
-              <w:instrText xml:space="preserve"> PAGEREF _Toc93417740 \h </w:instrText>
+              <w:instrText xml:space="preserve"> PAGEREF _Toc98427205 \h </w:instrText>
             </w:r>
             <w:r>
               <w:rPr>
@@ -4452,7 +4566,7 @@
                 <w:noProof/>
                 <w:webHidden/>
               </w:rPr>
-              <w:t>3</w:t>
+              <w:t>11</w:t>
             </w:r>
             <w:r>
               <w:rPr>
@@ -4477,7 +4591,7 @@
               <w:szCs w:val="22"/>
             </w:rPr>
           </w:pPr>
-          <w:hyperlink w:anchor="_Toc93417741" w:history="1">
+          <w:hyperlink w:anchor="_Toc98427206" w:history="1">
             <w:r>
               <w:rPr>
                 <w:rStyle w:val="Hyperlink"/>
@@ -4527,7 +4641,7 @@
                 <w:noProof/>
                 <w:webHidden/>
               </w:rPr>
-              <w:instrText xml:space="preserve"> PAGEREF _Toc93417741 \h </w:instrText>
+              <w:instrText xml:space="preserve"> PAGEREF _Toc98427206 \h </w:instrText>
             </w:r>
             <w:r>
               <w:rPr>
@@ -4547,7 +4661,7 @@
                 <w:noProof/>
                 <w:webHidden/>
               </w:rPr>
-              <w:t>3</w:t>
+              <w:t>11</w:t>
             </w:r>
             <w:r>
               <w:rPr>
@@ -4572,7 +4686,7 @@
               <w:szCs w:val="22"/>
             </w:rPr>
           </w:pPr>
-          <w:hyperlink w:anchor="_Toc93417742" w:history="1">
+          <w:hyperlink w:anchor="_Toc98427207" w:history="1">
             <w:r>
               <w:rPr>
                 <w:rStyle w:val="Hyperlink"/>
@@ -4607,7 +4721,7 @@
                 <w:noProof/>
                 <w:webHidden/>
               </w:rPr>
-              <w:instrText xml:space="preserve"> PAGEREF _Toc93417742 \h </w:instrText>
+              <w:instrText xml:space="preserve"> PAGEREF _Toc98427207 \h </w:instrText>
             </w:r>
             <w:r>
               <w:rPr>
@@ -4627,7 +4741,7 @@
                 <w:noProof/>
                 <w:webHidden/>
               </w:rPr>
-              <w:t>3</w:t>
+              <w:t>11</w:t>
             </w:r>
             <w:r>
               <w:rPr>
@@ -4652,7 +4766,7 @@
               <w:szCs w:val="22"/>
             </w:rPr>
           </w:pPr>
-          <w:hyperlink w:anchor="_Toc93417743" w:history="1">
+          <w:hyperlink w:anchor="_Toc98427208" w:history="1">
             <w:r>
               <w:rPr>
                 <w:rStyle w:val="Hyperlink"/>
@@ -4687,7 +4801,7 @@
                 <w:noProof/>
                 <w:webHidden/>
               </w:rPr>
-              <w:instrText xml:space="preserve"> PAGEREF _Toc93417743 \h </w:instrText>
+              <w:instrText xml:space="preserve"> PAGEREF _Toc98427208 \h </w:instrText>
             </w:r>
             <w:r>
               <w:rPr>
@@ -4707,7 +4821,7 @@
                 <w:noProof/>
                 <w:webHidden/>
               </w:rPr>
-              <w:t>3</w:t>
+              <w:t>11</w:t>
             </w:r>
             <w:r>
               <w:rPr>
@@ -4732,7 +4846,7 @@
               <w:szCs w:val="22"/>
             </w:rPr>
           </w:pPr>
-          <w:hyperlink w:anchor="_Toc93417744" w:history="1">
+          <w:hyperlink w:anchor="_Toc98427209" w:history="1">
             <w:r>
               <w:rPr>
                 <w:rStyle w:val="Hyperlink"/>
@@ -4767,7 +4881,7 @@
                 <w:noProof/>
                 <w:webHidden/>
               </w:rPr>
-              <w:instrText xml:space="preserve"> PAGEREF _Toc93417744 \h </w:instrText>
+              <w:instrText xml:space="preserve"> PAGEREF _Toc98427209 \h </w:instrText>
             </w:r>
             <w:r>
               <w:rPr>
@@ -4787,7 +4901,87 @@
                 <w:noProof/>
                 <w:webHidden/>
               </w:rPr>
-              <w:t>3</w:t>
+              <w:t>11</w:t>
+            </w:r>
+            <w:r>
+              <w:rPr>
+                <w:noProof/>
+                <w:webHidden/>
+              </w:rPr>
+              <w:fldChar w:fldCharType="end"/>
+            </w:r>
+          </w:hyperlink>
+        </w:p>
+        <w:p>
+          <w:pPr>
+            <w:pStyle w:val="TOC3"/>
+            <w:tabs>
+              <w:tab w:val="right" w:leader="dot" w:pos="8722"/>
+            </w:tabs>
+            <w:rPr>
+              <w:iCs w:val="0"/>
+              <w:noProof/>
+              <w:kern w:val="0"/>
+              <w:sz w:val="22"/>
+              <w:szCs w:val="22"/>
+            </w:rPr>
+          </w:pPr>
+          <w:hyperlink w:anchor="_Toc98427210" w:history="1">
+            <w:r>
+              <w:rPr>
+                <w:rStyle w:val="Hyperlink"/>
+                <w:noProof/>
+              </w:rPr>
+              <w:t xml:space="preserve">5.5 </w:t>
+            </w:r>
+            <w:r>
+              <w:rPr>
+                <w:rStyle w:val="Hyperlink"/>
+                <w:rFonts w:hint="eastAsia"/>
+                <w:noProof/>
+              </w:rPr>
+              <w:t>总结</w:t>
+            </w:r>
+            <w:r>
+              <w:rPr>
+                <w:noProof/>
+                <w:webHidden/>
+              </w:rPr>
+              <w:tab/>
+            </w:r>
+            <w:r>
+              <w:rPr>
+                <w:noProof/>
+                <w:webHidden/>
+              </w:rPr>
+              <w:fldChar w:fldCharType="begin"/>
+            </w:r>
+            <w:r>
+              <w:rPr>
+                <w:noProof/>
+                <w:webHidden/>
+              </w:rPr>
+              <w:instrText xml:space="preserve"> PAGEREF _Toc98427210 \h </w:instrText>
+            </w:r>
+            <w:r>
+              <w:rPr>
+                <w:noProof/>
+                <w:webHidden/>
+              </w:rPr>
+            </w:r>
+            <w:r>
+              <w:rPr>
+                <w:noProof/>
+                <w:webHidden/>
+              </w:rPr>
+              <w:fldChar w:fldCharType="separate"/>
+            </w:r>
+            <w:r>
+              <w:rPr>
+                <w:noProof/>
+                <w:webHidden/>
+              </w:rPr>
+              <w:t>11</w:t>
             </w:r>
             <w:r>
               <w:rPr>
@@ -4815,7 +5009,7 @@
               <w:szCs w:val="22"/>
             </w:rPr>
           </w:pPr>
-          <w:hyperlink w:anchor="_Toc93417745" w:history="1">
+          <w:hyperlink w:anchor="_Toc98427211" w:history="1">
             <w:r>
               <w:rPr>
                 <w:rStyle w:val="Hyperlink"/>
@@ -4863,7 +5057,7 @@
                 <w:noProof/>
                 <w:webHidden/>
               </w:rPr>
-              <w:instrText xml:space="preserve"> PAGEREF _Toc93417745 \h </w:instrText>
+              <w:instrText xml:space="preserve"> PAGEREF _Toc98427211 \h </w:instrText>
             </w:r>
             <w:r>
               <w:rPr>
@@ -4883,7 +5077,7 @@
                 <w:noProof/>
                 <w:webHidden/>
               </w:rPr>
-              <w:t>3</w:t>
+              <w:t>11</w:t>
             </w:r>
             <w:r>
               <w:rPr>
@@ -4908,7 +5102,7 @@
               <w:szCs w:val="22"/>
             </w:rPr>
           </w:pPr>
-          <w:hyperlink w:anchor="_Toc93417746" w:history="1">
+          <w:hyperlink w:anchor="_Toc98427212" w:history="1">
             <w:r>
               <w:rPr>
                 <w:rStyle w:val="Hyperlink"/>
@@ -4943,7 +5137,7 @@
                 <w:noProof/>
                 <w:webHidden/>
               </w:rPr>
-              <w:instrText xml:space="preserve"> PAGEREF _Toc93417746 \h </w:instrText>
+              <w:instrText xml:space="preserve"> PAGEREF _Toc98427212 \h </w:instrText>
             </w:r>
             <w:r>
               <w:rPr>
@@ -4963,7 +5157,7 @@
                 <w:noProof/>
                 <w:webHidden/>
               </w:rPr>
-              <w:t>3</w:t>
+              <w:t>11</w:t>
             </w:r>
             <w:r>
               <w:rPr>
@@ -4988,7 +5182,7 @@
               <w:szCs w:val="22"/>
             </w:rPr>
           </w:pPr>
-          <w:hyperlink w:anchor="_Toc93417747" w:history="1">
+          <w:hyperlink w:anchor="_Toc98427213" w:history="1">
             <w:r>
               <w:rPr>
                 <w:rStyle w:val="Hyperlink"/>
@@ -5023,7 +5217,7 @@
                 <w:noProof/>
                 <w:webHidden/>
               </w:rPr>
-              <w:instrText xml:space="preserve"> PAGEREF _Toc93417747 \h </w:instrText>
+              <w:instrText xml:space="preserve"> PAGEREF _Toc98427213 \h </w:instrText>
             </w:r>
             <w:r>
               <w:rPr>
@@ -5043,7 +5237,7 @@
                 <w:noProof/>
                 <w:webHidden/>
               </w:rPr>
-              <w:t>3</w:t>
+              <w:t>11</w:t>
             </w:r>
             <w:r>
               <w:rPr>
@@ -5071,7 +5265,7 @@
               <w:szCs w:val="22"/>
             </w:rPr>
           </w:pPr>
-          <w:hyperlink w:anchor="_Toc93417748" w:history="1">
+          <w:hyperlink w:anchor="_Toc98427214" w:history="1">
             <w:r>
               <w:rPr>
                 <w:rStyle w:val="Hyperlink"/>
@@ -5119,7 +5313,7 @@
                 <w:noProof/>
                 <w:webHidden/>
               </w:rPr>
-              <w:instrText xml:space="preserve"> PAGEREF _Toc93417748 \h </w:instrText>
+              <w:instrText xml:space="preserve"> PAGEREF _Toc98427214 \h </w:instrText>
             </w:r>
             <w:r>
               <w:rPr>
@@ -5139,7 +5333,7 @@
                 <w:noProof/>
                 <w:webHidden/>
               </w:rPr>
-              <w:t>3</w:t>
+              <w:t>11</w:t>
             </w:r>
             <w:r>
               <w:rPr>
@@ -5164,7 +5358,7 @@
               <w:szCs w:val="22"/>
             </w:rPr>
           </w:pPr>
-          <w:hyperlink w:anchor="_Toc93417749" w:history="1">
+          <w:hyperlink w:anchor="_Toc98427215" w:history="1">
             <w:r>
               <w:rPr>
                 <w:rStyle w:val="Hyperlink"/>
@@ -5178,7 +5372,7 @@
                 <w:rFonts w:hint="eastAsia"/>
                 <w:noProof/>
               </w:rPr>
-              <w:t>多线程程序调试实践</w:t>
+              <w:t>多线程程序编译运行</w:t>
             </w:r>
             <w:r>
               <w:rPr>
@@ -5199,7 +5393,7 @@
                 <w:noProof/>
                 <w:webHidden/>
               </w:rPr>
-              <w:instrText xml:space="preserve"> PAGEREF _Toc93417749 \h </w:instrText>
+              <w:instrText xml:space="preserve"> PAGEREF _Toc98427215 \h </w:instrText>
             </w:r>
             <w:r>
               <w:rPr>
@@ -5219,7 +5413,7 @@
                 <w:noProof/>
                 <w:webHidden/>
               </w:rPr>
-              <w:t>3</w:t>
+              <w:t>11</w:t>
             </w:r>
             <w:r>
               <w:rPr>
@@ -5244,7 +5438,7 @@
               <w:szCs w:val="22"/>
             </w:rPr>
           </w:pPr>
-          <w:hyperlink w:anchor="_Toc93417750" w:history="1">
+          <w:hyperlink w:anchor="_Toc98427216" w:history="1">
             <w:r>
               <w:rPr>
                 <w:rStyle w:val="Hyperlink"/>
@@ -5279,7 +5473,7 @@
                 <w:noProof/>
                 <w:webHidden/>
               </w:rPr>
-              <w:instrText xml:space="preserve"> PAGEREF _Toc93417750 \h </w:instrText>
+              <w:instrText xml:space="preserve"> PAGEREF _Toc98427216 \h </w:instrText>
             </w:r>
             <w:r>
               <w:rPr>
@@ -5299,7 +5493,7 @@
                 <w:noProof/>
                 <w:webHidden/>
               </w:rPr>
-              <w:t>3</w:t>
+              <w:t>11</w:t>
             </w:r>
             <w:r>
               <w:rPr>
@@ -5327,7 +5521,7 @@
               <w:szCs w:val="22"/>
             </w:rPr>
           </w:pPr>
-          <w:hyperlink w:anchor="_Toc93417751" w:history="1">
+          <w:hyperlink w:anchor="_Toc98427217" w:history="1">
             <w:r>
               <w:rPr>
                 <w:rStyle w:val="Hyperlink"/>
@@ -5375,7 +5569,7 @@
                 <w:noProof/>
                 <w:webHidden/>
               </w:rPr>
-              <w:instrText xml:space="preserve"> PAGEREF _Toc93417751 \h </w:instrText>
+              <w:instrText xml:space="preserve"> PAGEREF _Toc98427217 \h </w:instrText>
             </w:r>
             <w:r>
               <w:rPr>
@@ -5395,7 +5589,7 @@
                 <w:noProof/>
                 <w:webHidden/>
               </w:rPr>
-              <w:t>3</w:t>
+              <w:t>11</w:t>
             </w:r>
             <w:r>
               <w:rPr>
@@ -5420,7 +5614,7 @@
               <w:szCs w:val="22"/>
             </w:rPr>
           </w:pPr>
-          <w:hyperlink w:anchor="_Toc93417752" w:history="1">
+          <w:hyperlink w:anchor="_Toc98427218" w:history="1">
             <w:r>
               <w:rPr>
                 <w:rStyle w:val="Hyperlink"/>
@@ -5455,7 +5649,7 @@
                 <w:noProof/>
                 <w:webHidden/>
               </w:rPr>
-              <w:instrText xml:space="preserve"> PAGEREF _Toc93417752 \h </w:instrText>
+              <w:instrText xml:space="preserve"> PAGEREF _Toc98427218 \h </w:instrText>
             </w:r>
             <w:r>
               <w:rPr>
@@ -5475,7 +5669,7 @@
                 <w:noProof/>
                 <w:webHidden/>
               </w:rPr>
-              <w:t>3</w:t>
+              <w:t>11</w:t>
             </w:r>
             <w:r>
               <w:rPr>
@@ -5500,7 +5694,7 @@
               <w:szCs w:val="22"/>
             </w:rPr>
           </w:pPr>
-          <w:hyperlink w:anchor="_Toc93417753" w:history="1">
+          <w:hyperlink w:anchor="_Toc98427219" w:history="1">
             <w:r>
               <w:rPr>
                 <w:rStyle w:val="Hyperlink"/>
@@ -5535,7 +5729,7 @@
                 <w:noProof/>
                 <w:webHidden/>
               </w:rPr>
-              <w:instrText xml:space="preserve"> PAGEREF _Toc93417753 \h </w:instrText>
+              <w:instrText xml:space="preserve"> PAGEREF _Toc98427219 \h </w:instrText>
             </w:r>
             <w:r>
               <w:rPr>
@@ -5555,7 +5749,7 @@
                 <w:noProof/>
                 <w:webHidden/>
               </w:rPr>
-              <w:t>3</w:t>
+              <w:t>11</w:t>
             </w:r>
             <w:r>
               <w:rPr>
@@ -5580,7 +5774,7 @@
               <w:szCs w:val="22"/>
             </w:rPr>
           </w:pPr>
-          <w:hyperlink w:anchor="_Toc93417754" w:history="1">
+          <w:hyperlink w:anchor="_Toc98427220" w:history="1">
             <w:r>
               <w:rPr>
                 <w:rStyle w:val="Hyperlink"/>
@@ -5615,7 +5809,7 @@
                 <w:noProof/>
                 <w:webHidden/>
               </w:rPr>
-              <w:instrText xml:space="preserve"> PAGEREF _Toc93417754 \h </w:instrText>
+              <w:instrText xml:space="preserve"> PAGEREF _Toc98427220 \h </w:instrText>
             </w:r>
             <w:r>
               <w:rPr>
@@ -5635,7 +5829,7 @@
                 <w:noProof/>
                 <w:webHidden/>
               </w:rPr>
-              <w:t>3</w:t>
+              <w:t>11</w:t>
             </w:r>
             <w:r>
               <w:rPr>
@@ -5660,7 +5854,7 @@
               <w:szCs w:val="22"/>
             </w:rPr>
           </w:pPr>
-          <w:hyperlink w:anchor="_Toc93417755" w:history="1">
+          <w:hyperlink w:anchor="_Toc98427221" w:history="1">
             <w:r>
               <w:rPr>
                 <w:rStyle w:val="Hyperlink"/>
@@ -5710,7 +5904,7 @@
                 <w:noProof/>
                 <w:webHidden/>
               </w:rPr>
-              <w:instrText xml:space="preserve"> PAGEREF _Toc93417755 \h </w:instrText>
+              <w:instrText xml:space="preserve"> PAGEREF _Toc98427221 \h </w:instrText>
             </w:r>
             <w:r>
               <w:rPr>
@@ -5730,7 +5924,7 @@
                 <w:noProof/>
                 <w:webHidden/>
               </w:rPr>
-              <w:t>3</w:t>
+              <w:t>11</w:t>
             </w:r>
             <w:r>
               <w:rPr>
@@ -5758,7 +5952,7 @@
               <w:szCs w:val="22"/>
             </w:rPr>
           </w:pPr>
-          <w:hyperlink w:anchor="_Toc93417756" w:history="1">
+          <w:hyperlink w:anchor="_Toc98427222" w:history="1">
             <w:r>
               <w:rPr>
                 <w:rStyle w:val="Hyperlink"/>
@@ -5806,7 +6000,7 @@
                 <w:noProof/>
                 <w:webHidden/>
               </w:rPr>
-              <w:instrText xml:space="preserve"> PAGEREF _Toc93417756 \h </w:instrText>
+              <w:instrText xml:space="preserve"> PAGEREF _Toc98427222 \h </w:instrText>
             </w:r>
             <w:r>
               <w:rPr>
@@ -5826,7 +6020,7 @@
                 <w:noProof/>
                 <w:webHidden/>
               </w:rPr>
-              <w:t>3</w:t>
+              <w:t>11</w:t>
             </w:r>
             <w:r>
               <w:rPr>
@@ -5853,7 +6047,7 @@
               <w:szCs w:val="22"/>
             </w:rPr>
           </w:pPr>
-          <w:hyperlink w:anchor="_Toc93417757" w:history="1">
+          <w:hyperlink w:anchor="_Toc98427223" w:history="1">
             <w:r>
               <w:rPr>
                 <w:rStyle w:val="Hyperlink"/>
@@ -5881,7 +6075,7 @@
                 <w:noProof/>
                 <w:webHidden/>
               </w:rPr>
-              <w:instrText xml:space="preserve"> PAGEREF _Toc93417757 \h </w:instrText>
+              <w:instrText xml:space="preserve"> PAGEREF _Toc98427223 \h </w:instrText>
             </w:r>
             <w:r>
               <w:rPr>
@@ -5901,7 +6095,7 @@
                 <w:noProof/>
                 <w:webHidden/>
               </w:rPr>
-              <w:t>4</w:t>
+              <w:t>13</w:t>
             </w:r>
             <w:r>
               <w:rPr>
@@ -5928,7 +6122,7 @@
               <w:szCs w:val="22"/>
             </w:rPr>
           </w:pPr>
-          <w:hyperlink w:anchor="_Toc93417758" w:history="1">
+          <w:hyperlink w:anchor="_Toc98427224" w:history="1">
             <w:r>
               <w:rPr>
                 <w:rStyle w:val="Hyperlink"/>
@@ -5956,7 +6150,7 @@
                 <w:noProof/>
                 <w:webHidden/>
               </w:rPr>
-              <w:instrText xml:space="preserve"> PAGEREF _Toc93417758 \h </w:instrText>
+              <w:instrText xml:space="preserve"> PAGEREF _Toc98427224 \h </w:instrText>
             </w:r>
             <w:r>
               <w:rPr>
@@ -5976,7 +6170,7 @@
                 <w:noProof/>
                 <w:webHidden/>
               </w:rPr>
-              <w:t>4</w:t>
+              <w:t>13</w:t>
             </w:r>
             <w:r>
               <w:rPr>
@@ -6045,7 +6239,7 @@
       <w:bookmarkStart w:id="12" w:name="_Toc5837"/>
       <w:bookmarkStart w:id="13" w:name="_Toc8025"/>
       <w:bookmarkStart w:id="14" w:name="_Toc515267458"/>
-      <w:bookmarkStart w:id="15" w:name="_Toc93417709"/>
+      <w:bookmarkStart w:id="15" w:name="_Toc98427173"/>
       <w:r>
         <w:lastRenderedPageBreak/>
         <w:t>绪</w:t>
@@ -6082,7 +6276,7 @@
         </w:numPr>
         <w:spacing w:before="120" w:after="120"/>
       </w:pPr>
-      <w:bookmarkStart w:id="18" w:name="_Toc93417710"/>
+      <w:bookmarkStart w:id="18" w:name="_Toc98427174"/>
       <w:r>
         <w:t>程序调试</w:t>
       </w:r>
@@ -6092,13 +6286,13 @@
         </w:rPr>
         <w:t>研究的</w:t>
       </w:r>
+      <w:r>
+        <w:rPr>
+          <w:rFonts w:hint="eastAsia"/>
+        </w:rPr>
+        <w:t>原因</w:t>
+      </w:r>
       <w:bookmarkEnd w:id="18"/>
-      <w:r>
-        <w:rPr>
-          <w:rFonts w:hint="eastAsia"/>
-        </w:rPr>
-        <w:t>原因</w:t>
-      </w:r>
     </w:p>
     <w:p>
       <w:pPr>
@@ -6168,12 +6362,14 @@
         </w:numPr>
         <w:spacing w:before="120" w:after="120"/>
       </w:pPr>
+      <w:bookmarkStart w:id="19" w:name="_Toc98427175"/>
       <w:r>
         <w:rPr>
           <w:rFonts w:hint="eastAsia"/>
         </w:rPr>
         <w:t>程序调试研究的目的</w:t>
       </w:r>
+      <w:bookmarkEnd w:id="19"/>
     </w:p>
     <w:p>
       <w:pPr>
@@ -6254,11 +6450,11 @@
         </w:numPr>
         <w:spacing w:before="120" w:after="120"/>
       </w:pPr>
-      <w:bookmarkStart w:id="19" w:name="_Toc93417711"/>
+      <w:bookmarkStart w:id="20" w:name="_Toc98427176"/>
       <w:r>
         <w:t>程序调试研究的意义</w:t>
       </w:r>
-      <w:bookmarkEnd w:id="19"/>
+      <w:bookmarkEnd w:id="20"/>
     </w:p>
     <w:p>
       <w:pPr>
@@ -6498,14 +6694,14 @@
         </w:numPr>
         <w:spacing w:before="480" w:after="240"/>
       </w:pPr>
-      <w:bookmarkStart w:id="20" w:name="_Toc93417712"/>
+      <w:bookmarkStart w:id="21" w:name="_Toc98427177"/>
       <w:r>
         <w:rPr>
           <w:rFonts w:hint="eastAsia"/>
         </w:rPr>
         <w:t>程序调试的介绍</w:t>
       </w:r>
-      <w:bookmarkEnd w:id="20"/>
+      <w:bookmarkEnd w:id="21"/>
     </w:p>
     <w:p>
       <w:pPr>
@@ -6515,14 +6711,14 @@
           <w:rFonts w:cs="Times New Roman"/>
         </w:rPr>
       </w:pPr>
-      <w:bookmarkStart w:id="21" w:name="_Toc25299"/>
-      <w:bookmarkStart w:id="22" w:name="_Toc12868"/>
-      <w:bookmarkStart w:id="23" w:name="_Toc16197"/>
-      <w:bookmarkStart w:id="24" w:name="_Toc12805"/>
-      <w:bookmarkStart w:id="25" w:name="_Toc8484"/>
-      <w:bookmarkStart w:id="26" w:name="_Toc6657"/>
-      <w:bookmarkStart w:id="27" w:name="_Toc515267459"/>
-      <w:bookmarkStart w:id="28" w:name="_Toc93417713"/>
+      <w:bookmarkStart w:id="22" w:name="_Toc25299"/>
+      <w:bookmarkStart w:id="23" w:name="_Toc12868"/>
+      <w:bookmarkStart w:id="24" w:name="_Toc16197"/>
+      <w:bookmarkStart w:id="25" w:name="_Toc12805"/>
+      <w:bookmarkStart w:id="26" w:name="_Toc8484"/>
+      <w:bookmarkStart w:id="27" w:name="_Toc6657"/>
+      <w:bookmarkStart w:id="28" w:name="_Toc515267459"/>
+      <w:bookmarkStart w:id="29" w:name="_Toc98427178"/>
       <w:r>
         <w:rPr>
           <w:rFonts w:cs="Times New Roman"/>
@@ -6535,27 +6731,27 @@
         </w:rPr>
         <w:t xml:space="preserve">.1 </w:t>
       </w:r>
-      <w:bookmarkEnd w:id="21"/>
       <w:bookmarkEnd w:id="22"/>
       <w:bookmarkEnd w:id="23"/>
       <w:bookmarkEnd w:id="24"/>
       <w:bookmarkEnd w:id="25"/>
       <w:bookmarkEnd w:id="26"/>
       <w:bookmarkEnd w:id="27"/>
+      <w:bookmarkEnd w:id="28"/>
       <w:r>
         <w:rPr>
           <w:rFonts w:cs="Times New Roman" w:hint="eastAsia"/>
         </w:rPr>
         <w:t>程序调试的背景</w:t>
       </w:r>
-      <w:bookmarkEnd w:id="28"/>
+      <w:bookmarkEnd w:id="29"/>
     </w:p>
     <w:p>
       <w:pPr>
         <w:pStyle w:val="Heading3"/>
         <w:spacing w:before="72" w:after="72"/>
       </w:pPr>
-      <w:bookmarkStart w:id="29" w:name="_Toc93417714"/>
+      <w:bookmarkStart w:id="30" w:name="_Toc98427179"/>
       <w:r>
         <w:t>2</w:t>
       </w:r>
@@ -6583,7 +6779,7 @@
         </w:rPr>
         <w:t>什么是程序调试</w:t>
       </w:r>
-      <w:bookmarkEnd w:id="29"/>
+      <w:bookmarkEnd w:id="30"/>
     </w:p>
     <w:p>
       <w:pPr>
@@ -6658,7 +6854,7 @@
         <w:pStyle w:val="Heading3"/>
         <w:spacing w:before="72" w:after="72"/>
       </w:pPr>
-      <w:bookmarkStart w:id="30" w:name="_Toc93417715"/>
+      <w:bookmarkStart w:id="31" w:name="_Toc98427180"/>
       <w:r>
         <w:t>2</w:t>
       </w:r>
@@ -6692,7 +6888,7 @@
         </w:rPr>
         <w:t>BUG</w:t>
       </w:r>
-      <w:bookmarkEnd w:id="30"/>
+      <w:bookmarkEnd w:id="31"/>
     </w:p>
     <w:p>
       <w:pPr>
@@ -6765,7 +6961,7 @@
         <w:pStyle w:val="Heading3"/>
         <w:spacing w:before="72" w:after="72"/>
       </w:pPr>
-      <w:bookmarkStart w:id="31" w:name="_Toc93417716"/>
+      <w:bookmarkStart w:id="32" w:name="_Toc98427181"/>
       <w:r>
         <w:t>2</w:t>
       </w:r>
@@ -6793,7 +6989,7 @@
         </w:rPr>
         <w:t>程序调试和程序测试的区别</w:t>
       </w:r>
-      <w:bookmarkEnd w:id="31"/>
+      <w:bookmarkEnd w:id="32"/>
     </w:p>
     <w:p>
       <w:pPr>
@@ -6907,7 +7103,7 @@
         <w:pStyle w:val="Heading2"/>
         <w:spacing w:before="120" w:after="120"/>
       </w:pPr>
-      <w:bookmarkStart w:id="32" w:name="_Toc93417717"/>
+      <w:bookmarkStart w:id="33" w:name="_Toc98427182"/>
       <w:r>
         <w:t>2</w:t>
       </w:r>
@@ -6926,14 +7122,14 @@
         </w:rPr>
         <w:t>程序调试的目的</w:t>
       </w:r>
-      <w:bookmarkEnd w:id="32"/>
+      <w:bookmarkEnd w:id="33"/>
     </w:p>
     <w:p>
       <w:pPr>
         <w:pStyle w:val="Heading3"/>
         <w:spacing w:before="72" w:after="72"/>
       </w:pPr>
-      <w:bookmarkStart w:id="33" w:name="_Toc93417718"/>
+      <w:bookmarkStart w:id="34" w:name="_Toc98427183"/>
       <w:r>
         <w:t>2</w:t>
       </w:r>
@@ -6961,7 +7157,7 @@
         </w:rPr>
         <w:t>为什么要进行程序调试</w:t>
       </w:r>
-      <w:bookmarkEnd w:id="33"/>
+      <w:bookmarkEnd w:id="34"/>
     </w:p>
     <w:p>
       <w:pPr>
@@ -7071,7 +7267,7 @@
         <w:pStyle w:val="Heading3"/>
         <w:spacing w:before="72" w:after="72"/>
       </w:pPr>
-      <w:bookmarkStart w:id="34" w:name="_Toc93417719"/>
+      <w:bookmarkStart w:id="35" w:name="_Toc98427184"/>
       <w:r>
         <w:t>2</w:t>
       </w:r>
@@ -7099,7 +7295,7 @@
         </w:rPr>
         <w:t>什么时候进行程序调试</w:t>
       </w:r>
-      <w:bookmarkEnd w:id="34"/>
+      <w:bookmarkEnd w:id="35"/>
     </w:p>
     <w:p>
       <w:pPr>
@@ -7146,7 +7342,7 @@
         <w:pStyle w:val="Heading3"/>
         <w:spacing w:before="72" w:after="72"/>
       </w:pPr>
-      <w:bookmarkStart w:id="35" w:name="_Toc93417720"/>
+      <w:bookmarkStart w:id="36" w:name="_Toc98427185"/>
       <w:r>
         <w:t>2</w:t>
       </w:r>
@@ -7174,7 +7370,7 @@
         </w:rPr>
         <w:t>程序调试的步骤</w:t>
       </w:r>
-      <w:bookmarkEnd w:id="35"/>
+      <w:bookmarkEnd w:id="36"/>
     </w:p>
     <w:p>
       <w:pPr>
@@ -7378,7 +7574,7 @@
         </w:numPr>
         <w:spacing w:before="480" w:after="240"/>
       </w:pPr>
-      <w:bookmarkStart w:id="36" w:name="_Toc93417721"/>
+      <w:bookmarkStart w:id="37" w:name="_Toc98427186"/>
       <w:r>
         <w:rPr>
           <w:rFonts w:hint="eastAsia"/>
@@ -7397,14 +7593,14 @@
         </w:rPr>
         <w:t>知识准备</w:t>
       </w:r>
-      <w:bookmarkEnd w:id="36"/>
+      <w:bookmarkEnd w:id="37"/>
     </w:p>
     <w:p>
       <w:pPr>
         <w:pStyle w:val="Heading2"/>
         <w:spacing w:before="120" w:after="120"/>
       </w:pPr>
-      <w:bookmarkStart w:id="37" w:name="_Toc93417722"/>
+      <w:bookmarkStart w:id="38" w:name="_Toc98427187"/>
       <w:r>
         <w:t>3</w:t>
       </w:r>
@@ -7423,14 +7619,14 @@
         </w:rPr>
         <w:t>操作系统相关知识</w:t>
       </w:r>
-      <w:bookmarkEnd w:id="37"/>
+      <w:bookmarkEnd w:id="38"/>
     </w:p>
     <w:p>
       <w:pPr>
         <w:pStyle w:val="Heading3"/>
         <w:spacing w:before="72" w:after="72"/>
       </w:pPr>
-      <w:bookmarkStart w:id="38" w:name="_Toc93417723"/>
+      <w:bookmarkStart w:id="39" w:name="_Toc98427188"/>
       <w:r>
         <w:t>3</w:t>
       </w:r>
@@ -7458,7 +7654,7 @@
         </w:rPr>
         <w:t>字节序</w:t>
       </w:r>
-      <w:bookmarkEnd w:id="38"/>
+      <w:bookmarkEnd w:id="39"/>
     </w:p>
     <w:p>
       <w:pPr>
@@ -7791,7 +7987,7 @@
         <w:pStyle w:val="Heading3"/>
         <w:spacing w:before="72" w:after="72"/>
       </w:pPr>
-      <w:bookmarkStart w:id="39" w:name="_Toc93417724"/>
+      <w:bookmarkStart w:id="40" w:name="_Toc98427189"/>
       <w:r>
         <w:t>3</w:t>
       </w:r>
@@ -7819,7 +8015,7 @@
         </w:rPr>
         <w:t>寄存器</w:t>
       </w:r>
-      <w:bookmarkEnd w:id="39"/>
+      <w:bookmarkEnd w:id="40"/>
     </w:p>
     <w:p>
       <w:pPr>
@@ -7990,16 +8186,8 @@
         <w:rPr>
           <w:rFonts w:hint="eastAsia"/>
         </w:rPr>
-        <w:t>位的寄存器，%</w:t>
-      </w:r>
-      <w:proofErr w:type="spellStart"/>
-      <w:r>
-        <w:rPr>
-          <w:rFonts w:hint="eastAsia"/>
-        </w:rPr>
-        <w:t>eax</w:t>
-      </w:r>
-      <w:proofErr w:type="spellEnd"/>
+        <w:t>位的寄存器，%eax</w:t>
+      </w:r>
       <w:r>
         <w:t xml:space="preserve"> </w:t>
       </w:r>
@@ -8016,16 +8204,8 @@
         <w:rPr>
           <w:rFonts w:hint="eastAsia"/>
         </w:rPr>
-        <w:t>位的寄存器，%</w:t>
-      </w:r>
-      <w:proofErr w:type="spellStart"/>
-      <w:r>
-        <w:rPr>
-          <w:rFonts w:hint="eastAsia"/>
-        </w:rPr>
-        <w:t>rax</w:t>
-      </w:r>
-      <w:proofErr w:type="spellEnd"/>
+        <w:t>位的寄存器，%rax</w:t>
+      </w:r>
       <w:r>
         <w:t xml:space="preserve"> </w:t>
       </w:r>
@@ -8134,16 +8314,8 @@
         <w:rPr>
           <w:rFonts w:hint="eastAsia"/>
         </w:rPr>
-        <w:t>位的是%</w:t>
-      </w:r>
-      <w:proofErr w:type="spellStart"/>
-      <w:r>
-        <w:rPr>
-          <w:rFonts w:hint="eastAsia"/>
-        </w:rPr>
-        <w:t>eax</w:t>
-      </w:r>
-      <w:proofErr w:type="spellEnd"/>
+        <w:t>位的是%eax</w:t>
+      </w:r>
       <w:r>
         <w:rPr>
           <w:rFonts w:hint="eastAsia"/>
@@ -8163,22 +8335,100 @@
         <w:rPr>
           <w:rFonts w:hint="eastAsia"/>
         </w:rPr>
-        <w:t>位的是%</w:t>
-      </w:r>
-      <w:proofErr w:type="spellStart"/>
-      <w:r>
-        <w:rPr>
-          <w:rFonts w:hint="eastAsia"/>
-        </w:rPr>
-        <w:t>rax</w:t>
-      </w:r>
-      <w:proofErr w:type="spellEnd"/>
+        <w:t>位的是%rax；</w:t>
+      </w:r>
+    </w:p>
+    <w:p>
+      <w:pPr>
+        <w:pStyle w:val="BodyTextIndent2"/>
+      </w:pPr>
+      <w:r>
+        <w:rPr>
+          <w:rFonts w:hint="eastAsia"/>
+        </w:rPr>
+        <w:t>BX</w:t>
+      </w:r>
+      <w:r>
+        <w:rPr>
+          <w:rFonts w:hint="eastAsia"/>
+        </w:rPr>
+        <w:t>：</w:t>
+      </w:r>
+      <w:r>
+        <w:rPr>
+          <w:rFonts w:hint="eastAsia"/>
+        </w:rPr>
+        <w:t>基址存储器，主要被调用者保存；</w:t>
+      </w:r>
+      <w:r>
+        <w:rPr>
+          <w:rFonts w:hint="eastAsia"/>
+        </w:rPr>
+        <w:t>1</w:t>
+      </w:r>
+      <w:r>
+        <w:t>6</w:t>
+      </w:r>
+      <w:r>
+        <w:rPr>
+          <w:rFonts w:hint="eastAsia"/>
+        </w:rPr>
+        <w:t>位的是%bx</w:t>
+      </w:r>
+      <w:r>
+        <w:rPr>
+          <w:rFonts w:hint="eastAsia"/>
+        </w:rPr>
+        <w:t>，</w:t>
+      </w:r>
+      <w:r>
+        <w:rPr>
+          <w:rFonts w:hint="eastAsia"/>
+        </w:rPr>
+        <w:t>有BH、BL的高8位和低8位区分；</w:t>
+      </w:r>
+      <w:r>
+        <w:rPr>
+          <w:rFonts w:hint="eastAsia"/>
+        </w:rPr>
+        <w:t>3</w:t>
+      </w:r>
+      <w:r>
+        <w:t>2</w:t>
+      </w:r>
+      <w:r>
+        <w:rPr>
+          <w:rFonts w:hint="eastAsia"/>
+        </w:rPr>
+        <w:t>位的是%ebx</w:t>
+      </w:r>
       <w:r>
         <w:rPr>
           <w:rFonts w:hint="eastAsia"/>
         </w:rPr>
         <w:t>；</w:t>
       </w:r>
+      <w:r>
+        <w:rPr>
+          <w:rFonts w:hint="eastAsia"/>
+        </w:rPr>
+        <w:t>6</w:t>
+      </w:r>
+      <w:r>
+        <w:t>4</w:t>
+      </w:r>
+      <w:r>
+        <w:rPr>
+          <w:rFonts w:hint="eastAsia"/>
+        </w:rPr>
+        <w:t>位的是%rbx</w:t>
+      </w:r>
+      <w:r>
+        <w:rPr>
+          <w:rFonts w:hint="eastAsia"/>
+        </w:rPr>
+        <w:t>；</w:t>
+      </w:r>
     </w:p>
     <w:p>
       <w:pPr>
@@ -8188,7 +8438,7 @@
         <w:rPr>
           <w:rFonts w:hint="eastAsia"/>
         </w:rPr>
-        <w:t>BX</w:t>
+        <w:t>CX</w:t>
       </w:r>
       <w:r>
         <w:rPr>
@@ -8200,7 +8450,114 @@
         <w:rPr>
           <w:rFonts w:hint="eastAsia"/>
         </w:rPr>
-        <w:t>基址存储器，主要被调用者保存；</w:t>
+        <w:t>基数寄存器，保存函数</w:t>
+      </w:r>
+      <w:r>
+        <w:rPr>
+          <w:rFonts w:hint="eastAsia"/>
+        </w:rPr>
+        <w:t>调</w:t>
+      </w:r>
+      <w:r>
+        <w:rPr>
+          <w:rFonts w:hint="eastAsia"/>
+        </w:rPr>
+        <w:t>用的第四个参数</w:t>
+      </w:r>
+      <w:r>
+        <w:rPr>
+          <w:rFonts w:hint="eastAsia"/>
+        </w:rPr>
+        <w:t>，1</w:t>
+      </w:r>
+      <w:r>
+        <w:t>6</w:t>
+      </w:r>
+      <w:r>
+        <w:rPr>
+          <w:rFonts w:hint="eastAsia"/>
+        </w:rPr>
+        <w:t>位的%</w:t>
+      </w:r>
+      <w:r>
+        <w:t>cx</w:t>
+      </w:r>
+      <w:r>
+        <w:rPr>
+          <w:rFonts w:hint="eastAsia"/>
+        </w:rPr>
+        <w:t>；</w:t>
+      </w:r>
+      <w:r>
+        <w:rPr>
+          <w:rFonts w:hint="eastAsia"/>
+        </w:rPr>
+        <w:t>3</w:t>
+      </w:r>
+      <w:r>
+        <w:t>2</w:t>
+      </w:r>
+      <w:r>
+        <w:rPr>
+          <w:rFonts w:hint="eastAsia"/>
+        </w:rPr>
+        <w:t>位的%</w:t>
+      </w:r>
+      <w:r>
+        <w:t>ecx;64</w:t>
+      </w:r>
+      <w:r>
+        <w:rPr>
+          <w:rFonts w:hint="eastAsia"/>
+        </w:rPr>
+        <w:t>位的%rcx</w:t>
+      </w:r>
+      <w:r>
+        <w:rPr>
+          <w:rFonts w:hint="eastAsia"/>
+        </w:rPr>
+        <w:t>；</w:t>
+      </w:r>
+    </w:p>
+    <w:p>
+      <w:pPr>
+        <w:pStyle w:val="BodyTextIndent2"/>
+      </w:pPr>
+      <w:r>
+        <w:rPr>
+          <w:rFonts w:hint="eastAsia"/>
+        </w:rPr>
+        <w:t>DX</w:t>
+      </w:r>
+      <w:r>
+        <w:rPr>
+          <w:rFonts w:hint="eastAsia"/>
+        </w:rPr>
+        <w:t>：</w:t>
+      </w:r>
+      <w:r>
+        <w:rPr>
+          <w:rFonts w:hint="eastAsia"/>
+        </w:rPr>
+        <w:t>数据寄存器，保存函数</w:t>
+      </w:r>
+      <w:r>
+        <w:rPr>
+          <w:rFonts w:hint="eastAsia"/>
+        </w:rPr>
+        <w:t>调</w:t>
+      </w:r>
+      <w:r>
+        <w:rPr>
+          <w:rFonts w:hint="eastAsia"/>
+        </w:rPr>
+        <w:t>用的第三个参数</w:t>
+      </w:r>
+      <w:r>
+        <w:rPr>
+          <w:rFonts w:hint="eastAsia"/>
+        </w:rPr>
+        <w:t>；</w:t>
       </w:r>
       <w:r>
         <w:rPr>
@@ -8215,25 +8572,16 @@
         <w:rPr>
           <w:rFonts w:hint="eastAsia"/>
         </w:rPr>
-        <w:t>位的是%bx</w:t>
-      </w:r>
-      <w:r>
-        <w:rPr>
-          <w:rFonts w:hint="eastAsia"/>
-        </w:rPr>
-        <w:t>，</w:t>
-      </w:r>
-      <w:r>
-        <w:rPr>
-          <w:rFonts w:hint="eastAsia"/>
-        </w:rPr>
-        <w:t>有BH、BL的高8位和低8位区分；</w:t>
-      </w:r>
-      <w:r>
-        <w:rPr>
-          <w:rFonts w:hint="eastAsia"/>
-        </w:rPr>
-        <w:t>3</w:t>
+        <w:t>位的%d</w:t>
+      </w:r>
+      <w:r>
+        <w:t>x</w:t>
+      </w:r>
+      <w:r>
+        <w:rPr>
+          <w:rFonts w:hint="eastAsia"/>
+        </w:rPr>
+        <w:t>；3</w:t>
       </w:r>
       <w:r>
         <w:t>2</w:t>
@@ -8242,223 +8590,9 @@
         <w:rPr>
           <w:rFonts w:hint="eastAsia"/>
         </w:rPr>
-        <w:t>位的是%</w:t>
-      </w:r>
-      <w:proofErr w:type="spellStart"/>
-      <w:r>
-        <w:rPr>
-          <w:rFonts w:hint="eastAsia"/>
-        </w:rPr>
-        <w:t>ebx</w:t>
-      </w:r>
-      <w:proofErr w:type="spellEnd"/>
-      <w:r>
-        <w:rPr>
-          <w:rFonts w:hint="eastAsia"/>
-        </w:rPr>
-        <w:t>；</w:t>
-      </w:r>
-      <w:r>
-        <w:rPr>
-          <w:rFonts w:hint="eastAsia"/>
-        </w:rPr>
-        <w:t>6</w:t>
-      </w:r>
-      <w:r>
-        <w:t>4</w:t>
-      </w:r>
-      <w:r>
-        <w:rPr>
-          <w:rFonts w:hint="eastAsia"/>
-        </w:rPr>
-        <w:t>位的是%</w:t>
-      </w:r>
-      <w:proofErr w:type="spellStart"/>
-      <w:r>
-        <w:rPr>
-          <w:rFonts w:hint="eastAsia"/>
-        </w:rPr>
-        <w:t>rbx</w:t>
-      </w:r>
-      <w:proofErr w:type="spellEnd"/>
-      <w:r>
-        <w:rPr>
-          <w:rFonts w:hint="eastAsia"/>
-        </w:rPr>
-        <w:t>；</w:t>
-      </w:r>
-    </w:p>
-    <w:p>
-      <w:pPr>
-        <w:pStyle w:val="BodyTextIndent2"/>
-      </w:pPr>
-      <w:r>
-        <w:rPr>
-          <w:rFonts w:hint="eastAsia"/>
-        </w:rPr>
-        <w:t>CX</w:t>
-      </w:r>
-      <w:r>
-        <w:rPr>
-          <w:rFonts w:hint="eastAsia"/>
-        </w:rPr>
-        <w:t>：</w:t>
-      </w:r>
-      <w:r>
-        <w:rPr>
-          <w:rFonts w:hint="eastAsia"/>
-        </w:rPr>
-        <w:t>基数寄存器，保存函数</w:t>
-      </w:r>
-      <w:r>
-        <w:rPr>
-          <w:rFonts w:hint="eastAsia"/>
-        </w:rPr>
-        <w:t>调</w:t>
-      </w:r>
-      <w:r>
-        <w:rPr>
-          <w:rFonts w:hint="eastAsia"/>
-        </w:rPr>
-        <w:t>用的第四个参数</w:t>
-      </w:r>
-      <w:r>
-        <w:rPr>
-          <w:rFonts w:hint="eastAsia"/>
-        </w:rPr>
-        <w:t>，1</w:t>
-      </w:r>
-      <w:r>
-        <w:t>6</w:t>
-      </w:r>
-      <w:r>
-        <w:rPr>
-          <w:rFonts w:hint="eastAsia"/>
-        </w:rPr>
         <w:t>位的%</w:t>
       </w:r>
       <w:r>
-        <w:t>cx</w:t>
-      </w:r>
-      <w:r>
-        <w:rPr>
-          <w:rFonts w:hint="eastAsia"/>
-        </w:rPr>
-        <w:t>；</w:t>
-      </w:r>
-      <w:r>
-        <w:rPr>
-          <w:rFonts w:hint="eastAsia"/>
-        </w:rPr>
-        <w:t>3</w:t>
-      </w:r>
-      <w:r>
-        <w:t>2</w:t>
-      </w:r>
-      <w:r>
-        <w:rPr>
-          <w:rFonts w:hint="eastAsia"/>
-        </w:rPr>
-        <w:t>位的%</w:t>
-      </w:r>
-      <w:r>
-        <w:t>ecx;64</w:t>
-      </w:r>
-      <w:r>
-        <w:rPr>
-          <w:rFonts w:hint="eastAsia"/>
-        </w:rPr>
-        <w:t>位的%</w:t>
-      </w:r>
-      <w:proofErr w:type="spellStart"/>
-      <w:r>
-        <w:rPr>
-          <w:rFonts w:hint="eastAsia"/>
-        </w:rPr>
-        <w:t>rcx</w:t>
-      </w:r>
-      <w:proofErr w:type="spellEnd"/>
-      <w:r>
-        <w:rPr>
-          <w:rFonts w:hint="eastAsia"/>
-        </w:rPr>
-        <w:t>；</w:t>
-      </w:r>
-    </w:p>
-    <w:p>
-      <w:pPr>
-        <w:pStyle w:val="BodyTextIndent2"/>
-      </w:pPr>
-      <w:r>
-        <w:rPr>
-          <w:rFonts w:hint="eastAsia"/>
-        </w:rPr>
-        <w:t>DX</w:t>
-      </w:r>
-      <w:r>
-        <w:rPr>
-          <w:rFonts w:hint="eastAsia"/>
-        </w:rPr>
-        <w:t>：</w:t>
-      </w:r>
-      <w:r>
-        <w:rPr>
-          <w:rFonts w:hint="eastAsia"/>
-        </w:rPr>
-        <w:t>数据寄存器，保存函数</w:t>
-      </w:r>
-      <w:r>
-        <w:rPr>
-          <w:rFonts w:hint="eastAsia"/>
-        </w:rPr>
-        <w:t>调</w:t>
-      </w:r>
-      <w:r>
-        <w:rPr>
-          <w:rFonts w:hint="eastAsia"/>
-        </w:rPr>
-        <w:t>用的第三个参数</w:t>
-      </w:r>
-      <w:r>
-        <w:rPr>
-          <w:rFonts w:hint="eastAsia"/>
-        </w:rPr>
-        <w:t>；</w:t>
-      </w:r>
-      <w:r>
-        <w:rPr>
-          <w:rFonts w:hint="eastAsia"/>
-        </w:rPr>
-        <w:t>1</w:t>
-      </w:r>
-      <w:r>
-        <w:t>6</w:t>
-      </w:r>
-      <w:r>
-        <w:rPr>
-          <w:rFonts w:hint="eastAsia"/>
-        </w:rPr>
-        <w:t>位的%d</w:t>
-      </w:r>
-      <w:r>
-        <w:t>x</w:t>
-      </w:r>
-      <w:r>
-        <w:rPr>
-          <w:rFonts w:hint="eastAsia"/>
-        </w:rPr>
-        <w:t>；3</w:t>
-      </w:r>
-      <w:r>
-        <w:t>2</w:t>
-      </w:r>
-      <w:r>
-        <w:rPr>
-          <w:rFonts w:hint="eastAsia"/>
-        </w:rPr>
-        <w:t>位的%</w:t>
-      </w:r>
-      <w:r>
         <w:t>e</w:t>
       </w:r>
       <w:r>
@@ -8474,16 +8608,8 @@
         <w:rPr>
           <w:rFonts w:hint="eastAsia"/>
         </w:rPr>
-        <w:t>位的%</w:t>
-      </w:r>
-      <w:proofErr w:type="spellStart"/>
-      <w:r>
-        <w:rPr>
-          <w:rFonts w:hint="eastAsia"/>
-        </w:rPr>
-        <w:t>rdx</w:t>
-      </w:r>
-      <w:proofErr w:type="spellEnd"/>
+        <w:t>位的%rdx</w:t>
+      </w:r>
       <w:r>
         <w:rPr>
           <w:rFonts w:hint="eastAsia"/>
@@ -9307,7 +9433,7 @@
         <w:pStyle w:val="Heading3"/>
         <w:spacing w:before="72" w:after="72"/>
       </w:pPr>
-      <w:bookmarkStart w:id="40" w:name="_Toc93417725"/>
+      <w:bookmarkStart w:id="41" w:name="_Toc98427190"/>
       <w:r>
         <w:rPr>
           <w:lang w:val="fr-FR"/>
@@ -9347,13 +9473,13 @@
         </w:rPr>
         <w:t>地址</w:t>
       </w:r>
-      <w:bookmarkEnd w:id="40"/>
       <w:r>
         <w:rPr>
           <w:rFonts w:hint="eastAsia"/>
         </w:rPr>
         <w:t>空间</w:t>
       </w:r>
+      <w:bookmarkEnd w:id="41"/>
     </w:p>
     <w:p>
       <w:pPr>
@@ -9472,7 +9598,7 @@
         <w:pStyle w:val="Heading3"/>
         <w:spacing w:before="72" w:after="72"/>
       </w:pPr>
-      <w:bookmarkStart w:id="41" w:name="_Toc93417726"/>
+      <w:bookmarkStart w:id="42" w:name="_Toc98427191"/>
       <w:r>
         <w:t>3</w:t>
       </w:r>
@@ -9500,7 +9626,7 @@
         </w:rPr>
         <w:t>数据类型</w:t>
       </w:r>
-      <w:bookmarkEnd w:id="41"/>
+      <w:bookmarkEnd w:id="42"/>
     </w:p>
     <w:p>
       <w:pPr>
@@ -9554,7 +9680,6 @@
         <w:pStyle w:val="BodyTextIndent2"/>
         <w:ind w:firstLineChars="0" w:firstLine="0"/>
         <w:rPr>
-          <w:rFonts w:hint="eastAsia"/>
           <w:b/>
           <w:bCs/>
         </w:rPr>
@@ -10035,9 +10160,6 @@
       <w:pPr>
         <w:pStyle w:val="BodyTextIndent2"/>
         <w:ind w:firstLineChars="0" w:firstLine="0"/>
-        <w:rPr>
-          <w:rFonts w:hint="eastAsia"/>
-        </w:rPr>
       </w:pPr>
       <w:r>
         <w:tab/>
@@ -10060,7 +10182,7 @@
         <w:pStyle w:val="Heading3"/>
         <w:spacing w:before="72" w:after="72"/>
       </w:pPr>
-      <w:bookmarkStart w:id="42" w:name="_Toc93417727"/>
+      <w:bookmarkStart w:id="43" w:name="_Toc98427192"/>
       <w:r>
         <w:lastRenderedPageBreak/>
         <w:t>3</w:t>
@@ -10089,19 +10211,208 @@
         </w:rPr>
         <w:t>堆栈</w:t>
       </w:r>
-      <w:bookmarkEnd w:id="42"/>
+      <w:bookmarkEnd w:id="43"/>
     </w:p>
     <w:p>
       <w:pPr>
         <w:pStyle w:val="BodyTextIndent2"/>
       </w:pPr>
+      <w:r>
+        <w:rPr>
+          <w:rFonts w:hint="eastAsia"/>
+        </w:rPr>
+        <w:t>这一小节介绍的堆和栈的知识主要是程序在计算机中数据存储的堆区和栈区。栈区和堆区都是程序用来存放数据的内存之一。</w:t>
+      </w:r>
+    </w:p>
+    <w:p>
+      <w:pPr>
+        <w:pStyle w:val="BodyTextIndent2"/>
+        <w:ind w:firstLineChars="0" w:firstLine="0"/>
+        <w:rPr>
+          <w:b/>
+          <w:bCs/>
+        </w:rPr>
+      </w:pPr>
+      <w:r>
+        <w:rPr>
+          <w:b/>
+          <w:bCs/>
+        </w:rPr>
+        <w:t>3</w:t>
+      </w:r>
+      <w:r>
+        <w:rPr>
+          <w:rFonts w:hint="eastAsia"/>
+          <w:b/>
+          <w:bCs/>
+        </w:rPr>
+        <w:t>.</w:t>
+      </w:r>
+      <w:r>
+        <w:rPr>
+          <w:b/>
+          <w:bCs/>
+        </w:rPr>
+        <w:t>1</w:t>
+      </w:r>
+      <w:r>
+        <w:rPr>
+          <w:rFonts w:hint="eastAsia"/>
+          <w:b/>
+          <w:bCs/>
+        </w:rPr>
+        <w:t>.</w:t>
+      </w:r>
+      <w:r>
+        <w:rPr>
+          <w:b/>
+          <w:bCs/>
+        </w:rPr>
+        <w:t>5</w:t>
+      </w:r>
+      <w:r>
+        <w:rPr>
+          <w:rFonts w:hint="eastAsia"/>
+          <w:b/>
+          <w:bCs/>
+        </w:rPr>
+        <w:t>.</w:t>
+      </w:r>
+      <w:r>
+        <w:rPr>
+          <w:b/>
+          <w:bCs/>
+        </w:rPr>
+        <w:t>1</w:t>
+      </w:r>
+      <w:r>
+        <w:rPr>
+          <w:b/>
+          <w:bCs/>
+        </w:rPr>
+        <w:t xml:space="preserve"> </w:t>
+      </w:r>
+      <w:r>
+        <w:rPr>
+          <w:rFonts w:hint="eastAsia"/>
+          <w:b/>
+          <w:bCs/>
+        </w:rPr>
+        <w:t>堆区</w:t>
+      </w:r>
+    </w:p>
+    <w:p>
+      <w:pPr>
+        <w:pStyle w:val="BodyTextIndent2"/>
+        <w:ind w:firstLineChars="0" w:firstLine="0"/>
+      </w:pPr>
+      <w:r>
+        <w:tab/>
+      </w:r>
+      <w:r>
+        <w:rPr>
+          <w:rFonts w:hint="eastAsia"/>
+        </w:rPr>
+        <w:t>堆区是用来给程序员自主的分配空间使用；并且申请和释放都是由程序员控制，内存泄露的大部分原因也是在堆区中申请了空间后忘记释放导致；</w:t>
+      </w:r>
+    </w:p>
+    <w:p>
+      <w:pPr>
+        <w:pStyle w:val="BodyTextIndent2"/>
+        <w:ind w:firstLineChars="0" w:firstLine="0"/>
+        <w:rPr>
+          <w:b/>
+          <w:bCs/>
+        </w:rPr>
+      </w:pPr>
+      <w:r>
+        <w:rPr>
+          <w:b/>
+          <w:bCs/>
+        </w:rPr>
+        <w:t>3</w:t>
+      </w:r>
+      <w:r>
+        <w:rPr>
+          <w:rFonts w:hint="eastAsia"/>
+          <w:b/>
+          <w:bCs/>
+        </w:rPr>
+        <w:t>.</w:t>
+      </w:r>
+      <w:r>
+        <w:rPr>
+          <w:b/>
+          <w:bCs/>
+        </w:rPr>
+        <w:t>1</w:t>
+      </w:r>
+      <w:r>
+        <w:rPr>
+          <w:rFonts w:hint="eastAsia"/>
+          <w:b/>
+          <w:bCs/>
+        </w:rPr>
+        <w:t>.</w:t>
+      </w:r>
+      <w:r>
+        <w:rPr>
+          <w:b/>
+          <w:bCs/>
+        </w:rPr>
+        <w:t>5</w:t>
+      </w:r>
+      <w:r>
+        <w:rPr>
+          <w:rFonts w:hint="eastAsia"/>
+          <w:b/>
+          <w:bCs/>
+        </w:rPr>
+        <w:t>.</w:t>
+      </w:r>
+      <w:r>
+        <w:rPr>
+          <w:b/>
+          <w:bCs/>
+        </w:rPr>
+        <w:t xml:space="preserve">2 </w:t>
+      </w:r>
+      <w:r>
+        <w:rPr>
+          <w:rFonts w:hint="eastAsia"/>
+          <w:b/>
+          <w:bCs/>
+        </w:rPr>
+        <w:t>栈区</w:t>
+      </w:r>
+    </w:p>
+    <w:p>
+      <w:pPr>
+        <w:pStyle w:val="BodyTextIndent2"/>
+        <w:ind w:firstLineChars="0" w:firstLine="0"/>
+      </w:pPr>
+      <w:r>
+        <w:tab/>
+      </w:r>
+      <w:r>
+        <w:rPr>
+          <w:rFonts w:hint="eastAsia"/>
+        </w:rPr>
+        <w:t>栈区是由操作系统分配和释放，主要是用来存储和程序的函数调用有关的一系列的参数。包括函数参数，跳转地址，返回地址和一系列局部变量等。</w:t>
+      </w:r>
+      <w:r>
+        <w:rPr>
+          <w:rFonts w:hint="eastAsia"/>
+        </w:rPr>
+        <w:t>栈区的数据是先进后出的方式。</w:t>
+      </w:r>
     </w:p>
     <w:p>
       <w:pPr>
         <w:pStyle w:val="Heading2"/>
         <w:spacing w:before="120" w:after="120"/>
       </w:pPr>
-      <w:bookmarkStart w:id="43" w:name="_Toc93417728"/>
+      <w:bookmarkStart w:id="44" w:name="_Toc98427193"/>
       <w:r>
         <w:t>3</w:t>
       </w:r>
@@ -10120,14 +10431,14 @@
         </w:rPr>
         <w:t>程序运行相关知识</w:t>
       </w:r>
-      <w:bookmarkEnd w:id="43"/>
+      <w:bookmarkEnd w:id="44"/>
     </w:p>
     <w:p>
       <w:pPr>
         <w:pStyle w:val="Heading3"/>
         <w:spacing w:before="72" w:after="72"/>
       </w:pPr>
-      <w:bookmarkStart w:id="44" w:name="_Toc93417729"/>
+      <w:bookmarkStart w:id="45" w:name="_Toc98427194"/>
       <w:r>
         <w:t>3</w:t>
       </w:r>
@@ -10147,22 +10458,103 @@
         <w:t>.</w:t>
       </w:r>
       <w:r>
+        <w:t>1</w:t>
+      </w:r>
+      <w:bookmarkEnd w:id="45"/>
+      <w:r>
+        <w:rPr>
+          <w:rFonts w:hint="eastAsia"/>
+        </w:rPr>
+        <w:t>程序的编译链接过程</w:t>
+      </w:r>
+    </w:p>
+    <w:p>
+      <w:r>
+        <w:t>3</w:t>
+      </w:r>
+      <w:r>
+        <w:rPr>
+          <w:rFonts w:hint="eastAsia"/>
+        </w:rPr>
+        <w:t>.</w:t>
+      </w:r>
+      <w:r>
+        <w:t>2</w:t>
+      </w:r>
+      <w:r>
+        <w:rPr>
+          <w:rFonts w:hint="eastAsia"/>
+        </w:rPr>
+        <w:t>.</w:t>
+      </w:r>
+      <w:r>
+        <w:t>1</w:t>
+      </w:r>
+      <w:r>
+        <w:rPr>
+          <w:rFonts w:hint="eastAsia"/>
+        </w:rPr>
+        <w:t>.</w:t>
+      </w:r>
+      <w:r>
         <w:t xml:space="preserve">1 </w:t>
       </w:r>
       <w:r>
         <w:rPr>
           <w:rFonts w:hint="eastAsia"/>
         </w:rPr>
-        <w:t>程序在计算机中的存储结构</w:t>
-      </w:r>
-      <w:bookmarkEnd w:id="44"/>
+        <w:t>编译过程</w:t>
+      </w:r>
+    </w:p>
+    <w:p>
+      <w:pPr>
+        <w:rPr>
+          <w:rFonts w:hint="eastAsia"/>
+        </w:rPr>
+      </w:pPr>
+      <w:r>
+        <w:t>3</w:t>
+      </w:r>
+      <w:r>
+        <w:rPr>
+          <w:rFonts w:hint="eastAsia"/>
+        </w:rPr>
+        <w:t>.</w:t>
+      </w:r>
+      <w:r>
+        <w:t>2</w:t>
+      </w:r>
+      <w:r>
+        <w:rPr>
+          <w:rFonts w:hint="eastAsia"/>
+        </w:rPr>
+        <w:t>.</w:t>
+      </w:r>
+      <w:r>
+        <w:t>1</w:t>
+      </w:r>
+      <w:r>
+        <w:rPr>
+          <w:rFonts w:hint="eastAsia"/>
+        </w:rPr>
+        <w:t>.</w:t>
+      </w:r>
+      <w:r>
+        <w:t xml:space="preserve">2 </w:t>
+      </w:r>
+      <w:r>
+        <w:rPr>
+          <w:rFonts w:hint="eastAsia"/>
+        </w:rPr>
+        <w:t>链接过程</w:t>
+      </w:r>
     </w:p>
     <w:p>
       <w:pPr>
         <w:pStyle w:val="Heading3"/>
         <w:spacing w:before="72" w:after="72"/>
       </w:pPr>
-      <w:bookmarkStart w:id="45" w:name="_Toc93417730"/>
+      <w:bookmarkStart w:id="46" w:name="_Toc98427195"/>
       <w:r>
         <w:t>3</w:t>
       </w:r>
@@ -10184,20 +10576,26 @@
       <w:r>
         <w:t xml:space="preserve">2 </w:t>
       </w:r>
-      <w:r>
-        <w:rPr>
-          <w:rFonts w:hint="eastAsia"/>
-        </w:rPr>
-        <w:t>程序的编译链接过程</w:t>
-      </w:r>
-      <w:bookmarkEnd w:id="45"/>
+      <w:bookmarkEnd w:id="46"/>
+      <w:r>
+        <w:rPr>
+          <w:rFonts w:hint="eastAsia"/>
+        </w:rPr>
+        <w:t>程序</w:t>
+      </w:r>
+      <w:r>
+        <w:rPr>
+          <w:rFonts w:hint="eastAsia"/>
+        </w:rPr>
+        <w:t>在内存中的存储结构</w:t>
+      </w:r>
     </w:p>
     <w:p>
       <w:pPr>
         <w:pStyle w:val="Heading3"/>
         <w:spacing w:before="72" w:after="72"/>
       </w:pPr>
-      <w:bookmarkStart w:id="46" w:name="_Toc93417731"/>
+      <w:bookmarkStart w:id="47" w:name="_Toc98427196"/>
       <w:r>
         <w:t>3</w:t>
       </w:r>
@@ -10225,14 +10623,14 @@
         </w:rPr>
         <w:t>程序的运行过程</w:t>
       </w:r>
-      <w:bookmarkEnd w:id="46"/>
+      <w:bookmarkEnd w:id="47"/>
     </w:p>
     <w:p>
       <w:pPr>
         <w:pStyle w:val="Heading2"/>
         <w:spacing w:before="120" w:after="120"/>
       </w:pPr>
-      <w:bookmarkStart w:id="47" w:name="_Toc93417732"/>
+      <w:bookmarkStart w:id="48" w:name="_Toc98427197"/>
       <w:r>
         <w:t>3</w:t>
       </w:r>
@@ -10251,14 +10649,14 @@
         </w:rPr>
         <w:t>汇编语言相关知识</w:t>
       </w:r>
-      <w:bookmarkEnd w:id="47"/>
+      <w:bookmarkEnd w:id="48"/>
     </w:p>
     <w:p>
       <w:pPr>
         <w:pStyle w:val="Heading3"/>
         <w:spacing w:before="72" w:after="72"/>
       </w:pPr>
-      <w:bookmarkStart w:id="48" w:name="_Toc93417733"/>
+      <w:bookmarkStart w:id="49" w:name="_Toc98427198"/>
       <w:r>
         <w:t>3</w:t>
       </w:r>
@@ -10286,14 +10684,14 @@
         </w:rPr>
         <w:t>汇编语言的常用语法</w:t>
       </w:r>
-      <w:bookmarkEnd w:id="48"/>
+      <w:bookmarkEnd w:id="49"/>
     </w:p>
     <w:p>
       <w:pPr>
         <w:pStyle w:val="Heading3"/>
         <w:spacing w:before="72" w:after="72"/>
       </w:pPr>
-      <w:bookmarkStart w:id="49" w:name="_Toc93417734"/>
+      <w:bookmarkStart w:id="50" w:name="_Toc98427199"/>
       <w:r>
         <w:t>3</w:t>
       </w:r>
@@ -10321,7 +10719,7 @@
         </w:rPr>
         <w:t>汇编语言的使用分析</w:t>
       </w:r>
-      <w:bookmarkEnd w:id="49"/>
+      <w:bookmarkEnd w:id="50"/>
     </w:p>
     <w:p>
       <w:pPr>
@@ -10332,21 +10730,21 @@
         </w:numPr>
         <w:spacing w:before="480" w:after="240"/>
       </w:pPr>
-      <w:bookmarkStart w:id="50" w:name="_Toc93417735"/>
+      <w:bookmarkStart w:id="51" w:name="_Toc98427200"/>
       <w:r>
         <w:rPr>
           <w:rFonts w:hint="eastAsia"/>
         </w:rPr>
         <w:t>调试的知识准备</w:t>
       </w:r>
-      <w:bookmarkEnd w:id="50"/>
+      <w:bookmarkEnd w:id="51"/>
     </w:p>
     <w:p>
       <w:pPr>
         <w:pStyle w:val="Heading3"/>
         <w:spacing w:before="72" w:after="72"/>
       </w:pPr>
-      <w:bookmarkStart w:id="51" w:name="_Toc93417736"/>
+      <w:bookmarkStart w:id="52" w:name="_Toc98427201"/>
       <w:r>
         <w:t>4</w:t>
       </w:r>
@@ -10371,14 +10769,14 @@
         </w:rPr>
         <w:t>介绍</w:t>
       </w:r>
-      <w:bookmarkEnd w:id="51"/>
+      <w:bookmarkEnd w:id="52"/>
     </w:p>
     <w:p>
       <w:pPr>
         <w:pStyle w:val="Heading3"/>
         <w:spacing w:before="72" w:after="72"/>
       </w:pPr>
-      <w:bookmarkStart w:id="52" w:name="_Toc93417737"/>
+      <w:bookmarkStart w:id="53" w:name="_Toc98427202"/>
       <w:r>
         <w:t>4</w:t>
       </w:r>
@@ -10397,14 +10795,14 @@
         </w:rPr>
         <w:t>调试工具介绍</w:t>
       </w:r>
-      <w:bookmarkEnd w:id="52"/>
+      <w:bookmarkEnd w:id="53"/>
     </w:p>
     <w:p>
       <w:pPr>
         <w:pStyle w:val="Heading3"/>
         <w:spacing w:before="72" w:after="72"/>
       </w:pPr>
-      <w:bookmarkStart w:id="53" w:name="_Toc93417738"/>
+      <w:bookmarkStart w:id="54" w:name="_Toc98427203"/>
       <w:r>
         <w:t>4</w:t>
       </w:r>
@@ -10429,14 +10827,14 @@
         </w:rPr>
         <w:t>基础命令</w:t>
       </w:r>
-      <w:bookmarkEnd w:id="53"/>
+      <w:bookmarkEnd w:id="54"/>
     </w:p>
     <w:p>
       <w:pPr>
         <w:pStyle w:val="Heading3"/>
         <w:spacing w:before="72" w:after="72"/>
       </w:pPr>
-      <w:bookmarkStart w:id="54" w:name="_Toc93417739"/>
+      <w:bookmarkStart w:id="55" w:name="_Toc98427204"/>
       <w:r>
         <w:t>4</w:t>
       </w:r>
@@ -10461,7 +10859,7 @@
         </w:rPr>
         <w:t>调试步骤</w:t>
       </w:r>
-      <w:bookmarkEnd w:id="54"/>
+      <w:bookmarkEnd w:id="55"/>
     </w:p>
     <w:p/>
     <w:p>
@@ -10473,7 +10871,7 @@
         </w:numPr>
         <w:spacing w:before="480" w:after="240"/>
       </w:pPr>
-      <w:bookmarkStart w:id="55" w:name="_Toc93417740"/>
+      <w:bookmarkStart w:id="56" w:name="_Toc98427205"/>
       <w:r>
         <w:rPr>
           <w:rFonts w:hint="eastAsia"/>
@@ -10481,14 +10879,14 @@
         <w:lastRenderedPageBreak/>
         <w:t>简单的程序调试实践</w:t>
       </w:r>
-      <w:bookmarkEnd w:id="55"/>
+      <w:bookmarkEnd w:id="56"/>
     </w:p>
     <w:p>
       <w:pPr>
         <w:pStyle w:val="Heading3"/>
         <w:spacing w:before="72" w:after="72"/>
       </w:pPr>
-      <w:bookmarkStart w:id="56" w:name="_Toc93417741"/>
+      <w:bookmarkStart w:id="57" w:name="_Toc98427206"/>
       <w:r>
         <w:t>5</w:t>
       </w:r>
@@ -10519,14 +10917,14 @@
         </w:rPr>
         <w:t>程序调试实践</w:t>
       </w:r>
-      <w:bookmarkEnd w:id="56"/>
+      <w:bookmarkEnd w:id="57"/>
     </w:p>
     <w:p>
       <w:pPr>
         <w:pStyle w:val="Heading3"/>
         <w:spacing w:before="72" w:after="72"/>
       </w:pPr>
-      <w:bookmarkStart w:id="57" w:name="_Toc93417742"/>
+      <w:bookmarkStart w:id="58" w:name="_Toc98427207"/>
       <w:r>
         <w:t>5</w:t>
       </w:r>
@@ -10545,14 +10943,14 @@
         </w:rPr>
         <w:t>带有函数的程序调试实践</w:t>
       </w:r>
-      <w:bookmarkEnd w:id="57"/>
+      <w:bookmarkEnd w:id="58"/>
     </w:p>
     <w:p>
       <w:pPr>
         <w:pStyle w:val="Heading3"/>
         <w:spacing w:before="72" w:after="72"/>
       </w:pPr>
-      <w:bookmarkStart w:id="58" w:name="_Toc93417743"/>
+      <w:bookmarkStart w:id="59" w:name="_Toc98427208"/>
       <w:r>
         <w:t>5</w:t>
       </w:r>
@@ -10571,14 +10969,14 @@
         </w:rPr>
         <w:t>加载静态库的程序调试实践</w:t>
       </w:r>
-      <w:bookmarkEnd w:id="58"/>
+      <w:bookmarkEnd w:id="59"/>
     </w:p>
     <w:p>
       <w:pPr>
         <w:pStyle w:val="Heading3"/>
         <w:spacing w:before="72" w:after="72"/>
       </w:pPr>
-      <w:bookmarkStart w:id="59" w:name="_Toc93417744"/>
+      <w:bookmarkStart w:id="60" w:name="_Toc98427209"/>
       <w:r>
         <w:t>5</w:t>
       </w:r>
@@ -10597,13 +10995,14 @@
         </w:rPr>
         <w:t>加载动态库的程序调试实践</w:t>
       </w:r>
-      <w:bookmarkEnd w:id="59"/>
+      <w:bookmarkEnd w:id="60"/>
     </w:p>
     <w:p>
       <w:pPr>
         <w:pStyle w:val="Heading3"/>
         <w:spacing w:before="72" w:after="72"/>
       </w:pPr>
+      <w:bookmarkStart w:id="61" w:name="_Toc98427210"/>
       <w:r>
         <w:t>5</w:t>
       </w:r>
@@ -10622,6 +11021,7 @@
         </w:rPr>
         <w:t>总结</w:t>
       </w:r>
+      <w:bookmarkEnd w:id="61"/>
     </w:p>
     <w:p>
       <w:pPr>
@@ -10632,21 +11032,21 @@
         </w:numPr>
         <w:spacing w:before="480" w:after="240"/>
       </w:pPr>
-      <w:bookmarkStart w:id="60" w:name="_Toc93417745"/>
+      <w:bookmarkStart w:id="62" w:name="_Toc98427211"/>
       <w:r>
         <w:rPr>
           <w:rFonts w:hint="eastAsia"/>
         </w:rPr>
         <w:t>多进程程序调试实践</w:t>
       </w:r>
-      <w:bookmarkEnd w:id="60"/>
+      <w:bookmarkEnd w:id="62"/>
     </w:p>
     <w:p>
       <w:pPr>
         <w:pStyle w:val="Heading3"/>
         <w:spacing w:before="72" w:after="72"/>
       </w:pPr>
-      <w:bookmarkStart w:id="61" w:name="_Toc93417746"/>
+      <w:bookmarkStart w:id="63" w:name="_Toc98427212"/>
       <w:r>
         <w:t>6</w:t>
       </w:r>
@@ -10665,14 +11065,14 @@
         </w:rPr>
         <w:t>多进程程序编译运行</w:t>
       </w:r>
-      <w:bookmarkEnd w:id="61"/>
+      <w:bookmarkEnd w:id="63"/>
     </w:p>
     <w:p>
       <w:pPr>
         <w:pStyle w:val="Heading3"/>
         <w:spacing w:before="72" w:after="72"/>
       </w:pPr>
-      <w:bookmarkStart w:id="62" w:name="_Toc93417747"/>
+      <w:bookmarkStart w:id="64" w:name="_Toc98427213"/>
       <w:r>
         <w:t>6</w:t>
       </w:r>
@@ -10691,7 +11091,7 @@
         </w:rPr>
         <w:t>多进程程序调试实践</w:t>
       </w:r>
-      <w:bookmarkEnd w:id="62"/>
+      <w:bookmarkEnd w:id="64"/>
     </w:p>
     <w:p>
       <w:pPr>
@@ -10702,21 +11102,21 @@
         </w:numPr>
         <w:spacing w:before="480" w:after="240"/>
       </w:pPr>
-      <w:bookmarkStart w:id="63" w:name="_Toc93417748"/>
+      <w:bookmarkStart w:id="65" w:name="_Toc98427214"/>
       <w:r>
         <w:rPr>
           <w:rFonts w:hint="eastAsia"/>
         </w:rPr>
         <w:t>多线程程序调试实践</w:t>
       </w:r>
-      <w:bookmarkEnd w:id="63"/>
+      <w:bookmarkEnd w:id="65"/>
     </w:p>
     <w:p>
       <w:pPr>
         <w:pStyle w:val="Heading3"/>
         <w:spacing w:before="72" w:after="72"/>
       </w:pPr>
-      <w:bookmarkStart w:id="64" w:name="_Toc93417749"/>
+      <w:bookmarkStart w:id="66" w:name="_Toc98427215"/>
       <w:r>
         <w:t>7</w:t>
       </w:r>
@@ -10735,20 +11135,20 @@
         </w:rPr>
         <w:t>多线程程序</w:t>
       </w:r>
-      <w:bookmarkEnd w:id="64"/>
       <w:r>
         <w:rPr>
           <w:rFonts w:hint="eastAsia"/>
         </w:rPr>
         <w:t>编译运行</w:t>
       </w:r>
+      <w:bookmarkEnd w:id="66"/>
     </w:p>
     <w:p>
       <w:pPr>
         <w:pStyle w:val="Heading3"/>
         <w:spacing w:before="72" w:after="72"/>
       </w:pPr>
-      <w:bookmarkStart w:id="65" w:name="_Toc93417750"/>
+      <w:bookmarkStart w:id="67" w:name="_Toc98427216"/>
       <w:r>
         <w:t>7</w:t>
       </w:r>
@@ -10767,7 +11167,7 @@
         </w:rPr>
         <w:t>多线程程序调试实践</w:t>
       </w:r>
-      <w:bookmarkEnd w:id="65"/>
+      <w:bookmarkEnd w:id="67"/>
     </w:p>
     <w:p>
       <w:pPr>
@@ -10778,21 +11178,21 @@
         </w:numPr>
         <w:spacing w:before="480" w:after="240"/>
       </w:pPr>
-      <w:bookmarkStart w:id="66" w:name="_Toc93417751"/>
+      <w:bookmarkStart w:id="68" w:name="_Toc98427217"/>
       <w:r>
         <w:rPr>
           <w:rFonts w:hint="eastAsia"/>
         </w:rPr>
         <w:t>内核有关的调试实践</w:t>
       </w:r>
-      <w:bookmarkEnd w:id="66"/>
+      <w:bookmarkEnd w:id="68"/>
     </w:p>
     <w:p>
       <w:pPr>
         <w:pStyle w:val="Heading3"/>
         <w:spacing w:before="72" w:after="72"/>
       </w:pPr>
-      <w:bookmarkStart w:id="67" w:name="_Toc93417752"/>
+      <w:bookmarkStart w:id="69" w:name="_Toc98427218"/>
       <w:r>
         <w:t>8</w:t>
       </w:r>
@@ -10811,14 +11211,14 @@
         </w:rPr>
         <w:t>与程序崩溃有关的调试实践</w:t>
       </w:r>
-      <w:bookmarkEnd w:id="67"/>
+      <w:bookmarkEnd w:id="69"/>
     </w:p>
     <w:p>
       <w:pPr>
         <w:pStyle w:val="Heading3"/>
         <w:spacing w:before="72" w:after="72"/>
       </w:pPr>
-      <w:bookmarkStart w:id="68" w:name="_Toc93417753"/>
+      <w:bookmarkStart w:id="70" w:name="_Toc98427219"/>
       <w:r>
         <w:t>8</w:t>
       </w:r>
@@ -10837,14 +11237,14 @@
         </w:rPr>
         <w:t>与程序停止响应的调试实践</w:t>
       </w:r>
-      <w:bookmarkEnd w:id="68"/>
+      <w:bookmarkEnd w:id="70"/>
     </w:p>
     <w:p>
       <w:pPr>
         <w:pStyle w:val="Heading3"/>
         <w:spacing w:before="72" w:after="72"/>
       </w:pPr>
-      <w:bookmarkStart w:id="69" w:name="_Toc93417754"/>
+      <w:bookmarkStart w:id="71" w:name="_Toc98427220"/>
       <w:r>
         <w:t>8</w:t>
       </w:r>
@@ -10863,14 +11263,14 @@
         </w:rPr>
         <w:t>与系统运行缓慢的调试实践</w:t>
       </w:r>
-      <w:bookmarkEnd w:id="69"/>
+      <w:bookmarkEnd w:id="71"/>
     </w:p>
     <w:p>
       <w:pPr>
         <w:pStyle w:val="Heading3"/>
         <w:spacing w:before="72" w:after="72"/>
       </w:pPr>
-      <w:bookmarkStart w:id="70" w:name="_Toc93417755"/>
+      <w:bookmarkStart w:id="72" w:name="_Toc98427221"/>
       <w:r>
         <w:t>8</w:t>
       </w:r>
@@ -10901,7 +11301,7 @@
         </w:rPr>
         <w:t>负载过高的调试实践</w:t>
       </w:r>
-      <w:bookmarkEnd w:id="70"/>
+      <w:bookmarkEnd w:id="72"/>
     </w:p>
     <w:p>
       <w:pPr>
@@ -10912,14 +11312,14 @@
         </w:numPr>
         <w:spacing w:before="480" w:after="240"/>
       </w:pPr>
-      <w:bookmarkStart w:id="71" w:name="_Toc93417756"/>
+      <w:bookmarkStart w:id="73" w:name="_Toc98427222"/>
       <w:r>
         <w:rPr>
           <w:rFonts w:hint="eastAsia"/>
         </w:rPr>
         <w:t>总结</w:t>
       </w:r>
-      <w:bookmarkEnd w:id="71"/>
+      <w:bookmarkEnd w:id="73"/>
     </w:p>
     <w:bookmarkEnd w:id="2"/>
     <w:bookmarkEnd w:id="3"/>
@@ -10948,32 +11348,30 @@
           <w:docGrid w:linePitch="312"/>
         </w:sectPr>
       </w:pPr>
-      <w:bookmarkStart w:id="72" w:name="_Toc20240"/>
-      <w:bookmarkStart w:id="73" w:name="_Toc29099"/>
-      <w:bookmarkStart w:id="74" w:name="_Toc15598"/>
-      <w:bookmarkStart w:id="75" w:name="_Toc6084"/>
-      <w:bookmarkStart w:id="76" w:name="_Toc14320"/>
-      <w:bookmarkStart w:id="77" w:name="_Toc29086"/>
+      <w:bookmarkStart w:id="74" w:name="_Toc20240"/>
+      <w:bookmarkStart w:id="75" w:name="_Toc29099"/>
+      <w:bookmarkStart w:id="76" w:name="_Toc15598"/>
+      <w:bookmarkStart w:id="77" w:name="_Toc6084"/>
+      <w:bookmarkStart w:id="78" w:name="_Toc14320"/>
+      <w:bookmarkStart w:id="79" w:name="_Toc29086"/>
     </w:p>
     <w:p>
       <w:pPr>
         <w:pStyle w:val="Heading1"/>
         <w:spacing w:before="480" w:after="240"/>
       </w:pPr>
-      <w:bookmarkStart w:id="78" w:name="_Toc8561"/>
-      <w:bookmarkStart w:id="79" w:name="_Toc5583"/>
-      <w:bookmarkStart w:id="80" w:name="_Toc16488"/>
-      <w:bookmarkStart w:id="81" w:name="_Toc4510"/>
-      <w:bookmarkStart w:id="82" w:name="_Toc23927"/>
-      <w:bookmarkStart w:id="83" w:name="_Toc17750"/>
-      <w:bookmarkStart w:id="84" w:name="_Toc515267507"/>
-      <w:bookmarkStart w:id="85" w:name="_Toc93417757"/>
+      <w:bookmarkStart w:id="80" w:name="_Toc8561"/>
+      <w:bookmarkStart w:id="81" w:name="_Toc5583"/>
+      <w:bookmarkStart w:id="82" w:name="_Toc16488"/>
+      <w:bookmarkStart w:id="83" w:name="_Toc4510"/>
+      <w:bookmarkStart w:id="84" w:name="_Toc23927"/>
+      <w:bookmarkStart w:id="85" w:name="_Toc17750"/>
+      <w:bookmarkStart w:id="86" w:name="_Toc515267507"/>
+      <w:bookmarkStart w:id="87" w:name="_Toc98427223"/>
       <w:r>
         <w:lastRenderedPageBreak/>
         <w:t>参考文献</w:t>
       </w:r>
-      <w:bookmarkEnd w:id="72"/>
-      <w:bookmarkEnd w:id="73"/>
       <w:bookmarkEnd w:id="74"/>
       <w:bookmarkEnd w:id="75"/>
       <w:bookmarkEnd w:id="76"/>
@@ -10986,6 +11384,8 @@
       <w:bookmarkEnd w:id="83"/>
       <w:bookmarkEnd w:id="84"/>
       <w:bookmarkEnd w:id="85"/>
+      <w:bookmarkEnd w:id="86"/>
+      <w:bookmarkEnd w:id="87"/>
     </w:p>
     <w:p>
       <w:pPr>
@@ -10997,22 +11397,22 @@
         <w:spacing w:before="480" w:after="240"/>
         <w:jc w:val="left"/>
       </w:pPr>
-      <w:bookmarkStart w:id="86" w:name="_Toc515267509"/>
+      <w:bookmarkStart w:id="88" w:name="_Toc515267509"/>
       <w:r>
         <w:tab/>
       </w:r>
       <w:r>
         <w:tab/>
       </w:r>
-      <w:bookmarkStart w:id="87" w:name="_Toc93417758"/>
+      <w:bookmarkStart w:id="89" w:name="_Toc98427224"/>
       <w:r>
         <w:rPr>
           <w:rFonts w:hint="eastAsia"/>
         </w:rPr>
         <w:t>致谢</w:t>
       </w:r>
-      <w:bookmarkEnd w:id="86"/>
-      <w:bookmarkEnd w:id="87"/>
+      <w:bookmarkEnd w:id="88"/>
+      <w:bookmarkEnd w:id="89"/>
     </w:p>
     <w:p>
       <w:pPr>

</xml_diff>

<commit_message>
[add] compiler and link and so on
</commit_message>
<xml_diff>
--- a/ProgramDebugPratice_April.docx
+++ b/ProgramDebugPratice_April.docx
@@ -1817,7 +1817,7 @@
           <w:r>
             <w:fldChar w:fldCharType="separate"/>
           </w:r>
-          <w:hyperlink w:anchor="_Toc98427173" w:history="1">
+          <w:hyperlink w:anchor="_Toc99800474" w:history="1">
             <w:r>
               <w:rPr>
                 <w:rStyle w:val="Hyperlink"/>
@@ -1880,7 +1880,7 @@
                 <w:noProof/>
                 <w:webHidden/>
               </w:rPr>
-              <w:instrText xml:space="preserve"> PAGEREF _Toc98427173 \h </w:instrText>
+              <w:instrText xml:space="preserve"> PAGEREF _Toc99800474 \h </w:instrText>
             </w:r>
             <w:r>
               <w:rPr>
@@ -1926,7 +1926,7 @@
               <w:szCs w:val="22"/>
             </w:rPr>
           </w:pPr>
-          <w:hyperlink w:anchor="_Toc98427174" w:history="1">
+          <w:hyperlink w:anchor="_Toc99800475" w:history="1">
             <w:r>
               <w:rPr>
                 <w:rStyle w:val="Hyperlink"/>
@@ -1971,7 +1971,7 @@
                 <w:noProof/>
                 <w:webHidden/>
               </w:rPr>
-              <w:instrText xml:space="preserve"> PAGEREF _Toc98427174 \h </w:instrText>
+              <w:instrText xml:space="preserve"> PAGEREF _Toc99800475 \h </w:instrText>
             </w:r>
             <w:r>
               <w:rPr>
@@ -2017,7 +2017,7 @@
               <w:szCs w:val="22"/>
             </w:rPr>
           </w:pPr>
-          <w:hyperlink w:anchor="_Toc98427175" w:history="1">
+          <w:hyperlink w:anchor="_Toc99800476" w:history="1">
             <w:r>
               <w:rPr>
                 <w:rStyle w:val="Hyperlink"/>
@@ -2062,7 +2062,7 @@
                 <w:noProof/>
                 <w:webHidden/>
               </w:rPr>
-              <w:instrText xml:space="preserve"> PAGEREF _Toc98427175 \h </w:instrText>
+              <w:instrText xml:space="preserve"> PAGEREF _Toc99800476 \h </w:instrText>
             </w:r>
             <w:r>
               <w:rPr>
@@ -2108,7 +2108,7 @@
               <w:szCs w:val="22"/>
             </w:rPr>
           </w:pPr>
-          <w:hyperlink w:anchor="_Toc98427176" w:history="1">
+          <w:hyperlink w:anchor="_Toc99800477" w:history="1">
             <w:r>
               <w:rPr>
                 <w:rStyle w:val="Hyperlink"/>
@@ -2153,7 +2153,7 @@
                 <w:noProof/>
                 <w:webHidden/>
               </w:rPr>
-              <w:instrText xml:space="preserve"> PAGEREF _Toc98427176 \h </w:instrText>
+              <w:instrText xml:space="preserve"> PAGEREF _Toc99800477 \h </w:instrText>
             </w:r>
             <w:r>
               <w:rPr>
@@ -2201,7 +2201,7 @@
               <w:szCs w:val="22"/>
             </w:rPr>
           </w:pPr>
-          <w:hyperlink w:anchor="_Toc98427177" w:history="1">
+          <w:hyperlink w:anchor="_Toc99800478" w:history="1">
             <w:r>
               <w:rPr>
                 <w:rStyle w:val="Hyperlink"/>
@@ -2249,7 +2249,7 @@
                 <w:noProof/>
                 <w:webHidden/>
               </w:rPr>
-              <w:instrText xml:space="preserve"> PAGEREF _Toc98427177 \h </w:instrText>
+              <w:instrText xml:space="preserve"> PAGEREF _Toc99800478 \h </w:instrText>
             </w:r>
             <w:r>
               <w:rPr>
@@ -2294,7 +2294,7 @@
               <w:szCs w:val="22"/>
             </w:rPr>
           </w:pPr>
-          <w:hyperlink w:anchor="_Toc98427178" w:history="1">
+          <w:hyperlink w:anchor="_Toc99800479" w:history="1">
             <w:r>
               <w:rPr>
                 <w:rStyle w:val="Hyperlink"/>
@@ -2330,7 +2330,7 @@
                 <w:noProof/>
                 <w:webHidden/>
               </w:rPr>
-              <w:instrText xml:space="preserve"> PAGEREF _Toc98427178 \h </w:instrText>
+              <w:instrText xml:space="preserve"> PAGEREF _Toc99800479 \h </w:instrText>
             </w:r>
             <w:r>
               <w:rPr>
@@ -2375,7 +2375,7 @@
               <w:szCs w:val="22"/>
             </w:rPr>
           </w:pPr>
-          <w:hyperlink w:anchor="_Toc98427179" w:history="1">
+          <w:hyperlink w:anchor="_Toc99800480" w:history="1">
             <w:r>
               <w:rPr>
                 <w:rStyle w:val="Hyperlink"/>
@@ -2410,7 +2410,7 @@
                 <w:noProof/>
                 <w:webHidden/>
               </w:rPr>
-              <w:instrText xml:space="preserve"> PAGEREF _Toc98427179 \h </w:instrText>
+              <w:instrText xml:space="preserve"> PAGEREF _Toc99800480 \h </w:instrText>
             </w:r>
             <w:r>
               <w:rPr>
@@ -2455,7 +2455,7 @@
               <w:szCs w:val="22"/>
             </w:rPr>
           </w:pPr>
-          <w:hyperlink w:anchor="_Toc98427180" w:history="1">
+          <w:hyperlink w:anchor="_Toc99800481" w:history="1">
             <w:r>
               <w:rPr>
                 <w:rStyle w:val="Hyperlink"/>
@@ -2497,7 +2497,7 @@
                 <w:noProof/>
                 <w:webHidden/>
               </w:rPr>
-              <w:instrText xml:space="preserve"> PAGEREF _Toc98427180 \h </w:instrText>
+              <w:instrText xml:space="preserve"> PAGEREF _Toc99800481 \h </w:instrText>
             </w:r>
             <w:r>
               <w:rPr>
@@ -2542,7 +2542,7 @@
               <w:szCs w:val="22"/>
             </w:rPr>
           </w:pPr>
-          <w:hyperlink w:anchor="_Toc98427181" w:history="1">
+          <w:hyperlink w:anchor="_Toc99800482" w:history="1">
             <w:r>
               <w:rPr>
                 <w:rStyle w:val="Hyperlink"/>
@@ -2577,7 +2577,7 @@
                 <w:noProof/>
                 <w:webHidden/>
               </w:rPr>
-              <w:instrText xml:space="preserve"> PAGEREF _Toc98427181 \h </w:instrText>
+              <w:instrText xml:space="preserve"> PAGEREF _Toc99800482 \h </w:instrText>
             </w:r>
             <w:r>
               <w:rPr>
@@ -2622,7 +2622,7 @@
               <w:szCs w:val="22"/>
             </w:rPr>
           </w:pPr>
-          <w:hyperlink w:anchor="_Toc98427182" w:history="1">
+          <w:hyperlink w:anchor="_Toc99800483" w:history="1">
             <w:r>
               <w:rPr>
                 <w:rStyle w:val="Hyperlink"/>
@@ -2657,7 +2657,7 @@
                 <w:noProof/>
                 <w:webHidden/>
               </w:rPr>
-              <w:instrText xml:space="preserve"> PAGEREF _Toc98427182 \h </w:instrText>
+              <w:instrText xml:space="preserve"> PAGEREF _Toc99800483 \h </w:instrText>
             </w:r>
             <w:r>
               <w:rPr>
@@ -2702,7 +2702,7 @@
               <w:szCs w:val="22"/>
             </w:rPr>
           </w:pPr>
-          <w:hyperlink w:anchor="_Toc98427183" w:history="1">
+          <w:hyperlink w:anchor="_Toc99800484" w:history="1">
             <w:r>
               <w:rPr>
                 <w:rStyle w:val="Hyperlink"/>
@@ -2737,7 +2737,7 @@
                 <w:noProof/>
                 <w:webHidden/>
               </w:rPr>
-              <w:instrText xml:space="preserve"> PAGEREF _Toc98427183 \h </w:instrText>
+              <w:instrText xml:space="preserve"> PAGEREF _Toc99800484 \h </w:instrText>
             </w:r>
             <w:r>
               <w:rPr>
@@ -2782,7 +2782,7 @@
               <w:szCs w:val="22"/>
             </w:rPr>
           </w:pPr>
-          <w:hyperlink w:anchor="_Toc98427184" w:history="1">
+          <w:hyperlink w:anchor="_Toc99800485" w:history="1">
             <w:r>
               <w:rPr>
                 <w:rStyle w:val="Hyperlink"/>
@@ -2817,7 +2817,7 @@
                 <w:noProof/>
                 <w:webHidden/>
               </w:rPr>
-              <w:instrText xml:space="preserve"> PAGEREF _Toc98427184 \h </w:instrText>
+              <w:instrText xml:space="preserve"> PAGEREF _Toc99800485 \h </w:instrText>
             </w:r>
             <w:r>
               <w:rPr>
@@ -2862,7 +2862,7 @@
               <w:szCs w:val="22"/>
             </w:rPr>
           </w:pPr>
-          <w:hyperlink w:anchor="_Toc98427185" w:history="1">
+          <w:hyperlink w:anchor="_Toc99800486" w:history="1">
             <w:r>
               <w:rPr>
                 <w:rStyle w:val="Hyperlink"/>
@@ -2897,7 +2897,7 @@
                 <w:noProof/>
                 <w:webHidden/>
               </w:rPr>
-              <w:instrText xml:space="preserve"> PAGEREF _Toc98427185 \h </w:instrText>
+              <w:instrText xml:space="preserve"> PAGEREF _Toc99800486 \h </w:instrText>
             </w:r>
             <w:r>
               <w:rPr>
@@ -2945,7 +2945,7 @@
               <w:szCs w:val="22"/>
             </w:rPr>
           </w:pPr>
-          <w:hyperlink w:anchor="_Toc98427186" w:history="1">
+          <w:hyperlink w:anchor="_Toc99800487" w:history="1">
             <w:r>
               <w:rPr>
                 <w:rStyle w:val="Hyperlink"/>
@@ -2993,7 +2993,7 @@
                 <w:noProof/>
                 <w:webHidden/>
               </w:rPr>
-              <w:instrText xml:space="preserve"> PAGEREF _Toc98427186 \h </w:instrText>
+              <w:instrText xml:space="preserve"> PAGEREF _Toc99800487 \h </w:instrText>
             </w:r>
             <w:r>
               <w:rPr>
@@ -3038,7 +3038,7 @@
               <w:szCs w:val="22"/>
             </w:rPr>
           </w:pPr>
-          <w:hyperlink w:anchor="_Toc98427187" w:history="1">
+          <w:hyperlink w:anchor="_Toc99800488" w:history="1">
             <w:r>
               <w:rPr>
                 <w:rStyle w:val="Hyperlink"/>
@@ -3073,7 +3073,7 @@
                 <w:noProof/>
                 <w:webHidden/>
               </w:rPr>
-              <w:instrText xml:space="preserve"> PAGEREF _Toc98427187 \h </w:instrText>
+              <w:instrText xml:space="preserve"> PAGEREF _Toc99800488 \h </w:instrText>
             </w:r>
             <w:r>
               <w:rPr>
@@ -3118,7 +3118,7 @@
               <w:szCs w:val="22"/>
             </w:rPr>
           </w:pPr>
-          <w:hyperlink w:anchor="_Toc98427188" w:history="1">
+          <w:hyperlink w:anchor="_Toc99800489" w:history="1">
             <w:r>
               <w:rPr>
                 <w:rStyle w:val="Hyperlink"/>
@@ -3153,7 +3153,7 @@
                 <w:noProof/>
                 <w:webHidden/>
               </w:rPr>
-              <w:instrText xml:space="preserve"> PAGEREF _Toc98427188 \h </w:instrText>
+              <w:instrText xml:space="preserve"> PAGEREF _Toc99800489 \h </w:instrText>
             </w:r>
             <w:r>
               <w:rPr>
@@ -3198,7 +3198,7 @@
               <w:szCs w:val="22"/>
             </w:rPr>
           </w:pPr>
-          <w:hyperlink w:anchor="_Toc98427189" w:history="1">
+          <w:hyperlink w:anchor="_Toc99800490" w:history="1">
             <w:r>
               <w:rPr>
                 <w:rStyle w:val="Hyperlink"/>
@@ -3233,7 +3233,7 @@
                 <w:noProof/>
                 <w:webHidden/>
               </w:rPr>
-              <w:instrText xml:space="preserve"> PAGEREF _Toc98427189 \h </w:instrText>
+              <w:instrText xml:space="preserve"> PAGEREF _Toc99800490 \h </w:instrText>
             </w:r>
             <w:r>
               <w:rPr>
@@ -3278,7 +3278,7 @@
               <w:szCs w:val="22"/>
             </w:rPr>
           </w:pPr>
-          <w:hyperlink w:anchor="_Toc98427190" w:history="1">
+          <w:hyperlink w:anchor="_Toc99800491" w:history="1">
             <w:r>
               <w:rPr>
                 <w:rStyle w:val="Hyperlink"/>
@@ -3314,7 +3314,7 @@
                 <w:noProof/>
                 <w:webHidden/>
               </w:rPr>
-              <w:instrText xml:space="preserve"> PAGEREF _Toc98427190 \h </w:instrText>
+              <w:instrText xml:space="preserve"> PAGEREF _Toc99800491 \h </w:instrText>
             </w:r>
             <w:r>
               <w:rPr>
@@ -3359,7 +3359,7 @@
               <w:szCs w:val="22"/>
             </w:rPr>
           </w:pPr>
-          <w:hyperlink w:anchor="_Toc98427191" w:history="1">
+          <w:hyperlink w:anchor="_Toc99800492" w:history="1">
             <w:r>
               <w:rPr>
                 <w:rStyle w:val="Hyperlink"/>
@@ -3394,7 +3394,7 @@
                 <w:noProof/>
                 <w:webHidden/>
               </w:rPr>
-              <w:instrText xml:space="preserve"> PAGEREF _Toc98427191 \h </w:instrText>
+              <w:instrText xml:space="preserve"> PAGEREF _Toc99800492 \h </w:instrText>
             </w:r>
             <w:r>
               <w:rPr>
@@ -3439,7 +3439,7 @@
               <w:szCs w:val="22"/>
             </w:rPr>
           </w:pPr>
-          <w:hyperlink w:anchor="_Toc98427192" w:history="1">
+          <w:hyperlink w:anchor="_Toc99800493" w:history="1">
             <w:r>
               <w:rPr>
                 <w:rStyle w:val="Hyperlink"/>
@@ -3474,7 +3474,7 @@
                 <w:noProof/>
                 <w:webHidden/>
               </w:rPr>
-              <w:instrText xml:space="preserve"> PAGEREF _Toc98427192 \h </w:instrText>
+              <w:instrText xml:space="preserve"> PAGEREF _Toc99800493 \h </w:instrText>
             </w:r>
             <w:r>
               <w:rPr>
@@ -3519,7 +3519,7 @@
               <w:szCs w:val="22"/>
             </w:rPr>
           </w:pPr>
-          <w:hyperlink w:anchor="_Toc98427193" w:history="1">
+          <w:hyperlink w:anchor="_Toc99800494" w:history="1">
             <w:r>
               <w:rPr>
                 <w:rStyle w:val="Hyperlink"/>
@@ -3554,7 +3554,7 @@
                 <w:noProof/>
                 <w:webHidden/>
               </w:rPr>
-              <w:instrText xml:space="preserve"> PAGEREF _Toc98427193 \h </w:instrText>
+              <w:instrText xml:space="preserve"> PAGEREF _Toc99800494 \h </w:instrText>
             </w:r>
             <w:r>
               <w:rPr>
@@ -3599,13 +3599,13 @@
               <w:szCs w:val="22"/>
             </w:rPr>
           </w:pPr>
-          <w:hyperlink w:anchor="_Toc98427194" w:history="1">
+          <w:hyperlink w:anchor="_Toc99800495" w:history="1">
             <w:r>
               <w:rPr>
                 <w:rStyle w:val="Hyperlink"/>
                 <w:noProof/>
               </w:rPr>
-              <w:t xml:space="preserve">3.2.1 </w:t>
+              <w:t>3.2.1</w:t>
             </w:r>
             <w:r>
               <w:rPr>
@@ -3613,7 +3613,7 @@
                 <w:rFonts w:hint="eastAsia"/>
                 <w:noProof/>
               </w:rPr>
-              <w:t>程序在计算机中的存储结构</w:t>
+              <w:t>程序的编译链接过程</w:t>
             </w:r>
             <w:r>
               <w:rPr>
@@ -3634,7 +3634,7 @@
                 <w:noProof/>
                 <w:webHidden/>
               </w:rPr>
-              <w:instrText xml:space="preserve"> PAGEREF _Toc98427194 \h </w:instrText>
+              <w:instrText xml:space="preserve"> PAGEREF _Toc99800495 \h </w:instrText>
             </w:r>
             <w:r>
               <w:rPr>
@@ -3679,7 +3679,7 @@
               <w:szCs w:val="22"/>
             </w:rPr>
           </w:pPr>
-          <w:hyperlink w:anchor="_Toc98427195" w:history="1">
+          <w:hyperlink w:anchor="_Toc99800496" w:history="1">
             <w:r>
               <w:rPr>
                 <w:rStyle w:val="Hyperlink"/>
@@ -3693,7 +3693,7 @@
                 <w:rFonts w:hint="eastAsia"/>
                 <w:noProof/>
               </w:rPr>
-              <w:t>程序的编译链接过程</w:t>
+              <w:t>程序的运行过程</w:t>
             </w:r>
             <w:r>
               <w:rPr>
@@ -3714,7 +3714,7 @@
                 <w:noProof/>
                 <w:webHidden/>
               </w:rPr>
-              <w:instrText xml:space="preserve"> PAGEREF _Toc98427195 \h </w:instrText>
+              <w:instrText xml:space="preserve"> PAGEREF _Toc99800496 \h </w:instrText>
             </w:r>
             <w:r>
               <w:rPr>
@@ -3759,7 +3759,7 @@
               <w:szCs w:val="22"/>
             </w:rPr>
           </w:pPr>
-          <w:hyperlink w:anchor="_Toc98427196" w:history="1">
+          <w:hyperlink w:anchor="_Toc99800497" w:history="1">
             <w:r>
               <w:rPr>
                 <w:rStyle w:val="Hyperlink"/>
@@ -3773,7 +3773,7 @@
                 <w:rFonts w:hint="eastAsia"/>
                 <w:noProof/>
               </w:rPr>
-              <w:t>程序的运行过程</w:t>
+              <w:t>程序在内存中的存储结构</w:t>
             </w:r>
             <w:r>
               <w:rPr>
@@ -3794,7 +3794,7 @@
                 <w:noProof/>
                 <w:webHidden/>
               </w:rPr>
-              <w:instrText xml:space="preserve"> PAGEREF _Toc98427196 \h </w:instrText>
+              <w:instrText xml:space="preserve"> PAGEREF _Toc99800497 \h </w:instrText>
             </w:r>
             <w:r>
               <w:rPr>
@@ -3814,7 +3814,7 @@
                 <w:noProof/>
                 <w:webHidden/>
               </w:rPr>
-              <w:t>11</w:t>
+              <w:t>12</w:t>
             </w:r>
             <w:r>
               <w:rPr>
@@ -3839,7 +3839,7 @@
               <w:szCs w:val="22"/>
             </w:rPr>
           </w:pPr>
-          <w:hyperlink w:anchor="_Toc98427197" w:history="1">
+          <w:hyperlink w:anchor="_Toc99800498" w:history="1">
             <w:r>
               <w:rPr>
                 <w:rStyle w:val="Hyperlink"/>
@@ -3874,7 +3874,7 @@
                 <w:noProof/>
                 <w:webHidden/>
               </w:rPr>
-              <w:instrText xml:space="preserve"> PAGEREF _Toc98427197 \h </w:instrText>
+              <w:instrText xml:space="preserve"> PAGEREF _Toc99800498 \h </w:instrText>
             </w:r>
             <w:r>
               <w:rPr>
@@ -3894,7 +3894,7 @@
                 <w:noProof/>
                 <w:webHidden/>
               </w:rPr>
-              <w:t>11</w:t>
+              <w:t>12</w:t>
             </w:r>
             <w:r>
               <w:rPr>
@@ -3919,7 +3919,7 @@
               <w:szCs w:val="22"/>
             </w:rPr>
           </w:pPr>
-          <w:hyperlink w:anchor="_Toc98427198" w:history="1">
+          <w:hyperlink w:anchor="_Toc99800499" w:history="1">
             <w:r>
               <w:rPr>
                 <w:rStyle w:val="Hyperlink"/>
@@ -3954,7 +3954,7 @@
                 <w:noProof/>
                 <w:webHidden/>
               </w:rPr>
-              <w:instrText xml:space="preserve"> PAGEREF _Toc98427198 \h </w:instrText>
+              <w:instrText xml:space="preserve"> PAGEREF _Toc99800499 \h </w:instrText>
             </w:r>
             <w:r>
               <w:rPr>
@@ -3974,7 +3974,7 @@
                 <w:noProof/>
                 <w:webHidden/>
               </w:rPr>
-              <w:t>11</w:t>
+              <w:t>12</w:t>
             </w:r>
             <w:r>
               <w:rPr>
@@ -3999,7 +3999,7 @@
               <w:szCs w:val="22"/>
             </w:rPr>
           </w:pPr>
-          <w:hyperlink w:anchor="_Toc98427199" w:history="1">
+          <w:hyperlink w:anchor="_Toc99800500" w:history="1">
             <w:r>
               <w:rPr>
                 <w:rStyle w:val="Hyperlink"/>
@@ -4034,7 +4034,7 @@
                 <w:noProof/>
                 <w:webHidden/>
               </w:rPr>
-              <w:instrText xml:space="preserve"> PAGEREF _Toc98427199 \h </w:instrText>
+              <w:instrText xml:space="preserve"> PAGEREF _Toc99800500 \h </w:instrText>
             </w:r>
             <w:r>
               <w:rPr>
@@ -4054,7 +4054,7 @@
                 <w:noProof/>
                 <w:webHidden/>
               </w:rPr>
-              <w:t>11</w:t>
+              <w:t>12</w:t>
             </w:r>
             <w:r>
               <w:rPr>
@@ -4082,7 +4082,7 @@
               <w:szCs w:val="22"/>
             </w:rPr>
           </w:pPr>
-          <w:hyperlink w:anchor="_Toc98427200" w:history="1">
+          <w:hyperlink w:anchor="_Toc99800501" w:history="1">
             <w:r>
               <w:rPr>
                 <w:rStyle w:val="Hyperlink"/>
@@ -4130,7 +4130,7 @@
                 <w:noProof/>
                 <w:webHidden/>
               </w:rPr>
-              <w:instrText xml:space="preserve"> PAGEREF _Toc98427200 \h </w:instrText>
+              <w:instrText xml:space="preserve"> PAGEREF _Toc99800501 \h </w:instrText>
             </w:r>
             <w:r>
               <w:rPr>
@@ -4150,7 +4150,7 @@
                 <w:noProof/>
                 <w:webHidden/>
               </w:rPr>
-              <w:t>11</w:t>
+              <w:t>12</w:t>
             </w:r>
             <w:r>
               <w:rPr>
@@ -4175,7 +4175,7 @@
               <w:szCs w:val="22"/>
             </w:rPr>
           </w:pPr>
-          <w:hyperlink w:anchor="_Toc98427201" w:history="1">
+          <w:hyperlink w:anchor="_Toc99800502" w:history="1">
             <w:r>
               <w:rPr>
                 <w:rStyle w:val="Hyperlink"/>
@@ -4210,7 +4210,7 @@
                 <w:noProof/>
                 <w:webHidden/>
               </w:rPr>
-              <w:instrText xml:space="preserve"> PAGEREF _Toc98427201 \h </w:instrText>
+              <w:instrText xml:space="preserve"> PAGEREF _Toc99800502 \h </w:instrText>
             </w:r>
             <w:r>
               <w:rPr>
@@ -4230,7 +4230,7 @@
                 <w:noProof/>
                 <w:webHidden/>
               </w:rPr>
-              <w:t>11</w:t>
+              <w:t>12</w:t>
             </w:r>
             <w:r>
               <w:rPr>
@@ -4255,7 +4255,7 @@
               <w:szCs w:val="22"/>
             </w:rPr>
           </w:pPr>
-          <w:hyperlink w:anchor="_Toc98427202" w:history="1">
+          <w:hyperlink w:anchor="_Toc99800503" w:history="1">
             <w:r>
               <w:rPr>
                 <w:rStyle w:val="Hyperlink"/>
@@ -4290,7 +4290,7 @@
                 <w:noProof/>
                 <w:webHidden/>
               </w:rPr>
-              <w:instrText xml:space="preserve"> PAGEREF _Toc98427202 \h </w:instrText>
+              <w:instrText xml:space="preserve"> PAGEREF _Toc99800503 \h </w:instrText>
             </w:r>
             <w:r>
               <w:rPr>
@@ -4310,7 +4310,7 @@
                 <w:noProof/>
                 <w:webHidden/>
               </w:rPr>
-              <w:t>11</w:t>
+              <w:t>12</w:t>
             </w:r>
             <w:r>
               <w:rPr>
@@ -4335,7 +4335,7 @@
               <w:szCs w:val="22"/>
             </w:rPr>
           </w:pPr>
-          <w:hyperlink w:anchor="_Toc98427203" w:history="1">
+          <w:hyperlink w:anchor="_Toc99800504" w:history="1">
             <w:r>
               <w:rPr>
                 <w:rStyle w:val="Hyperlink"/>
@@ -4370,7 +4370,7 @@
                 <w:noProof/>
                 <w:webHidden/>
               </w:rPr>
-              <w:instrText xml:space="preserve"> PAGEREF _Toc98427203 \h </w:instrText>
+              <w:instrText xml:space="preserve"> PAGEREF _Toc99800504 \h </w:instrText>
             </w:r>
             <w:r>
               <w:rPr>
@@ -4390,7 +4390,7 @@
                 <w:noProof/>
                 <w:webHidden/>
               </w:rPr>
-              <w:t>11</w:t>
+              <w:t>12</w:t>
             </w:r>
             <w:r>
               <w:rPr>
@@ -4415,7 +4415,7 @@
               <w:szCs w:val="22"/>
             </w:rPr>
           </w:pPr>
-          <w:hyperlink w:anchor="_Toc98427204" w:history="1">
+          <w:hyperlink w:anchor="_Toc99800505" w:history="1">
             <w:r>
               <w:rPr>
                 <w:rStyle w:val="Hyperlink"/>
@@ -4450,7 +4450,7 @@
                 <w:noProof/>
                 <w:webHidden/>
               </w:rPr>
-              <w:instrText xml:space="preserve"> PAGEREF _Toc98427204 \h </w:instrText>
+              <w:instrText xml:space="preserve"> PAGEREF _Toc99800505 \h </w:instrText>
             </w:r>
             <w:r>
               <w:rPr>
@@ -4470,7 +4470,7 @@
                 <w:noProof/>
                 <w:webHidden/>
               </w:rPr>
-              <w:t>11</w:t>
+              <w:t>12</w:t>
             </w:r>
             <w:r>
               <w:rPr>
@@ -4498,7 +4498,7 @@
               <w:szCs w:val="22"/>
             </w:rPr>
           </w:pPr>
-          <w:hyperlink w:anchor="_Toc98427205" w:history="1">
+          <w:hyperlink w:anchor="_Toc99800506" w:history="1">
             <w:r>
               <w:rPr>
                 <w:rStyle w:val="Hyperlink"/>
@@ -4546,7 +4546,7 @@
                 <w:noProof/>
                 <w:webHidden/>
               </w:rPr>
-              <w:instrText xml:space="preserve"> PAGEREF _Toc98427205 \h </w:instrText>
+              <w:instrText xml:space="preserve"> PAGEREF _Toc99800506 \h </w:instrText>
             </w:r>
             <w:r>
               <w:rPr>
@@ -4566,7 +4566,7 @@
                 <w:noProof/>
                 <w:webHidden/>
               </w:rPr>
-              <w:t>12</w:t>
+              <w:t>13</w:t>
             </w:r>
             <w:r>
               <w:rPr>
@@ -4591,7 +4591,7 @@
               <w:szCs w:val="22"/>
             </w:rPr>
           </w:pPr>
-          <w:hyperlink w:anchor="_Toc98427206" w:history="1">
+          <w:hyperlink w:anchor="_Toc99800507" w:history="1">
             <w:r>
               <w:rPr>
                 <w:rStyle w:val="Hyperlink"/>
@@ -4641,7 +4641,7 @@
                 <w:noProof/>
                 <w:webHidden/>
               </w:rPr>
-              <w:instrText xml:space="preserve"> PAGEREF _Toc98427206 \h </w:instrText>
+              <w:instrText xml:space="preserve"> PAGEREF _Toc99800507 \h </w:instrText>
             </w:r>
             <w:r>
               <w:rPr>
@@ -4661,7 +4661,7 @@
                 <w:noProof/>
                 <w:webHidden/>
               </w:rPr>
-              <w:t>12</w:t>
+              <w:t>13</w:t>
             </w:r>
             <w:r>
               <w:rPr>
@@ -4686,7 +4686,7 @@
               <w:szCs w:val="22"/>
             </w:rPr>
           </w:pPr>
-          <w:hyperlink w:anchor="_Toc98427207" w:history="1">
+          <w:hyperlink w:anchor="_Toc99800508" w:history="1">
             <w:r>
               <w:rPr>
                 <w:rStyle w:val="Hyperlink"/>
@@ -4721,7 +4721,7 @@
                 <w:noProof/>
                 <w:webHidden/>
               </w:rPr>
-              <w:instrText xml:space="preserve"> PAGEREF _Toc98427207 \h </w:instrText>
+              <w:instrText xml:space="preserve"> PAGEREF _Toc99800508 \h </w:instrText>
             </w:r>
             <w:r>
               <w:rPr>
@@ -4741,7 +4741,7 @@
                 <w:noProof/>
                 <w:webHidden/>
               </w:rPr>
-              <w:t>12</w:t>
+              <w:t>13</w:t>
             </w:r>
             <w:r>
               <w:rPr>
@@ -4766,7 +4766,7 @@
               <w:szCs w:val="22"/>
             </w:rPr>
           </w:pPr>
-          <w:hyperlink w:anchor="_Toc98427208" w:history="1">
+          <w:hyperlink w:anchor="_Toc99800509" w:history="1">
             <w:r>
               <w:rPr>
                 <w:rStyle w:val="Hyperlink"/>
@@ -4801,7 +4801,7 @@
                 <w:noProof/>
                 <w:webHidden/>
               </w:rPr>
-              <w:instrText xml:space="preserve"> PAGEREF _Toc98427208 \h </w:instrText>
+              <w:instrText xml:space="preserve"> PAGEREF _Toc99800509 \h </w:instrText>
             </w:r>
             <w:r>
               <w:rPr>
@@ -4821,7 +4821,7 @@
                 <w:noProof/>
                 <w:webHidden/>
               </w:rPr>
-              <w:t>12</w:t>
+              <w:t>13</w:t>
             </w:r>
             <w:r>
               <w:rPr>
@@ -4846,7 +4846,7 @@
               <w:szCs w:val="22"/>
             </w:rPr>
           </w:pPr>
-          <w:hyperlink w:anchor="_Toc98427209" w:history="1">
+          <w:hyperlink w:anchor="_Toc99800510" w:history="1">
             <w:r>
               <w:rPr>
                 <w:rStyle w:val="Hyperlink"/>
@@ -4881,7 +4881,7 @@
                 <w:noProof/>
                 <w:webHidden/>
               </w:rPr>
-              <w:instrText xml:space="preserve"> PAGEREF _Toc98427209 \h </w:instrText>
+              <w:instrText xml:space="preserve"> PAGEREF _Toc99800510 \h </w:instrText>
             </w:r>
             <w:r>
               <w:rPr>
@@ -4901,7 +4901,7 @@
                 <w:noProof/>
                 <w:webHidden/>
               </w:rPr>
-              <w:t>12</w:t>
+              <w:t>13</w:t>
             </w:r>
             <w:r>
               <w:rPr>
@@ -4926,7 +4926,7 @@
               <w:szCs w:val="22"/>
             </w:rPr>
           </w:pPr>
-          <w:hyperlink w:anchor="_Toc98427210" w:history="1">
+          <w:hyperlink w:anchor="_Toc99800511" w:history="1">
             <w:r>
               <w:rPr>
                 <w:rStyle w:val="Hyperlink"/>
@@ -4961,7 +4961,7 @@
                 <w:noProof/>
                 <w:webHidden/>
               </w:rPr>
-              <w:instrText xml:space="preserve"> PAGEREF _Toc98427210 \h </w:instrText>
+              <w:instrText xml:space="preserve"> PAGEREF _Toc99800511 \h </w:instrText>
             </w:r>
             <w:r>
               <w:rPr>
@@ -4981,7 +4981,7 @@
                 <w:noProof/>
                 <w:webHidden/>
               </w:rPr>
-              <w:t>12</w:t>
+              <w:t>13</w:t>
             </w:r>
             <w:r>
               <w:rPr>
@@ -5009,7 +5009,7 @@
               <w:szCs w:val="22"/>
             </w:rPr>
           </w:pPr>
-          <w:hyperlink w:anchor="_Toc98427211" w:history="1">
+          <w:hyperlink w:anchor="_Toc99800512" w:history="1">
             <w:r>
               <w:rPr>
                 <w:rStyle w:val="Hyperlink"/>
@@ -5057,7 +5057,7 @@
                 <w:noProof/>
                 <w:webHidden/>
               </w:rPr>
-              <w:instrText xml:space="preserve"> PAGEREF _Toc98427211 \h </w:instrText>
+              <w:instrText xml:space="preserve"> PAGEREF _Toc99800512 \h </w:instrText>
             </w:r>
             <w:r>
               <w:rPr>
@@ -5077,7 +5077,7 @@
                 <w:noProof/>
                 <w:webHidden/>
               </w:rPr>
-              <w:t>12</w:t>
+              <w:t>13</w:t>
             </w:r>
             <w:r>
               <w:rPr>
@@ -5102,7 +5102,7 @@
               <w:szCs w:val="22"/>
             </w:rPr>
           </w:pPr>
-          <w:hyperlink w:anchor="_Toc98427212" w:history="1">
+          <w:hyperlink w:anchor="_Toc99800513" w:history="1">
             <w:r>
               <w:rPr>
                 <w:rStyle w:val="Hyperlink"/>
@@ -5137,7 +5137,7 @@
                 <w:noProof/>
                 <w:webHidden/>
               </w:rPr>
-              <w:instrText xml:space="preserve"> PAGEREF _Toc98427212 \h </w:instrText>
+              <w:instrText xml:space="preserve"> PAGEREF _Toc99800513 \h </w:instrText>
             </w:r>
             <w:r>
               <w:rPr>
@@ -5157,7 +5157,7 @@
                 <w:noProof/>
                 <w:webHidden/>
               </w:rPr>
-              <w:t>12</w:t>
+              <w:t>13</w:t>
             </w:r>
             <w:r>
               <w:rPr>
@@ -5182,7 +5182,7 @@
               <w:szCs w:val="22"/>
             </w:rPr>
           </w:pPr>
-          <w:hyperlink w:anchor="_Toc98427213" w:history="1">
+          <w:hyperlink w:anchor="_Toc99800514" w:history="1">
             <w:r>
               <w:rPr>
                 <w:rStyle w:val="Hyperlink"/>
@@ -5217,7 +5217,7 @@
                 <w:noProof/>
                 <w:webHidden/>
               </w:rPr>
-              <w:instrText xml:space="preserve"> PAGEREF _Toc98427213 \h </w:instrText>
+              <w:instrText xml:space="preserve"> PAGEREF _Toc99800514 \h </w:instrText>
             </w:r>
             <w:r>
               <w:rPr>
@@ -5237,7 +5237,7 @@
                 <w:noProof/>
                 <w:webHidden/>
               </w:rPr>
-              <w:t>12</w:t>
+              <w:t>13</w:t>
             </w:r>
             <w:r>
               <w:rPr>
@@ -5265,7 +5265,7 @@
               <w:szCs w:val="22"/>
             </w:rPr>
           </w:pPr>
-          <w:hyperlink w:anchor="_Toc98427214" w:history="1">
+          <w:hyperlink w:anchor="_Toc99800515" w:history="1">
             <w:r>
               <w:rPr>
                 <w:rStyle w:val="Hyperlink"/>
@@ -5313,7 +5313,7 @@
                 <w:noProof/>
                 <w:webHidden/>
               </w:rPr>
-              <w:instrText xml:space="preserve"> PAGEREF _Toc98427214 \h </w:instrText>
+              <w:instrText xml:space="preserve"> PAGEREF _Toc99800515 \h </w:instrText>
             </w:r>
             <w:r>
               <w:rPr>
@@ -5333,7 +5333,7 @@
                 <w:noProof/>
                 <w:webHidden/>
               </w:rPr>
-              <w:t>12</w:t>
+              <w:t>13</w:t>
             </w:r>
             <w:r>
               <w:rPr>
@@ -5358,7 +5358,7 @@
               <w:szCs w:val="22"/>
             </w:rPr>
           </w:pPr>
-          <w:hyperlink w:anchor="_Toc98427215" w:history="1">
+          <w:hyperlink w:anchor="_Toc99800516" w:history="1">
             <w:r>
               <w:rPr>
                 <w:rStyle w:val="Hyperlink"/>
@@ -5393,7 +5393,7 @@
                 <w:noProof/>
                 <w:webHidden/>
               </w:rPr>
-              <w:instrText xml:space="preserve"> PAGEREF _Toc98427215 \h </w:instrText>
+              <w:instrText xml:space="preserve"> PAGEREF _Toc99800516 \h </w:instrText>
             </w:r>
             <w:r>
               <w:rPr>
@@ -5413,7 +5413,7 @@
                 <w:noProof/>
                 <w:webHidden/>
               </w:rPr>
-              <w:t>12</w:t>
+              <w:t>13</w:t>
             </w:r>
             <w:r>
               <w:rPr>
@@ -5438,7 +5438,7 @@
               <w:szCs w:val="22"/>
             </w:rPr>
           </w:pPr>
-          <w:hyperlink w:anchor="_Toc98427216" w:history="1">
+          <w:hyperlink w:anchor="_Toc99800517" w:history="1">
             <w:r>
               <w:rPr>
                 <w:rStyle w:val="Hyperlink"/>
@@ -5473,7 +5473,7 @@
                 <w:noProof/>
                 <w:webHidden/>
               </w:rPr>
-              <w:instrText xml:space="preserve"> PAGEREF _Toc98427216 \h </w:instrText>
+              <w:instrText xml:space="preserve"> PAGEREF _Toc99800517 \h </w:instrText>
             </w:r>
             <w:r>
               <w:rPr>
@@ -5493,7 +5493,7 @@
                 <w:noProof/>
                 <w:webHidden/>
               </w:rPr>
-              <w:t>12</w:t>
+              <w:t>13</w:t>
             </w:r>
             <w:r>
               <w:rPr>
@@ -5521,7 +5521,7 @@
               <w:szCs w:val="22"/>
             </w:rPr>
           </w:pPr>
-          <w:hyperlink w:anchor="_Toc98427217" w:history="1">
+          <w:hyperlink w:anchor="_Toc99800518" w:history="1">
             <w:r>
               <w:rPr>
                 <w:rStyle w:val="Hyperlink"/>
@@ -5569,7 +5569,7 @@
                 <w:noProof/>
                 <w:webHidden/>
               </w:rPr>
-              <w:instrText xml:space="preserve"> PAGEREF _Toc98427217 \h </w:instrText>
+              <w:instrText xml:space="preserve"> PAGEREF _Toc99800518 \h </w:instrText>
             </w:r>
             <w:r>
               <w:rPr>
@@ -5589,7 +5589,7 @@
                 <w:noProof/>
                 <w:webHidden/>
               </w:rPr>
-              <w:t>12</w:t>
+              <w:t>13</w:t>
             </w:r>
             <w:r>
               <w:rPr>
@@ -5614,7 +5614,7 @@
               <w:szCs w:val="22"/>
             </w:rPr>
           </w:pPr>
-          <w:hyperlink w:anchor="_Toc98427218" w:history="1">
+          <w:hyperlink w:anchor="_Toc99800519" w:history="1">
             <w:r>
               <w:rPr>
                 <w:rStyle w:val="Hyperlink"/>
@@ -5649,7 +5649,7 @@
                 <w:noProof/>
                 <w:webHidden/>
               </w:rPr>
-              <w:instrText xml:space="preserve"> PAGEREF _Toc98427218 \h </w:instrText>
+              <w:instrText xml:space="preserve"> PAGEREF _Toc99800519 \h </w:instrText>
             </w:r>
             <w:r>
               <w:rPr>
@@ -5669,7 +5669,7 @@
                 <w:noProof/>
                 <w:webHidden/>
               </w:rPr>
-              <w:t>12</w:t>
+              <w:t>13</w:t>
             </w:r>
             <w:r>
               <w:rPr>
@@ -5694,7 +5694,7 @@
               <w:szCs w:val="22"/>
             </w:rPr>
           </w:pPr>
-          <w:hyperlink w:anchor="_Toc98427219" w:history="1">
+          <w:hyperlink w:anchor="_Toc99800520" w:history="1">
             <w:r>
               <w:rPr>
                 <w:rStyle w:val="Hyperlink"/>
@@ -5729,7 +5729,7 @@
                 <w:noProof/>
                 <w:webHidden/>
               </w:rPr>
-              <w:instrText xml:space="preserve"> PAGEREF _Toc98427219 \h </w:instrText>
+              <w:instrText xml:space="preserve"> PAGEREF _Toc99800520 \h </w:instrText>
             </w:r>
             <w:r>
               <w:rPr>
@@ -5749,7 +5749,7 @@
                 <w:noProof/>
                 <w:webHidden/>
               </w:rPr>
-              <w:t>12</w:t>
+              <w:t>13</w:t>
             </w:r>
             <w:r>
               <w:rPr>
@@ -5774,7 +5774,7 @@
               <w:szCs w:val="22"/>
             </w:rPr>
           </w:pPr>
-          <w:hyperlink w:anchor="_Toc98427220" w:history="1">
+          <w:hyperlink w:anchor="_Toc99800521" w:history="1">
             <w:r>
               <w:rPr>
                 <w:rStyle w:val="Hyperlink"/>
@@ -5809,7 +5809,7 @@
                 <w:noProof/>
                 <w:webHidden/>
               </w:rPr>
-              <w:instrText xml:space="preserve"> PAGEREF _Toc98427220 \h </w:instrText>
+              <w:instrText xml:space="preserve"> PAGEREF _Toc99800521 \h </w:instrText>
             </w:r>
             <w:r>
               <w:rPr>
@@ -5829,7 +5829,7 @@
                 <w:noProof/>
                 <w:webHidden/>
               </w:rPr>
-              <w:t>12</w:t>
+              <w:t>13</w:t>
             </w:r>
             <w:r>
               <w:rPr>
@@ -5854,7 +5854,7 @@
               <w:szCs w:val="22"/>
             </w:rPr>
           </w:pPr>
-          <w:hyperlink w:anchor="_Toc98427221" w:history="1">
+          <w:hyperlink w:anchor="_Toc99800522" w:history="1">
             <w:r>
               <w:rPr>
                 <w:rStyle w:val="Hyperlink"/>
@@ -5904,7 +5904,7 @@
                 <w:noProof/>
                 <w:webHidden/>
               </w:rPr>
-              <w:instrText xml:space="preserve"> PAGEREF _Toc98427221 \h </w:instrText>
+              <w:instrText xml:space="preserve"> PAGEREF _Toc99800522 \h </w:instrText>
             </w:r>
             <w:r>
               <w:rPr>
@@ -5924,7 +5924,7 @@
                 <w:noProof/>
                 <w:webHidden/>
               </w:rPr>
-              <w:t>12</w:t>
+              <w:t>13</w:t>
             </w:r>
             <w:r>
               <w:rPr>
@@ -5952,7 +5952,7 @@
               <w:szCs w:val="22"/>
             </w:rPr>
           </w:pPr>
-          <w:hyperlink w:anchor="_Toc98427222" w:history="1">
+          <w:hyperlink w:anchor="_Toc99800523" w:history="1">
             <w:r>
               <w:rPr>
                 <w:rStyle w:val="Hyperlink"/>
@@ -6000,7 +6000,7 @@
                 <w:noProof/>
                 <w:webHidden/>
               </w:rPr>
-              <w:instrText xml:space="preserve"> PAGEREF _Toc98427222 \h </w:instrText>
+              <w:instrText xml:space="preserve"> PAGEREF _Toc99800523 \h </w:instrText>
             </w:r>
             <w:r>
               <w:rPr>
@@ -6020,7 +6020,7 @@
                 <w:noProof/>
                 <w:webHidden/>
               </w:rPr>
-              <w:t>12</w:t>
+              <w:t>13</w:t>
             </w:r>
             <w:r>
               <w:rPr>
@@ -6047,7 +6047,7 @@
               <w:szCs w:val="22"/>
             </w:rPr>
           </w:pPr>
-          <w:hyperlink w:anchor="_Toc98427223" w:history="1">
+          <w:hyperlink w:anchor="_Toc99800524" w:history="1">
             <w:r>
               <w:rPr>
                 <w:rStyle w:val="Hyperlink"/>
@@ -6075,7 +6075,7 @@
                 <w:noProof/>
                 <w:webHidden/>
               </w:rPr>
-              <w:instrText xml:space="preserve"> PAGEREF _Toc98427223 \h </w:instrText>
+              <w:instrText xml:space="preserve"> PAGEREF _Toc99800524 \h </w:instrText>
             </w:r>
             <w:r>
               <w:rPr>
@@ -6095,7 +6095,7 @@
                 <w:noProof/>
                 <w:webHidden/>
               </w:rPr>
-              <w:t>14</w:t>
+              <w:t>15</w:t>
             </w:r>
             <w:r>
               <w:rPr>
@@ -6122,7 +6122,7 @@
               <w:szCs w:val="22"/>
             </w:rPr>
           </w:pPr>
-          <w:hyperlink w:anchor="_Toc98427224" w:history="1">
+          <w:hyperlink w:anchor="_Toc99800525" w:history="1">
             <w:r>
               <w:rPr>
                 <w:rStyle w:val="Hyperlink"/>
@@ -6150,7 +6150,7 @@
                 <w:noProof/>
                 <w:webHidden/>
               </w:rPr>
-              <w:instrText xml:space="preserve"> PAGEREF _Toc98427224 \h </w:instrText>
+              <w:instrText xml:space="preserve"> PAGEREF _Toc99800525 \h </w:instrText>
             </w:r>
             <w:r>
               <w:rPr>
@@ -6170,7 +6170,7 @@
                 <w:noProof/>
                 <w:webHidden/>
               </w:rPr>
-              <w:t>14</w:t>
+              <w:t>15</w:t>
             </w:r>
             <w:r>
               <w:rPr>
@@ -6239,7 +6239,7 @@
       <w:bookmarkStart w:id="12" w:name="_Toc5837"/>
       <w:bookmarkStart w:id="13" w:name="_Toc8025"/>
       <w:bookmarkStart w:id="14" w:name="_Toc515267458"/>
-      <w:bookmarkStart w:id="15" w:name="_Toc98427173"/>
+      <w:bookmarkStart w:id="15" w:name="_Toc99800474"/>
       <w:r>
         <w:lastRenderedPageBreak/>
         <w:t>绪</w:t>
@@ -6276,7 +6276,7 @@
         </w:numPr>
         <w:spacing w:before="120" w:after="120"/>
       </w:pPr>
-      <w:bookmarkStart w:id="18" w:name="_Toc98427174"/>
+      <w:bookmarkStart w:id="18" w:name="_Toc99800475"/>
       <w:r>
         <w:t>程序调试</w:t>
       </w:r>
@@ -6362,7 +6362,7 @@
         </w:numPr>
         <w:spacing w:before="120" w:after="120"/>
       </w:pPr>
-      <w:bookmarkStart w:id="19" w:name="_Toc98427175"/>
+      <w:bookmarkStart w:id="19" w:name="_Toc99800476"/>
       <w:r>
         <w:rPr>
           <w:rFonts w:hint="eastAsia"/>
@@ -6450,7 +6450,7 @@
         </w:numPr>
         <w:spacing w:before="120" w:after="120"/>
       </w:pPr>
-      <w:bookmarkStart w:id="20" w:name="_Toc98427176"/>
+      <w:bookmarkStart w:id="20" w:name="_Toc99800477"/>
       <w:r>
         <w:t>程序调试研究的意义</w:t>
       </w:r>
@@ -6694,7 +6694,7 @@
         </w:numPr>
         <w:spacing w:before="480" w:after="240"/>
       </w:pPr>
-      <w:bookmarkStart w:id="21" w:name="_Toc98427177"/>
+      <w:bookmarkStart w:id="21" w:name="_Toc99800478"/>
       <w:r>
         <w:rPr>
           <w:rFonts w:hint="eastAsia"/>
@@ -6718,7 +6718,7 @@
       <w:bookmarkStart w:id="26" w:name="_Toc8484"/>
       <w:bookmarkStart w:id="27" w:name="_Toc6657"/>
       <w:bookmarkStart w:id="28" w:name="_Toc515267459"/>
-      <w:bookmarkStart w:id="29" w:name="_Toc98427178"/>
+      <w:bookmarkStart w:id="29" w:name="_Toc99800479"/>
       <w:r>
         <w:rPr>
           <w:rFonts w:cs="Times New Roman"/>
@@ -6751,7 +6751,7 @@
         <w:pStyle w:val="Heading3"/>
         <w:spacing w:before="72" w:after="72"/>
       </w:pPr>
-      <w:bookmarkStart w:id="30" w:name="_Toc98427179"/>
+      <w:bookmarkStart w:id="30" w:name="_Toc99800480"/>
       <w:r>
         <w:t>2</w:t>
       </w:r>
@@ -6854,7 +6854,7 @@
         <w:pStyle w:val="Heading3"/>
         <w:spacing w:before="72" w:after="72"/>
       </w:pPr>
-      <w:bookmarkStart w:id="31" w:name="_Toc98427180"/>
+      <w:bookmarkStart w:id="31" w:name="_Toc99800481"/>
       <w:r>
         <w:t>2</w:t>
       </w:r>
@@ -6961,7 +6961,7 @@
         <w:pStyle w:val="Heading3"/>
         <w:spacing w:before="72" w:after="72"/>
       </w:pPr>
-      <w:bookmarkStart w:id="32" w:name="_Toc98427181"/>
+      <w:bookmarkStart w:id="32" w:name="_Toc99800482"/>
       <w:r>
         <w:t>2</w:t>
       </w:r>
@@ -7103,7 +7103,7 @@
         <w:pStyle w:val="Heading2"/>
         <w:spacing w:before="120" w:after="120"/>
       </w:pPr>
-      <w:bookmarkStart w:id="33" w:name="_Toc98427182"/>
+      <w:bookmarkStart w:id="33" w:name="_Toc99800483"/>
       <w:r>
         <w:t>2</w:t>
       </w:r>
@@ -7129,7 +7129,7 @@
         <w:pStyle w:val="Heading3"/>
         <w:spacing w:before="72" w:after="72"/>
       </w:pPr>
-      <w:bookmarkStart w:id="34" w:name="_Toc98427183"/>
+      <w:bookmarkStart w:id="34" w:name="_Toc99800484"/>
       <w:r>
         <w:t>2</w:t>
       </w:r>
@@ -7267,7 +7267,7 @@
         <w:pStyle w:val="Heading3"/>
         <w:spacing w:before="72" w:after="72"/>
       </w:pPr>
-      <w:bookmarkStart w:id="35" w:name="_Toc98427184"/>
+      <w:bookmarkStart w:id="35" w:name="_Toc99800485"/>
       <w:r>
         <w:t>2</w:t>
       </w:r>
@@ -7342,7 +7342,7 @@
         <w:pStyle w:val="Heading3"/>
         <w:spacing w:before="72" w:after="72"/>
       </w:pPr>
-      <w:bookmarkStart w:id="36" w:name="_Toc98427185"/>
+      <w:bookmarkStart w:id="36" w:name="_Toc99800486"/>
       <w:r>
         <w:t>2</w:t>
       </w:r>
@@ -7574,7 +7574,7 @@
         </w:numPr>
         <w:spacing w:before="480" w:after="240"/>
       </w:pPr>
-      <w:bookmarkStart w:id="37" w:name="_Toc98427186"/>
+      <w:bookmarkStart w:id="37" w:name="_Toc99800487"/>
       <w:r>
         <w:rPr>
           <w:rFonts w:hint="eastAsia"/>
@@ -7600,7 +7600,7 @@
         <w:pStyle w:val="Heading2"/>
         <w:spacing w:before="120" w:after="120"/>
       </w:pPr>
-      <w:bookmarkStart w:id="38" w:name="_Toc98427187"/>
+      <w:bookmarkStart w:id="38" w:name="_Toc99800488"/>
       <w:r>
         <w:t>3</w:t>
       </w:r>
@@ -7626,7 +7626,7 @@
         <w:pStyle w:val="Heading3"/>
         <w:spacing w:before="72" w:after="72"/>
       </w:pPr>
-      <w:bookmarkStart w:id="39" w:name="_Toc98427188"/>
+      <w:bookmarkStart w:id="39" w:name="_Toc99800489"/>
       <w:r>
         <w:t>3</w:t>
       </w:r>
@@ -7987,7 +7987,7 @@
         <w:pStyle w:val="Heading3"/>
         <w:spacing w:before="72" w:after="72"/>
       </w:pPr>
-      <w:bookmarkStart w:id="40" w:name="_Toc98427189"/>
+      <w:bookmarkStart w:id="40" w:name="_Toc99800490"/>
       <w:r>
         <w:t>3</w:t>
       </w:r>
@@ -8186,16 +8186,8 @@
         <w:rPr>
           <w:rFonts w:hint="eastAsia"/>
         </w:rPr>
-        <w:t>位的寄存器，%</w:t>
-      </w:r>
-      <w:proofErr w:type="spellStart"/>
-      <w:r>
-        <w:rPr>
-          <w:rFonts w:hint="eastAsia"/>
-        </w:rPr>
-        <w:t>eax</w:t>
-      </w:r>
-      <w:proofErr w:type="spellEnd"/>
+        <w:t>位的寄存器，%eax</w:t>
+      </w:r>
       <w:r>
         <w:t xml:space="preserve"> </w:t>
       </w:r>
@@ -8212,16 +8204,8 @@
         <w:rPr>
           <w:rFonts w:hint="eastAsia"/>
         </w:rPr>
-        <w:t>位的寄存器，%</w:t>
-      </w:r>
-      <w:proofErr w:type="spellStart"/>
-      <w:r>
-        <w:rPr>
-          <w:rFonts w:hint="eastAsia"/>
-        </w:rPr>
-        <w:t>rax</w:t>
-      </w:r>
-      <w:proofErr w:type="spellEnd"/>
+        <w:t>位的寄存器，%rax</w:t>
+      </w:r>
       <w:r>
         <w:t xml:space="preserve"> </w:t>
       </w:r>
@@ -8330,16 +8314,8 @@
         <w:rPr>
           <w:rFonts w:hint="eastAsia"/>
         </w:rPr>
-        <w:t>位的是%</w:t>
-      </w:r>
-      <w:proofErr w:type="spellStart"/>
-      <w:r>
-        <w:rPr>
-          <w:rFonts w:hint="eastAsia"/>
-        </w:rPr>
-        <w:t>eax</w:t>
-      </w:r>
-      <w:proofErr w:type="spellEnd"/>
+        <w:t>位的是%eax</w:t>
+      </w:r>
       <w:r>
         <w:rPr>
           <w:rFonts w:hint="eastAsia"/>
@@ -8359,22 +8335,100 @@
         <w:rPr>
           <w:rFonts w:hint="eastAsia"/>
         </w:rPr>
-        <w:t>位的是%</w:t>
-      </w:r>
-      <w:proofErr w:type="spellStart"/>
-      <w:r>
-        <w:rPr>
-          <w:rFonts w:hint="eastAsia"/>
-        </w:rPr>
-        <w:t>rax</w:t>
-      </w:r>
-      <w:proofErr w:type="spellEnd"/>
+        <w:t>位的是%rax；</w:t>
+      </w:r>
+    </w:p>
+    <w:p>
+      <w:pPr>
+        <w:pStyle w:val="BodyTextIndent2"/>
+      </w:pPr>
+      <w:r>
+        <w:rPr>
+          <w:rFonts w:hint="eastAsia"/>
+        </w:rPr>
+        <w:t>BX</w:t>
+      </w:r>
+      <w:r>
+        <w:rPr>
+          <w:rFonts w:hint="eastAsia"/>
+        </w:rPr>
+        <w:t>：</w:t>
+      </w:r>
+      <w:r>
+        <w:rPr>
+          <w:rFonts w:hint="eastAsia"/>
+        </w:rPr>
+        <w:t>基址存储器，主要被调用者保存；</w:t>
+      </w:r>
+      <w:r>
+        <w:rPr>
+          <w:rFonts w:hint="eastAsia"/>
+        </w:rPr>
+        <w:t>1</w:t>
+      </w:r>
+      <w:r>
+        <w:t>6</w:t>
+      </w:r>
+      <w:r>
+        <w:rPr>
+          <w:rFonts w:hint="eastAsia"/>
+        </w:rPr>
+        <w:t>位的是%bx</w:t>
+      </w:r>
+      <w:r>
+        <w:rPr>
+          <w:rFonts w:hint="eastAsia"/>
+        </w:rPr>
+        <w:t>，</w:t>
+      </w:r>
+      <w:r>
+        <w:rPr>
+          <w:rFonts w:hint="eastAsia"/>
+        </w:rPr>
+        <w:t>有BH、BL的高8位和低8位区分；</w:t>
+      </w:r>
+      <w:r>
+        <w:rPr>
+          <w:rFonts w:hint="eastAsia"/>
+        </w:rPr>
+        <w:t>3</w:t>
+      </w:r>
+      <w:r>
+        <w:t>2</w:t>
+      </w:r>
+      <w:r>
+        <w:rPr>
+          <w:rFonts w:hint="eastAsia"/>
+        </w:rPr>
+        <w:t>位的是%ebx</w:t>
+      </w:r>
       <w:r>
         <w:rPr>
           <w:rFonts w:hint="eastAsia"/>
         </w:rPr>
         <w:t>；</w:t>
       </w:r>
+      <w:r>
+        <w:rPr>
+          <w:rFonts w:hint="eastAsia"/>
+        </w:rPr>
+        <w:t>6</w:t>
+      </w:r>
+      <w:r>
+        <w:t>4</w:t>
+      </w:r>
+      <w:r>
+        <w:rPr>
+          <w:rFonts w:hint="eastAsia"/>
+        </w:rPr>
+        <w:t>位的是%rbx</w:t>
+      </w:r>
+      <w:r>
+        <w:rPr>
+          <w:rFonts w:hint="eastAsia"/>
+        </w:rPr>
+        <w:t>；</w:t>
+      </w:r>
     </w:p>
     <w:p>
       <w:pPr>
@@ -8384,7 +8438,7 @@
         <w:rPr>
           <w:rFonts w:hint="eastAsia"/>
         </w:rPr>
-        <w:t>BX</w:t>
+        <w:t>CX</w:t>
       </w:r>
       <w:r>
         <w:rPr>
@@ -8396,7 +8450,114 @@
         <w:rPr>
           <w:rFonts w:hint="eastAsia"/>
         </w:rPr>
-        <w:t>基址存储器，主要被调用者保存；</w:t>
+        <w:t>基数寄存器，保存函数</w:t>
+      </w:r>
+      <w:r>
+        <w:rPr>
+          <w:rFonts w:hint="eastAsia"/>
+        </w:rPr>
+        <w:t>调</w:t>
+      </w:r>
+      <w:r>
+        <w:rPr>
+          <w:rFonts w:hint="eastAsia"/>
+        </w:rPr>
+        <w:t>用的第四个参数</w:t>
+      </w:r>
+      <w:r>
+        <w:rPr>
+          <w:rFonts w:hint="eastAsia"/>
+        </w:rPr>
+        <w:t>，1</w:t>
+      </w:r>
+      <w:r>
+        <w:t>6</w:t>
+      </w:r>
+      <w:r>
+        <w:rPr>
+          <w:rFonts w:hint="eastAsia"/>
+        </w:rPr>
+        <w:t>位的%</w:t>
+      </w:r>
+      <w:r>
+        <w:t>cx</w:t>
+      </w:r>
+      <w:r>
+        <w:rPr>
+          <w:rFonts w:hint="eastAsia"/>
+        </w:rPr>
+        <w:t>；</w:t>
+      </w:r>
+      <w:r>
+        <w:rPr>
+          <w:rFonts w:hint="eastAsia"/>
+        </w:rPr>
+        <w:t>3</w:t>
+      </w:r>
+      <w:r>
+        <w:t>2</w:t>
+      </w:r>
+      <w:r>
+        <w:rPr>
+          <w:rFonts w:hint="eastAsia"/>
+        </w:rPr>
+        <w:t>位的%</w:t>
+      </w:r>
+      <w:r>
+        <w:t>ecx;64</w:t>
+      </w:r>
+      <w:r>
+        <w:rPr>
+          <w:rFonts w:hint="eastAsia"/>
+        </w:rPr>
+        <w:t>位的%rcx</w:t>
+      </w:r>
+      <w:r>
+        <w:rPr>
+          <w:rFonts w:hint="eastAsia"/>
+        </w:rPr>
+        <w:t>；</w:t>
+      </w:r>
+    </w:p>
+    <w:p>
+      <w:pPr>
+        <w:pStyle w:val="BodyTextIndent2"/>
+      </w:pPr>
+      <w:r>
+        <w:rPr>
+          <w:rFonts w:hint="eastAsia"/>
+        </w:rPr>
+        <w:t>DX</w:t>
+      </w:r>
+      <w:r>
+        <w:rPr>
+          <w:rFonts w:hint="eastAsia"/>
+        </w:rPr>
+        <w:t>：</w:t>
+      </w:r>
+      <w:r>
+        <w:rPr>
+          <w:rFonts w:hint="eastAsia"/>
+        </w:rPr>
+        <w:t>数据寄存器，保存函数</w:t>
+      </w:r>
+      <w:r>
+        <w:rPr>
+          <w:rFonts w:hint="eastAsia"/>
+        </w:rPr>
+        <w:t>调</w:t>
+      </w:r>
+      <w:r>
+        <w:rPr>
+          <w:rFonts w:hint="eastAsia"/>
+        </w:rPr>
+        <w:t>用的第三个参数</w:t>
+      </w:r>
+      <w:r>
+        <w:rPr>
+          <w:rFonts w:hint="eastAsia"/>
+        </w:rPr>
+        <w:t>；</w:t>
       </w:r>
       <w:r>
         <w:rPr>
@@ -8411,25 +8572,16 @@
         <w:rPr>
           <w:rFonts w:hint="eastAsia"/>
         </w:rPr>
-        <w:t>位的是%bx</w:t>
-      </w:r>
-      <w:r>
-        <w:rPr>
-          <w:rFonts w:hint="eastAsia"/>
-        </w:rPr>
-        <w:t>，</w:t>
-      </w:r>
-      <w:r>
-        <w:rPr>
-          <w:rFonts w:hint="eastAsia"/>
-        </w:rPr>
-        <w:t>有BH、BL的高8位和低8位区分；</w:t>
-      </w:r>
-      <w:r>
-        <w:rPr>
-          <w:rFonts w:hint="eastAsia"/>
-        </w:rPr>
-        <w:t>3</w:t>
+        <w:t>位的%d</w:t>
+      </w:r>
+      <w:r>
+        <w:t>x</w:t>
+      </w:r>
+      <w:r>
+        <w:rPr>
+          <w:rFonts w:hint="eastAsia"/>
+        </w:rPr>
+        <w:t>；3</w:t>
       </w:r>
       <w:r>
         <w:t>2</w:t>
@@ -8438,223 +8590,9 @@
         <w:rPr>
           <w:rFonts w:hint="eastAsia"/>
         </w:rPr>
-        <w:t>位的是%</w:t>
-      </w:r>
-      <w:proofErr w:type="spellStart"/>
-      <w:r>
-        <w:rPr>
-          <w:rFonts w:hint="eastAsia"/>
-        </w:rPr>
-        <w:t>ebx</w:t>
-      </w:r>
-      <w:proofErr w:type="spellEnd"/>
-      <w:r>
-        <w:rPr>
-          <w:rFonts w:hint="eastAsia"/>
-        </w:rPr>
-        <w:t>；</w:t>
-      </w:r>
-      <w:r>
-        <w:rPr>
-          <w:rFonts w:hint="eastAsia"/>
-        </w:rPr>
-        <w:t>6</w:t>
-      </w:r>
-      <w:r>
-        <w:t>4</w:t>
-      </w:r>
-      <w:r>
-        <w:rPr>
-          <w:rFonts w:hint="eastAsia"/>
-        </w:rPr>
-        <w:t>位的是%</w:t>
-      </w:r>
-      <w:proofErr w:type="spellStart"/>
-      <w:r>
-        <w:rPr>
-          <w:rFonts w:hint="eastAsia"/>
-        </w:rPr>
-        <w:t>rbx</w:t>
-      </w:r>
-      <w:proofErr w:type="spellEnd"/>
-      <w:r>
-        <w:rPr>
-          <w:rFonts w:hint="eastAsia"/>
-        </w:rPr>
-        <w:t>；</w:t>
-      </w:r>
-    </w:p>
-    <w:p>
-      <w:pPr>
-        <w:pStyle w:val="BodyTextIndent2"/>
-      </w:pPr>
-      <w:r>
-        <w:rPr>
-          <w:rFonts w:hint="eastAsia"/>
-        </w:rPr>
-        <w:t>CX</w:t>
-      </w:r>
-      <w:r>
-        <w:rPr>
-          <w:rFonts w:hint="eastAsia"/>
-        </w:rPr>
-        <w:t>：</w:t>
-      </w:r>
-      <w:r>
-        <w:rPr>
-          <w:rFonts w:hint="eastAsia"/>
-        </w:rPr>
-        <w:t>基数寄存器，保存函数</w:t>
-      </w:r>
-      <w:r>
-        <w:rPr>
-          <w:rFonts w:hint="eastAsia"/>
-        </w:rPr>
-        <w:t>调</w:t>
-      </w:r>
-      <w:r>
-        <w:rPr>
-          <w:rFonts w:hint="eastAsia"/>
-        </w:rPr>
-        <w:t>用的第四个参数</w:t>
-      </w:r>
-      <w:r>
-        <w:rPr>
-          <w:rFonts w:hint="eastAsia"/>
-        </w:rPr>
-        <w:t>，1</w:t>
-      </w:r>
-      <w:r>
-        <w:t>6</w:t>
-      </w:r>
-      <w:r>
-        <w:rPr>
-          <w:rFonts w:hint="eastAsia"/>
-        </w:rPr>
         <w:t>位的%</w:t>
       </w:r>
       <w:r>
-        <w:t>cx</w:t>
-      </w:r>
-      <w:r>
-        <w:rPr>
-          <w:rFonts w:hint="eastAsia"/>
-        </w:rPr>
-        <w:t>；</w:t>
-      </w:r>
-      <w:r>
-        <w:rPr>
-          <w:rFonts w:hint="eastAsia"/>
-        </w:rPr>
-        <w:t>3</w:t>
-      </w:r>
-      <w:r>
-        <w:t>2</w:t>
-      </w:r>
-      <w:r>
-        <w:rPr>
-          <w:rFonts w:hint="eastAsia"/>
-        </w:rPr>
-        <w:t>位的%</w:t>
-      </w:r>
-      <w:r>
-        <w:t>ecx;64</w:t>
-      </w:r>
-      <w:r>
-        <w:rPr>
-          <w:rFonts w:hint="eastAsia"/>
-        </w:rPr>
-        <w:t>位的%</w:t>
-      </w:r>
-      <w:proofErr w:type="spellStart"/>
-      <w:r>
-        <w:rPr>
-          <w:rFonts w:hint="eastAsia"/>
-        </w:rPr>
-        <w:t>rcx</w:t>
-      </w:r>
-      <w:proofErr w:type="spellEnd"/>
-      <w:r>
-        <w:rPr>
-          <w:rFonts w:hint="eastAsia"/>
-        </w:rPr>
-        <w:t>；</w:t>
-      </w:r>
-    </w:p>
-    <w:p>
-      <w:pPr>
-        <w:pStyle w:val="BodyTextIndent2"/>
-      </w:pPr>
-      <w:r>
-        <w:rPr>
-          <w:rFonts w:hint="eastAsia"/>
-        </w:rPr>
-        <w:t>DX</w:t>
-      </w:r>
-      <w:r>
-        <w:rPr>
-          <w:rFonts w:hint="eastAsia"/>
-        </w:rPr>
-        <w:t>：</w:t>
-      </w:r>
-      <w:r>
-        <w:rPr>
-          <w:rFonts w:hint="eastAsia"/>
-        </w:rPr>
-        <w:t>数据寄存器，保存函数</w:t>
-      </w:r>
-      <w:r>
-        <w:rPr>
-          <w:rFonts w:hint="eastAsia"/>
-        </w:rPr>
-        <w:t>调</w:t>
-      </w:r>
-      <w:r>
-        <w:rPr>
-          <w:rFonts w:hint="eastAsia"/>
-        </w:rPr>
-        <w:t>用的第三个参数</w:t>
-      </w:r>
-      <w:r>
-        <w:rPr>
-          <w:rFonts w:hint="eastAsia"/>
-        </w:rPr>
-        <w:t>；</w:t>
-      </w:r>
-      <w:r>
-        <w:rPr>
-          <w:rFonts w:hint="eastAsia"/>
-        </w:rPr>
-        <w:t>1</w:t>
-      </w:r>
-      <w:r>
-        <w:t>6</w:t>
-      </w:r>
-      <w:r>
-        <w:rPr>
-          <w:rFonts w:hint="eastAsia"/>
-        </w:rPr>
-        <w:t>位的%d</w:t>
-      </w:r>
-      <w:r>
-        <w:t>x</w:t>
-      </w:r>
-      <w:r>
-        <w:rPr>
-          <w:rFonts w:hint="eastAsia"/>
-        </w:rPr>
-        <w:t>；3</w:t>
-      </w:r>
-      <w:r>
-        <w:t>2</w:t>
-      </w:r>
-      <w:r>
-        <w:rPr>
-          <w:rFonts w:hint="eastAsia"/>
-        </w:rPr>
-        <w:t>位的%</w:t>
-      </w:r>
-      <w:r>
         <w:t>e</w:t>
       </w:r>
       <w:r>
@@ -8670,16 +8608,8 @@
         <w:rPr>
           <w:rFonts w:hint="eastAsia"/>
         </w:rPr>
-        <w:t>位的%</w:t>
-      </w:r>
-      <w:proofErr w:type="spellStart"/>
-      <w:r>
-        <w:rPr>
-          <w:rFonts w:hint="eastAsia"/>
-        </w:rPr>
-        <w:t>rdx</w:t>
-      </w:r>
-      <w:proofErr w:type="spellEnd"/>
+        <w:t>位的%rdx</w:t>
+      </w:r>
       <w:r>
         <w:rPr>
           <w:rFonts w:hint="eastAsia"/>
@@ -9503,7 +9433,7 @@
         <w:pStyle w:val="Heading3"/>
         <w:spacing w:before="72" w:after="72"/>
       </w:pPr>
-      <w:bookmarkStart w:id="41" w:name="_Toc98427190"/>
+      <w:bookmarkStart w:id="41" w:name="_Toc99800491"/>
       <w:r>
         <w:rPr>
           <w:lang w:val="fr-FR"/>
@@ -9668,7 +9598,7 @@
         <w:pStyle w:val="Heading3"/>
         <w:spacing w:before="72" w:after="72"/>
       </w:pPr>
-      <w:bookmarkStart w:id="42" w:name="_Toc98427191"/>
+      <w:bookmarkStart w:id="42" w:name="_Toc99800492"/>
       <w:r>
         <w:t>3</w:t>
       </w:r>
@@ -10252,7 +10182,7 @@
         <w:pStyle w:val="Heading3"/>
         <w:spacing w:before="72" w:after="72"/>
       </w:pPr>
-      <w:bookmarkStart w:id="43" w:name="_Toc98427192"/>
+      <w:bookmarkStart w:id="43" w:name="_Toc99800493"/>
       <w:r>
         <w:lastRenderedPageBreak/>
         <w:t>3</w:t>
@@ -10482,7 +10412,7 @@
         <w:pStyle w:val="Heading2"/>
         <w:spacing w:before="120" w:after="120"/>
       </w:pPr>
-      <w:bookmarkStart w:id="44" w:name="_Toc98427193"/>
+      <w:bookmarkStart w:id="44" w:name="_Toc99800494"/>
       <w:r>
         <w:t>3</w:t>
       </w:r>
@@ -10508,7 +10438,7 @@
         <w:pStyle w:val="Heading3"/>
         <w:spacing w:before="72" w:after="72"/>
       </w:pPr>
-      <w:bookmarkStart w:id="45" w:name="_Toc98427194"/>
+      <w:bookmarkStart w:id="45" w:name="_Toc99800495"/>
       <w:r>
         <w:t>3</w:t>
       </w:r>
@@ -10530,13 +10460,13 @@
       <w:r>
         <w:t>1</w:t>
       </w:r>
+      <w:r>
+        <w:rPr>
+          <w:rFonts w:hint="eastAsia"/>
+        </w:rPr>
+        <w:t>程序的编译链接过程</w:t>
+      </w:r>
       <w:bookmarkEnd w:id="45"/>
-      <w:r>
-        <w:rPr>
-          <w:rFonts w:hint="eastAsia"/>
-        </w:rPr>
-        <w:t>程序的编译链接过程</w:t>
-      </w:r>
     </w:p>
     <w:p>
       <w:pPr>
@@ -10557,11 +10487,9 @@
         </w:rPr>
         <w:t>或者.</w:t>
       </w:r>
-      <w:proofErr w:type="spellStart"/>
       <w:r>
         <w:t>cpp</w:t>
       </w:r>
-      <w:proofErr w:type="spellEnd"/>
       <w:r>
         <w:rPr>
           <w:rFonts w:hint="eastAsia"/>
@@ -10585,6 +10513,57 @@
           <w:rFonts w:hint="eastAsia"/>
         </w:rPr>
         <w:t>分配资源运行。</w:t>
+      </w:r>
+      <w:r>
+        <w:rPr>
+          <w:rFonts w:hint="eastAsia"/>
+        </w:rPr>
+        <w:t>其中编译整个过程的shell命令如下：</w:t>
+      </w:r>
+    </w:p>
+    <w:p>
+      <w:pPr>
+        <w:pStyle w:val="BodyTextIndent2"/>
+        <w:rPr>
+          <w:rFonts w:hint="eastAsia"/>
+        </w:rPr>
+      </w:pPr>
+    </w:p>
+    <w:bookmarkStart w:id="46" w:name="_MON_1710421138"/>
+    <w:bookmarkEnd w:id="46"/>
+    <w:p>
+      <w:pPr>
+        <w:pStyle w:val="BodyTextIndent2"/>
+        <w:rPr>
+          <w:rFonts w:hint="eastAsia"/>
+        </w:rPr>
+      </w:pPr>
+      <w:r>
+        <w:object w:dxaOrig="9360" w:dyaOrig="1926" w14:anchorId="1A2EE5CC">
+          <v:shapetype id="_x0000_t75" coordsize="21600,21600" o:spt="75" o:preferrelative="t" path="m@4@5l@4@11@9@11@9@5xe" filled="f" stroked="f">
+            <v:stroke joinstyle="miter"/>
+            <v:formulas>
+              <v:f eqn="if lineDrawn pixelLineWidth 0"/>
+              <v:f eqn="sum @0 1 0"/>
+              <v:f eqn="sum 0 0 @1"/>
+              <v:f eqn="prod @2 1 2"/>
+              <v:f eqn="prod @3 21600 pixelWidth"/>
+              <v:f eqn="prod @3 21600 pixelHeight"/>
+              <v:f eqn="sum @0 0 1"/>
+              <v:f eqn="prod @6 1 2"/>
+              <v:f eqn="prod @7 21600 pixelWidth"/>
+              <v:f eqn="sum @8 21600 0"/>
+              <v:f eqn="prod @7 21600 pixelHeight"/>
+              <v:f eqn="sum @10 21600 0"/>
+            </v:formulas>
+            <v:path o:extrusionok="f" gradientshapeok="t" o:connecttype="rect"/>
+            <o:lock v:ext="edit" aspectratio="t"/>
+          </v:shapetype>
+          <v:shape id="_x0000_i1032" type="#_x0000_t75" style="width:434.5pt;height:89.5pt" o:ole="">
+            <v:imagedata r:id="rId20" o:title=""/>
+          </v:shape>
+          <o:OLEObject Type="Embed" ProgID="Word.OpenDocumentText.12" ShapeID="_x0000_i1032" DrawAspect="Content" ObjectID="_1710422213" r:id="rId21"/>
+        </w:object>
       </w:r>
     </w:p>
     <w:p>
@@ -10790,6 +10769,7 @@
         <w:rPr>
           <w:rFonts w:hint="eastAsia"/>
         </w:rPr>
+        <w:lastRenderedPageBreak/>
         <w:t>二是编译</w:t>
       </w:r>
       <w:r>
@@ -10923,7 +10903,6 @@
         <w:rPr>
           <w:rFonts w:hint="eastAsia"/>
         </w:rPr>
-        <w:lastRenderedPageBreak/>
         <w:t>汇编</w:t>
       </w:r>
       <w:r>
@@ -10970,6 +10949,72 @@
         </w:rPr>
         <w:t>属性是只读；数据段存放了程序的各种全局变量和静态数据，属性是可读可写可执行的。</w:t>
       </w:r>
+      <w:r>
+        <w:rPr>
+          <w:rFonts w:hint="eastAsia"/>
+        </w:rPr>
+        <w:t>其中可重定位文件的内部数据组织格式如下所示：</w:t>
+      </w:r>
+    </w:p>
+    <w:p>
+      <w:pPr>
+        <w:pStyle w:val="BodyTextIndent2"/>
+      </w:pPr>
+      <w:r>
+        <w:rPr>
+          <w:rFonts w:hint="eastAsia"/>
+          <w:noProof/>
+        </w:rPr>
+        <w:drawing>
+          <wp:inline distT="0" distB="0" distL="0" distR="0" wp14:anchorId="79D942A6" wp14:editId="653BD04E">
+            <wp:extent cx="5484495" cy="3466714"/>
+            <wp:effectExtent l="0" t="0" r="0" b="635"/>
+            <wp:docPr id="3" name="Picture 3" descr="A picture containing night sky&#10;&#10;Description automatically generated"/>
+            <wp:cNvGraphicFramePr>
+              <a:graphicFrameLocks xmlns:a="http://schemas.openxmlformats.org/drawingml/2006/main" noChangeAspect="1"/>
+            </wp:cNvGraphicFramePr>
+            <a:graphic xmlns:a="http://schemas.openxmlformats.org/drawingml/2006/main">
+              <a:graphicData uri="http://schemas.openxmlformats.org/drawingml/2006/picture">
+                <pic:pic xmlns:pic="http://schemas.openxmlformats.org/drawingml/2006/picture">
+                  <pic:nvPicPr>
+                    <pic:cNvPr id="3" name="Picture 3" descr="A picture containing night sky&#10;&#10;Description automatically generated"/>
+                    <pic:cNvPicPr/>
+                  </pic:nvPicPr>
+                  <pic:blipFill>
+                    <a:blip r:embed="rId22" cstate="print">
+                      <a:extLst>
+                        <a:ext uri="{28A0092B-C50C-407E-A947-70E740481C1C}">
+                          <a14:useLocalDpi xmlns:a14="http://schemas.microsoft.com/office/drawing/2010/main" val="0"/>
+                        </a:ext>
+                      </a:extLst>
+                    </a:blip>
+                    <a:stretch>
+                      <a:fillRect/>
+                    </a:stretch>
+                  </pic:blipFill>
+                  <pic:spPr>
+                    <a:xfrm>
+                      <a:off x="0" y="0"/>
+                      <a:ext cx="5511835" cy="3483995"/>
+                    </a:xfrm>
+                    <a:prstGeom prst="rect">
+                      <a:avLst/>
+                    </a:prstGeom>
+                  </pic:spPr>
+                </pic:pic>
+              </a:graphicData>
+            </a:graphic>
+          </wp:inline>
+        </w:drawing>
+      </w:r>
+    </w:p>
+    <w:p>
+      <w:pPr>
+        <w:pStyle w:val="BodyTextIndent2"/>
+        <w:rPr>
+          <w:rFonts w:hint="eastAsia"/>
+        </w:rPr>
+      </w:pPr>
     </w:p>
     <w:p>
       <w:pPr>
@@ -11112,6 +11157,7 @@
         <w:ind w:firstLineChars="0" w:firstLine="0"/>
       </w:pPr>
       <w:r>
+        <w:lastRenderedPageBreak/>
         <w:tab/>
       </w:r>
       <w:r>
@@ -11188,10 +11234,102 @@
     </w:p>
     <w:p>
       <w:pPr>
+        <w:pStyle w:val="BodyTextIndent2"/>
+        <w:ind w:firstLineChars="0"/>
+      </w:pPr>
+    </w:p>
+    <w:p>
+      <w:pPr>
+        <w:pStyle w:val="BodyTextIndent2"/>
+        <w:ind w:firstLineChars="0"/>
+      </w:pPr>
+      <w:r>
+        <w:t>最终生成的经过链接过程后会将可重定位的文件转换成可执行程序的目标文件</w:t>
+      </w:r>
+      <w:r>
+        <w:rPr>
+          <w:rFonts w:hint="eastAsia"/>
+        </w:rPr>
+        <w:t>，</w:t>
+      </w:r>
+      <w:r>
+        <w:t>其内部的结构数据保存结构如下</w:t>
+      </w:r>
+      <w:r>
+        <w:rPr>
+          <w:rFonts w:hint="eastAsia"/>
+        </w:rPr>
+        <w:t>：</w:t>
+      </w:r>
+    </w:p>
+    <w:p>
+      <w:pPr>
+        <w:pStyle w:val="BodyTextIndent2"/>
+        <w:ind w:firstLineChars="0"/>
+      </w:pPr>
+      <w:r>
+        <w:rPr>
+          <w:rFonts w:hint="eastAsia"/>
+          <w:noProof/>
+        </w:rPr>
+        <w:drawing>
+          <wp:inline distT="0" distB="0" distL="0" distR="0" wp14:anchorId="4B91DE65" wp14:editId="7BBBE1E5">
+            <wp:extent cx="5544820" cy="4213860"/>
+            <wp:effectExtent l="0" t="0" r="0" b="0"/>
+            <wp:docPr id="4" name="Picture 4"/>
+            <wp:cNvGraphicFramePr>
+              <a:graphicFrameLocks xmlns:a="http://schemas.openxmlformats.org/drawingml/2006/main" noChangeAspect="1"/>
+            </wp:cNvGraphicFramePr>
+            <a:graphic xmlns:a="http://schemas.openxmlformats.org/drawingml/2006/main">
+              <a:graphicData uri="http://schemas.openxmlformats.org/drawingml/2006/picture">
+                <pic:pic xmlns:pic="http://schemas.openxmlformats.org/drawingml/2006/picture">
+                  <pic:nvPicPr>
+                    <pic:cNvPr id="4" name="Picture 4"/>
+                    <pic:cNvPicPr/>
+                  </pic:nvPicPr>
+                  <pic:blipFill>
+                    <a:blip r:embed="rId23" cstate="print">
+                      <a:extLst>
+                        <a:ext uri="{28A0092B-C50C-407E-A947-70E740481C1C}">
+                          <a14:useLocalDpi xmlns:a14="http://schemas.microsoft.com/office/drawing/2010/main" val="0"/>
+                        </a:ext>
+                      </a:extLst>
+                    </a:blip>
+                    <a:stretch>
+                      <a:fillRect/>
+                    </a:stretch>
+                  </pic:blipFill>
+                  <pic:spPr>
+                    <a:xfrm>
+                      <a:off x="0" y="0"/>
+                      <a:ext cx="5544820" cy="4213860"/>
+                    </a:xfrm>
+                    <a:prstGeom prst="rect">
+                      <a:avLst/>
+                    </a:prstGeom>
+                  </pic:spPr>
+                </pic:pic>
+              </a:graphicData>
+            </a:graphic>
+          </wp:inline>
+        </w:drawing>
+      </w:r>
+    </w:p>
+    <w:p>
+      <w:pPr>
+        <w:pStyle w:val="BodyTextIndent2"/>
+        <w:ind w:firstLineChars="0"/>
+        <w:rPr>
+          <w:rFonts w:hint="eastAsia"/>
+        </w:rPr>
+      </w:pPr>
+    </w:p>
+    <w:p>
+      <w:pPr>
         <w:pStyle w:val="Heading3"/>
         <w:spacing w:before="72" w:after="72"/>
       </w:pPr>
-      <w:bookmarkStart w:id="46" w:name="_Toc98427195"/>
+      <w:bookmarkStart w:id="47" w:name="_Toc99800496"/>
       <w:r>
         <w:t>3</w:t>
       </w:r>
@@ -11211,35 +11349,58 @@
         <w:t>.</w:t>
       </w:r>
       <w:r>
-        <w:t xml:space="preserve">2 </w:t>
-      </w:r>
-      <w:bookmarkEnd w:id="46"/>
-      <w:r>
-        <w:rPr>
-          <w:rFonts w:hint="eastAsia"/>
-        </w:rPr>
-        <w:t>程序</w:t>
-      </w:r>
-      <w:r>
-        <w:rPr>
-          <w:rFonts w:hint="eastAsia"/>
-        </w:rPr>
-        <w:t>在内存中的存储结构</w:t>
+        <w:t>2</w:t>
+      </w:r>
+      <w:bookmarkEnd w:id="47"/>
+      <w:r>
+        <w:rPr>
+          <w:rFonts w:hint="eastAsia"/>
+        </w:rPr>
+        <w:t>进程的虚拟地址</w:t>
       </w:r>
     </w:p>
     <w:p>
       <w:pPr>
         <w:pStyle w:val="BodyTextIndent2"/>
-      </w:pPr>
+        <w:rPr>
+          <w:rFonts w:hint="eastAsia"/>
+        </w:rPr>
+      </w:pPr>
+      <w:r>
+        <w:t>一个程序在计算机上运行时</w:t>
+      </w:r>
+      <w:r>
+        <w:rPr>
+          <w:rFonts w:hint="eastAsia"/>
+        </w:rPr>
+        <w:t>，最重要的就是两部分资源，CPU-执行指令做对应指令的运算，内存-保存要计算的数据和计算后的数据。</w:t>
+      </w:r>
+      <w:r>
+        <w:t>现代操作系统在组织分配整个计算的内存资源时</w:t>
+      </w:r>
+      <w:r>
+        <w:rPr>
+          <w:rFonts w:hint="eastAsia"/>
+        </w:rPr>
+        <w:t>，</w:t>
+      </w:r>
+      <w:r>
+        <w:t>使用了一个虚拟内存地址的一个技术</w:t>
+      </w:r>
+      <w:r>
+        <w:rPr>
+          <w:rFonts w:hint="eastAsia"/>
+        </w:rPr>
+        <w:t>。</w:t>
+      </w:r>
     </w:p>
     <w:p>
       <w:pPr>
         <w:pStyle w:val="Heading3"/>
         <w:spacing w:before="72" w:after="72"/>
       </w:pPr>
-      <w:bookmarkStart w:id="47" w:name="_Toc98427196"/>
-      <w:r>
-        <w:lastRenderedPageBreak/>
+      <w:bookmarkStart w:id="48" w:name="_Toc99800497"/>
+      <w:r>
         <w:t>3</w:t>
       </w:r>
       <w:r>
@@ -11260,20 +11421,88 @@
       <w:r>
         <w:t xml:space="preserve">3 </w:t>
       </w:r>
-      <w:r>
-        <w:rPr>
-          <w:rFonts w:hint="eastAsia"/>
-        </w:rPr>
-        <w:t>程序的运行过程</w:t>
-      </w:r>
-      <w:bookmarkEnd w:id="47"/>
-    </w:p>
+      <w:bookmarkEnd w:id="48"/>
+      <w:r>
+        <w:rPr>
+          <w:rFonts w:hint="eastAsia"/>
+        </w:rPr>
+        <w:t>程序的加载运行过程</w:t>
+      </w:r>
+    </w:p>
+    <w:p>
+      <w:pPr>
+        <w:pStyle w:val="BodyTextIndent2"/>
+      </w:pPr>
+      <w:r>
+        <w:rPr>
+          <w:rFonts w:hint="eastAsia"/>
+        </w:rPr>
+        <w:t>经过编译链接过程以后，高级语言的代码就变成了计算机可以识别并进行运行的汇编指令集合的文本。当一个可执行程序被双击（被允许执行）时，首先会被操作系统进行加载。</w:t>
+      </w:r>
+    </w:p>
+    <w:p>
+      <w:pPr>
+        <w:pStyle w:val="BodyTextIndent2"/>
+        <w:ind w:firstLineChars="0" w:firstLine="0"/>
+      </w:pPr>
+      <w:r>
+        <w:t>3</w:t>
+      </w:r>
+      <w:r>
+        <w:rPr>
+          <w:rFonts w:hint="eastAsia"/>
+        </w:rPr>
+        <w:t>.</w:t>
+      </w:r>
+      <w:r>
+        <w:t>2</w:t>
+      </w:r>
+      <w:r>
+        <w:rPr>
+          <w:rFonts w:hint="eastAsia"/>
+        </w:rPr>
+        <w:t>.</w:t>
+      </w:r>
+      <w:r>
+        <w:t>2</w:t>
+      </w:r>
+      <w:r>
+        <w:rPr>
+          <w:rFonts w:hint="eastAsia"/>
+        </w:rPr>
+        <w:t>.</w:t>
+      </w:r>
+      <w:r>
+        <w:t>1 建立</w:t>
+      </w:r>
+      <w:r>
+        <w:rPr>
+          <w:rFonts w:hint="eastAsia"/>
+        </w:rPr>
+        <w:t>映射</w:t>
+      </w:r>
+    </w:p>
+    <w:p>
+      <w:pPr>
+        <w:pStyle w:val="BodyTextIndent2"/>
+        <w:rPr>
+          <w:rFonts w:hint="eastAsia"/>
+        </w:rPr>
+      </w:pPr>
+      <w:r>
+        <w:rPr>
+          <w:rFonts w:hint="eastAsia"/>
+        </w:rPr>
+        <w:t>程序被操作系统进行加载的过程，其实就是操作系统创建一个来执行该程序的进程。</w:t>
+      </w:r>
+    </w:p>
+    <w:p/>
     <w:p>
       <w:pPr>
         <w:pStyle w:val="Heading2"/>
         <w:spacing w:before="120" w:after="120"/>
       </w:pPr>
-      <w:bookmarkStart w:id="48" w:name="_Toc98427197"/>
+      <w:bookmarkStart w:id="49" w:name="_Toc99800498"/>
       <w:r>
         <w:t>3</w:t>
       </w:r>
@@ -11292,14 +11521,14 @@
         </w:rPr>
         <w:t>汇编语言相关知识</w:t>
       </w:r>
-      <w:bookmarkEnd w:id="48"/>
+      <w:bookmarkEnd w:id="49"/>
     </w:p>
     <w:p>
       <w:pPr>
         <w:pStyle w:val="Heading3"/>
         <w:spacing w:before="72" w:after="72"/>
       </w:pPr>
-      <w:bookmarkStart w:id="49" w:name="_Toc98427198"/>
+      <w:bookmarkStart w:id="50" w:name="_Toc99800499"/>
       <w:r>
         <w:t>3</w:t>
       </w:r>
@@ -11327,14 +11556,14 @@
         </w:rPr>
         <w:t>汇编语言的常用语法</w:t>
       </w:r>
-      <w:bookmarkEnd w:id="49"/>
+      <w:bookmarkEnd w:id="50"/>
     </w:p>
     <w:p>
       <w:pPr>
         <w:pStyle w:val="Heading3"/>
         <w:spacing w:before="72" w:after="72"/>
       </w:pPr>
-      <w:bookmarkStart w:id="50" w:name="_Toc98427199"/>
+      <w:bookmarkStart w:id="51" w:name="_Toc99800500"/>
       <w:r>
         <w:t>3</w:t>
       </w:r>
@@ -11362,7 +11591,7 @@
         </w:rPr>
         <w:t>汇编语言的使用分析</w:t>
       </w:r>
-      <w:bookmarkEnd w:id="50"/>
+      <w:bookmarkEnd w:id="51"/>
     </w:p>
     <w:p>
       <w:pPr>
@@ -11373,21 +11602,21 @@
         </w:numPr>
         <w:spacing w:before="480" w:after="240"/>
       </w:pPr>
-      <w:bookmarkStart w:id="51" w:name="_Toc98427200"/>
+      <w:bookmarkStart w:id="52" w:name="_Toc99800501"/>
       <w:r>
         <w:rPr>
           <w:rFonts w:hint="eastAsia"/>
         </w:rPr>
         <w:t>调试的知识准备</w:t>
       </w:r>
-      <w:bookmarkEnd w:id="51"/>
+      <w:bookmarkEnd w:id="52"/>
     </w:p>
     <w:p>
       <w:pPr>
         <w:pStyle w:val="Heading3"/>
         <w:spacing w:before="72" w:after="72"/>
       </w:pPr>
-      <w:bookmarkStart w:id="52" w:name="_Toc98427201"/>
+      <w:bookmarkStart w:id="53" w:name="_Toc99800502"/>
       <w:r>
         <w:t>4</w:t>
       </w:r>
@@ -11412,14 +11641,14 @@
         </w:rPr>
         <w:t>介绍</w:t>
       </w:r>
-      <w:bookmarkEnd w:id="52"/>
+      <w:bookmarkEnd w:id="53"/>
     </w:p>
     <w:p>
       <w:pPr>
         <w:pStyle w:val="Heading3"/>
         <w:spacing w:before="72" w:after="72"/>
       </w:pPr>
-      <w:bookmarkStart w:id="53" w:name="_Toc98427202"/>
+      <w:bookmarkStart w:id="54" w:name="_Toc99800503"/>
       <w:r>
         <w:t>4</w:t>
       </w:r>
@@ -11438,14 +11667,14 @@
         </w:rPr>
         <w:t>调试工具介绍</w:t>
       </w:r>
-      <w:bookmarkEnd w:id="53"/>
+      <w:bookmarkEnd w:id="54"/>
     </w:p>
     <w:p>
       <w:pPr>
         <w:pStyle w:val="Heading3"/>
         <w:spacing w:before="72" w:after="72"/>
       </w:pPr>
-      <w:bookmarkStart w:id="54" w:name="_Toc98427203"/>
+      <w:bookmarkStart w:id="55" w:name="_Toc99800504"/>
       <w:r>
         <w:t>4</w:t>
       </w:r>
@@ -11470,14 +11699,14 @@
         </w:rPr>
         <w:t>基础命令</w:t>
       </w:r>
-      <w:bookmarkEnd w:id="54"/>
+      <w:bookmarkEnd w:id="55"/>
     </w:p>
     <w:p>
       <w:pPr>
         <w:pStyle w:val="Heading3"/>
         <w:spacing w:before="72" w:after="72"/>
       </w:pPr>
-      <w:bookmarkStart w:id="55" w:name="_Toc98427204"/>
+      <w:bookmarkStart w:id="56" w:name="_Toc99800505"/>
       <w:r>
         <w:t>4</w:t>
       </w:r>
@@ -11502,7 +11731,7 @@
         </w:rPr>
         <w:t>调试步骤</w:t>
       </w:r>
-      <w:bookmarkEnd w:id="55"/>
+      <w:bookmarkEnd w:id="56"/>
     </w:p>
     <w:p/>
     <w:p>
@@ -11514,7 +11743,7 @@
         </w:numPr>
         <w:spacing w:before="480" w:after="240"/>
       </w:pPr>
-      <w:bookmarkStart w:id="56" w:name="_Toc98427205"/>
+      <w:bookmarkStart w:id="57" w:name="_Toc99800506"/>
       <w:r>
         <w:rPr>
           <w:rFonts w:hint="eastAsia"/>
@@ -11522,14 +11751,14 @@
         <w:lastRenderedPageBreak/>
         <w:t>简单的程序调试实践</w:t>
       </w:r>
-      <w:bookmarkEnd w:id="56"/>
+      <w:bookmarkEnd w:id="57"/>
     </w:p>
     <w:p>
       <w:pPr>
         <w:pStyle w:val="Heading3"/>
         <w:spacing w:before="72" w:after="72"/>
       </w:pPr>
-      <w:bookmarkStart w:id="57" w:name="_Toc98427206"/>
+      <w:bookmarkStart w:id="58" w:name="_Toc99800507"/>
       <w:r>
         <w:t>5</w:t>
       </w:r>
@@ -11560,14 +11789,14 @@
         </w:rPr>
         <w:t>程序调试实践</w:t>
       </w:r>
-      <w:bookmarkEnd w:id="57"/>
+      <w:bookmarkEnd w:id="58"/>
     </w:p>
     <w:p>
       <w:pPr>
         <w:pStyle w:val="Heading3"/>
         <w:spacing w:before="72" w:after="72"/>
       </w:pPr>
-      <w:bookmarkStart w:id="58" w:name="_Toc98427207"/>
+      <w:bookmarkStart w:id="59" w:name="_Toc99800508"/>
       <w:r>
         <w:t>5</w:t>
       </w:r>
@@ -11586,14 +11815,14 @@
         </w:rPr>
         <w:t>带有函数的程序调试实践</w:t>
       </w:r>
-      <w:bookmarkEnd w:id="58"/>
+      <w:bookmarkEnd w:id="59"/>
     </w:p>
     <w:p>
       <w:pPr>
         <w:pStyle w:val="Heading3"/>
         <w:spacing w:before="72" w:after="72"/>
       </w:pPr>
-      <w:bookmarkStart w:id="59" w:name="_Toc98427208"/>
+      <w:bookmarkStart w:id="60" w:name="_Toc99800509"/>
       <w:r>
         <w:t>5</w:t>
       </w:r>
@@ -11612,14 +11841,14 @@
         </w:rPr>
         <w:t>加载静态库的程序调试实践</w:t>
       </w:r>
-      <w:bookmarkEnd w:id="59"/>
+      <w:bookmarkEnd w:id="60"/>
     </w:p>
     <w:p>
       <w:pPr>
         <w:pStyle w:val="Heading3"/>
         <w:spacing w:before="72" w:after="72"/>
       </w:pPr>
-      <w:bookmarkStart w:id="60" w:name="_Toc98427209"/>
+      <w:bookmarkStart w:id="61" w:name="_Toc99800510"/>
       <w:r>
         <w:t>5</w:t>
       </w:r>
@@ -11638,14 +11867,14 @@
         </w:rPr>
         <w:t>加载动态库的程序调试实践</w:t>
       </w:r>
-      <w:bookmarkEnd w:id="60"/>
+      <w:bookmarkEnd w:id="61"/>
     </w:p>
     <w:p>
       <w:pPr>
         <w:pStyle w:val="Heading3"/>
         <w:spacing w:before="72" w:after="72"/>
       </w:pPr>
-      <w:bookmarkStart w:id="61" w:name="_Toc98427210"/>
+      <w:bookmarkStart w:id="62" w:name="_Toc99800511"/>
       <w:r>
         <w:t>5</w:t>
       </w:r>
@@ -11664,7 +11893,7 @@
         </w:rPr>
         <w:t>总结</w:t>
       </w:r>
-      <w:bookmarkEnd w:id="61"/>
+      <w:bookmarkEnd w:id="62"/>
     </w:p>
     <w:p>
       <w:pPr>
@@ -11675,21 +11904,21 @@
         </w:numPr>
         <w:spacing w:before="480" w:after="240"/>
       </w:pPr>
-      <w:bookmarkStart w:id="62" w:name="_Toc98427211"/>
+      <w:bookmarkStart w:id="63" w:name="_Toc99800512"/>
       <w:r>
         <w:rPr>
           <w:rFonts w:hint="eastAsia"/>
         </w:rPr>
         <w:t>多进程程序调试实践</w:t>
       </w:r>
-      <w:bookmarkEnd w:id="62"/>
+      <w:bookmarkEnd w:id="63"/>
     </w:p>
     <w:p>
       <w:pPr>
         <w:pStyle w:val="Heading3"/>
         <w:spacing w:before="72" w:after="72"/>
       </w:pPr>
-      <w:bookmarkStart w:id="63" w:name="_Toc98427212"/>
+      <w:bookmarkStart w:id="64" w:name="_Toc99800513"/>
       <w:r>
         <w:t>6</w:t>
       </w:r>
@@ -11708,14 +11937,14 @@
         </w:rPr>
         <w:t>多进程程序编译运行</w:t>
       </w:r>
-      <w:bookmarkEnd w:id="63"/>
+      <w:bookmarkEnd w:id="64"/>
     </w:p>
     <w:p>
       <w:pPr>
         <w:pStyle w:val="Heading3"/>
         <w:spacing w:before="72" w:after="72"/>
       </w:pPr>
-      <w:bookmarkStart w:id="64" w:name="_Toc98427213"/>
+      <w:bookmarkStart w:id="65" w:name="_Toc99800514"/>
       <w:r>
         <w:t>6</w:t>
       </w:r>
@@ -11734,7 +11963,7 @@
         </w:rPr>
         <w:t>多进程程序调试实践</w:t>
       </w:r>
-      <w:bookmarkEnd w:id="64"/>
+      <w:bookmarkEnd w:id="65"/>
     </w:p>
     <w:p>
       <w:pPr>
@@ -11745,21 +11974,21 @@
         </w:numPr>
         <w:spacing w:before="480" w:after="240"/>
       </w:pPr>
-      <w:bookmarkStart w:id="65" w:name="_Toc98427214"/>
+      <w:bookmarkStart w:id="66" w:name="_Toc99800515"/>
       <w:r>
         <w:rPr>
           <w:rFonts w:hint="eastAsia"/>
         </w:rPr>
         <w:t>多线程程序调试实践</w:t>
       </w:r>
-      <w:bookmarkEnd w:id="65"/>
+      <w:bookmarkEnd w:id="66"/>
     </w:p>
     <w:p>
       <w:pPr>
         <w:pStyle w:val="Heading3"/>
         <w:spacing w:before="72" w:after="72"/>
       </w:pPr>
-      <w:bookmarkStart w:id="66" w:name="_Toc98427215"/>
+      <w:bookmarkStart w:id="67" w:name="_Toc99800516"/>
       <w:r>
         <w:t>7</w:t>
       </w:r>
@@ -11784,14 +12013,14 @@
         </w:rPr>
         <w:t>编译运行</w:t>
       </w:r>
-      <w:bookmarkEnd w:id="66"/>
+      <w:bookmarkEnd w:id="67"/>
     </w:p>
     <w:p>
       <w:pPr>
         <w:pStyle w:val="Heading3"/>
         <w:spacing w:before="72" w:after="72"/>
       </w:pPr>
-      <w:bookmarkStart w:id="67" w:name="_Toc98427216"/>
+      <w:bookmarkStart w:id="68" w:name="_Toc99800517"/>
       <w:r>
         <w:t>7</w:t>
       </w:r>
@@ -11810,7 +12039,7 @@
         </w:rPr>
         <w:t>多线程程序调试实践</w:t>
       </w:r>
-      <w:bookmarkEnd w:id="67"/>
+      <w:bookmarkEnd w:id="68"/>
     </w:p>
     <w:p>
       <w:pPr>
@@ -11821,21 +12050,21 @@
         </w:numPr>
         <w:spacing w:before="480" w:after="240"/>
       </w:pPr>
-      <w:bookmarkStart w:id="68" w:name="_Toc98427217"/>
+      <w:bookmarkStart w:id="69" w:name="_Toc99800518"/>
       <w:r>
         <w:rPr>
           <w:rFonts w:hint="eastAsia"/>
         </w:rPr>
         <w:t>内核有关的调试实践</w:t>
       </w:r>
-      <w:bookmarkEnd w:id="68"/>
+      <w:bookmarkEnd w:id="69"/>
     </w:p>
     <w:p>
       <w:pPr>
         <w:pStyle w:val="Heading3"/>
         <w:spacing w:before="72" w:after="72"/>
       </w:pPr>
-      <w:bookmarkStart w:id="69" w:name="_Toc98427218"/>
+      <w:bookmarkStart w:id="70" w:name="_Toc99800519"/>
       <w:r>
         <w:t>8</w:t>
       </w:r>
@@ -11854,14 +12083,14 @@
         </w:rPr>
         <w:t>与程序崩溃有关的调试实践</w:t>
       </w:r>
-      <w:bookmarkEnd w:id="69"/>
+      <w:bookmarkEnd w:id="70"/>
     </w:p>
     <w:p>
       <w:pPr>
         <w:pStyle w:val="Heading3"/>
         <w:spacing w:before="72" w:after="72"/>
       </w:pPr>
-      <w:bookmarkStart w:id="70" w:name="_Toc98427219"/>
+      <w:bookmarkStart w:id="71" w:name="_Toc99800520"/>
       <w:r>
         <w:t>8</w:t>
       </w:r>
@@ -11880,14 +12109,14 @@
         </w:rPr>
         <w:t>与程序停止响应的调试实践</w:t>
       </w:r>
-      <w:bookmarkEnd w:id="70"/>
+      <w:bookmarkEnd w:id="71"/>
     </w:p>
     <w:p>
       <w:pPr>
         <w:pStyle w:val="Heading3"/>
         <w:spacing w:before="72" w:after="72"/>
       </w:pPr>
-      <w:bookmarkStart w:id="71" w:name="_Toc98427220"/>
+      <w:bookmarkStart w:id="72" w:name="_Toc99800521"/>
       <w:r>
         <w:t>8</w:t>
       </w:r>
@@ -11906,14 +12135,14 @@
         </w:rPr>
         <w:t>与系统运行缓慢的调试实践</w:t>
       </w:r>
-      <w:bookmarkEnd w:id="71"/>
+      <w:bookmarkEnd w:id="72"/>
     </w:p>
     <w:p>
       <w:pPr>
         <w:pStyle w:val="Heading3"/>
         <w:spacing w:before="72" w:after="72"/>
       </w:pPr>
-      <w:bookmarkStart w:id="72" w:name="_Toc98427221"/>
+      <w:bookmarkStart w:id="73" w:name="_Toc99800522"/>
       <w:r>
         <w:t>8</w:t>
       </w:r>
@@ -11944,7 +12173,7 @@
         </w:rPr>
         <w:t>负载过高的调试实践</w:t>
       </w:r>
-      <w:bookmarkEnd w:id="72"/>
+      <w:bookmarkEnd w:id="73"/>
     </w:p>
     <w:p>
       <w:pPr>
@@ -11955,14 +12184,14 @@
         </w:numPr>
         <w:spacing w:before="480" w:after="240"/>
       </w:pPr>
-      <w:bookmarkStart w:id="73" w:name="_Toc98427222"/>
+      <w:bookmarkStart w:id="74" w:name="_Toc99800523"/>
       <w:r>
         <w:rPr>
           <w:rFonts w:hint="eastAsia"/>
         </w:rPr>
         <w:t>总结</w:t>
       </w:r>
-      <w:bookmarkEnd w:id="73"/>
+      <w:bookmarkEnd w:id="74"/>
     </w:p>
     <w:bookmarkEnd w:id="2"/>
     <w:bookmarkEnd w:id="3"/>
@@ -11981,9 +12210,9 @@
           <w:rFonts w:ascii="Times New Roman" w:hAnsi="Times New Roman" w:cs="Times New Roman"/>
         </w:rPr>
         <w:sectPr>
-          <w:headerReference w:type="even" r:id="rId20"/>
-          <w:headerReference w:type="default" r:id="rId21"/>
-          <w:footerReference w:type="even" r:id="rId22"/>
+          <w:headerReference w:type="even" r:id="rId24"/>
+          <w:headerReference w:type="default" r:id="rId25"/>
+          <w:footerReference w:type="even" r:id="rId26"/>
           <w:pgSz w:w="11850" w:h="16783" w:code="9"/>
           <w:pgMar w:top="1871" w:right="1559" w:bottom="1531" w:left="1559" w:header="1474" w:footer="1134" w:gutter="0"/>
           <w:pgNumType w:start="1"/>
@@ -11991,31 +12220,30 @@
           <w:docGrid w:linePitch="312"/>
         </w:sectPr>
       </w:pPr>
-      <w:bookmarkStart w:id="74" w:name="_Toc20240"/>
-      <w:bookmarkStart w:id="75" w:name="_Toc29099"/>
-      <w:bookmarkStart w:id="76" w:name="_Toc15598"/>
-      <w:bookmarkStart w:id="77" w:name="_Toc6084"/>
-      <w:bookmarkStart w:id="78" w:name="_Toc14320"/>
-      <w:bookmarkStart w:id="79" w:name="_Toc29086"/>
+      <w:bookmarkStart w:id="75" w:name="_Toc20240"/>
+      <w:bookmarkStart w:id="76" w:name="_Toc29099"/>
+      <w:bookmarkStart w:id="77" w:name="_Toc15598"/>
+      <w:bookmarkStart w:id="78" w:name="_Toc6084"/>
+      <w:bookmarkStart w:id="79" w:name="_Toc14320"/>
+      <w:bookmarkStart w:id="80" w:name="_Toc29086"/>
     </w:p>
     <w:p>
       <w:pPr>
         <w:pStyle w:val="Heading1"/>
         <w:spacing w:before="480" w:after="240"/>
       </w:pPr>
-      <w:bookmarkStart w:id="80" w:name="_Toc8561"/>
-      <w:bookmarkStart w:id="81" w:name="_Toc5583"/>
-      <w:bookmarkStart w:id="82" w:name="_Toc16488"/>
-      <w:bookmarkStart w:id="83" w:name="_Toc4510"/>
-      <w:bookmarkStart w:id="84" w:name="_Toc23927"/>
-      <w:bookmarkStart w:id="85" w:name="_Toc17750"/>
-      <w:bookmarkStart w:id="86" w:name="_Toc515267507"/>
-      <w:bookmarkStart w:id="87" w:name="_Toc98427223"/>
+      <w:bookmarkStart w:id="81" w:name="_Toc8561"/>
+      <w:bookmarkStart w:id="82" w:name="_Toc5583"/>
+      <w:bookmarkStart w:id="83" w:name="_Toc16488"/>
+      <w:bookmarkStart w:id="84" w:name="_Toc4510"/>
+      <w:bookmarkStart w:id="85" w:name="_Toc23927"/>
+      <w:bookmarkStart w:id="86" w:name="_Toc17750"/>
+      <w:bookmarkStart w:id="87" w:name="_Toc515267507"/>
+      <w:bookmarkStart w:id="88" w:name="_Toc99800524"/>
       <w:r>
         <w:lastRenderedPageBreak/>
         <w:t>参考文献</w:t>
       </w:r>
-      <w:bookmarkEnd w:id="74"/>
       <w:bookmarkEnd w:id="75"/>
       <w:bookmarkEnd w:id="76"/>
       <w:bookmarkEnd w:id="77"/>
@@ -12029,6 +12257,7 @@
       <w:bookmarkEnd w:id="85"/>
       <w:bookmarkEnd w:id="86"/>
       <w:bookmarkEnd w:id="87"/>
+      <w:bookmarkEnd w:id="88"/>
     </w:p>
     <w:p>
       <w:pPr>
@@ -12040,22 +12269,22 @@
         <w:spacing w:before="480" w:after="240"/>
         <w:jc w:val="left"/>
       </w:pPr>
-      <w:bookmarkStart w:id="88" w:name="_Toc515267509"/>
+      <w:bookmarkStart w:id="89" w:name="_Toc515267509"/>
       <w:r>
         <w:tab/>
       </w:r>
       <w:r>
         <w:tab/>
       </w:r>
-      <w:bookmarkStart w:id="89" w:name="_Toc98427224"/>
+      <w:bookmarkStart w:id="90" w:name="_Toc99800525"/>
       <w:r>
         <w:rPr>
           <w:rFonts w:hint="eastAsia"/>
         </w:rPr>
         <w:t>致谢</w:t>
       </w:r>
-      <w:bookmarkEnd w:id="88"/>
       <w:bookmarkEnd w:id="89"/>
+      <w:bookmarkEnd w:id="90"/>
     </w:p>
     <w:p>
       <w:pPr>
@@ -12099,8 +12328,8 @@
       </w:pPr>
     </w:p>
     <w:sectPr>
-      <w:headerReference w:type="even" r:id="rId23"/>
-      <w:headerReference w:type="default" r:id="rId24"/>
+      <w:headerReference w:type="even" r:id="rId27"/>
+      <w:headerReference w:type="default" r:id="rId28"/>
       <w:pgSz w:w="11850" w:h="16783" w:code="9"/>
       <w:pgMar w:top="1871" w:right="1559" w:bottom="1531" w:left="1559" w:header="1474" w:footer="1134" w:gutter="0"/>
       <w:cols w:space="425"/>

</xml_diff>

<commit_message>
[add] finish four charpter
</commit_message>
<xml_diff>
--- a/ProgramDebugPratice_April.docx
+++ b/ProgramDebugPratice_April.docx
@@ -1,6 +1,6 @@
 
 <file path=word/document.xml><?xml version="1.0" encoding="utf-8"?>
-<w:document xmlns:wpc="http://schemas.microsoft.com/office/word/2010/wordprocessingCanvas" xmlns:cx="http://schemas.microsoft.com/office/drawing/2014/chartex" xmlns:cx1="http://schemas.microsoft.com/office/drawing/2015/9/8/chartex" xmlns:cx2="http://schemas.microsoft.com/office/drawing/2015/10/21/chartex" xmlns:cx3="http://schemas.microsoft.com/office/drawing/2016/5/9/chartex" xmlns:cx4="http://schemas.microsoft.com/office/drawing/2016/5/10/chartex" xmlns:cx5="http://schemas.microsoft.com/office/drawing/2016/5/11/chartex" xmlns:cx6="http://schemas.microsoft.com/office/drawing/2016/5/12/chartex" xmlns:cx7="http://schemas.microsoft.com/office/drawing/2016/5/13/chartex" xmlns:cx8="http://schemas.microsoft.com/office/drawing/2016/5/14/chartex" xmlns:mc="http://schemas.openxmlformats.org/markup-compatibility/2006" xmlns:aink="http://schemas.microsoft.com/office/drawing/2016/ink" xmlns:am3d="http://schemas.microsoft.com/office/drawing/2017/model3d" xmlns:o="urn:schemas-microsoft-com:office:office" xmlns:r="http://schemas.openxmlformats.org/officeDocument/2006/relationships" xmlns:m="http://schemas.openxmlformats.org/officeDocument/2006/math" xmlns:v="urn:schemas-microsoft-com:vml" xmlns:wp14="http://schemas.microsoft.com/office/word/2010/wordprocessingDrawing" xmlns:wp="http://schemas.openxmlformats.org/drawingml/2006/wordprocessingDrawing" xmlns:w10="urn:schemas-microsoft-com:office:word" xmlns:w="http://schemas.openxmlformats.org/wordprocessingml/2006/main" xmlns:w14="http://schemas.microsoft.com/office/word/2010/wordml" xmlns:w15="http://schemas.microsoft.com/office/word/2012/wordml" xmlns:w16cex="http://schemas.microsoft.com/office/word/2018/wordml/cex" xmlns:w16cid="http://schemas.microsoft.com/office/word/2016/wordml/cid" xmlns:w16="http://schemas.microsoft.com/office/word/2018/wordml" xmlns:w16se="http://schemas.microsoft.com/office/word/2015/wordml/symex" xmlns:wpg="http://schemas.microsoft.com/office/word/2010/wordprocessingGroup" xmlns:wpi="http://schemas.microsoft.com/office/word/2010/wordprocessingInk" xmlns:wne="http://schemas.microsoft.com/office/word/2006/wordml" xmlns:wps="http://schemas.microsoft.com/office/word/2010/wordprocessingShape" mc:Ignorable="w14 w15 w16se w16cid w16 w16cex wp14">
+<w:document xmlns:wpc="http://schemas.microsoft.com/office/word/2010/wordprocessingCanvas" xmlns:cx="http://schemas.microsoft.com/office/drawing/2014/chartex" xmlns:cx1="http://schemas.microsoft.com/office/drawing/2015/9/8/chartex" xmlns:cx2="http://schemas.microsoft.com/office/drawing/2015/10/21/chartex" xmlns:cx3="http://schemas.microsoft.com/office/drawing/2016/5/9/chartex" xmlns:cx4="http://schemas.microsoft.com/office/drawing/2016/5/10/chartex" xmlns:cx5="http://schemas.microsoft.com/office/drawing/2016/5/11/chartex" xmlns:cx6="http://schemas.microsoft.com/office/drawing/2016/5/12/chartex" xmlns:cx7="http://schemas.microsoft.com/office/drawing/2016/5/13/chartex" xmlns:cx8="http://schemas.microsoft.com/office/drawing/2016/5/14/chartex" xmlns:mc="http://schemas.openxmlformats.org/markup-compatibility/2006" xmlns:aink="http://schemas.microsoft.com/office/drawing/2016/ink" xmlns:am3d="http://schemas.microsoft.com/office/drawing/2017/model3d" xmlns:o="urn:schemas-microsoft-com:office:office" xmlns:r="http://schemas.openxmlformats.org/officeDocument/2006/relationships" xmlns:m="http://schemas.openxmlformats.org/officeDocument/2006/math" xmlns:v="urn:schemas-microsoft-com:vml" xmlns:wp14="http://schemas.microsoft.com/office/word/2010/wordprocessingDrawing" xmlns:wp="http://schemas.openxmlformats.org/drawingml/2006/wordprocessingDrawing" xmlns:w10="urn:schemas-microsoft-com:office:word" xmlns:w="http://schemas.openxmlformats.org/wordprocessingml/2006/main" xmlns:w14="http://schemas.microsoft.com/office/word/2010/wordml" xmlns:w15="http://schemas.microsoft.com/office/word/2012/wordml" xmlns:w16cex="http://schemas.microsoft.com/office/word/2018/wordml/cex" xmlns:w16cid="http://schemas.microsoft.com/office/word/2016/wordml/cid" xmlns:w16="http://schemas.microsoft.com/office/word/2018/wordml" xmlns:w16sdtdh="http://schemas.microsoft.com/office/word/2020/wordml/sdtdatahash" xmlns:w16se="http://schemas.microsoft.com/office/word/2015/wordml/symex" xmlns:wpg="http://schemas.microsoft.com/office/word/2010/wordprocessingGroup" xmlns:wpi="http://schemas.microsoft.com/office/word/2010/wordprocessingInk" xmlns:wne="http://schemas.microsoft.com/office/word/2006/wordml" xmlns:wps="http://schemas.microsoft.com/office/word/2010/wordprocessingShape" mc:Ignorable="w14 w15 w16se w16cid w16 w16cex w16sdtdh wp14">
   <w:body>
     <w:tbl>
       <w:tblPr>
@@ -1817,7 +1817,7 @@
           <w:r>
             <w:fldChar w:fldCharType="separate"/>
           </w:r>
-          <w:hyperlink w:anchor="_Toc99800474" w:history="1">
+          <w:hyperlink w:anchor="_Toc101788913" w:history="1">
             <w:r>
               <w:rPr>
                 <w:rStyle w:val="Hyperlink"/>
@@ -1880,7 +1880,7 @@
                 <w:noProof/>
                 <w:webHidden/>
               </w:rPr>
-              <w:instrText xml:space="preserve"> PAGEREF _Toc99800474 \h </w:instrText>
+              <w:instrText xml:space="preserve"> PAGEREF _Toc101788913 \h </w:instrText>
             </w:r>
             <w:r>
               <w:rPr>
@@ -1926,7 +1926,7 @@
               <w:szCs w:val="22"/>
             </w:rPr>
           </w:pPr>
-          <w:hyperlink w:anchor="_Toc99800475" w:history="1">
+          <w:hyperlink w:anchor="_Toc101788914" w:history="1">
             <w:r>
               <w:rPr>
                 <w:rStyle w:val="Hyperlink"/>
@@ -1971,7 +1971,7 @@
                 <w:noProof/>
                 <w:webHidden/>
               </w:rPr>
-              <w:instrText xml:space="preserve"> PAGEREF _Toc99800475 \h </w:instrText>
+              <w:instrText xml:space="preserve"> PAGEREF _Toc101788914 \h </w:instrText>
             </w:r>
             <w:r>
               <w:rPr>
@@ -2017,7 +2017,7 @@
               <w:szCs w:val="22"/>
             </w:rPr>
           </w:pPr>
-          <w:hyperlink w:anchor="_Toc99800476" w:history="1">
+          <w:hyperlink w:anchor="_Toc101788915" w:history="1">
             <w:r>
               <w:rPr>
                 <w:rStyle w:val="Hyperlink"/>
@@ -2062,7 +2062,7 @@
                 <w:noProof/>
                 <w:webHidden/>
               </w:rPr>
-              <w:instrText xml:space="preserve"> PAGEREF _Toc99800476 \h </w:instrText>
+              <w:instrText xml:space="preserve"> PAGEREF _Toc101788915 \h </w:instrText>
             </w:r>
             <w:r>
               <w:rPr>
@@ -2108,7 +2108,7 @@
               <w:szCs w:val="22"/>
             </w:rPr>
           </w:pPr>
-          <w:hyperlink w:anchor="_Toc99800477" w:history="1">
+          <w:hyperlink w:anchor="_Toc101788916" w:history="1">
             <w:r>
               <w:rPr>
                 <w:rStyle w:val="Hyperlink"/>
@@ -2153,7 +2153,7 @@
                 <w:noProof/>
                 <w:webHidden/>
               </w:rPr>
-              <w:instrText xml:space="preserve"> PAGEREF _Toc99800477 \h </w:instrText>
+              <w:instrText xml:space="preserve"> PAGEREF _Toc101788916 \h </w:instrText>
             </w:r>
             <w:r>
               <w:rPr>
@@ -2201,7 +2201,7 @@
               <w:szCs w:val="22"/>
             </w:rPr>
           </w:pPr>
-          <w:hyperlink w:anchor="_Toc99800478" w:history="1">
+          <w:hyperlink w:anchor="_Toc101788917" w:history="1">
             <w:r>
               <w:rPr>
                 <w:rStyle w:val="Hyperlink"/>
@@ -2249,7 +2249,7 @@
                 <w:noProof/>
                 <w:webHidden/>
               </w:rPr>
-              <w:instrText xml:space="preserve"> PAGEREF _Toc99800478 \h </w:instrText>
+              <w:instrText xml:space="preserve"> PAGEREF _Toc101788917 \h </w:instrText>
             </w:r>
             <w:r>
               <w:rPr>
@@ -2294,7 +2294,7 @@
               <w:szCs w:val="22"/>
             </w:rPr>
           </w:pPr>
-          <w:hyperlink w:anchor="_Toc99800479" w:history="1">
+          <w:hyperlink w:anchor="_Toc101788918" w:history="1">
             <w:r>
               <w:rPr>
                 <w:rStyle w:val="Hyperlink"/>
@@ -2330,7 +2330,7 @@
                 <w:noProof/>
                 <w:webHidden/>
               </w:rPr>
-              <w:instrText xml:space="preserve"> PAGEREF _Toc99800479 \h </w:instrText>
+              <w:instrText xml:space="preserve"> PAGEREF _Toc101788918 \h </w:instrText>
             </w:r>
             <w:r>
               <w:rPr>
@@ -2375,7 +2375,7 @@
               <w:szCs w:val="22"/>
             </w:rPr>
           </w:pPr>
-          <w:hyperlink w:anchor="_Toc99800480" w:history="1">
+          <w:hyperlink w:anchor="_Toc101788919" w:history="1">
             <w:r>
               <w:rPr>
                 <w:rStyle w:val="Hyperlink"/>
@@ -2410,7 +2410,7 @@
                 <w:noProof/>
                 <w:webHidden/>
               </w:rPr>
-              <w:instrText xml:space="preserve"> PAGEREF _Toc99800480 \h </w:instrText>
+              <w:instrText xml:space="preserve"> PAGEREF _Toc101788919 \h </w:instrText>
             </w:r>
             <w:r>
               <w:rPr>
@@ -2455,7 +2455,7 @@
               <w:szCs w:val="22"/>
             </w:rPr>
           </w:pPr>
-          <w:hyperlink w:anchor="_Toc99800481" w:history="1">
+          <w:hyperlink w:anchor="_Toc101788920" w:history="1">
             <w:r>
               <w:rPr>
                 <w:rStyle w:val="Hyperlink"/>
@@ -2497,7 +2497,7 @@
                 <w:noProof/>
                 <w:webHidden/>
               </w:rPr>
-              <w:instrText xml:space="preserve"> PAGEREF _Toc99800481 \h </w:instrText>
+              <w:instrText xml:space="preserve"> PAGEREF _Toc101788920 \h </w:instrText>
             </w:r>
             <w:r>
               <w:rPr>
@@ -2542,7 +2542,7 @@
               <w:szCs w:val="22"/>
             </w:rPr>
           </w:pPr>
-          <w:hyperlink w:anchor="_Toc99800482" w:history="1">
+          <w:hyperlink w:anchor="_Toc101788921" w:history="1">
             <w:r>
               <w:rPr>
                 <w:rStyle w:val="Hyperlink"/>
@@ -2577,7 +2577,7 @@
                 <w:noProof/>
                 <w:webHidden/>
               </w:rPr>
-              <w:instrText xml:space="preserve"> PAGEREF _Toc99800482 \h </w:instrText>
+              <w:instrText xml:space="preserve"> PAGEREF _Toc101788921 \h </w:instrText>
             </w:r>
             <w:r>
               <w:rPr>
@@ -2622,7 +2622,7 @@
               <w:szCs w:val="22"/>
             </w:rPr>
           </w:pPr>
-          <w:hyperlink w:anchor="_Toc99800483" w:history="1">
+          <w:hyperlink w:anchor="_Toc101788922" w:history="1">
             <w:r>
               <w:rPr>
                 <w:rStyle w:val="Hyperlink"/>
@@ -2657,7 +2657,7 @@
                 <w:noProof/>
                 <w:webHidden/>
               </w:rPr>
-              <w:instrText xml:space="preserve"> PAGEREF _Toc99800483 \h </w:instrText>
+              <w:instrText xml:space="preserve"> PAGEREF _Toc101788922 \h </w:instrText>
             </w:r>
             <w:r>
               <w:rPr>
@@ -2702,7 +2702,7 @@
               <w:szCs w:val="22"/>
             </w:rPr>
           </w:pPr>
-          <w:hyperlink w:anchor="_Toc99800484" w:history="1">
+          <w:hyperlink w:anchor="_Toc101788923" w:history="1">
             <w:r>
               <w:rPr>
                 <w:rStyle w:val="Hyperlink"/>
@@ -2737,7 +2737,7 @@
                 <w:noProof/>
                 <w:webHidden/>
               </w:rPr>
-              <w:instrText xml:space="preserve"> PAGEREF _Toc99800484 \h </w:instrText>
+              <w:instrText xml:space="preserve"> PAGEREF _Toc101788923 \h </w:instrText>
             </w:r>
             <w:r>
               <w:rPr>
@@ -2782,7 +2782,7 @@
               <w:szCs w:val="22"/>
             </w:rPr>
           </w:pPr>
-          <w:hyperlink w:anchor="_Toc99800485" w:history="1">
+          <w:hyperlink w:anchor="_Toc101788924" w:history="1">
             <w:r>
               <w:rPr>
                 <w:rStyle w:val="Hyperlink"/>
@@ -2817,7 +2817,7 @@
                 <w:noProof/>
                 <w:webHidden/>
               </w:rPr>
-              <w:instrText xml:space="preserve"> PAGEREF _Toc99800485 \h </w:instrText>
+              <w:instrText xml:space="preserve"> PAGEREF _Toc101788924 \h </w:instrText>
             </w:r>
             <w:r>
               <w:rPr>
@@ -2862,7 +2862,7 @@
               <w:szCs w:val="22"/>
             </w:rPr>
           </w:pPr>
-          <w:hyperlink w:anchor="_Toc99800486" w:history="1">
+          <w:hyperlink w:anchor="_Toc101788925" w:history="1">
             <w:r>
               <w:rPr>
                 <w:rStyle w:val="Hyperlink"/>
@@ -2897,7 +2897,7 @@
                 <w:noProof/>
                 <w:webHidden/>
               </w:rPr>
-              <w:instrText xml:space="preserve"> PAGEREF _Toc99800486 \h </w:instrText>
+              <w:instrText xml:space="preserve"> PAGEREF _Toc101788925 \h </w:instrText>
             </w:r>
             <w:r>
               <w:rPr>
@@ -2945,7 +2945,7 @@
               <w:szCs w:val="22"/>
             </w:rPr>
           </w:pPr>
-          <w:hyperlink w:anchor="_Toc99800487" w:history="1">
+          <w:hyperlink w:anchor="_Toc101788926" w:history="1">
             <w:r>
               <w:rPr>
                 <w:rStyle w:val="Hyperlink"/>
@@ -2993,7 +2993,7 @@
                 <w:noProof/>
                 <w:webHidden/>
               </w:rPr>
-              <w:instrText xml:space="preserve"> PAGEREF _Toc99800487 \h </w:instrText>
+              <w:instrText xml:space="preserve"> PAGEREF _Toc101788926 \h </w:instrText>
             </w:r>
             <w:r>
               <w:rPr>
@@ -3038,7 +3038,7 @@
               <w:szCs w:val="22"/>
             </w:rPr>
           </w:pPr>
-          <w:hyperlink w:anchor="_Toc99800488" w:history="1">
+          <w:hyperlink w:anchor="_Toc101788927" w:history="1">
             <w:r>
               <w:rPr>
                 <w:rStyle w:val="Hyperlink"/>
@@ -3073,7 +3073,7 @@
                 <w:noProof/>
                 <w:webHidden/>
               </w:rPr>
-              <w:instrText xml:space="preserve"> PAGEREF _Toc99800488 \h </w:instrText>
+              <w:instrText xml:space="preserve"> PAGEREF _Toc101788927 \h </w:instrText>
             </w:r>
             <w:r>
               <w:rPr>
@@ -3118,7 +3118,7 @@
               <w:szCs w:val="22"/>
             </w:rPr>
           </w:pPr>
-          <w:hyperlink w:anchor="_Toc99800489" w:history="1">
+          <w:hyperlink w:anchor="_Toc101788928" w:history="1">
             <w:r>
               <w:rPr>
                 <w:rStyle w:val="Hyperlink"/>
@@ -3153,7 +3153,7 @@
                 <w:noProof/>
                 <w:webHidden/>
               </w:rPr>
-              <w:instrText xml:space="preserve"> PAGEREF _Toc99800489 \h </w:instrText>
+              <w:instrText xml:space="preserve"> PAGEREF _Toc101788928 \h </w:instrText>
             </w:r>
             <w:r>
               <w:rPr>
@@ -3198,7 +3198,7 @@
               <w:szCs w:val="22"/>
             </w:rPr>
           </w:pPr>
-          <w:hyperlink w:anchor="_Toc99800490" w:history="1">
+          <w:hyperlink w:anchor="_Toc101788929" w:history="1">
             <w:r>
               <w:rPr>
                 <w:rStyle w:val="Hyperlink"/>
@@ -3233,7 +3233,7 @@
                 <w:noProof/>
                 <w:webHidden/>
               </w:rPr>
-              <w:instrText xml:space="preserve"> PAGEREF _Toc99800490 \h </w:instrText>
+              <w:instrText xml:space="preserve"> PAGEREF _Toc101788929 \h </w:instrText>
             </w:r>
             <w:r>
               <w:rPr>
@@ -3278,7 +3278,7 @@
               <w:szCs w:val="22"/>
             </w:rPr>
           </w:pPr>
-          <w:hyperlink w:anchor="_Toc99800491" w:history="1">
+          <w:hyperlink w:anchor="_Toc101788930" w:history="1">
             <w:r>
               <w:rPr>
                 <w:rStyle w:val="Hyperlink"/>
@@ -3314,7 +3314,7 @@
                 <w:noProof/>
                 <w:webHidden/>
               </w:rPr>
-              <w:instrText xml:space="preserve"> PAGEREF _Toc99800491 \h </w:instrText>
+              <w:instrText xml:space="preserve"> PAGEREF _Toc101788930 \h </w:instrText>
             </w:r>
             <w:r>
               <w:rPr>
@@ -3359,7 +3359,7 @@
               <w:szCs w:val="22"/>
             </w:rPr>
           </w:pPr>
-          <w:hyperlink w:anchor="_Toc99800492" w:history="1">
+          <w:hyperlink w:anchor="_Toc101788931" w:history="1">
             <w:r>
               <w:rPr>
                 <w:rStyle w:val="Hyperlink"/>
@@ -3394,7 +3394,7 @@
                 <w:noProof/>
                 <w:webHidden/>
               </w:rPr>
-              <w:instrText xml:space="preserve"> PAGEREF _Toc99800492 \h </w:instrText>
+              <w:instrText xml:space="preserve"> PAGEREF _Toc101788931 \h </w:instrText>
             </w:r>
             <w:r>
               <w:rPr>
@@ -3439,7 +3439,7 @@
               <w:szCs w:val="22"/>
             </w:rPr>
           </w:pPr>
-          <w:hyperlink w:anchor="_Toc99800493" w:history="1">
+          <w:hyperlink w:anchor="_Toc101788932" w:history="1">
             <w:r>
               <w:rPr>
                 <w:rStyle w:val="Hyperlink"/>
@@ -3474,7 +3474,7 @@
                 <w:noProof/>
                 <w:webHidden/>
               </w:rPr>
-              <w:instrText xml:space="preserve"> PAGEREF _Toc99800493 \h </w:instrText>
+              <w:instrText xml:space="preserve"> PAGEREF _Toc101788932 \h </w:instrText>
             </w:r>
             <w:r>
               <w:rPr>
@@ -3519,7 +3519,7 @@
               <w:szCs w:val="22"/>
             </w:rPr>
           </w:pPr>
-          <w:hyperlink w:anchor="_Toc99800494" w:history="1">
+          <w:hyperlink w:anchor="_Toc101788933" w:history="1">
             <w:r>
               <w:rPr>
                 <w:rStyle w:val="Hyperlink"/>
@@ -3554,7 +3554,7 @@
                 <w:noProof/>
                 <w:webHidden/>
               </w:rPr>
-              <w:instrText xml:space="preserve"> PAGEREF _Toc99800494 \h </w:instrText>
+              <w:instrText xml:space="preserve"> PAGEREF _Toc101788933 \h </w:instrText>
             </w:r>
             <w:r>
               <w:rPr>
@@ -3599,7 +3599,7 @@
               <w:szCs w:val="22"/>
             </w:rPr>
           </w:pPr>
-          <w:hyperlink w:anchor="_Toc99800495" w:history="1">
+          <w:hyperlink w:anchor="_Toc101788934" w:history="1">
             <w:r>
               <w:rPr>
                 <w:rStyle w:val="Hyperlink"/>
@@ -3634,7 +3634,7 @@
                 <w:noProof/>
                 <w:webHidden/>
               </w:rPr>
-              <w:instrText xml:space="preserve"> PAGEREF _Toc99800495 \h </w:instrText>
+              <w:instrText xml:space="preserve"> PAGEREF _Toc101788934 \h </w:instrText>
             </w:r>
             <w:r>
               <w:rPr>
@@ -3679,13 +3679,13 @@
               <w:szCs w:val="22"/>
             </w:rPr>
           </w:pPr>
-          <w:hyperlink w:anchor="_Toc99800496" w:history="1">
+          <w:hyperlink w:anchor="_Toc101788935" w:history="1">
             <w:r>
               <w:rPr>
                 <w:rStyle w:val="Hyperlink"/>
                 <w:noProof/>
               </w:rPr>
-              <w:t xml:space="preserve">3.2.2 </w:t>
+              <w:t>3.2.2</w:t>
             </w:r>
             <w:r>
               <w:rPr>
@@ -3693,7 +3693,7 @@
                 <w:rFonts w:hint="eastAsia"/>
                 <w:noProof/>
               </w:rPr>
-              <w:t>程序的运行过程</w:t>
+              <w:t>进程的虚拟地址</w:t>
             </w:r>
             <w:r>
               <w:rPr>
@@ -3714,7 +3714,7 @@
                 <w:noProof/>
                 <w:webHidden/>
               </w:rPr>
-              <w:instrText xml:space="preserve"> PAGEREF _Toc99800496 \h </w:instrText>
+              <w:instrText xml:space="preserve"> PAGEREF _Toc101788935 \h </w:instrText>
             </w:r>
             <w:r>
               <w:rPr>
@@ -3734,7 +3734,7 @@
                 <w:noProof/>
                 <w:webHidden/>
               </w:rPr>
-              <w:t>11</w:t>
+              <w:t>13</w:t>
             </w:r>
             <w:r>
               <w:rPr>
@@ -3759,7 +3759,7 @@
               <w:szCs w:val="22"/>
             </w:rPr>
           </w:pPr>
-          <w:hyperlink w:anchor="_Toc99800497" w:history="1">
+          <w:hyperlink w:anchor="_Toc101788936" w:history="1">
             <w:r>
               <w:rPr>
                 <w:rStyle w:val="Hyperlink"/>
@@ -3773,7 +3773,7 @@
                 <w:rFonts w:hint="eastAsia"/>
                 <w:noProof/>
               </w:rPr>
-              <w:t>程序在内存中的存储结构</w:t>
+              <w:t>程序的加载运行过程</w:t>
             </w:r>
             <w:r>
               <w:rPr>
@@ -3794,7 +3794,7 @@
                 <w:noProof/>
                 <w:webHidden/>
               </w:rPr>
-              <w:instrText xml:space="preserve"> PAGEREF _Toc99800497 \h </w:instrText>
+              <w:instrText xml:space="preserve"> PAGEREF _Toc101788936 \h </w:instrText>
             </w:r>
             <w:r>
               <w:rPr>
@@ -3814,7 +3814,7 @@
                 <w:noProof/>
                 <w:webHidden/>
               </w:rPr>
-              <w:t>12</w:t>
+              <w:t>14</w:t>
             </w:r>
             <w:r>
               <w:rPr>
@@ -3839,7 +3839,7 @@
               <w:szCs w:val="22"/>
             </w:rPr>
           </w:pPr>
-          <w:hyperlink w:anchor="_Toc99800498" w:history="1">
+          <w:hyperlink w:anchor="_Toc101788937" w:history="1">
             <w:r>
               <w:rPr>
                 <w:rStyle w:val="Hyperlink"/>
@@ -3874,7 +3874,7 @@
                 <w:noProof/>
                 <w:webHidden/>
               </w:rPr>
-              <w:instrText xml:space="preserve"> PAGEREF _Toc99800498 \h </w:instrText>
+              <w:instrText xml:space="preserve"> PAGEREF _Toc101788937 \h </w:instrText>
             </w:r>
             <w:r>
               <w:rPr>
@@ -3894,7 +3894,7 @@
                 <w:noProof/>
                 <w:webHidden/>
               </w:rPr>
-              <w:t>12</w:t>
+              <w:t>15</w:t>
             </w:r>
             <w:r>
               <w:rPr>
@@ -3919,7 +3919,7 @@
               <w:szCs w:val="22"/>
             </w:rPr>
           </w:pPr>
-          <w:hyperlink w:anchor="_Toc99800499" w:history="1">
+          <w:hyperlink w:anchor="_Toc101788938" w:history="1">
             <w:r>
               <w:rPr>
                 <w:rStyle w:val="Hyperlink"/>
@@ -3954,7 +3954,7 @@
                 <w:noProof/>
                 <w:webHidden/>
               </w:rPr>
-              <w:instrText xml:space="preserve"> PAGEREF _Toc99800499 \h </w:instrText>
+              <w:instrText xml:space="preserve"> PAGEREF _Toc101788938 \h </w:instrText>
             </w:r>
             <w:r>
               <w:rPr>
@@ -3974,7 +3974,7 @@
                 <w:noProof/>
                 <w:webHidden/>
               </w:rPr>
-              <w:t>12</w:t>
+              <w:t>15</w:t>
             </w:r>
             <w:r>
               <w:rPr>
@@ -3999,7 +3999,7 @@
               <w:szCs w:val="22"/>
             </w:rPr>
           </w:pPr>
-          <w:hyperlink w:anchor="_Toc99800500" w:history="1">
+          <w:hyperlink w:anchor="_Toc101788939" w:history="1">
             <w:r>
               <w:rPr>
                 <w:rStyle w:val="Hyperlink"/>
@@ -4034,7 +4034,7 @@
                 <w:noProof/>
                 <w:webHidden/>
               </w:rPr>
-              <w:instrText xml:space="preserve"> PAGEREF _Toc99800500 \h </w:instrText>
+              <w:instrText xml:space="preserve"> PAGEREF _Toc101788939 \h </w:instrText>
             </w:r>
             <w:r>
               <w:rPr>
@@ -4054,7 +4054,7 @@
                 <w:noProof/>
                 <w:webHidden/>
               </w:rPr>
-              <w:t>12</w:t>
+              <w:t>15</w:t>
             </w:r>
             <w:r>
               <w:rPr>
@@ -4082,7 +4082,7 @@
               <w:szCs w:val="22"/>
             </w:rPr>
           </w:pPr>
-          <w:hyperlink w:anchor="_Toc99800501" w:history="1">
+          <w:hyperlink w:anchor="_Toc101788940" w:history="1">
             <w:r>
               <w:rPr>
                 <w:rStyle w:val="Hyperlink"/>
@@ -4130,7 +4130,7 @@
                 <w:noProof/>
                 <w:webHidden/>
               </w:rPr>
-              <w:instrText xml:space="preserve"> PAGEREF _Toc99800501 \h </w:instrText>
+              <w:instrText xml:space="preserve"> PAGEREF _Toc101788940 \h </w:instrText>
             </w:r>
             <w:r>
               <w:rPr>
@@ -4150,7 +4150,7 @@
                 <w:noProof/>
                 <w:webHidden/>
               </w:rPr>
-              <w:t>12</w:t>
+              <w:t>15</w:t>
             </w:r>
             <w:r>
               <w:rPr>
@@ -4175,7 +4175,7 @@
               <w:szCs w:val="22"/>
             </w:rPr>
           </w:pPr>
-          <w:hyperlink w:anchor="_Toc99800502" w:history="1">
+          <w:hyperlink w:anchor="_Toc101788941" w:history="1">
             <w:r>
               <w:rPr>
                 <w:rStyle w:val="Hyperlink"/>
@@ -4210,7 +4210,7 @@
                 <w:noProof/>
                 <w:webHidden/>
               </w:rPr>
-              <w:instrText xml:space="preserve"> PAGEREF _Toc99800502 \h </w:instrText>
+              <w:instrText xml:space="preserve"> PAGEREF _Toc101788941 \h </w:instrText>
             </w:r>
             <w:r>
               <w:rPr>
@@ -4230,7 +4230,7 @@
                 <w:noProof/>
                 <w:webHidden/>
               </w:rPr>
-              <w:t>12</w:t>
+              <w:t>15</w:t>
             </w:r>
             <w:r>
               <w:rPr>
@@ -4255,7 +4255,7 @@
               <w:szCs w:val="22"/>
             </w:rPr>
           </w:pPr>
-          <w:hyperlink w:anchor="_Toc99800503" w:history="1">
+          <w:hyperlink w:anchor="_Toc101788942" w:history="1">
             <w:r>
               <w:rPr>
                 <w:rStyle w:val="Hyperlink"/>
@@ -4290,7 +4290,7 @@
                 <w:noProof/>
                 <w:webHidden/>
               </w:rPr>
-              <w:instrText xml:space="preserve"> PAGEREF _Toc99800503 \h </w:instrText>
+              <w:instrText xml:space="preserve"> PAGEREF _Toc101788942 \h </w:instrText>
             </w:r>
             <w:r>
               <w:rPr>
@@ -4310,7 +4310,7 @@
                 <w:noProof/>
                 <w:webHidden/>
               </w:rPr>
-              <w:t>12</w:t>
+              <w:t>15</w:t>
             </w:r>
             <w:r>
               <w:rPr>
@@ -4335,7 +4335,7 @@
               <w:szCs w:val="22"/>
             </w:rPr>
           </w:pPr>
-          <w:hyperlink w:anchor="_Toc99800504" w:history="1">
+          <w:hyperlink w:anchor="_Toc101788943" w:history="1">
             <w:r>
               <w:rPr>
                 <w:rStyle w:val="Hyperlink"/>
@@ -4370,7 +4370,7 @@
                 <w:noProof/>
                 <w:webHidden/>
               </w:rPr>
-              <w:instrText xml:space="preserve"> PAGEREF _Toc99800504 \h </w:instrText>
+              <w:instrText xml:space="preserve"> PAGEREF _Toc101788943 \h </w:instrText>
             </w:r>
             <w:r>
               <w:rPr>
@@ -4390,7 +4390,7 @@
                 <w:noProof/>
                 <w:webHidden/>
               </w:rPr>
-              <w:t>12</w:t>
+              <w:t>15</w:t>
             </w:r>
             <w:r>
               <w:rPr>
@@ -4415,7 +4415,7 @@
               <w:szCs w:val="22"/>
             </w:rPr>
           </w:pPr>
-          <w:hyperlink w:anchor="_Toc99800505" w:history="1">
+          <w:hyperlink w:anchor="_Toc101788944" w:history="1">
             <w:r>
               <w:rPr>
                 <w:rStyle w:val="Hyperlink"/>
@@ -4450,7 +4450,7 @@
                 <w:noProof/>
                 <w:webHidden/>
               </w:rPr>
-              <w:instrText xml:space="preserve"> PAGEREF _Toc99800505 \h </w:instrText>
+              <w:instrText xml:space="preserve"> PAGEREF _Toc101788944 \h </w:instrText>
             </w:r>
             <w:r>
               <w:rPr>
@@ -4470,7 +4470,7 @@
                 <w:noProof/>
                 <w:webHidden/>
               </w:rPr>
-              <w:t>12</w:t>
+              <w:t>15</w:t>
             </w:r>
             <w:r>
               <w:rPr>
@@ -4498,7 +4498,7 @@
               <w:szCs w:val="22"/>
             </w:rPr>
           </w:pPr>
-          <w:hyperlink w:anchor="_Toc99800506" w:history="1">
+          <w:hyperlink w:anchor="_Toc101788945" w:history="1">
             <w:r>
               <w:rPr>
                 <w:rStyle w:val="Hyperlink"/>
@@ -4546,7 +4546,7 @@
                 <w:noProof/>
                 <w:webHidden/>
               </w:rPr>
-              <w:instrText xml:space="preserve"> PAGEREF _Toc99800506 \h </w:instrText>
+              <w:instrText xml:space="preserve"> PAGEREF _Toc101788945 \h </w:instrText>
             </w:r>
             <w:r>
               <w:rPr>
@@ -4566,7 +4566,7 @@
                 <w:noProof/>
                 <w:webHidden/>
               </w:rPr>
-              <w:t>13</w:t>
+              <w:t>16</w:t>
             </w:r>
             <w:r>
               <w:rPr>
@@ -4591,7 +4591,7 @@
               <w:szCs w:val="22"/>
             </w:rPr>
           </w:pPr>
-          <w:hyperlink w:anchor="_Toc99800507" w:history="1">
+          <w:hyperlink w:anchor="_Toc101788946" w:history="1">
             <w:r>
               <w:rPr>
                 <w:rStyle w:val="Hyperlink"/>
@@ -4641,7 +4641,7 @@
                 <w:noProof/>
                 <w:webHidden/>
               </w:rPr>
-              <w:instrText xml:space="preserve"> PAGEREF _Toc99800507 \h </w:instrText>
+              <w:instrText xml:space="preserve"> PAGEREF _Toc101788946 \h </w:instrText>
             </w:r>
             <w:r>
               <w:rPr>
@@ -4661,7 +4661,7 @@
                 <w:noProof/>
                 <w:webHidden/>
               </w:rPr>
-              <w:t>13</w:t>
+              <w:t>16</w:t>
             </w:r>
             <w:r>
               <w:rPr>
@@ -4686,7 +4686,7 @@
               <w:szCs w:val="22"/>
             </w:rPr>
           </w:pPr>
-          <w:hyperlink w:anchor="_Toc99800508" w:history="1">
+          <w:hyperlink w:anchor="_Toc101788947" w:history="1">
             <w:r>
               <w:rPr>
                 <w:rStyle w:val="Hyperlink"/>
@@ -4721,7 +4721,7 @@
                 <w:noProof/>
                 <w:webHidden/>
               </w:rPr>
-              <w:instrText xml:space="preserve"> PAGEREF _Toc99800508 \h </w:instrText>
+              <w:instrText xml:space="preserve"> PAGEREF _Toc101788947 \h </w:instrText>
             </w:r>
             <w:r>
               <w:rPr>
@@ -4741,7 +4741,7 @@
                 <w:noProof/>
                 <w:webHidden/>
               </w:rPr>
-              <w:t>13</w:t>
+              <w:t>16</w:t>
             </w:r>
             <w:r>
               <w:rPr>
@@ -4766,7 +4766,7 @@
               <w:szCs w:val="22"/>
             </w:rPr>
           </w:pPr>
-          <w:hyperlink w:anchor="_Toc99800509" w:history="1">
+          <w:hyperlink w:anchor="_Toc101788948" w:history="1">
             <w:r>
               <w:rPr>
                 <w:rStyle w:val="Hyperlink"/>
@@ -4801,7 +4801,7 @@
                 <w:noProof/>
                 <w:webHidden/>
               </w:rPr>
-              <w:instrText xml:space="preserve"> PAGEREF _Toc99800509 \h </w:instrText>
+              <w:instrText xml:space="preserve"> PAGEREF _Toc101788948 \h </w:instrText>
             </w:r>
             <w:r>
               <w:rPr>
@@ -4821,7 +4821,7 @@
                 <w:noProof/>
                 <w:webHidden/>
               </w:rPr>
-              <w:t>13</w:t>
+              <w:t>16</w:t>
             </w:r>
             <w:r>
               <w:rPr>
@@ -4846,7 +4846,7 @@
               <w:szCs w:val="22"/>
             </w:rPr>
           </w:pPr>
-          <w:hyperlink w:anchor="_Toc99800510" w:history="1">
+          <w:hyperlink w:anchor="_Toc101788949" w:history="1">
             <w:r>
               <w:rPr>
                 <w:rStyle w:val="Hyperlink"/>
@@ -4881,7 +4881,7 @@
                 <w:noProof/>
                 <w:webHidden/>
               </w:rPr>
-              <w:instrText xml:space="preserve"> PAGEREF _Toc99800510 \h </w:instrText>
+              <w:instrText xml:space="preserve"> PAGEREF _Toc101788949 \h </w:instrText>
             </w:r>
             <w:r>
               <w:rPr>
@@ -4901,7 +4901,7 @@
                 <w:noProof/>
                 <w:webHidden/>
               </w:rPr>
-              <w:t>13</w:t>
+              <w:t>16</w:t>
             </w:r>
             <w:r>
               <w:rPr>
@@ -4926,7 +4926,7 @@
               <w:szCs w:val="22"/>
             </w:rPr>
           </w:pPr>
-          <w:hyperlink w:anchor="_Toc99800511" w:history="1">
+          <w:hyperlink w:anchor="_Toc101788950" w:history="1">
             <w:r>
               <w:rPr>
                 <w:rStyle w:val="Hyperlink"/>
@@ -4961,7 +4961,7 @@
                 <w:noProof/>
                 <w:webHidden/>
               </w:rPr>
-              <w:instrText xml:space="preserve"> PAGEREF _Toc99800511 \h </w:instrText>
+              <w:instrText xml:space="preserve"> PAGEREF _Toc101788950 \h </w:instrText>
             </w:r>
             <w:r>
               <w:rPr>
@@ -4981,7 +4981,7 @@
                 <w:noProof/>
                 <w:webHidden/>
               </w:rPr>
-              <w:t>13</w:t>
+              <w:t>16</w:t>
             </w:r>
             <w:r>
               <w:rPr>
@@ -5009,7 +5009,7 @@
               <w:szCs w:val="22"/>
             </w:rPr>
           </w:pPr>
-          <w:hyperlink w:anchor="_Toc99800512" w:history="1">
+          <w:hyperlink w:anchor="_Toc101788951" w:history="1">
             <w:r>
               <w:rPr>
                 <w:rStyle w:val="Hyperlink"/>
@@ -5057,7 +5057,7 @@
                 <w:noProof/>
                 <w:webHidden/>
               </w:rPr>
-              <w:instrText xml:space="preserve"> PAGEREF _Toc99800512 \h </w:instrText>
+              <w:instrText xml:space="preserve"> PAGEREF _Toc101788951 \h </w:instrText>
             </w:r>
             <w:r>
               <w:rPr>
@@ -5077,7 +5077,7 @@
                 <w:noProof/>
                 <w:webHidden/>
               </w:rPr>
-              <w:t>13</w:t>
+              <w:t>16</w:t>
             </w:r>
             <w:r>
               <w:rPr>
@@ -5102,7 +5102,7 @@
               <w:szCs w:val="22"/>
             </w:rPr>
           </w:pPr>
-          <w:hyperlink w:anchor="_Toc99800513" w:history="1">
+          <w:hyperlink w:anchor="_Toc101788952" w:history="1">
             <w:r>
               <w:rPr>
                 <w:rStyle w:val="Hyperlink"/>
@@ -5137,7 +5137,7 @@
                 <w:noProof/>
                 <w:webHidden/>
               </w:rPr>
-              <w:instrText xml:space="preserve"> PAGEREF _Toc99800513 \h </w:instrText>
+              <w:instrText xml:space="preserve"> PAGEREF _Toc101788952 \h </w:instrText>
             </w:r>
             <w:r>
               <w:rPr>
@@ -5157,7 +5157,7 @@
                 <w:noProof/>
                 <w:webHidden/>
               </w:rPr>
-              <w:t>13</w:t>
+              <w:t>16</w:t>
             </w:r>
             <w:r>
               <w:rPr>
@@ -5182,7 +5182,7 @@
               <w:szCs w:val="22"/>
             </w:rPr>
           </w:pPr>
-          <w:hyperlink w:anchor="_Toc99800514" w:history="1">
+          <w:hyperlink w:anchor="_Toc101788953" w:history="1">
             <w:r>
               <w:rPr>
                 <w:rStyle w:val="Hyperlink"/>
@@ -5217,7 +5217,7 @@
                 <w:noProof/>
                 <w:webHidden/>
               </w:rPr>
-              <w:instrText xml:space="preserve"> PAGEREF _Toc99800514 \h </w:instrText>
+              <w:instrText xml:space="preserve"> PAGEREF _Toc101788953 \h </w:instrText>
             </w:r>
             <w:r>
               <w:rPr>
@@ -5237,7 +5237,7 @@
                 <w:noProof/>
                 <w:webHidden/>
               </w:rPr>
-              <w:t>13</w:t>
+              <w:t>16</w:t>
             </w:r>
             <w:r>
               <w:rPr>
@@ -5265,7 +5265,7 @@
               <w:szCs w:val="22"/>
             </w:rPr>
           </w:pPr>
-          <w:hyperlink w:anchor="_Toc99800515" w:history="1">
+          <w:hyperlink w:anchor="_Toc101788954" w:history="1">
             <w:r>
               <w:rPr>
                 <w:rStyle w:val="Hyperlink"/>
@@ -5313,7 +5313,7 @@
                 <w:noProof/>
                 <w:webHidden/>
               </w:rPr>
-              <w:instrText xml:space="preserve"> PAGEREF _Toc99800515 \h </w:instrText>
+              <w:instrText xml:space="preserve"> PAGEREF _Toc101788954 \h </w:instrText>
             </w:r>
             <w:r>
               <w:rPr>
@@ -5333,7 +5333,7 @@
                 <w:noProof/>
                 <w:webHidden/>
               </w:rPr>
-              <w:t>13</w:t>
+              <w:t>16</w:t>
             </w:r>
             <w:r>
               <w:rPr>
@@ -5358,7 +5358,7 @@
               <w:szCs w:val="22"/>
             </w:rPr>
           </w:pPr>
-          <w:hyperlink w:anchor="_Toc99800516" w:history="1">
+          <w:hyperlink w:anchor="_Toc101788955" w:history="1">
             <w:r>
               <w:rPr>
                 <w:rStyle w:val="Hyperlink"/>
@@ -5393,7 +5393,7 @@
                 <w:noProof/>
                 <w:webHidden/>
               </w:rPr>
-              <w:instrText xml:space="preserve"> PAGEREF _Toc99800516 \h </w:instrText>
+              <w:instrText xml:space="preserve"> PAGEREF _Toc101788955 \h </w:instrText>
             </w:r>
             <w:r>
               <w:rPr>
@@ -5413,7 +5413,7 @@
                 <w:noProof/>
                 <w:webHidden/>
               </w:rPr>
-              <w:t>13</w:t>
+              <w:t>16</w:t>
             </w:r>
             <w:r>
               <w:rPr>
@@ -5438,7 +5438,7 @@
               <w:szCs w:val="22"/>
             </w:rPr>
           </w:pPr>
-          <w:hyperlink w:anchor="_Toc99800517" w:history="1">
+          <w:hyperlink w:anchor="_Toc101788956" w:history="1">
             <w:r>
               <w:rPr>
                 <w:rStyle w:val="Hyperlink"/>
@@ -5473,7 +5473,7 @@
                 <w:noProof/>
                 <w:webHidden/>
               </w:rPr>
-              <w:instrText xml:space="preserve"> PAGEREF _Toc99800517 \h </w:instrText>
+              <w:instrText xml:space="preserve"> PAGEREF _Toc101788956 \h </w:instrText>
             </w:r>
             <w:r>
               <w:rPr>
@@ -5493,7 +5493,7 @@
                 <w:noProof/>
                 <w:webHidden/>
               </w:rPr>
-              <w:t>13</w:t>
+              <w:t>16</w:t>
             </w:r>
             <w:r>
               <w:rPr>
@@ -5521,7 +5521,7 @@
               <w:szCs w:val="22"/>
             </w:rPr>
           </w:pPr>
-          <w:hyperlink w:anchor="_Toc99800518" w:history="1">
+          <w:hyperlink w:anchor="_Toc101788957" w:history="1">
             <w:r>
               <w:rPr>
                 <w:rStyle w:val="Hyperlink"/>
@@ -5569,7 +5569,7 @@
                 <w:noProof/>
                 <w:webHidden/>
               </w:rPr>
-              <w:instrText xml:space="preserve"> PAGEREF _Toc99800518 \h </w:instrText>
+              <w:instrText xml:space="preserve"> PAGEREF _Toc101788957 \h </w:instrText>
             </w:r>
             <w:r>
               <w:rPr>
@@ -5589,7 +5589,7 @@
                 <w:noProof/>
                 <w:webHidden/>
               </w:rPr>
-              <w:t>13</w:t>
+              <w:t>16</w:t>
             </w:r>
             <w:r>
               <w:rPr>
@@ -5614,7 +5614,7 @@
               <w:szCs w:val="22"/>
             </w:rPr>
           </w:pPr>
-          <w:hyperlink w:anchor="_Toc99800519" w:history="1">
+          <w:hyperlink w:anchor="_Toc101788958" w:history="1">
             <w:r>
               <w:rPr>
                 <w:rStyle w:val="Hyperlink"/>
@@ -5649,7 +5649,7 @@
                 <w:noProof/>
                 <w:webHidden/>
               </w:rPr>
-              <w:instrText xml:space="preserve"> PAGEREF _Toc99800519 \h </w:instrText>
+              <w:instrText xml:space="preserve"> PAGEREF _Toc101788958 \h </w:instrText>
             </w:r>
             <w:r>
               <w:rPr>
@@ -5669,7 +5669,7 @@
                 <w:noProof/>
                 <w:webHidden/>
               </w:rPr>
-              <w:t>13</w:t>
+              <w:t>16</w:t>
             </w:r>
             <w:r>
               <w:rPr>
@@ -5694,7 +5694,7 @@
               <w:szCs w:val="22"/>
             </w:rPr>
           </w:pPr>
-          <w:hyperlink w:anchor="_Toc99800520" w:history="1">
+          <w:hyperlink w:anchor="_Toc101788959" w:history="1">
             <w:r>
               <w:rPr>
                 <w:rStyle w:val="Hyperlink"/>
@@ -5729,7 +5729,7 @@
                 <w:noProof/>
                 <w:webHidden/>
               </w:rPr>
-              <w:instrText xml:space="preserve"> PAGEREF _Toc99800520 \h </w:instrText>
+              <w:instrText xml:space="preserve"> PAGEREF _Toc101788959 \h </w:instrText>
             </w:r>
             <w:r>
               <w:rPr>
@@ -5749,7 +5749,7 @@
                 <w:noProof/>
                 <w:webHidden/>
               </w:rPr>
-              <w:t>13</w:t>
+              <w:t>16</w:t>
             </w:r>
             <w:r>
               <w:rPr>
@@ -5774,7 +5774,7 @@
               <w:szCs w:val="22"/>
             </w:rPr>
           </w:pPr>
-          <w:hyperlink w:anchor="_Toc99800521" w:history="1">
+          <w:hyperlink w:anchor="_Toc101788960" w:history="1">
             <w:r>
               <w:rPr>
                 <w:rStyle w:val="Hyperlink"/>
@@ -5809,7 +5809,7 @@
                 <w:noProof/>
                 <w:webHidden/>
               </w:rPr>
-              <w:instrText xml:space="preserve"> PAGEREF _Toc99800521 \h </w:instrText>
+              <w:instrText xml:space="preserve"> PAGEREF _Toc101788960 \h </w:instrText>
             </w:r>
             <w:r>
               <w:rPr>
@@ -5829,7 +5829,7 @@
                 <w:noProof/>
                 <w:webHidden/>
               </w:rPr>
-              <w:t>13</w:t>
+              <w:t>16</w:t>
             </w:r>
             <w:r>
               <w:rPr>
@@ -5854,7 +5854,7 @@
               <w:szCs w:val="22"/>
             </w:rPr>
           </w:pPr>
-          <w:hyperlink w:anchor="_Toc99800522" w:history="1">
+          <w:hyperlink w:anchor="_Toc101788961" w:history="1">
             <w:r>
               <w:rPr>
                 <w:rStyle w:val="Hyperlink"/>
@@ -5904,7 +5904,7 @@
                 <w:noProof/>
                 <w:webHidden/>
               </w:rPr>
-              <w:instrText xml:space="preserve"> PAGEREF _Toc99800522 \h </w:instrText>
+              <w:instrText xml:space="preserve"> PAGEREF _Toc101788961 \h </w:instrText>
             </w:r>
             <w:r>
               <w:rPr>
@@ -5924,7 +5924,7 @@
                 <w:noProof/>
                 <w:webHidden/>
               </w:rPr>
-              <w:t>13</w:t>
+              <w:t>16</w:t>
             </w:r>
             <w:r>
               <w:rPr>
@@ -5952,7 +5952,7 @@
               <w:szCs w:val="22"/>
             </w:rPr>
           </w:pPr>
-          <w:hyperlink w:anchor="_Toc99800523" w:history="1">
+          <w:hyperlink w:anchor="_Toc101788962" w:history="1">
             <w:r>
               <w:rPr>
                 <w:rStyle w:val="Hyperlink"/>
@@ -6000,7 +6000,7 @@
                 <w:noProof/>
                 <w:webHidden/>
               </w:rPr>
-              <w:instrText xml:space="preserve"> PAGEREF _Toc99800523 \h </w:instrText>
+              <w:instrText xml:space="preserve"> PAGEREF _Toc101788962 \h </w:instrText>
             </w:r>
             <w:r>
               <w:rPr>
@@ -6020,7 +6020,7 @@
                 <w:noProof/>
                 <w:webHidden/>
               </w:rPr>
-              <w:t>13</w:t>
+              <w:t>16</w:t>
             </w:r>
             <w:r>
               <w:rPr>
@@ -6047,7 +6047,7 @@
               <w:szCs w:val="22"/>
             </w:rPr>
           </w:pPr>
-          <w:hyperlink w:anchor="_Toc99800524" w:history="1">
+          <w:hyperlink w:anchor="_Toc101788963" w:history="1">
             <w:r>
               <w:rPr>
                 <w:rStyle w:val="Hyperlink"/>
@@ -6075,7 +6075,7 @@
                 <w:noProof/>
                 <w:webHidden/>
               </w:rPr>
-              <w:instrText xml:space="preserve"> PAGEREF _Toc99800524 \h </w:instrText>
+              <w:instrText xml:space="preserve"> PAGEREF _Toc101788963 \h </w:instrText>
             </w:r>
             <w:r>
               <w:rPr>
@@ -6095,7 +6095,7 @@
                 <w:noProof/>
                 <w:webHidden/>
               </w:rPr>
-              <w:t>15</w:t>
+              <w:t>18</w:t>
             </w:r>
             <w:r>
               <w:rPr>
@@ -6122,7 +6122,7 @@
               <w:szCs w:val="22"/>
             </w:rPr>
           </w:pPr>
-          <w:hyperlink w:anchor="_Toc99800525" w:history="1">
+          <w:hyperlink w:anchor="_Toc101788964" w:history="1">
             <w:r>
               <w:rPr>
                 <w:rStyle w:val="Hyperlink"/>
@@ -6150,7 +6150,7 @@
                 <w:noProof/>
                 <w:webHidden/>
               </w:rPr>
-              <w:instrText xml:space="preserve"> PAGEREF _Toc99800525 \h </w:instrText>
+              <w:instrText xml:space="preserve"> PAGEREF _Toc101788964 \h </w:instrText>
             </w:r>
             <w:r>
               <w:rPr>
@@ -6170,7 +6170,7 @@
                 <w:noProof/>
                 <w:webHidden/>
               </w:rPr>
-              <w:t>15</w:t>
+              <w:t>18</w:t>
             </w:r>
             <w:r>
               <w:rPr>
@@ -6239,7 +6239,7 @@
       <w:bookmarkStart w:id="12" w:name="_Toc5837"/>
       <w:bookmarkStart w:id="13" w:name="_Toc8025"/>
       <w:bookmarkStart w:id="14" w:name="_Toc515267458"/>
-      <w:bookmarkStart w:id="15" w:name="_Toc99800474"/>
+      <w:bookmarkStart w:id="15" w:name="_Toc101788913"/>
       <w:r>
         <w:lastRenderedPageBreak/>
         <w:t>绪</w:t>
@@ -6276,7 +6276,7 @@
         </w:numPr>
         <w:spacing w:before="120" w:after="120"/>
       </w:pPr>
-      <w:bookmarkStart w:id="18" w:name="_Toc99800475"/>
+      <w:bookmarkStart w:id="18" w:name="_Toc101788914"/>
       <w:r>
         <w:t>程序调试</w:t>
       </w:r>
@@ -6362,7 +6362,7 @@
         </w:numPr>
         <w:spacing w:before="120" w:after="120"/>
       </w:pPr>
-      <w:bookmarkStart w:id="19" w:name="_Toc99800476"/>
+      <w:bookmarkStart w:id="19" w:name="_Toc101788915"/>
       <w:r>
         <w:rPr>
           <w:rFonts w:hint="eastAsia"/>
@@ -6450,7 +6450,7 @@
         </w:numPr>
         <w:spacing w:before="120" w:after="120"/>
       </w:pPr>
-      <w:bookmarkStart w:id="20" w:name="_Toc99800477"/>
+      <w:bookmarkStart w:id="20" w:name="_Toc101788916"/>
       <w:r>
         <w:t>程序调试研究的意义</w:t>
       </w:r>
@@ -6694,7 +6694,7 @@
         </w:numPr>
         <w:spacing w:before="480" w:after="240"/>
       </w:pPr>
-      <w:bookmarkStart w:id="21" w:name="_Toc99800478"/>
+      <w:bookmarkStart w:id="21" w:name="_Toc101788917"/>
       <w:r>
         <w:rPr>
           <w:rFonts w:hint="eastAsia"/>
@@ -6718,7 +6718,7 @@
       <w:bookmarkStart w:id="26" w:name="_Toc8484"/>
       <w:bookmarkStart w:id="27" w:name="_Toc6657"/>
       <w:bookmarkStart w:id="28" w:name="_Toc515267459"/>
-      <w:bookmarkStart w:id="29" w:name="_Toc99800479"/>
+      <w:bookmarkStart w:id="29" w:name="_Toc101788918"/>
       <w:r>
         <w:rPr>
           <w:rFonts w:cs="Times New Roman"/>
@@ -6751,7 +6751,7 @@
         <w:pStyle w:val="Heading3"/>
         <w:spacing w:before="72" w:after="72"/>
       </w:pPr>
-      <w:bookmarkStart w:id="30" w:name="_Toc99800480"/>
+      <w:bookmarkStart w:id="30" w:name="_Toc101788919"/>
       <w:r>
         <w:t>2</w:t>
       </w:r>
@@ -6854,7 +6854,7 @@
         <w:pStyle w:val="Heading3"/>
         <w:spacing w:before="72" w:after="72"/>
       </w:pPr>
-      <w:bookmarkStart w:id="31" w:name="_Toc99800481"/>
+      <w:bookmarkStart w:id="31" w:name="_Toc101788920"/>
       <w:r>
         <w:t>2</w:t>
       </w:r>
@@ -6961,7 +6961,7 @@
         <w:pStyle w:val="Heading3"/>
         <w:spacing w:before="72" w:after="72"/>
       </w:pPr>
-      <w:bookmarkStart w:id="32" w:name="_Toc99800482"/>
+      <w:bookmarkStart w:id="32" w:name="_Toc101788921"/>
       <w:r>
         <w:t>2</w:t>
       </w:r>
@@ -7103,7 +7103,7 @@
         <w:pStyle w:val="Heading2"/>
         <w:spacing w:before="120" w:after="120"/>
       </w:pPr>
-      <w:bookmarkStart w:id="33" w:name="_Toc99800483"/>
+      <w:bookmarkStart w:id="33" w:name="_Toc101788922"/>
       <w:r>
         <w:t>2</w:t>
       </w:r>
@@ -7129,7 +7129,7 @@
         <w:pStyle w:val="Heading3"/>
         <w:spacing w:before="72" w:after="72"/>
       </w:pPr>
-      <w:bookmarkStart w:id="34" w:name="_Toc99800484"/>
+      <w:bookmarkStart w:id="34" w:name="_Toc101788923"/>
       <w:r>
         <w:t>2</w:t>
       </w:r>
@@ -7267,7 +7267,7 @@
         <w:pStyle w:val="Heading3"/>
         <w:spacing w:before="72" w:after="72"/>
       </w:pPr>
-      <w:bookmarkStart w:id="35" w:name="_Toc99800485"/>
+      <w:bookmarkStart w:id="35" w:name="_Toc101788924"/>
       <w:r>
         <w:t>2</w:t>
       </w:r>
@@ -7342,7 +7342,7 @@
         <w:pStyle w:val="Heading3"/>
         <w:spacing w:before="72" w:after="72"/>
       </w:pPr>
-      <w:bookmarkStart w:id="36" w:name="_Toc99800486"/>
+      <w:bookmarkStart w:id="36" w:name="_Toc101788925"/>
       <w:r>
         <w:t>2</w:t>
       </w:r>
@@ -7574,7 +7574,7 @@
         </w:numPr>
         <w:spacing w:before="480" w:after="240"/>
       </w:pPr>
-      <w:bookmarkStart w:id="37" w:name="_Toc99800487"/>
+      <w:bookmarkStart w:id="37" w:name="_Toc101788926"/>
       <w:r>
         <w:rPr>
           <w:rFonts w:hint="eastAsia"/>
@@ -7600,7 +7600,7 @@
         <w:pStyle w:val="Heading2"/>
         <w:spacing w:before="120" w:after="120"/>
       </w:pPr>
-      <w:bookmarkStart w:id="38" w:name="_Toc99800488"/>
+      <w:bookmarkStart w:id="38" w:name="_Toc101788927"/>
       <w:r>
         <w:t>3</w:t>
       </w:r>
@@ -7626,7 +7626,7 @@
         <w:pStyle w:val="Heading3"/>
         <w:spacing w:before="72" w:after="72"/>
       </w:pPr>
-      <w:bookmarkStart w:id="39" w:name="_Toc99800489"/>
+      <w:bookmarkStart w:id="39" w:name="_Toc101788928"/>
       <w:r>
         <w:t>3</w:t>
       </w:r>
@@ -7987,7 +7987,7 @@
         <w:pStyle w:val="Heading3"/>
         <w:spacing w:before="72" w:after="72"/>
       </w:pPr>
-      <w:bookmarkStart w:id="40" w:name="_Toc99800490"/>
+      <w:bookmarkStart w:id="40" w:name="_Toc101788929"/>
       <w:r>
         <w:t>3</w:t>
       </w:r>
@@ -8186,8 +8186,16 @@
         <w:rPr>
           <w:rFonts w:hint="eastAsia"/>
         </w:rPr>
-        <w:t>位的寄存器，%eax</w:t>
-      </w:r>
+        <w:t>位的寄存器，%</w:t>
+      </w:r>
+      <w:proofErr w:type="spellStart"/>
+      <w:r>
+        <w:rPr>
+          <w:rFonts w:hint="eastAsia"/>
+        </w:rPr>
+        <w:t>eax</w:t>
+      </w:r>
+      <w:proofErr w:type="spellEnd"/>
       <w:r>
         <w:t xml:space="preserve"> </w:t>
       </w:r>
@@ -8204,8 +8212,16 @@
         <w:rPr>
           <w:rFonts w:hint="eastAsia"/>
         </w:rPr>
-        <w:t>位的寄存器，%rax</w:t>
-      </w:r>
+        <w:t>位的寄存器，%</w:t>
+      </w:r>
+      <w:proofErr w:type="spellStart"/>
+      <w:r>
+        <w:rPr>
+          <w:rFonts w:hint="eastAsia"/>
+        </w:rPr>
+        <w:t>rax</w:t>
+      </w:r>
+      <w:proofErr w:type="spellEnd"/>
       <w:r>
         <w:t xml:space="preserve"> </w:t>
       </w:r>
@@ -8314,8 +8330,16 @@
         <w:rPr>
           <w:rFonts w:hint="eastAsia"/>
         </w:rPr>
-        <w:t>位的是%eax</w:t>
-      </w:r>
+        <w:t>位的是%</w:t>
+      </w:r>
+      <w:proofErr w:type="spellStart"/>
+      <w:r>
+        <w:rPr>
+          <w:rFonts w:hint="eastAsia"/>
+        </w:rPr>
+        <w:t>eax</w:t>
+      </w:r>
+      <w:proofErr w:type="spellEnd"/>
       <w:r>
         <w:rPr>
           <w:rFonts w:hint="eastAsia"/>
@@ -8335,7 +8359,21 @@
         <w:rPr>
           <w:rFonts w:hint="eastAsia"/>
         </w:rPr>
-        <w:t>位的是%rax；</w:t>
+        <w:t>位的是%</w:t>
+      </w:r>
+      <w:proofErr w:type="spellStart"/>
+      <w:r>
+        <w:rPr>
+          <w:rFonts w:hint="eastAsia"/>
+        </w:rPr>
+        <w:t>rax</w:t>
+      </w:r>
+      <w:proofErr w:type="spellEnd"/>
+      <w:r>
+        <w:rPr>
+          <w:rFonts w:hint="eastAsia"/>
+        </w:rPr>
+        <w:t>；</w:t>
       </w:r>
     </w:p>
     <w:p>
@@ -8400,8 +8438,16 @@
         <w:rPr>
           <w:rFonts w:hint="eastAsia"/>
         </w:rPr>
-        <w:t>位的是%ebx</w:t>
-      </w:r>
+        <w:t>位的是%</w:t>
+      </w:r>
+      <w:proofErr w:type="spellStart"/>
+      <w:r>
+        <w:rPr>
+          <w:rFonts w:hint="eastAsia"/>
+        </w:rPr>
+        <w:t>ebx</w:t>
+      </w:r>
+      <w:proofErr w:type="spellEnd"/>
       <w:r>
         <w:rPr>
           <w:rFonts w:hint="eastAsia"/>
@@ -8421,8 +8467,16 @@
         <w:rPr>
           <w:rFonts w:hint="eastAsia"/>
         </w:rPr>
-        <w:t>位的是%rbx</w:t>
-      </w:r>
+        <w:t>位的是%</w:t>
+      </w:r>
+      <w:proofErr w:type="spellStart"/>
+      <w:r>
+        <w:rPr>
+          <w:rFonts w:hint="eastAsia"/>
+        </w:rPr>
+        <w:t>rbx</w:t>
+      </w:r>
+      <w:proofErr w:type="spellEnd"/>
       <w:r>
         <w:rPr>
           <w:rFonts w:hint="eastAsia"/>
@@ -8510,8 +8564,16 @@
         <w:rPr>
           <w:rFonts w:hint="eastAsia"/>
         </w:rPr>
-        <w:t>位的%rcx</w:t>
-      </w:r>
+        <w:t>位的%</w:t>
+      </w:r>
+      <w:proofErr w:type="spellStart"/>
+      <w:r>
+        <w:rPr>
+          <w:rFonts w:hint="eastAsia"/>
+        </w:rPr>
+        <w:t>rcx</w:t>
+      </w:r>
+      <w:proofErr w:type="spellEnd"/>
       <w:r>
         <w:rPr>
           <w:rFonts w:hint="eastAsia"/>
@@ -8608,8 +8670,16 @@
         <w:rPr>
           <w:rFonts w:hint="eastAsia"/>
         </w:rPr>
-        <w:t>位的%rdx</w:t>
-      </w:r>
+        <w:t>位的%</w:t>
+      </w:r>
+      <w:proofErr w:type="spellStart"/>
+      <w:r>
+        <w:rPr>
+          <w:rFonts w:hint="eastAsia"/>
+        </w:rPr>
+        <w:t>rdx</w:t>
+      </w:r>
+      <w:proofErr w:type="spellEnd"/>
       <w:r>
         <w:rPr>
           <w:rFonts w:hint="eastAsia"/>
@@ -9433,7 +9503,7 @@
         <w:pStyle w:val="Heading3"/>
         <w:spacing w:before="72" w:after="72"/>
       </w:pPr>
-      <w:bookmarkStart w:id="41" w:name="_Toc99800491"/>
+      <w:bookmarkStart w:id="41" w:name="_Toc101788930"/>
       <w:r>
         <w:rPr>
           <w:lang w:val="fr-FR"/>
@@ -9598,7 +9668,7 @@
         <w:pStyle w:val="Heading3"/>
         <w:spacing w:before="72" w:after="72"/>
       </w:pPr>
-      <w:bookmarkStart w:id="42" w:name="_Toc99800492"/>
+      <w:bookmarkStart w:id="42" w:name="_Toc101788931"/>
       <w:r>
         <w:t>3</w:t>
       </w:r>
@@ -10182,7 +10252,7 @@
         <w:pStyle w:val="Heading3"/>
         <w:spacing w:before="72" w:after="72"/>
       </w:pPr>
-      <w:bookmarkStart w:id="43" w:name="_Toc99800493"/>
+      <w:bookmarkStart w:id="43" w:name="_Toc101788932"/>
       <w:r>
         <w:lastRenderedPageBreak/>
         <w:t>3</w:t>
@@ -10412,7 +10482,7 @@
         <w:pStyle w:val="Heading2"/>
         <w:spacing w:before="120" w:after="120"/>
       </w:pPr>
-      <w:bookmarkStart w:id="44" w:name="_Toc99800494"/>
+      <w:bookmarkStart w:id="44" w:name="_Toc101788933"/>
       <w:r>
         <w:t>3</w:t>
       </w:r>
@@ -10438,7 +10508,7 @@
         <w:pStyle w:val="Heading3"/>
         <w:spacing w:before="72" w:after="72"/>
       </w:pPr>
-      <w:bookmarkStart w:id="45" w:name="_Toc99800495"/>
+      <w:bookmarkStart w:id="45" w:name="_Toc101788934"/>
       <w:r>
         <w:t>3</w:t>
       </w:r>
@@ -10487,9 +10557,11 @@
         </w:rPr>
         <w:t>或者.</w:t>
       </w:r>
+      <w:proofErr w:type="spellStart"/>
       <w:r>
         <w:t>cpp</w:t>
       </w:r>
+      <w:proofErr w:type="spellEnd"/>
       <w:r>
         <w:rPr>
           <w:rFonts w:hint="eastAsia"/>
@@ -10524,9 +10596,6 @@
     <w:p>
       <w:pPr>
         <w:pStyle w:val="BodyTextIndent2"/>
-        <w:rPr>
-          <w:rFonts w:hint="eastAsia"/>
-        </w:rPr>
       </w:pPr>
     </w:p>
     <w:bookmarkStart w:id="46" w:name="_MON_1710421138"/>
@@ -10534,9 +10603,6 @@
     <w:p>
       <w:pPr>
         <w:pStyle w:val="BodyTextIndent2"/>
-        <w:rPr>
-          <w:rFonts w:hint="eastAsia"/>
-        </w:rPr>
       </w:pPr>
       <w:r>
         <w:object w:dxaOrig="9360" w:dyaOrig="1926" w14:anchorId="1A2EE5CC">
@@ -10559,10 +10625,10 @@
             <v:path o:extrusionok="f" gradientshapeok="t" o:connecttype="rect"/>
             <o:lock v:ext="edit" aspectratio="t"/>
           </v:shapetype>
-          <v:shape id="_x0000_i1032" type="#_x0000_t75" style="width:434.5pt;height:89.5pt" o:ole="">
+          <v:shape id="_x0000_i1025" type="#_x0000_t75" style="width:434.4pt;height:89.4pt" o:ole="">
             <v:imagedata r:id="rId20" o:title=""/>
           </v:shape>
-          <o:OLEObject Type="Embed" ProgID="Word.OpenDocumentText.12" ShapeID="_x0000_i1032" DrawAspect="Content" ObjectID="_1710422213" r:id="rId21"/>
+          <o:OLEObject Type="Embed" ProgID="Word.OpenDocumentText.12" ShapeID="_x0000_i1025" DrawAspect="Content" ObjectID="_1712401655" r:id="rId21"/>
         </w:object>
       </w:r>
     </w:p>
@@ -11011,9 +11077,6 @@
     <w:p>
       <w:pPr>
         <w:pStyle w:val="BodyTextIndent2"/>
-        <w:rPr>
-          <w:rFonts w:hint="eastAsia"/>
-        </w:rPr>
       </w:pPr>
     </w:p>
     <w:p>
@@ -11273,9 +11336,9 @@
           <w:noProof/>
         </w:rPr>
         <w:drawing>
-          <wp:inline distT="0" distB="0" distL="0" distR="0" wp14:anchorId="4B91DE65" wp14:editId="7BBBE1E5">
-            <wp:extent cx="5544820" cy="4213860"/>
-            <wp:effectExtent l="0" t="0" r="0" b="0"/>
+          <wp:inline distT="0" distB="0" distL="0" distR="0" wp14:anchorId="4B91DE65" wp14:editId="79AD40BB">
+            <wp:extent cx="5544820" cy="4206240"/>
+            <wp:effectExtent l="0" t="0" r="0" b="3810"/>
             <wp:docPr id="4" name="Picture 4"/>
             <wp:cNvGraphicFramePr>
               <a:graphicFrameLocks xmlns:a="http://schemas.openxmlformats.org/drawingml/2006/main" noChangeAspect="1"/>
@@ -11302,7 +11365,7 @@
                   <pic:spPr>
                     <a:xfrm>
                       <a:off x="0" y="0"/>
-                      <a:ext cx="5544820" cy="4213860"/>
+                      <a:ext cx="5544820" cy="4206240"/>
                     </a:xfrm>
                     <a:prstGeom prst="rect">
                       <a:avLst/>
@@ -11319,9 +11382,6 @@
       <w:pPr>
         <w:pStyle w:val="BodyTextIndent2"/>
         <w:ind w:firstLineChars="0"/>
-        <w:rPr>
-          <w:rFonts w:hint="eastAsia"/>
-        </w:rPr>
       </w:pPr>
     </w:p>
     <w:p>
@@ -11329,7 +11389,7 @@
         <w:pStyle w:val="Heading3"/>
         <w:spacing w:before="72" w:after="72"/>
       </w:pPr>
-      <w:bookmarkStart w:id="47" w:name="_Toc99800496"/>
+      <w:bookmarkStart w:id="47" w:name="_Toc101788935"/>
       <w:r>
         <w:t>3</w:t>
       </w:r>
@@ -11351,20 +11411,17 @@
       <w:r>
         <w:t>2</w:t>
       </w:r>
+      <w:r>
+        <w:rPr>
+          <w:rFonts w:hint="eastAsia"/>
+        </w:rPr>
+        <w:t>进程的虚拟地址</w:t>
+      </w:r>
       <w:bookmarkEnd w:id="47"/>
-      <w:r>
-        <w:rPr>
-          <w:rFonts w:hint="eastAsia"/>
-        </w:rPr>
-        <w:t>进程的虚拟地址</w:t>
-      </w:r>
     </w:p>
     <w:p>
       <w:pPr>
         <w:pStyle w:val="BodyTextIndent2"/>
-        <w:rPr>
-          <w:rFonts w:hint="eastAsia"/>
-        </w:rPr>
       </w:pPr>
       <w:r>
         <w:t>一个程序在计算机上运行时</w:t>
@@ -11385,13 +11442,443 @@
         <w:t>，</w:t>
       </w:r>
       <w:r>
-        <w:t>使用了一个虚拟内存地址的一个技术</w:t>
+        <w:t>使用了一个虚拟内存地址</w:t>
       </w:r>
       <w:r>
         <w:rPr>
           <w:rFonts w:hint="eastAsia"/>
         </w:rPr>
         <w:t>。</w:t>
+      </w:r>
+      <w:r>
+        <w:rPr>
+          <w:rFonts w:hint="eastAsia"/>
+        </w:rPr>
+        <w:t>虚拟内存是计算机系统管理内存的一种技术，通过使用一个虚拟地址和一个物理地址的映射关系的方法屏蔽物理</w:t>
+      </w:r>
+      <w:r>
+        <w:rPr>
+          <w:rFonts w:hint="eastAsia"/>
+        </w:rPr>
+        <w:t>内存碎片</w:t>
+      </w:r>
+      <w:r>
+        <w:rPr>
+          <w:rFonts w:hint="eastAsia"/>
+        </w:rPr>
+        <w:t>，对应用程序提供连续可用的内存</w:t>
+      </w:r>
+      <w:r>
+        <w:rPr>
+          <w:rFonts w:hint="eastAsia"/>
+        </w:rPr>
+        <w:t>。</w:t>
+      </w:r>
+    </w:p>
+    <w:p>
+      <w:pPr>
+        <w:pStyle w:val="BodyTextIndent2"/>
+      </w:pPr>
+      <w:r>
+        <w:rPr>
+          <w:rFonts w:hint="eastAsia"/>
+        </w:rPr>
+        <w:t>操作系统会为每一个需要运行的程序建立一个进程来管理系统为该程序运行所需要的资源，包括但不限于CPU、运行内存。其中分配的运行内存以虚拟内存的方式存在，每个进程都拥有一个和操心系统位数有关的独立的虚拟内存空间。其中虚拟内存空间的分布大概如下：</w:t>
+      </w:r>
+    </w:p>
+    <w:p>
+      <w:pPr>
+        <w:pStyle w:val="BodyTextIndent2"/>
+      </w:pPr>
+      <w:r>
+        <w:rPr>
+          <w:rFonts w:hint="eastAsia"/>
+          <w:noProof/>
+        </w:rPr>
+        <w:drawing>
+          <wp:inline distT="0" distB="0" distL="0" distR="0" wp14:anchorId="66B14D1E" wp14:editId="0D283A6A">
+            <wp:extent cx="5544820" cy="5134610"/>
+            <wp:effectExtent l="0" t="0" r="0" b="0"/>
+            <wp:docPr id="5" name="Picture 5" descr="A picture containing night sky&#10;&#10;Description automatically generated"/>
+            <wp:cNvGraphicFramePr>
+              <a:graphicFrameLocks xmlns:a="http://schemas.openxmlformats.org/drawingml/2006/main" noChangeAspect="1"/>
+            </wp:cNvGraphicFramePr>
+            <a:graphic xmlns:a="http://schemas.openxmlformats.org/drawingml/2006/main">
+              <a:graphicData uri="http://schemas.openxmlformats.org/drawingml/2006/picture">
+                <pic:pic xmlns:pic="http://schemas.openxmlformats.org/drawingml/2006/picture">
+                  <pic:nvPicPr>
+                    <pic:cNvPr id="5" name="Picture 5" descr="A picture containing night sky&#10;&#10;Description automatically generated"/>
+                    <pic:cNvPicPr/>
+                  </pic:nvPicPr>
+                  <pic:blipFill>
+                    <a:blip r:embed="rId24" cstate="print">
+                      <a:extLst>
+                        <a:ext uri="{28A0092B-C50C-407E-A947-70E740481C1C}">
+                          <a14:useLocalDpi xmlns:a14="http://schemas.microsoft.com/office/drawing/2010/main" val="0"/>
+                        </a:ext>
+                      </a:extLst>
+                    </a:blip>
+                    <a:stretch>
+                      <a:fillRect/>
+                    </a:stretch>
+                  </pic:blipFill>
+                  <pic:spPr>
+                    <a:xfrm>
+                      <a:off x="0" y="0"/>
+                      <a:ext cx="5544820" cy="5134610"/>
+                    </a:xfrm>
+                    <a:prstGeom prst="rect">
+                      <a:avLst/>
+                    </a:prstGeom>
+                  </pic:spPr>
+                </pic:pic>
+              </a:graphicData>
+            </a:graphic>
+          </wp:inline>
+        </w:drawing>
+      </w:r>
+    </w:p>
+    <w:p>
+      <w:pPr>
+        <w:pStyle w:val="BodyTextIndent2"/>
+        <w:ind w:firstLine="482"/>
+        <w:rPr>
+          <w:b/>
+          <w:bCs/>
+        </w:rPr>
+      </w:pPr>
+      <w:r>
+        <w:rPr>
+          <w:rFonts w:hint="eastAsia"/>
+          <w:b/>
+          <w:bCs/>
+        </w:rPr>
+        <w:t>用户空间：</w:t>
+      </w:r>
+    </w:p>
+    <w:p>
+      <w:pPr>
+        <w:pStyle w:val="BodyTextIndent2"/>
+        <w:numPr>
+          <w:ilvl w:val="0"/>
+          <w:numId w:val="11"/>
+        </w:numPr>
+        <w:ind w:firstLineChars="0"/>
+      </w:pPr>
+      <w:r>
+        <w:rPr>
+          <w:rFonts w:hint="eastAsia"/>
+        </w:rPr>
+        <w:lastRenderedPageBreak/>
+        <w:t>指令放在.</w:t>
+      </w:r>
+      <w:r>
+        <w:t>text</w:t>
+      </w:r>
+      <w:r>
+        <w:rPr>
+          <w:rFonts w:hint="eastAsia"/>
+        </w:rPr>
+        <w:t xml:space="preserve">段，只读数据放在 </w:t>
+      </w:r>
+      <w:r>
+        <w:t>.</w:t>
+      </w:r>
+      <w:proofErr w:type="spellStart"/>
+      <w:r>
+        <w:t>rodata</w:t>
+      </w:r>
+      <w:proofErr w:type="spellEnd"/>
+      <w:r>
+        <w:t xml:space="preserve"> </w:t>
+      </w:r>
+      <w:r>
+        <w:rPr>
+          <w:rFonts w:hint="eastAsia"/>
+        </w:rPr>
+        <w:t>段，该部分数据为只读；</w:t>
+      </w:r>
+    </w:p>
+    <w:p>
+      <w:pPr>
+        <w:pStyle w:val="BodyTextIndent2"/>
+        <w:numPr>
+          <w:ilvl w:val="0"/>
+          <w:numId w:val="11"/>
+        </w:numPr>
+        <w:ind w:firstLineChars="0"/>
+      </w:pPr>
+      <w:r>
+        <w:rPr>
+          <w:rFonts w:hint="eastAsia"/>
+        </w:rPr>
+        <w:t>.</w:t>
+      </w:r>
+      <w:r>
+        <w:t xml:space="preserve">data </w:t>
+      </w:r>
+      <w:r>
+        <w:rPr>
+          <w:rFonts w:hint="eastAsia"/>
+        </w:rPr>
+        <w:t>段用来存放初始化切不为</w:t>
+      </w:r>
+      <w:r>
+        <w:t xml:space="preserve"> 0 </w:t>
+      </w:r>
+      <w:r>
+        <w:rPr>
+          <w:rFonts w:hint="eastAsia"/>
+        </w:rPr>
+        <w:t>的数据；</w:t>
+      </w:r>
+    </w:p>
+    <w:p>
+      <w:pPr>
+        <w:pStyle w:val="BodyTextIndent2"/>
+        <w:numPr>
+          <w:ilvl w:val="0"/>
+          <w:numId w:val="11"/>
+        </w:numPr>
+        <w:ind w:firstLineChars="0"/>
+      </w:pPr>
+      <w:r>
+        <w:t>.</w:t>
+      </w:r>
+      <w:proofErr w:type="spellStart"/>
+      <w:r>
+        <w:t>bss</w:t>
+      </w:r>
+      <w:proofErr w:type="spellEnd"/>
+      <w:r>
+        <w:rPr>
+          <w:rFonts w:hint="eastAsia"/>
+        </w:rPr>
+        <w:t xml:space="preserve"> 段用来存放未初始化的以及初始化数据为 </w:t>
+      </w:r>
+      <w:r>
+        <w:t xml:space="preserve">0 </w:t>
+      </w:r>
+      <w:r>
+        <w:rPr>
+          <w:rFonts w:hint="eastAsia"/>
+        </w:rPr>
+        <w:t>的数据；</w:t>
+      </w:r>
+    </w:p>
+    <w:p>
+      <w:pPr>
+        <w:pStyle w:val="BodyTextIndent2"/>
+        <w:numPr>
+          <w:ilvl w:val="0"/>
+          <w:numId w:val="11"/>
+        </w:numPr>
+        <w:ind w:firstLineChars="0"/>
+      </w:pPr>
+      <w:r>
+        <w:t>.</w:t>
+      </w:r>
+      <w:r>
+        <w:rPr>
+          <w:rFonts w:hint="eastAsia"/>
+        </w:rPr>
+        <w:t>h</w:t>
+      </w:r>
+      <w:r>
+        <w:t xml:space="preserve">eap </w:t>
+      </w:r>
+      <w:r>
+        <w:rPr>
+          <w:rFonts w:hint="eastAsia"/>
+        </w:rPr>
+        <w:t>用来存放程序中使用的分配内存的头指针；</w:t>
+      </w:r>
+    </w:p>
+    <w:p>
+      <w:pPr>
+        <w:pStyle w:val="BodyTextIndent2"/>
+        <w:numPr>
+          <w:ilvl w:val="0"/>
+          <w:numId w:val="11"/>
+        </w:numPr>
+        <w:ind w:firstLineChars="0"/>
+      </w:pPr>
+      <w:proofErr w:type="spellStart"/>
+      <w:r>
+        <w:t>S</w:t>
+      </w:r>
+      <w:r>
+        <w:t>hared_</w:t>
+      </w:r>
+      <w:r>
+        <w:rPr>
+          <w:rFonts w:hint="eastAsia"/>
+        </w:rPr>
+        <w:t>L</w:t>
+      </w:r>
+      <w:r>
+        <w:t>ibrary</w:t>
+      </w:r>
+      <w:proofErr w:type="spellEnd"/>
+      <w:r>
+        <w:t xml:space="preserve"> </w:t>
+      </w:r>
+      <w:r>
+        <w:rPr>
+          <w:rFonts w:hint="eastAsia"/>
+        </w:rPr>
+        <w:t>用来存放程序用来链接的动态库；</w:t>
+      </w:r>
+    </w:p>
+    <w:p>
+      <w:pPr>
+        <w:pStyle w:val="BodyTextIndent2"/>
+        <w:numPr>
+          <w:ilvl w:val="0"/>
+          <w:numId w:val="11"/>
+        </w:numPr>
+        <w:ind w:firstLineChars="0"/>
+      </w:pPr>
+      <w:r>
+        <w:rPr>
+          <w:rFonts w:hint="eastAsia"/>
+        </w:rPr>
+        <w:t>程序中的函数调用相关的数据都是存放在 stack</w:t>
+      </w:r>
+      <w:r>
+        <w:t xml:space="preserve"> </w:t>
+      </w:r>
+      <w:r>
+        <w:rPr>
+          <w:rFonts w:hint="eastAsia"/>
+        </w:rPr>
+        <w:t>中，从高地址向低地址增长；</w:t>
+      </w:r>
+    </w:p>
+    <w:p>
+      <w:pPr>
+        <w:pStyle w:val="BodyTextIndent2"/>
+        <w:ind w:firstLineChars="0"/>
+        <w:rPr>
+          <w:b/>
+          <w:bCs/>
+        </w:rPr>
+      </w:pPr>
+      <w:r>
+        <w:rPr>
+          <w:rFonts w:hint="eastAsia"/>
+          <w:b/>
+          <w:bCs/>
+        </w:rPr>
+        <w:t>内核空间：</w:t>
+      </w:r>
+    </w:p>
+    <w:p>
+      <w:pPr>
+        <w:pStyle w:val="BodyTextIndent2"/>
+        <w:numPr>
+          <w:ilvl w:val="0"/>
+          <w:numId w:val="12"/>
+        </w:numPr>
+        <w:ind w:firstLineChars="0"/>
+      </w:pPr>
+      <w:r>
+        <w:rPr>
+          <w:rFonts w:hint="eastAsia"/>
+        </w:rPr>
+        <w:t>ZONE_</w:t>
+      </w:r>
+      <w:r>
+        <w:t>DMA</w:t>
+      </w:r>
+      <w:r>
+        <w:rPr>
+          <w:rFonts w:hint="eastAsia"/>
+        </w:rPr>
+        <w:t>：</w:t>
+      </w:r>
+      <w:r>
+        <w:rPr>
+          <w:rFonts w:hint="eastAsia"/>
+        </w:rPr>
+        <w:t xml:space="preserve">该区域大小为 </w:t>
+      </w:r>
+      <w:r>
+        <w:t>0</w:t>
+      </w:r>
+      <w:r>
+        <w:rPr>
+          <w:rFonts w:hint="eastAsia"/>
+        </w:rPr>
+        <w:t>~</w:t>
+      </w:r>
+      <w:r>
+        <w:t>16</w:t>
+      </w:r>
+      <w:r>
+        <w:rPr>
+          <w:rFonts w:hint="eastAsia"/>
+        </w:rPr>
+        <w:t xml:space="preserve">M，该区域的物理内存主要是为了专门为 </w:t>
+      </w:r>
+      <w:r>
+        <w:t xml:space="preserve">I/O </w:t>
+      </w:r>
+      <w:r>
+        <w:rPr>
+          <w:rFonts w:hint="eastAsia"/>
+        </w:rPr>
+        <w:t>设置的</w:t>
+      </w:r>
+      <w:r>
+        <w:t xml:space="preserve"> DMA </w:t>
+      </w:r>
+      <w:r>
+        <w:rPr>
+          <w:rFonts w:hint="eastAsia"/>
+        </w:rPr>
+        <w:t>使用。</w:t>
+      </w:r>
+    </w:p>
+    <w:p>
+      <w:pPr>
+        <w:pStyle w:val="BodyTextIndent2"/>
+        <w:numPr>
+          <w:ilvl w:val="0"/>
+          <w:numId w:val="12"/>
+        </w:numPr>
+        <w:ind w:firstLineChars="0"/>
+      </w:pPr>
+      <w:r>
+        <w:rPr>
+          <w:rFonts w:hint="eastAsia"/>
+        </w:rPr>
+        <w:t xml:space="preserve">ZONE_NORMAL：大小约为 </w:t>
+      </w:r>
+      <w:r>
+        <w:t>800</w:t>
+      </w:r>
+      <w:r>
+        <w:rPr>
+          <w:rFonts w:hint="eastAsia"/>
+        </w:rPr>
+        <w:t>M，进程空间的PCB（进程控制块）和内核空间的线程以及内核函数在运行时所依赖的栈空间存放在里面。</w:t>
+      </w:r>
+    </w:p>
+    <w:p>
+      <w:pPr>
+        <w:pStyle w:val="BodyTextIndent2"/>
+        <w:numPr>
+          <w:ilvl w:val="0"/>
+          <w:numId w:val="12"/>
+        </w:numPr>
+        <w:ind w:firstLineChars="0"/>
+      </w:pPr>
+      <w:r>
+        <w:rPr>
+          <w:rFonts w:hint="eastAsia"/>
+        </w:rPr>
+        <w:t>ZONE_HIGHMEM：高端地址，做地址映射时使用。</w:t>
       </w:r>
     </w:p>
     <w:p>
@@ -11399,7 +11886,7 @@
         <w:pStyle w:val="Heading3"/>
         <w:spacing w:before="72" w:after="72"/>
       </w:pPr>
-      <w:bookmarkStart w:id="48" w:name="_Toc99800497"/>
+      <w:bookmarkStart w:id="48" w:name="_Toc101788936"/>
       <w:r>
         <w:t>3</w:t>
       </w:r>
@@ -11421,13 +11908,13 @@
       <w:r>
         <w:t xml:space="preserve">3 </w:t>
       </w:r>
+      <w:r>
+        <w:rPr>
+          <w:rFonts w:hint="eastAsia"/>
+        </w:rPr>
+        <w:t>程序的加载运行过程</w:t>
+      </w:r>
       <w:bookmarkEnd w:id="48"/>
-      <w:r>
-        <w:rPr>
-          <w:rFonts w:hint="eastAsia"/>
-        </w:rPr>
-        <w:t>程序的加载运行过程</w:t>
-      </w:r>
     </w:p>
     <w:p>
       <w:pPr>
@@ -11473,27 +11960,304 @@
         <w:t>.</w:t>
       </w:r>
       <w:r>
-        <w:t>1 建立</w:t>
-      </w:r>
-      <w:r>
-        <w:rPr>
-          <w:rFonts w:hint="eastAsia"/>
-        </w:rPr>
-        <w:t>映射</w:t>
+        <w:t xml:space="preserve">1 </w:t>
+      </w:r>
+      <w:r>
+        <w:rPr>
+          <w:rFonts w:hint="eastAsia"/>
+        </w:rPr>
+        <w:t>创建进程，分配虚拟内存空间</w:t>
       </w:r>
     </w:p>
     <w:p>
       <w:pPr>
         <w:pStyle w:val="BodyTextIndent2"/>
-        <w:rPr>
-          <w:rFonts w:hint="eastAsia"/>
-        </w:rPr>
-      </w:pPr>
-      <w:r>
-        <w:rPr>
-          <w:rFonts w:hint="eastAsia"/>
-        </w:rPr>
-        <w:t>程序被操作系统进行加载的过程，其实就是操作系统创建一个来执行该程序的进程。</w:t>
+      </w:pPr>
+      <w:r>
+        <w:rPr>
+          <w:rFonts w:hint="eastAsia"/>
+        </w:rPr>
+        <w:t>程序被操作系统进行加载的过程，其实就是操作系统创建一个来执行该程序的进程</w:t>
+      </w:r>
+      <w:r>
+        <w:rPr>
+          <w:rFonts w:hint="eastAsia"/>
+        </w:rPr>
+        <w:t>的过程</w:t>
+      </w:r>
+      <w:r>
+        <w:rPr>
+          <w:rFonts w:hint="eastAsia"/>
+        </w:rPr>
+        <w:t>。</w:t>
+      </w:r>
+      <w:r>
+        <w:rPr>
+          <w:rFonts w:hint="eastAsia"/>
+        </w:rPr>
+        <w:t>操作系统会创建一个进程，然后读取可执行文件的文件头，将程序运行的必要信息保存到该进程的相关结构中：段表位置，程序入口，程序类型等；并且操作系统还会为根据该执行程序文件分配分配对应的虚拟地址空间；</w:t>
+      </w:r>
+    </w:p>
+    <w:p>
+      <w:pPr>
+        <w:pStyle w:val="BodyTextIndent2"/>
+        <w:ind w:firstLineChars="0" w:firstLine="0"/>
+      </w:pPr>
+      <w:r>
+        <w:t>3</w:t>
+      </w:r>
+      <w:r>
+        <w:rPr>
+          <w:rFonts w:hint="eastAsia"/>
+        </w:rPr>
+        <w:t>.</w:t>
+      </w:r>
+      <w:r>
+        <w:t>2</w:t>
+      </w:r>
+      <w:r>
+        <w:rPr>
+          <w:rFonts w:hint="eastAsia"/>
+        </w:rPr>
+        <w:t>.</w:t>
+      </w:r>
+      <w:r>
+        <w:t>2</w:t>
+      </w:r>
+      <w:r>
+        <w:rPr>
+          <w:rFonts w:hint="eastAsia"/>
+        </w:rPr>
+        <w:t>.</w:t>
+      </w:r>
+      <w:r>
+        <w:t xml:space="preserve">2 </w:t>
+      </w:r>
+      <w:r>
+        <w:rPr>
+          <w:rFonts w:hint="eastAsia"/>
+        </w:rPr>
+        <w:t>建立映射关系</w:t>
+      </w:r>
+    </w:p>
+    <w:p>
+      <w:pPr>
+        <w:pStyle w:val="BodyTextIndent2"/>
+        <w:ind w:firstLineChars="0" w:firstLine="0"/>
+      </w:pPr>
+      <w:r>
+        <w:tab/>
+      </w:r>
+      <w:r>
+        <w:rPr>
+          <w:rFonts w:hint="eastAsia"/>
+        </w:rPr>
+        <w:t>早期计算机的运行内存很小，不足以将一个程序加载进来，所以就采用将程序需要执行的指令一段一段的加载到计算机内存中运行的方法。于是就有了虚拟地址空间这个概念。虚拟地址空间和实际的物理地址需要有一个映射关系：即通过进程中保存的某一段的虚拟地址找到对应的物理地址保存的运行指令。通过不断的更替虚拟地址中的运行指令将内存无法一下子装载完的程序执行完成。</w:t>
+      </w:r>
+    </w:p>
+    <w:p>
+      <w:pPr>
+        <w:pStyle w:val="BodyTextIndent2"/>
+        <w:ind w:firstLineChars="0" w:firstLine="0"/>
+      </w:pPr>
+      <w:r>
+        <w:tab/>
+      </w:r>
+      <w:r>
+        <w:rPr>
+          <w:rFonts w:hint="eastAsia"/>
+        </w:rPr>
+        <w:t>这个不断更替的过程就是虚拟地址到物理地址的映射关系来完成，而这个映射的关系的建立时间就是当操作系统将分配完虚拟内存空间以后就需要做的事。</w:t>
+      </w:r>
+    </w:p>
+    <w:p>
+      <w:pPr>
+        <w:pStyle w:val="BodyTextIndent2"/>
+        <w:ind w:firstLineChars="0" w:firstLine="0"/>
+      </w:pPr>
+      <w:r>
+        <w:t>3</w:t>
+      </w:r>
+      <w:r>
+        <w:rPr>
+          <w:rFonts w:hint="eastAsia"/>
+        </w:rPr>
+        <w:t>.</w:t>
+      </w:r>
+      <w:r>
+        <w:t>2</w:t>
+      </w:r>
+      <w:r>
+        <w:rPr>
+          <w:rFonts w:hint="eastAsia"/>
+        </w:rPr>
+        <w:t>.</w:t>
+      </w:r>
+      <w:r>
+        <w:t>2</w:t>
+      </w:r>
+      <w:r>
+        <w:rPr>
+          <w:rFonts w:hint="eastAsia"/>
+        </w:rPr>
+        <w:t>.</w:t>
+      </w:r>
+      <w:r>
+        <w:t xml:space="preserve">3 </w:t>
+      </w:r>
+      <w:r>
+        <w:rPr>
+          <w:rFonts w:hint="eastAsia"/>
+        </w:rPr>
+        <w:t>初始化程序参数</w:t>
+      </w:r>
+    </w:p>
+    <w:p>
+      <w:pPr>
+        <w:pStyle w:val="BodyTextIndent2"/>
+        <w:ind w:firstLineChars="0" w:firstLine="0"/>
+      </w:pPr>
+      <w:r>
+        <w:tab/>
+      </w:r>
+      <w:r>
+        <w:rPr>
+          <w:rFonts w:hint="eastAsia"/>
+        </w:rPr>
+        <w:t>完成虚拟地址和物理地址的映射以后，操作系统就可以载入可执行文件的剩下的数据段和代码段的数据了，比如：main函数中形参：char</w:t>
+      </w:r>
+      <w:r>
+        <w:t xml:space="preserve"> </w:t>
+      </w:r>
+      <w:proofErr w:type="spellStart"/>
+      <w:r>
+        <w:rPr>
+          <w:rFonts w:hint="eastAsia"/>
+        </w:rPr>
+        <w:t>argc</w:t>
+      </w:r>
+      <w:proofErr w:type="spellEnd"/>
+      <w:r>
+        <w:rPr>
+          <w:rFonts w:hint="eastAsia"/>
+        </w:rPr>
+        <w:t>， char*</w:t>
+      </w:r>
+      <w:r>
+        <w:t xml:space="preserve"> </w:t>
+      </w:r>
+      <w:proofErr w:type="spellStart"/>
+      <w:r>
+        <w:rPr>
+          <w:rFonts w:hint="eastAsia"/>
+        </w:rPr>
+        <w:lastRenderedPageBreak/>
+        <w:t>argv</w:t>
+      </w:r>
+      <w:proofErr w:type="spellEnd"/>
+      <w:r>
+        <w:t>[]</w:t>
+      </w:r>
+      <w:r>
+        <w:rPr>
+          <w:rFonts w:hint="eastAsia"/>
+        </w:rPr>
+        <w:t>;</w:t>
+      </w:r>
+      <w:r>
+        <w:t xml:space="preserve"> </w:t>
+      </w:r>
+      <w:r>
+        <w:rPr>
+          <w:rFonts w:hint="eastAsia"/>
+        </w:rPr>
+        <w:t>.</w:t>
+      </w:r>
+      <w:r>
+        <w:t>data,.</w:t>
+      </w:r>
+      <w:proofErr w:type="spellStart"/>
+      <w:r>
+        <w:t>rodata</w:t>
+      </w:r>
+      <w:proofErr w:type="spellEnd"/>
+      <w:r>
+        <w:t>,.text</w:t>
+      </w:r>
+      <w:r>
+        <w:rPr>
+          <w:rFonts w:hint="eastAsia"/>
+        </w:rPr>
+        <w:t>段中的内容;程序运行的环境变量；对进程的栈空间和对空间进行初始：也就是初始化静态数据和全局变量部分；</w:t>
+      </w:r>
+    </w:p>
+    <w:p>
+      <w:pPr>
+        <w:pStyle w:val="BodyTextIndent2"/>
+        <w:ind w:firstLineChars="0" w:firstLine="0"/>
+      </w:pPr>
+      <w:r>
+        <w:t>3</w:t>
+      </w:r>
+      <w:r>
+        <w:rPr>
+          <w:rFonts w:hint="eastAsia"/>
+        </w:rPr>
+        <w:t>.</w:t>
+      </w:r>
+      <w:r>
+        <w:t>2</w:t>
+      </w:r>
+      <w:r>
+        <w:rPr>
+          <w:rFonts w:hint="eastAsia"/>
+        </w:rPr>
+        <w:t>.</w:t>
+      </w:r>
+      <w:r>
+        <w:t>2</w:t>
+      </w:r>
+      <w:r>
+        <w:rPr>
+          <w:rFonts w:hint="eastAsia"/>
+        </w:rPr>
+        <w:t>.</w:t>
+      </w:r>
+      <w:r>
+        <w:t xml:space="preserve">4 </w:t>
+      </w:r>
+      <w:r>
+        <w:rPr>
+          <w:rFonts w:hint="eastAsia"/>
+        </w:rPr>
+        <w:t>程序运行</w:t>
+      </w:r>
+    </w:p>
+    <w:p>
+      <w:pPr>
+        <w:pStyle w:val="BodyTextIndent2"/>
+        <w:ind w:firstLineChars="0" w:firstLine="0"/>
+        <w:rPr>
+          <w:rFonts w:hint="eastAsia"/>
+        </w:rPr>
+      </w:pPr>
+      <w:r>
+        <w:tab/>
+      </w:r>
+      <w:r>
+        <w:rPr>
+          <w:rFonts w:hint="eastAsia"/>
+        </w:rPr>
+        <w:t>最后，将程序执行寄存器指向程序开始的地址，然后开始从 main</w:t>
+      </w:r>
+      <w:r>
+        <w:t xml:space="preserve"> </w:t>
+      </w:r>
+      <w:r>
+        <w:rPr>
+          <w:rFonts w:hint="eastAsia"/>
+        </w:rPr>
+        <w:t>函数开始执行整个程序。</w:t>
       </w:r>
     </w:p>
     <w:p/>
@@ -11502,7 +12266,7 @@
         <w:pStyle w:val="Heading2"/>
         <w:spacing w:before="120" w:after="120"/>
       </w:pPr>
-      <w:bookmarkStart w:id="49" w:name="_Toc99800498"/>
+      <w:bookmarkStart w:id="49" w:name="_Toc101788937"/>
       <w:r>
         <w:t>3</w:t>
       </w:r>
@@ -11528,7 +12292,7 @@
         <w:pStyle w:val="Heading3"/>
         <w:spacing w:before="72" w:after="72"/>
       </w:pPr>
-      <w:bookmarkStart w:id="50" w:name="_Toc99800499"/>
+      <w:bookmarkStart w:id="50" w:name="_Toc101788938"/>
       <w:r>
         <w:t>3</w:t>
       </w:r>
@@ -11563,7 +12327,7 @@
         <w:pStyle w:val="Heading3"/>
         <w:spacing w:before="72" w:after="72"/>
       </w:pPr>
-      <w:bookmarkStart w:id="51" w:name="_Toc99800500"/>
+      <w:bookmarkStart w:id="51" w:name="_Toc101788939"/>
       <w:r>
         <w:t>3</w:t>
       </w:r>
@@ -11602,7 +12366,7 @@
         </w:numPr>
         <w:spacing w:before="480" w:after="240"/>
       </w:pPr>
-      <w:bookmarkStart w:id="52" w:name="_Toc99800501"/>
+      <w:bookmarkStart w:id="52" w:name="_Toc101788940"/>
       <w:r>
         <w:rPr>
           <w:rFonts w:hint="eastAsia"/>
@@ -11616,7 +12380,7 @@
         <w:pStyle w:val="Heading3"/>
         <w:spacing w:before="72" w:after="72"/>
       </w:pPr>
-      <w:bookmarkStart w:id="53" w:name="_Toc99800502"/>
+      <w:bookmarkStart w:id="53" w:name="_Toc101788941"/>
       <w:r>
         <w:t>4</w:t>
       </w:r>
@@ -11648,7 +12412,7 @@
         <w:pStyle w:val="Heading3"/>
         <w:spacing w:before="72" w:after="72"/>
       </w:pPr>
-      <w:bookmarkStart w:id="54" w:name="_Toc99800503"/>
+      <w:bookmarkStart w:id="54" w:name="_Toc101788942"/>
       <w:r>
         <w:t>4</w:t>
       </w:r>
@@ -11674,7 +12438,7 @@
         <w:pStyle w:val="Heading3"/>
         <w:spacing w:before="72" w:after="72"/>
       </w:pPr>
-      <w:bookmarkStart w:id="55" w:name="_Toc99800504"/>
+      <w:bookmarkStart w:id="55" w:name="_Toc101788943"/>
       <w:r>
         <w:t>4</w:t>
       </w:r>
@@ -11706,7 +12470,7 @@
         <w:pStyle w:val="Heading3"/>
         <w:spacing w:before="72" w:after="72"/>
       </w:pPr>
-      <w:bookmarkStart w:id="56" w:name="_Toc99800505"/>
+      <w:bookmarkStart w:id="56" w:name="_Toc101788944"/>
       <w:r>
         <w:t>4</w:t>
       </w:r>
@@ -11743,7 +12507,7 @@
         </w:numPr>
         <w:spacing w:before="480" w:after="240"/>
       </w:pPr>
-      <w:bookmarkStart w:id="57" w:name="_Toc99800506"/>
+      <w:bookmarkStart w:id="57" w:name="_Toc101788945"/>
       <w:r>
         <w:rPr>
           <w:rFonts w:hint="eastAsia"/>
@@ -11758,7 +12522,7 @@
         <w:pStyle w:val="Heading3"/>
         <w:spacing w:before="72" w:after="72"/>
       </w:pPr>
-      <w:bookmarkStart w:id="58" w:name="_Toc99800507"/>
+      <w:bookmarkStart w:id="58" w:name="_Toc101788946"/>
       <w:r>
         <w:t>5</w:t>
       </w:r>
@@ -11796,7 +12560,7 @@
         <w:pStyle w:val="Heading3"/>
         <w:spacing w:before="72" w:after="72"/>
       </w:pPr>
-      <w:bookmarkStart w:id="59" w:name="_Toc99800508"/>
+      <w:bookmarkStart w:id="59" w:name="_Toc101788947"/>
       <w:r>
         <w:t>5</w:t>
       </w:r>
@@ -11822,7 +12586,7 @@
         <w:pStyle w:val="Heading3"/>
         <w:spacing w:before="72" w:after="72"/>
       </w:pPr>
-      <w:bookmarkStart w:id="60" w:name="_Toc99800509"/>
+      <w:bookmarkStart w:id="60" w:name="_Toc101788948"/>
       <w:r>
         <w:t>5</w:t>
       </w:r>
@@ -11848,7 +12612,7 @@
         <w:pStyle w:val="Heading3"/>
         <w:spacing w:before="72" w:after="72"/>
       </w:pPr>
-      <w:bookmarkStart w:id="61" w:name="_Toc99800510"/>
+      <w:bookmarkStart w:id="61" w:name="_Toc101788949"/>
       <w:r>
         <w:t>5</w:t>
       </w:r>
@@ -11874,7 +12638,7 @@
         <w:pStyle w:val="Heading3"/>
         <w:spacing w:before="72" w:after="72"/>
       </w:pPr>
-      <w:bookmarkStart w:id="62" w:name="_Toc99800511"/>
+      <w:bookmarkStart w:id="62" w:name="_Toc101788950"/>
       <w:r>
         <w:t>5</w:t>
       </w:r>
@@ -11904,7 +12668,7 @@
         </w:numPr>
         <w:spacing w:before="480" w:after="240"/>
       </w:pPr>
-      <w:bookmarkStart w:id="63" w:name="_Toc99800512"/>
+      <w:bookmarkStart w:id="63" w:name="_Toc101788951"/>
       <w:r>
         <w:rPr>
           <w:rFonts w:hint="eastAsia"/>
@@ -11918,7 +12682,7 @@
         <w:pStyle w:val="Heading3"/>
         <w:spacing w:before="72" w:after="72"/>
       </w:pPr>
-      <w:bookmarkStart w:id="64" w:name="_Toc99800513"/>
+      <w:bookmarkStart w:id="64" w:name="_Toc101788952"/>
       <w:r>
         <w:t>6</w:t>
       </w:r>
@@ -11944,7 +12708,7 @@
         <w:pStyle w:val="Heading3"/>
         <w:spacing w:before="72" w:after="72"/>
       </w:pPr>
-      <w:bookmarkStart w:id="65" w:name="_Toc99800514"/>
+      <w:bookmarkStart w:id="65" w:name="_Toc101788953"/>
       <w:r>
         <w:t>6</w:t>
       </w:r>
@@ -11974,7 +12738,7 @@
         </w:numPr>
         <w:spacing w:before="480" w:after="240"/>
       </w:pPr>
-      <w:bookmarkStart w:id="66" w:name="_Toc99800515"/>
+      <w:bookmarkStart w:id="66" w:name="_Toc101788954"/>
       <w:r>
         <w:rPr>
           <w:rFonts w:hint="eastAsia"/>
@@ -11988,7 +12752,7 @@
         <w:pStyle w:val="Heading3"/>
         <w:spacing w:before="72" w:after="72"/>
       </w:pPr>
-      <w:bookmarkStart w:id="67" w:name="_Toc99800516"/>
+      <w:bookmarkStart w:id="67" w:name="_Toc101788955"/>
       <w:r>
         <w:t>7</w:t>
       </w:r>
@@ -12020,7 +12784,7 @@
         <w:pStyle w:val="Heading3"/>
         <w:spacing w:before="72" w:after="72"/>
       </w:pPr>
-      <w:bookmarkStart w:id="68" w:name="_Toc99800517"/>
+      <w:bookmarkStart w:id="68" w:name="_Toc101788956"/>
       <w:r>
         <w:t>7</w:t>
       </w:r>
@@ -12050,7 +12814,7 @@
         </w:numPr>
         <w:spacing w:before="480" w:after="240"/>
       </w:pPr>
-      <w:bookmarkStart w:id="69" w:name="_Toc99800518"/>
+      <w:bookmarkStart w:id="69" w:name="_Toc101788957"/>
       <w:r>
         <w:rPr>
           <w:rFonts w:hint="eastAsia"/>
@@ -12064,7 +12828,7 @@
         <w:pStyle w:val="Heading3"/>
         <w:spacing w:before="72" w:after="72"/>
       </w:pPr>
-      <w:bookmarkStart w:id="70" w:name="_Toc99800519"/>
+      <w:bookmarkStart w:id="70" w:name="_Toc101788958"/>
       <w:r>
         <w:t>8</w:t>
       </w:r>
@@ -12090,7 +12854,7 @@
         <w:pStyle w:val="Heading3"/>
         <w:spacing w:before="72" w:after="72"/>
       </w:pPr>
-      <w:bookmarkStart w:id="71" w:name="_Toc99800520"/>
+      <w:bookmarkStart w:id="71" w:name="_Toc101788959"/>
       <w:r>
         <w:t>8</w:t>
       </w:r>
@@ -12116,7 +12880,7 @@
         <w:pStyle w:val="Heading3"/>
         <w:spacing w:before="72" w:after="72"/>
       </w:pPr>
-      <w:bookmarkStart w:id="72" w:name="_Toc99800521"/>
+      <w:bookmarkStart w:id="72" w:name="_Toc101788960"/>
       <w:r>
         <w:t>8</w:t>
       </w:r>
@@ -12142,7 +12906,7 @@
         <w:pStyle w:val="Heading3"/>
         <w:spacing w:before="72" w:after="72"/>
       </w:pPr>
-      <w:bookmarkStart w:id="73" w:name="_Toc99800522"/>
+      <w:bookmarkStart w:id="73" w:name="_Toc101788961"/>
       <w:r>
         <w:t>8</w:t>
       </w:r>
@@ -12184,7 +12948,7 @@
         </w:numPr>
         <w:spacing w:before="480" w:after="240"/>
       </w:pPr>
-      <w:bookmarkStart w:id="74" w:name="_Toc99800523"/>
+      <w:bookmarkStart w:id="74" w:name="_Toc101788962"/>
       <w:r>
         <w:rPr>
           <w:rFonts w:hint="eastAsia"/>
@@ -12210,9 +12974,9 @@
           <w:rFonts w:ascii="Times New Roman" w:hAnsi="Times New Roman" w:cs="Times New Roman"/>
         </w:rPr>
         <w:sectPr>
-          <w:headerReference w:type="even" r:id="rId24"/>
-          <w:headerReference w:type="default" r:id="rId25"/>
-          <w:footerReference w:type="even" r:id="rId26"/>
+          <w:headerReference w:type="even" r:id="rId25"/>
+          <w:headerReference w:type="default" r:id="rId26"/>
+          <w:footerReference w:type="even" r:id="rId27"/>
           <w:pgSz w:w="11850" w:h="16783" w:code="9"/>
           <w:pgMar w:top="1871" w:right="1559" w:bottom="1531" w:left="1559" w:header="1474" w:footer="1134" w:gutter="0"/>
           <w:pgNumType w:start="1"/>
@@ -12239,7 +13003,7 @@
       <w:bookmarkStart w:id="85" w:name="_Toc23927"/>
       <w:bookmarkStart w:id="86" w:name="_Toc17750"/>
       <w:bookmarkStart w:id="87" w:name="_Toc515267507"/>
-      <w:bookmarkStart w:id="88" w:name="_Toc99800524"/>
+      <w:bookmarkStart w:id="88" w:name="_Toc101788963"/>
       <w:r>
         <w:lastRenderedPageBreak/>
         <w:t>参考文献</w:t>
@@ -12276,7 +13040,7 @@
       <w:r>
         <w:tab/>
       </w:r>
-      <w:bookmarkStart w:id="90" w:name="_Toc99800525"/>
+      <w:bookmarkStart w:id="90" w:name="_Toc101788964"/>
       <w:r>
         <w:rPr>
           <w:rFonts w:hint="eastAsia"/>
@@ -12328,8 +13092,8 @@
       </w:pPr>
     </w:p>
     <w:sectPr>
-      <w:headerReference w:type="even" r:id="rId27"/>
-      <w:headerReference w:type="default" r:id="rId28"/>
+      <w:headerReference w:type="even" r:id="rId28"/>
+      <w:headerReference w:type="default" r:id="rId29"/>
       <w:pgSz w:w="11850" w:h="16783" w:code="9"/>
       <w:pgMar w:top="1871" w:right="1559" w:bottom="1531" w:left="1559" w:header="1474" w:footer="1134" w:gutter="0"/>
       <w:cols w:space="425"/>
@@ -12340,7 +13104,7 @@
 </file>
 
 <file path=word/endnotes.xml><?xml version="1.0" encoding="utf-8"?>
-<w:endnotes xmlns:wpc="http://schemas.microsoft.com/office/word/2010/wordprocessingCanvas" xmlns:cx="http://schemas.microsoft.com/office/drawing/2014/chartex" xmlns:cx1="http://schemas.microsoft.com/office/drawing/2015/9/8/chartex" xmlns:cx2="http://schemas.microsoft.com/office/drawing/2015/10/21/chartex" xmlns:cx3="http://schemas.microsoft.com/office/drawing/2016/5/9/chartex" xmlns:cx4="http://schemas.microsoft.com/office/drawing/2016/5/10/chartex" xmlns:cx5="http://schemas.microsoft.com/office/drawing/2016/5/11/chartex" xmlns:cx6="http://schemas.microsoft.com/office/drawing/2016/5/12/chartex" xmlns:cx7="http://schemas.microsoft.com/office/drawing/2016/5/13/chartex" xmlns:cx8="http://schemas.microsoft.com/office/drawing/2016/5/14/chartex" xmlns:mc="http://schemas.openxmlformats.org/markup-compatibility/2006" xmlns:aink="http://schemas.microsoft.com/office/drawing/2016/ink" xmlns:am3d="http://schemas.microsoft.com/office/drawing/2017/model3d" xmlns:o="urn:schemas-microsoft-com:office:office" xmlns:r="http://schemas.openxmlformats.org/officeDocument/2006/relationships" xmlns:m="http://schemas.openxmlformats.org/officeDocument/2006/math" xmlns:v="urn:schemas-microsoft-com:vml" xmlns:wp14="http://schemas.microsoft.com/office/word/2010/wordprocessingDrawing" xmlns:wp="http://schemas.openxmlformats.org/drawingml/2006/wordprocessingDrawing" xmlns:w10="urn:schemas-microsoft-com:office:word" xmlns:w="http://schemas.openxmlformats.org/wordprocessingml/2006/main" xmlns:w14="http://schemas.microsoft.com/office/word/2010/wordml" xmlns:w15="http://schemas.microsoft.com/office/word/2012/wordml" xmlns:w16cex="http://schemas.microsoft.com/office/word/2018/wordml/cex" xmlns:w16cid="http://schemas.microsoft.com/office/word/2016/wordml/cid" xmlns:w16="http://schemas.microsoft.com/office/word/2018/wordml" xmlns:w16se="http://schemas.microsoft.com/office/word/2015/wordml/symex" xmlns:wpg="http://schemas.microsoft.com/office/word/2010/wordprocessingGroup" xmlns:wpi="http://schemas.microsoft.com/office/word/2010/wordprocessingInk" xmlns:wne="http://schemas.microsoft.com/office/word/2006/wordml" xmlns:wps="http://schemas.microsoft.com/office/word/2010/wordprocessingShape" mc:Ignorable="w14 w15 w16se w16cid w16 w16cex wp14">
+<w:endnotes xmlns:wpc="http://schemas.microsoft.com/office/word/2010/wordprocessingCanvas" xmlns:cx="http://schemas.microsoft.com/office/drawing/2014/chartex" xmlns:cx1="http://schemas.microsoft.com/office/drawing/2015/9/8/chartex" xmlns:cx2="http://schemas.microsoft.com/office/drawing/2015/10/21/chartex" xmlns:cx3="http://schemas.microsoft.com/office/drawing/2016/5/9/chartex" xmlns:cx4="http://schemas.microsoft.com/office/drawing/2016/5/10/chartex" xmlns:cx5="http://schemas.microsoft.com/office/drawing/2016/5/11/chartex" xmlns:cx6="http://schemas.microsoft.com/office/drawing/2016/5/12/chartex" xmlns:cx7="http://schemas.microsoft.com/office/drawing/2016/5/13/chartex" xmlns:cx8="http://schemas.microsoft.com/office/drawing/2016/5/14/chartex" xmlns:mc="http://schemas.openxmlformats.org/markup-compatibility/2006" xmlns:aink="http://schemas.microsoft.com/office/drawing/2016/ink" xmlns:am3d="http://schemas.microsoft.com/office/drawing/2017/model3d" xmlns:o="urn:schemas-microsoft-com:office:office" xmlns:r="http://schemas.openxmlformats.org/officeDocument/2006/relationships" xmlns:m="http://schemas.openxmlformats.org/officeDocument/2006/math" xmlns:v="urn:schemas-microsoft-com:vml" xmlns:wp14="http://schemas.microsoft.com/office/word/2010/wordprocessingDrawing" xmlns:wp="http://schemas.openxmlformats.org/drawingml/2006/wordprocessingDrawing" xmlns:w10="urn:schemas-microsoft-com:office:word" xmlns:w="http://schemas.openxmlformats.org/wordprocessingml/2006/main" xmlns:w14="http://schemas.microsoft.com/office/word/2010/wordml" xmlns:w15="http://schemas.microsoft.com/office/word/2012/wordml" xmlns:w16cex="http://schemas.microsoft.com/office/word/2018/wordml/cex" xmlns:w16cid="http://schemas.microsoft.com/office/word/2016/wordml/cid" xmlns:w16="http://schemas.microsoft.com/office/word/2018/wordml" xmlns:w16sdtdh="http://schemas.microsoft.com/office/word/2020/wordml/sdtdatahash" xmlns:w16se="http://schemas.microsoft.com/office/word/2015/wordml/symex" xmlns:wpg="http://schemas.microsoft.com/office/word/2010/wordprocessingGroup" xmlns:wpi="http://schemas.microsoft.com/office/word/2010/wordprocessingInk" xmlns:wne="http://schemas.microsoft.com/office/word/2006/wordml" xmlns:wps="http://schemas.microsoft.com/office/word/2010/wordprocessingShape" mc:Ignorable="w14 w15 w16se w16cid w16 w16cex w16sdtdh wp14">
   <w:endnote w:type="separator" w:id="-1">
     <w:p>
       <w:r>
@@ -12359,7 +13123,7 @@
 </file>
 
 <file path=word/footer1.xml><?xml version="1.0" encoding="utf-8"?>
-<w:ftr xmlns:wpc="http://schemas.microsoft.com/office/word/2010/wordprocessingCanvas" xmlns:cx="http://schemas.microsoft.com/office/drawing/2014/chartex" xmlns:cx1="http://schemas.microsoft.com/office/drawing/2015/9/8/chartex" xmlns:cx2="http://schemas.microsoft.com/office/drawing/2015/10/21/chartex" xmlns:cx3="http://schemas.microsoft.com/office/drawing/2016/5/9/chartex" xmlns:cx4="http://schemas.microsoft.com/office/drawing/2016/5/10/chartex" xmlns:cx5="http://schemas.microsoft.com/office/drawing/2016/5/11/chartex" xmlns:cx6="http://schemas.microsoft.com/office/drawing/2016/5/12/chartex" xmlns:cx7="http://schemas.microsoft.com/office/drawing/2016/5/13/chartex" xmlns:cx8="http://schemas.microsoft.com/office/drawing/2016/5/14/chartex" xmlns:mc="http://schemas.openxmlformats.org/markup-compatibility/2006" xmlns:aink="http://schemas.microsoft.com/office/drawing/2016/ink" xmlns:am3d="http://schemas.microsoft.com/office/drawing/2017/model3d" xmlns:o="urn:schemas-microsoft-com:office:office" xmlns:r="http://schemas.openxmlformats.org/officeDocument/2006/relationships" xmlns:m="http://schemas.openxmlformats.org/officeDocument/2006/math" xmlns:v="urn:schemas-microsoft-com:vml" xmlns:wp14="http://schemas.microsoft.com/office/word/2010/wordprocessingDrawing" xmlns:wp="http://schemas.openxmlformats.org/drawingml/2006/wordprocessingDrawing" xmlns:w10="urn:schemas-microsoft-com:office:word" xmlns:w="http://schemas.openxmlformats.org/wordprocessingml/2006/main" xmlns:w14="http://schemas.microsoft.com/office/word/2010/wordml" xmlns:w15="http://schemas.microsoft.com/office/word/2012/wordml" xmlns:w16cex="http://schemas.microsoft.com/office/word/2018/wordml/cex" xmlns:w16cid="http://schemas.microsoft.com/office/word/2016/wordml/cid" xmlns:w16="http://schemas.microsoft.com/office/word/2018/wordml" xmlns:w16se="http://schemas.microsoft.com/office/word/2015/wordml/symex" xmlns:wpg="http://schemas.microsoft.com/office/word/2010/wordprocessingGroup" xmlns:wpi="http://schemas.microsoft.com/office/word/2010/wordprocessingInk" xmlns:wne="http://schemas.microsoft.com/office/word/2006/wordml" xmlns:wps="http://schemas.microsoft.com/office/word/2010/wordprocessingShape" mc:Ignorable="w14 w15 w16se w16cid w16 w16cex wp14">
+<w:ftr xmlns:wpc="http://schemas.microsoft.com/office/word/2010/wordprocessingCanvas" xmlns:cx="http://schemas.microsoft.com/office/drawing/2014/chartex" xmlns:cx1="http://schemas.microsoft.com/office/drawing/2015/9/8/chartex" xmlns:cx2="http://schemas.microsoft.com/office/drawing/2015/10/21/chartex" xmlns:cx3="http://schemas.microsoft.com/office/drawing/2016/5/9/chartex" xmlns:cx4="http://schemas.microsoft.com/office/drawing/2016/5/10/chartex" xmlns:cx5="http://schemas.microsoft.com/office/drawing/2016/5/11/chartex" xmlns:cx6="http://schemas.microsoft.com/office/drawing/2016/5/12/chartex" xmlns:cx7="http://schemas.microsoft.com/office/drawing/2016/5/13/chartex" xmlns:cx8="http://schemas.microsoft.com/office/drawing/2016/5/14/chartex" xmlns:mc="http://schemas.openxmlformats.org/markup-compatibility/2006" xmlns:aink="http://schemas.microsoft.com/office/drawing/2016/ink" xmlns:am3d="http://schemas.microsoft.com/office/drawing/2017/model3d" xmlns:o="urn:schemas-microsoft-com:office:office" xmlns:r="http://schemas.openxmlformats.org/officeDocument/2006/relationships" xmlns:m="http://schemas.openxmlformats.org/officeDocument/2006/math" xmlns:v="urn:schemas-microsoft-com:vml" xmlns:wp14="http://schemas.microsoft.com/office/word/2010/wordprocessingDrawing" xmlns:wp="http://schemas.openxmlformats.org/drawingml/2006/wordprocessingDrawing" xmlns:w10="urn:schemas-microsoft-com:office:word" xmlns:w="http://schemas.openxmlformats.org/wordprocessingml/2006/main" xmlns:w14="http://schemas.microsoft.com/office/word/2010/wordml" xmlns:w15="http://schemas.microsoft.com/office/word/2012/wordml" xmlns:w16cex="http://schemas.microsoft.com/office/word/2018/wordml/cex" xmlns:w16cid="http://schemas.microsoft.com/office/word/2016/wordml/cid" xmlns:w16="http://schemas.microsoft.com/office/word/2018/wordml" xmlns:w16sdtdh="http://schemas.microsoft.com/office/word/2020/wordml/sdtdatahash" xmlns:w16se="http://schemas.microsoft.com/office/word/2015/wordml/symex" xmlns:wpg="http://schemas.microsoft.com/office/word/2010/wordprocessingGroup" xmlns:wpi="http://schemas.microsoft.com/office/word/2010/wordprocessingInk" xmlns:wne="http://schemas.microsoft.com/office/word/2006/wordml" xmlns:wps="http://schemas.microsoft.com/office/word/2010/wordprocessingShape" mc:Ignorable="w14 w15 w16se w16cid w16 w16cex w16sdtdh wp14">
   <w:sdt>
     <w:sdtPr>
       <w:id w:val="23691881"/>
@@ -12421,7 +13185,7 @@
 </file>
 
 <file path=word/footer2.xml><?xml version="1.0" encoding="utf-8"?>
-<w:ftr xmlns:wpc="http://schemas.microsoft.com/office/word/2010/wordprocessingCanvas" xmlns:cx="http://schemas.microsoft.com/office/drawing/2014/chartex" xmlns:cx1="http://schemas.microsoft.com/office/drawing/2015/9/8/chartex" xmlns:cx2="http://schemas.microsoft.com/office/drawing/2015/10/21/chartex" xmlns:cx3="http://schemas.microsoft.com/office/drawing/2016/5/9/chartex" xmlns:cx4="http://schemas.microsoft.com/office/drawing/2016/5/10/chartex" xmlns:cx5="http://schemas.microsoft.com/office/drawing/2016/5/11/chartex" xmlns:cx6="http://schemas.microsoft.com/office/drawing/2016/5/12/chartex" xmlns:cx7="http://schemas.microsoft.com/office/drawing/2016/5/13/chartex" xmlns:cx8="http://schemas.microsoft.com/office/drawing/2016/5/14/chartex" xmlns:mc="http://schemas.openxmlformats.org/markup-compatibility/2006" xmlns:aink="http://schemas.microsoft.com/office/drawing/2016/ink" xmlns:am3d="http://schemas.microsoft.com/office/drawing/2017/model3d" xmlns:o="urn:schemas-microsoft-com:office:office" xmlns:r="http://schemas.openxmlformats.org/officeDocument/2006/relationships" xmlns:m="http://schemas.openxmlformats.org/officeDocument/2006/math" xmlns:v="urn:schemas-microsoft-com:vml" xmlns:wp14="http://schemas.microsoft.com/office/word/2010/wordprocessingDrawing" xmlns:wp="http://schemas.openxmlformats.org/drawingml/2006/wordprocessingDrawing" xmlns:w10="urn:schemas-microsoft-com:office:word" xmlns:w="http://schemas.openxmlformats.org/wordprocessingml/2006/main" xmlns:w14="http://schemas.microsoft.com/office/word/2010/wordml" xmlns:w15="http://schemas.microsoft.com/office/word/2012/wordml" xmlns:w16cex="http://schemas.microsoft.com/office/word/2018/wordml/cex" xmlns:w16cid="http://schemas.microsoft.com/office/word/2016/wordml/cid" xmlns:w16="http://schemas.microsoft.com/office/word/2018/wordml" xmlns:w16se="http://schemas.microsoft.com/office/word/2015/wordml/symex" xmlns:wpg="http://schemas.microsoft.com/office/word/2010/wordprocessingGroup" xmlns:wpi="http://schemas.microsoft.com/office/word/2010/wordprocessingInk" xmlns:wne="http://schemas.microsoft.com/office/word/2006/wordml" xmlns:wps="http://schemas.microsoft.com/office/word/2010/wordprocessingShape" mc:Ignorable="w14 w15 w16se w16cid w16 w16cex wp14">
+<w:ftr xmlns:wpc="http://schemas.microsoft.com/office/word/2010/wordprocessingCanvas" xmlns:cx="http://schemas.microsoft.com/office/drawing/2014/chartex" xmlns:cx1="http://schemas.microsoft.com/office/drawing/2015/9/8/chartex" xmlns:cx2="http://schemas.microsoft.com/office/drawing/2015/10/21/chartex" xmlns:cx3="http://schemas.microsoft.com/office/drawing/2016/5/9/chartex" xmlns:cx4="http://schemas.microsoft.com/office/drawing/2016/5/10/chartex" xmlns:cx5="http://schemas.microsoft.com/office/drawing/2016/5/11/chartex" xmlns:cx6="http://schemas.microsoft.com/office/drawing/2016/5/12/chartex" xmlns:cx7="http://schemas.microsoft.com/office/drawing/2016/5/13/chartex" xmlns:cx8="http://schemas.microsoft.com/office/drawing/2016/5/14/chartex" xmlns:mc="http://schemas.openxmlformats.org/markup-compatibility/2006" xmlns:aink="http://schemas.microsoft.com/office/drawing/2016/ink" xmlns:am3d="http://schemas.microsoft.com/office/drawing/2017/model3d" xmlns:o="urn:schemas-microsoft-com:office:office" xmlns:r="http://schemas.openxmlformats.org/officeDocument/2006/relationships" xmlns:m="http://schemas.openxmlformats.org/officeDocument/2006/math" xmlns:v="urn:schemas-microsoft-com:vml" xmlns:wp14="http://schemas.microsoft.com/office/word/2010/wordprocessingDrawing" xmlns:wp="http://schemas.openxmlformats.org/drawingml/2006/wordprocessingDrawing" xmlns:w10="urn:schemas-microsoft-com:office:word" xmlns:w="http://schemas.openxmlformats.org/wordprocessingml/2006/main" xmlns:w14="http://schemas.microsoft.com/office/word/2010/wordml" xmlns:w15="http://schemas.microsoft.com/office/word/2012/wordml" xmlns:w16cex="http://schemas.microsoft.com/office/word/2018/wordml/cex" xmlns:w16cid="http://schemas.microsoft.com/office/word/2016/wordml/cid" xmlns:w16="http://schemas.microsoft.com/office/word/2018/wordml" xmlns:w16sdtdh="http://schemas.microsoft.com/office/word/2020/wordml/sdtdatahash" xmlns:w16se="http://schemas.microsoft.com/office/word/2015/wordml/symex" xmlns:wpg="http://schemas.microsoft.com/office/word/2010/wordprocessingGroup" xmlns:wpi="http://schemas.microsoft.com/office/word/2010/wordprocessingInk" xmlns:wne="http://schemas.microsoft.com/office/word/2006/wordml" xmlns:wps="http://schemas.microsoft.com/office/word/2010/wordprocessingShape" mc:Ignorable="w14 w15 w16se w16cid w16 w16cex w16sdtdh wp14">
   <w:sdt>
     <w:sdtPr>
       <w:id w:val="23691875"/>
@@ -12483,7 +13247,7 @@
 </file>
 
 <file path=word/footer3.xml><?xml version="1.0" encoding="utf-8"?>
-<w:ftr xmlns:wpc="http://schemas.microsoft.com/office/word/2010/wordprocessingCanvas" xmlns:cx="http://schemas.microsoft.com/office/drawing/2014/chartex" xmlns:cx1="http://schemas.microsoft.com/office/drawing/2015/9/8/chartex" xmlns:cx2="http://schemas.microsoft.com/office/drawing/2015/10/21/chartex" xmlns:cx3="http://schemas.microsoft.com/office/drawing/2016/5/9/chartex" xmlns:cx4="http://schemas.microsoft.com/office/drawing/2016/5/10/chartex" xmlns:cx5="http://schemas.microsoft.com/office/drawing/2016/5/11/chartex" xmlns:cx6="http://schemas.microsoft.com/office/drawing/2016/5/12/chartex" xmlns:cx7="http://schemas.microsoft.com/office/drawing/2016/5/13/chartex" xmlns:cx8="http://schemas.microsoft.com/office/drawing/2016/5/14/chartex" xmlns:mc="http://schemas.openxmlformats.org/markup-compatibility/2006" xmlns:aink="http://schemas.microsoft.com/office/drawing/2016/ink" xmlns:am3d="http://schemas.microsoft.com/office/drawing/2017/model3d" xmlns:o="urn:schemas-microsoft-com:office:office" xmlns:r="http://schemas.openxmlformats.org/officeDocument/2006/relationships" xmlns:m="http://schemas.openxmlformats.org/officeDocument/2006/math" xmlns:v="urn:schemas-microsoft-com:vml" xmlns:wp14="http://schemas.microsoft.com/office/word/2010/wordprocessingDrawing" xmlns:wp="http://schemas.openxmlformats.org/drawingml/2006/wordprocessingDrawing" xmlns:w10="urn:schemas-microsoft-com:office:word" xmlns:w="http://schemas.openxmlformats.org/wordprocessingml/2006/main" xmlns:w14="http://schemas.microsoft.com/office/word/2010/wordml" xmlns:w15="http://schemas.microsoft.com/office/word/2012/wordml" xmlns:w16cex="http://schemas.microsoft.com/office/word/2018/wordml/cex" xmlns:w16cid="http://schemas.microsoft.com/office/word/2016/wordml/cid" xmlns:w16="http://schemas.microsoft.com/office/word/2018/wordml" xmlns:w16se="http://schemas.microsoft.com/office/word/2015/wordml/symex" xmlns:wpg="http://schemas.microsoft.com/office/word/2010/wordprocessingGroup" xmlns:wpi="http://schemas.microsoft.com/office/word/2010/wordprocessingInk" xmlns:wne="http://schemas.microsoft.com/office/word/2006/wordml" xmlns:wps="http://schemas.microsoft.com/office/word/2010/wordprocessingShape" mc:Ignorable="w14 w15 w16se w16cid w16 w16cex wp14">
+<w:ftr xmlns:wpc="http://schemas.microsoft.com/office/word/2010/wordprocessingCanvas" xmlns:cx="http://schemas.microsoft.com/office/drawing/2014/chartex" xmlns:cx1="http://schemas.microsoft.com/office/drawing/2015/9/8/chartex" xmlns:cx2="http://schemas.microsoft.com/office/drawing/2015/10/21/chartex" xmlns:cx3="http://schemas.microsoft.com/office/drawing/2016/5/9/chartex" xmlns:cx4="http://schemas.microsoft.com/office/drawing/2016/5/10/chartex" xmlns:cx5="http://schemas.microsoft.com/office/drawing/2016/5/11/chartex" xmlns:cx6="http://schemas.microsoft.com/office/drawing/2016/5/12/chartex" xmlns:cx7="http://schemas.microsoft.com/office/drawing/2016/5/13/chartex" xmlns:cx8="http://schemas.microsoft.com/office/drawing/2016/5/14/chartex" xmlns:mc="http://schemas.openxmlformats.org/markup-compatibility/2006" xmlns:aink="http://schemas.microsoft.com/office/drawing/2016/ink" xmlns:am3d="http://schemas.microsoft.com/office/drawing/2017/model3d" xmlns:o="urn:schemas-microsoft-com:office:office" xmlns:r="http://schemas.openxmlformats.org/officeDocument/2006/relationships" xmlns:m="http://schemas.openxmlformats.org/officeDocument/2006/math" xmlns:v="urn:schemas-microsoft-com:vml" xmlns:wp14="http://schemas.microsoft.com/office/word/2010/wordprocessingDrawing" xmlns:wp="http://schemas.openxmlformats.org/drawingml/2006/wordprocessingDrawing" xmlns:w10="urn:schemas-microsoft-com:office:word" xmlns:w="http://schemas.openxmlformats.org/wordprocessingml/2006/main" xmlns:w14="http://schemas.microsoft.com/office/word/2010/wordml" xmlns:w15="http://schemas.microsoft.com/office/word/2012/wordml" xmlns:w16cex="http://schemas.microsoft.com/office/word/2018/wordml/cex" xmlns:w16cid="http://schemas.microsoft.com/office/word/2016/wordml/cid" xmlns:w16="http://schemas.microsoft.com/office/word/2018/wordml" xmlns:w16sdtdh="http://schemas.microsoft.com/office/word/2020/wordml/sdtdatahash" xmlns:w16se="http://schemas.microsoft.com/office/word/2015/wordml/symex" xmlns:wpg="http://schemas.microsoft.com/office/word/2010/wordprocessingGroup" xmlns:wpi="http://schemas.microsoft.com/office/word/2010/wordprocessingInk" xmlns:wne="http://schemas.microsoft.com/office/word/2006/wordml" xmlns:wps="http://schemas.microsoft.com/office/word/2010/wordprocessingShape" mc:Ignorable="w14 w15 w16se w16cid w16 w16cex w16sdtdh wp14">
   <w:sdt>
     <w:sdtPr>
       <w:id w:val="-791276441"/>
@@ -12540,7 +13304,7 @@
 </file>
 
 <file path=word/footer4.xml><?xml version="1.0" encoding="utf-8"?>
-<w:ftr xmlns:wpc="http://schemas.microsoft.com/office/word/2010/wordprocessingCanvas" xmlns:cx="http://schemas.microsoft.com/office/drawing/2014/chartex" xmlns:cx1="http://schemas.microsoft.com/office/drawing/2015/9/8/chartex" xmlns:cx2="http://schemas.microsoft.com/office/drawing/2015/10/21/chartex" xmlns:cx3="http://schemas.microsoft.com/office/drawing/2016/5/9/chartex" xmlns:cx4="http://schemas.microsoft.com/office/drawing/2016/5/10/chartex" xmlns:cx5="http://schemas.microsoft.com/office/drawing/2016/5/11/chartex" xmlns:cx6="http://schemas.microsoft.com/office/drawing/2016/5/12/chartex" xmlns:cx7="http://schemas.microsoft.com/office/drawing/2016/5/13/chartex" xmlns:cx8="http://schemas.microsoft.com/office/drawing/2016/5/14/chartex" xmlns:mc="http://schemas.openxmlformats.org/markup-compatibility/2006" xmlns:aink="http://schemas.microsoft.com/office/drawing/2016/ink" xmlns:am3d="http://schemas.microsoft.com/office/drawing/2017/model3d" xmlns:o="urn:schemas-microsoft-com:office:office" xmlns:r="http://schemas.openxmlformats.org/officeDocument/2006/relationships" xmlns:m="http://schemas.openxmlformats.org/officeDocument/2006/math" xmlns:v="urn:schemas-microsoft-com:vml" xmlns:wp14="http://schemas.microsoft.com/office/word/2010/wordprocessingDrawing" xmlns:wp="http://schemas.openxmlformats.org/drawingml/2006/wordprocessingDrawing" xmlns:w10="urn:schemas-microsoft-com:office:word" xmlns:w="http://schemas.openxmlformats.org/wordprocessingml/2006/main" xmlns:w14="http://schemas.microsoft.com/office/word/2010/wordml" xmlns:w15="http://schemas.microsoft.com/office/word/2012/wordml" xmlns:w16cex="http://schemas.microsoft.com/office/word/2018/wordml/cex" xmlns:w16cid="http://schemas.microsoft.com/office/word/2016/wordml/cid" xmlns:w16="http://schemas.microsoft.com/office/word/2018/wordml" xmlns:w16se="http://schemas.microsoft.com/office/word/2015/wordml/symex" xmlns:wpg="http://schemas.microsoft.com/office/word/2010/wordprocessingGroup" xmlns:wpi="http://schemas.microsoft.com/office/word/2010/wordprocessingInk" xmlns:wne="http://schemas.microsoft.com/office/word/2006/wordml" xmlns:wps="http://schemas.microsoft.com/office/word/2010/wordprocessingShape" mc:Ignorable="w14 w15 w16se w16cid w16 w16cex wp14">
+<w:ftr xmlns:wpc="http://schemas.microsoft.com/office/word/2010/wordprocessingCanvas" xmlns:cx="http://schemas.microsoft.com/office/drawing/2014/chartex" xmlns:cx1="http://schemas.microsoft.com/office/drawing/2015/9/8/chartex" xmlns:cx2="http://schemas.microsoft.com/office/drawing/2015/10/21/chartex" xmlns:cx3="http://schemas.microsoft.com/office/drawing/2016/5/9/chartex" xmlns:cx4="http://schemas.microsoft.com/office/drawing/2016/5/10/chartex" xmlns:cx5="http://schemas.microsoft.com/office/drawing/2016/5/11/chartex" xmlns:cx6="http://schemas.microsoft.com/office/drawing/2016/5/12/chartex" xmlns:cx7="http://schemas.microsoft.com/office/drawing/2016/5/13/chartex" xmlns:cx8="http://schemas.microsoft.com/office/drawing/2016/5/14/chartex" xmlns:mc="http://schemas.openxmlformats.org/markup-compatibility/2006" xmlns:aink="http://schemas.microsoft.com/office/drawing/2016/ink" xmlns:am3d="http://schemas.microsoft.com/office/drawing/2017/model3d" xmlns:o="urn:schemas-microsoft-com:office:office" xmlns:r="http://schemas.openxmlformats.org/officeDocument/2006/relationships" xmlns:m="http://schemas.openxmlformats.org/officeDocument/2006/math" xmlns:v="urn:schemas-microsoft-com:vml" xmlns:wp14="http://schemas.microsoft.com/office/word/2010/wordprocessingDrawing" xmlns:wp="http://schemas.openxmlformats.org/drawingml/2006/wordprocessingDrawing" xmlns:w10="urn:schemas-microsoft-com:office:word" xmlns:w="http://schemas.openxmlformats.org/wordprocessingml/2006/main" xmlns:w14="http://schemas.microsoft.com/office/word/2010/wordml" xmlns:w15="http://schemas.microsoft.com/office/word/2012/wordml" xmlns:w16cex="http://schemas.microsoft.com/office/word/2018/wordml/cex" xmlns:w16cid="http://schemas.microsoft.com/office/word/2016/wordml/cid" xmlns:w16="http://schemas.microsoft.com/office/word/2018/wordml" xmlns:w16sdtdh="http://schemas.microsoft.com/office/word/2020/wordml/sdtdatahash" xmlns:w16se="http://schemas.microsoft.com/office/word/2015/wordml/symex" xmlns:wpg="http://schemas.microsoft.com/office/word/2010/wordprocessingGroup" xmlns:wpi="http://schemas.microsoft.com/office/word/2010/wordprocessingInk" xmlns:wne="http://schemas.microsoft.com/office/word/2006/wordml" xmlns:wps="http://schemas.microsoft.com/office/word/2010/wordprocessingShape" mc:Ignorable="w14 w15 w16se w16cid w16 w16cex w16sdtdh wp14">
   <w:p>
     <w:pPr>
       <w:pStyle w:val="Footer"/>
@@ -12602,7 +13366,7 @@
 </file>
 
 <file path=word/footer5.xml><?xml version="1.0" encoding="utf-8"?>
-<w:ftr xmlns:wpc="http://schemas.microsoft.com/office/word/2010/wordprocessingCanvas" xmlns:cx="http://schemas.microsoft.com/office/drawing/2014/chartex" xmlns:cx1="http://schemas.microsoft.com/office/drawing/2015/9/8/chartex" xmlns:cx2="http://schemas.microsoft.com/office/drawing/2015/10/21/chartex" xmlns:cx3="http://schemas.microsoft.com/office/drawing/2016/5/9/chartex" xmlns:cx4="http://schemas.microsoft.com/office/drawing/2016/5/10/chartex" xmlns:cx5="http://schemas.microsoft.com/office/drawing/2016/5/11/chartex" xmlns:cx6="http://schemas.microsoft.com/office/drawing/2016/5/12/chartex" xmlns:cx7="http://schemas.microsoft.com/office/drawing/2016/5/13/chartex" xmlns:cx8="http://schemas.microsoft.com/office/drawing/2016/5/14/chartex" xmlns:mc="http://schemas.openxmlformats.org/markup-compatibility/2006" xmlns:aink="http://schemas.microsoft.com/office/drawing/2016/ink" xmlns:am3d="http://schemas.microsoft.com/office/drawing/2017/model3d" xmlns:o="urn:schemas-microsoft-com:office:office" xmlns:r="http://schemas.openxmlformats.org/officeDocument/2006/relationships" xmlns:m="http://schemas.openxmlformats.org/officeDocument/2006/math" xmlns:v="urn:schemas-microsoft-com:vml" xmlns:wp14="http://schemas.microsoft.com/office/word/2010/wordprocessingDrawing" xmlns:wp="http://schemas.openxmlformats.org/drawingml/2006/wordprocessingDrawing" xmlns:w10="urn:schemas-microsoft-com:office:word" xmlns:w="http://schemas.openxmlformats.org/wordprocessingml/2006/main" xmlns:w14="http://schemas.microsoft.com/office/word/2010/wordml" xmlns:w15="http://schemas.microsoft.com/office/word/2012/wordml" xmlns:w16cex="http://schemas.microsoft.com/office/word/2018/wordml/cex" xmlns:w16cid="http://schemas.microsoft.com/office/word/2016/wordml/cid" xmlns:w16="http://schemas.microsoft.com/office/word/2018/wordml" xmlns:w16se="http://schemas.microsoft.com/office/word/2015/wordml/symex" xmlns:wpg="http://schemas.microsoft.com/office/word/2010/wordprocessingGroup" xmlns:wpi="http://schemas.microsoft.com/office/word/2010/wordprocessingInk" xmlns:wne="http://schemas.microsoft.com/office/word/2006/wordml" xmlns:wps="http://schemas.microsoft.com/office/word/2010/wordprocessingShape" mc:Ignorable="w14 w15 w16se w16cid w16 w16cex wp14">
+<w:ftr xmlns:wpc="http://schemas.microsoft.com/office/word/2010/wordprocessingCanvas" xmlns:cx="http://schemas.microsoft.com/office/drawing/2014/chartex" xmlns:cx1="http://schemas.microsoft.com/office/drawing/2015/9/8/chartex" xmlns:cx2="http://schemas.microsoft.com/office/drawing/2015/10/21/chartex" xmlns:cx3="http://schemas.microsoft.com/office/drawing/2016/5/9/chartex" xmlns:cx4="http://schemas.microsoft.com/office/drawing/2016/5/10/chartex" xmlns:cx5="http://schemas.microsoft.com/office/drawing/2016/5/11/chartex" xmlns:cx6="http://schemas.microsoft.com/office/drawing/2016/5/12/chartex" xmlns:cx7="http://schemas.microsoft.com/office/drawing/2016/5/13/chartex" xmlns:cx8="http://schemas.microsoft.com/office/drawing/2016/5/14/chartex" xmlns:mc="http://schemas.openxmlformats.org/markup-compatibility/2006" xmlns:aink="http://schemas.microsoft.com/office/drawing/2016/ink" xmlns:am3d="http://schemas.microsoft.com/office/drawing/2017/model3d" xmlns:o="urn:schemas-microsoft-com:office:office" xmlns:r="http://schemas.openxmlformats.org/officeDocument/2006/relationships" xmlns:m="http://schemas.openxmlformats.org/officeDocument/2006/math" xmlns:v="urn:schemas-microsoft-com:vml" xmlns:wp14="http://schemas.microsoft.com/office/word/2010/wordprocessingDrawing" xmlns:wp="http://schemas.openxmlformats.org/drawingml/2006/wordprocessingDrawing" xmlns:w10="urn:schemas-microsoft-com:office:word" xmlns:w="http://schemas.openxmlformats.org/wordprocessingml/2006/main" xmlns:w14="http://schemas.microsoft.com/office/word/2010/wordml" xmlns:w15="http://schemas.microsoft.com/office/word/2012/wordml" xmlns:w16cex="http://schemas.microsoft.com/office/word/2018/wordml/cex" xmlns:w16cid="http://schemas.microsoft.com/office/word/2016/wordml/cid" xmlns:w16="http://schemas.microsoft.com/office/word/2018/wordml" xmlns:w16sdtdh="http://schemas.microsoft.com/office/word/2020/wordml/sdtdatahash" xmlns:w16se="http://schemas.microsoft.com/office/word/2015/wordml/symex" xmlns:wpg="http://schemas.microsoft.com/office/word/2010/wordprocessingGroup" xmlns:wpi="http://schemas.microsoft.com/office/word/2010/wordprocessingInk" xmlns:wne="http://schemas.microsoft.com/office/word/2006/wordml" xmlns:wps="http://schemas.microsoft.com/office/word/2010/wordprocessingShape" mc:Ignorable="w14 w15 w16se w16cid w16 w16cex w16sdtdh wp14">
   <w:sdt>
     <w:sdtPr>
       <w:id w:val="1516653017"/>
@@ -12659,7 +13423,7 @@
 </file>
 
 <file path=word/footnotes.xml><?xml version="1.0" encoding="utf-8"?>
-<w:footnotes xmlns:wpc="http://schemas.microsoft.com/office/word/2010/wordprocessingCanvas" xmlns:cx="http://schemas.microsoft.com/office/drawing/2014/chartex" xmlns:cx1="http://schemas.microsoft.com/office/drawing/2015/9/8/chartex" xmlns:cx2="http://schemas.microsoft.com/office/drawing/2015/10/21/chartex" xmlns:cx3="http://schemas.microsoft.com/office/drawing/2016/5/9/chartex" xmlns:cx4="http://schemas.microsoft.com/office/drawing/2016/5/10/chartex" xmlns:cx5="http://schemas.microsoft.com/office/drawing/2016/5/11/chartex" xmlns:cx6="http://schemas.microsoft.com/office/drawing/2016/5/12/chartex" xmlns:cx7="http://schemas.microsoft.com/office/drawing/2016/5/13/chartex" xmlns:cx8="http://schemas.microsoft.com/office/drawing/2016/5/14/chartex" xmlns:mc="http://schemas.openxmlformats.org/markup-compatibility/2006" xmlns:aink="http://schemas.microsoft.com/office/drawing/2016/ink" xmlns:am3d="http://schemas.microsoft.com/office/drawing/2017/model3d" xmlns:o="urn:schemas-microsoft-com:office:office" xmlns:r="http://schemas.openxmlformats.org/officeDocument/2006/relationships" xmlns:m="http://schemas.openxmlformats.org/officeDocument/2006/math" xmlns:v="urn:schemas-microsoft-com:vml" xmlns:wp14="http://schemas.microsoft.com/office/word/2010/wordprocessingDrawing" xmlns:wp="http://schemas.openxmlformats.org/drawingml/2006/wordprocessingDrawing" xmlns:w10="urn:schemas-microsoft-com:office:word" xmlns:w="http://schemas.openxmlformats.org/wordprocessingml/2006/main" xmlns:w14="http://schemas.microsoft.com/office/word/2010/wordml" xmlns:w15="http://schemas.microsoft.com/office/word/2012/wordml" xmlns:w16cex="http://schemas.microsoft.com/office/word/2018/wordml/cex" xmlns:w16cid="http://schemas.microsoft.com/office/word/2016/wordml/cid" xmlns:w16="http://schemas.microsoft.com/office/word/2018/wordml" xmlns:w16se="http://schemas.microsoft.com/office/word/2015/wordml/symex" xmlns:wpg="http://schemas.microsoft.com/office/word/2010/wordprocessingGroup" xmlns:wpi="http://schemas.microsoft.com/office/word/2010/wordprocessingInk" xmlns:wne="http://schemas.microsoft.com/office/word/2006/wordml" xmlns:wps="http://schemas.microsoft.com/office/word/2010/wordprocessingShape" mc:Ignorable="w14 w15 w16se w16cid w16 w16cex wp14">
+<w:footnotes xmlns:wpc="http://schemas.microsoft.com/office/word/2010/wordprocessingCanvas" xmlns:cx="http://schemas.microsoft.com/office/drawing/2014/chartex" xmlns:cx1="http://schemas.microsoft.com/office/drawing/2015/9/8/chartex" xmlns:cx2="http://schemas.microsoft.com/office/drawing/2015/10/21/chartex" xmlns:cx3="http://schemas.microsoft.com/office/drawing/2016/5/9/chartex" xmlns:cx4="http://schemas.microsoft.com/office/drawing/2016/5/10/chartex" xmlns:cx5="http://schemas.microsoft.com/office/drawing/2016/5/11/chartex" xmlns:cx6="http://schemas.microsoft.com/office/drawing/2016/5/12/chartex" xmlns:cx7="http://schemas.microsoft.com/office/drawing/2016/5/13/chartex" xmlns:cx8="http://schemas.microsoft.com/office/drawing/2016/5/14/chartex" xmlns:mc="http://schemas.openxmlformats.org/markup-compatibility/2006" xmlns:aink="http://schemas.microsoft.com/office/drawing/2016/ink" xmlns:am3d="http://schemas.microsoft.com/office/drawing/2017/model3d" xmlns:o="urn:schemas-microsoft-com:office:office" xmlns:r="http://schemas.openxmlformats.org/officeDocument/2006/relationships" xmlns:m="http://schemas.openxmlformats.org/officeDocument/2006/math" xmlns:v="urn:schemas-microsoft-com:vml" xmlns:wp14="http://schemas.microsoft.com/office/word/2010/wordprocessingDrawing" xmlns:wp="http://schemas.openxmlformats.org/drawingml/2006/wordprocessingDrawing" xmlns:w10="urn:schemas-microsoft-com:office:word" xmlns:w="http://schemas.openxmlformats.org/wordprocessingml/2006/main" xmlns:w14="http://schemas.microsoft.com/office/word/2010/wordml" xmlns:w15="http://schemas.microsoft.com/office/word/2012/wordml" xmlns:w16cex="http://schemas.microsoft.com/office/word/2018/wordml/cex" xmlns:w16cid="http://schemas.microsoft.com/office/word/2016/wordml/cid" xmlns:w16="http://schemas.microsoft.com/office/word/2018/wordml" xmlns:w16sdtdh="http://schemas.microsoft.com/office/word/2020/wordml/sdtdatahash" xmlns:w16se="http://schemas.microsoft.com/office/word/2015/wordml/symex" xmlns:wpg="http://schemas.microsoft.com/office/word/2010/wordprocessingGroup" xmlns:wpi="http://schemas.microsoft.com/office/word/2010/wordprocessingInk" xmlns:wne="http://schemas.microsoft.com/office/word/2006/wordml" xmlns:wps="http://schemas.microsoft.com/office/word/2010/wordprocessingShape" mc:Ignorable="w14 w15 w16se w16cid w16 w16cex w16sdtdh wp14">
   <w:footnote w:type="separator" w:id="-1">
     <w:p>
       <w:r>
@@ -12678,7 +13442,7 @@
 </file>
 
 <file path=word/header1.xml><?xml version="1.0" encoding="utf-8"?>
-<w:hdr xmlns:wpc="http://schemas.microsoft.com/office/word/2010/wordprocessingCanvas" xmlns:cx="http://schemas.microsoft.com/office/drawing/2014/chartex" xmlns:cx1="http://schemas.microsoft.com/office/drawing/2015/9/8/chartex" xmlns:cx2="http://schemas.microsoft.com/office/drawing/2015/10/21/chartex" xmlns:cx3="http://schemas.microsoft.com/office/drawing/2016/5/9/chartex" xmlns:cx4="http://schemas.microsoft.com/office/drawing/2016/5/10/chartex" xmlns:cx5="http://schemas.microsoft.com/office/drawing/2016/5/11/chartex" xmlns:cx6="http://schemas.microsoft.com/office/drawing/2016/5/12/chartex" xmlns:cx7="http://schemas.microsoft.com/office/drawing/2016/5/13/chartex" xmlns:cx8="http://schemas.microsoft.com/office/drawing/2016/5/14/chartex" xmlns:mc="http://schemas.openxmlformats.org/markup-compatibility/2006" xmlns:aink="http://schemas.microsoft.com/office/drawing/2016/ink" xmlns:am3d="http://schemas.microsoft.com/office/drawing/2017/model3d" xmlns:o="urn:schemas-microsoft-com:office:office" xmlns:r="http://schemas.openxmlformats.org/officeDocument/2006/relationships" xmlns:m="http://schemas.openxmlformats.org/officeDocument/2006/math" xmlns:v="urn:schemas-microsoft-com:vml" xmlns:wp14="http://schemas.microsoft.com/office/word/2010/wordprocessingDrawing" xmlns:wp="http://schemas.openxmlformats.org/drawingml/2006/wordprocessingDrawing" xmlns:w10="urn:schemas-microsoft-com:office:word" xmlns:w="http://schemas.openxmlformats.org/wordprocessingml/2006/main" xmlns:w14="http://schemas.microsoft.com/office/word/2010/wordml" xmlns:w15="http://schemas.microsoft.com/office/word/2012/wordml" xmlns:w16cex="http://schemas.microsoft.com/office/word/2018/wordml/cex" xmlns:w16cid="http://schemas.microsoft.com/office/word/2016/wordml/cid" xmlns:w16="http://schemas.microsoft.com/office/word/2018/wordml" xmlns:w16se="http://schemas.microsoft.com/office/word/2015/wordml/symex" xmlns:wpg="http://schemas.microsoft.com/office/word/2010/wordprocessingGroup" xmlns:wpi="http://schemas.microsoft.com/office/word/2010/wordprocessingInk" xmlns:wne="http://schemas.microsoft.com/office/word/2006/wordml" xmlns:wps="http://schemas.microsoft.com/office/word/2010/wordprocessingShape" mc:Ignorable="w14 w15 w16se w16cid w16 w16cex wp14">
+<w:hdr xmlns:wpc="http://schemas.microsoft.com/office/word/2010/wordprocessingCanvas" xmlns:cx="http://schemas.microsoft.com/office/drawing/2014/chartex" xmlns:cx1="http://schemas.microsoft.com/office/drawing/2015/9/8/chartex" xmlns:cx2="http://schemas.microsoft.com/office/drawing/2015/10/21/chartex" xmlns:cx3="http://schemas.microsoft.com/office/drawing/2016/5/9/chartex" xmlns:cx4="http://schemas.microsoft.com/office/drawing/2016/5/10/chartex" xmlns:cx5="http://schemas.microsoft.com/office/drawing/2016/5/11/chartex" xmlns:cx6="http://schemas.microsoft.com/office/drawing/2016/5/12/chartex" xmlns:cx7="http://schemas.microsoft.com/office/drawing/2016/5/13/chartex" xmlns:cx8="http://schemas.microsoft.com/office/drawing/2016/5/14/chartex" xmlns:mc="http://schemas.openxmlformats.org/markup-compatibility/2006" xmlns:aink="http://schemas.microsoft.com/office/drawing/2016/ink" xmlns:am3d="http://schemas.microsoft.com/office/drawing/2017/model3d" xmlns:o="urn:schemas-microsoft-com:office:office" xmlns:r="http://schemas.openxmlformats.org/officeDocument/2006/relationships" xmlns:m="http://schemas.openxmlformats.org/officeDocument/2006/math" xmlns:v="urn:schemas-microsoft-com:vml" xmlns:wp14="http://schemas.microsoft.com/office/word/2010/wordprocessingDrawing" xmlns:wp="http://schemas.openxmlformats.org/drawingml/2006/wordprocessingDrawing" xmlns:w10="urn:schemas-microsoft-com:office:word" xmlns:w="http://schemas.openxmlformats.org/wordprocessingml/2006/main" xmlns:w14="http://schemas.microsoft.com/office/word/2010/wordml" xmlns:w15="http://schemas.microsoft.com/office/word/2012/wordml" xmlns:w16cex="http://schemas.microsoft.com/office/word/2018/wordml/cex" xmlns:w16cid="http://schemas.microsoft.com/office/word/2016/wordml/cid" xmlns:w16="http://schemas.microsoft.com/office/word/2018/wordml" xmlns:w16sdtdh="http://schemas.microsoft.com/office/word/2020/wordml/sdtdatahash" xmlns:w16se="http://schemas.microsoft.com/office/word/2015/wordml/symex" xmlns:wpg="http://schemas.microsoft.com/office/word/2010/wordprocessingGroup" xmlns:wpi="http://schemas.microsoft.com/office/word/2010/wordprocessingInk" xmlns:wne="http://schemas.microsoft.com/office/word/2006/wordml" xmlns:wps="http://schemas.microsoft.com/office/word/2010/wordprocessingShape" mc:Ignorable="w14 w15 w16se w16cid w16 w16cex w16sdtdh wp14">
   <w:p>
     <w:pPr>
       <w:pStyle w:val="Header"/>
@@ -12688,7 +13452,7 @@
 </file>
 
 <file path=word/header2.xml><?xml version="1.0" encoding="utf-8"?>
-<w:hdr xmlns:wpc="http://schemas.microsoft.com/office/word/2010/wordprocessingCanvas" xmlns:cx="http://schemas.microsoft.com/office/drawing/2014/chartex" xmlns:cx1="http://schemas.microsoft.com/office/drawing/2015/9/8/chartex" xmlns:cx2="http://schemas.microsoft.com/office/drawing/2015/10/21/chartex" xmlns:cx3="http://schemas.microsoft.com/office/drawing/2016/5/9/chartex" xmlns:cx4="http://schemas.microsoft.com/office/drawing/2016/5/10/chartex" xmlns:cx5="http://schemas.microsoft.com/office/drawing/2016/5/11/chartex" xmlns:cx6="http://schemas.microsoft.com/office/drawing/2016/5/12/chartex" xmlns:cx7="http://schemas.microsoft.com/office/drawing/2016/5/13/chartex" xmlns:cx8="http://schemas.microsoft.com/office/drawing/2016/5/14/chartex" xmlns:mc="http://schemas.openxmlformats.org/markup-compatibility/2006" xmlns:aink="http://schemas.microsoft.com/office/drawing/2016/ink" xmlns:am3d="http://schemas.microsoft.com/office/drawing/2017/model3d" xmlns:o="urn:schemas-microsoft-com:office:office" xmlns:r="http://schemas.openxmlformats.org/officeDocument/2006/relationships" xmlns:m="http://schemas.openxmlformats.org/officeDocument/2006/math" xmlns:v="urn:schemas-microsoft-com:vml" xmlns:wp14="http://schemas.microsoft.com/office/word/2010/wordprocessingDrawing" xmlns:wp="http://schemas.openxmlformats.org/drawingml/2006/wordprocessingDrawing" xmlns:w10="urn:schemas-microsoft-com:office:word" xmlns:w="http://schemas.openxmlformats.org/wordprocessingml/2006/main" xmlns:w14="http://schemas.microsoft.com/office/word/2010/wordml" xmlns:w15="http://schemas.microsoft.com/office/word/2012/wordml" xmlns:w16cex="http://schemas.microsoft.com/office/word/2018/wordml/cex" xmlns:w16cid="http://schemas.microsoft.com/office/word/2016/wordml/cid" xmlns:w16="http://schemas.microsoft.com/office/word/2018/wordml" xmlns:w16se="http://schemas.microsoft.com/office/word/2015/wordml/symex" xmlns:wpg="http://schemas.microsoft.com/office/word/2010/wordprocessingGroup" xmlns:wpi="http://schemas.microsoft.com/office/word/2010/wordprocessingInk" xmlns:wne="http://schemas.microsoft.com/office/word/2006/wordml" xmlns:wps="http://schemas.microsoft.com/office/word/2010/wordprocessingShape" mc:Ignorable="w14 w15 w16se w16cid w16 w16cex wp14">
+<w:hdr xmlns:wpc="http://schemas.microsoft.com/office/word/2010/wordprocessingCanvas" xmlns:cx="http://schemas.microsoft.com/office/drawing/2014/chartex" xmlns:cx1="http://schemas.microsoft.com/office/drawing/2015/9/8/chartex" xmlns:cx2="http://schemas.microsoft.com/office/drawing/2015/10/21/chartex" xmlns:cx3="http://schemas.microsoft.com/office/drawing/2016/5/9/chartex" xmlns:cx4="http://schemas.microsoft.com/office/drawing/2016/5/10/chartex" xmlns:cx5="http://schemas.microsoft.com/office/drawing/2016/5/11/chartex" xmlns:cx6="http://schemas.microsoft.com/office/drawing/2016/5/12/chartex" xmlns:cx7="http://schemas.microsoft.com/office/drawing/2016/5/13/chartex" xmlns:cx8="http://schemas.microsoft.com/office/drawing/2016/5/14/chartex" xmlns:mc="http://schemas.openxmlformats.org/markup-compatibility/2006" xmlns:aink="http://schemas.microsoft.com/office/drawing/2016/ink" xmlns:am3d="http://schemas.microsoft.com/office/drawing/2017/model3d" xmlns:o="urn:schemas-microsoft-com:office:office" xmlns:r="http://schemas.openxmlformats.org/officeDocument/2006/relationships" xmlns:m="http://schemas.openxmlformats.org/officeDocument/2006/math" xmlns:v="urn:schemas-microsoft-com:vml" xmlns:wp14="http://schemas.microsoft.com/office/word/2010/wordprocessingDrawing" xmlns:wp="http://schemas.openxmlformats.org/drawingml/2006/wordprocessingDrawing" xmlns:w10="urn:schemas-microsoft-com:office:word" xmlns:w="http://schemas.openxmlformats.org/wordprocessingml/2006/main" xmlns:w14="http://schemas.microsoft.com/office/word/2010/wordml" xmlns:w15="http://schemas.microsoft.com/office/word/2012/wordml" xmlns:w16cex="http://schemas.microsoft.com/office/word/2018/wordml/cex" xmlns:w16cid="http://schemas.microsoft.com/office/word/2016/wordml/cid" xmlns:w16="http://schemas.microsoft.com/office/word/2018/wordml" xmlns:w16sdtdh="http://schemas.microsoft.com/office/word/2020/wordml/sdtdatahash" xmlns:w16se="http://schemas.microsoft.com/office/word/2015/wordml/symex" xmlns:wpg="http://schemas.microsoft.com/office/word/2010/wordprocessingGroup" xmlns:wpi="http://schemas.microsoft.com/office/word/2010/wordprocessingInk" xmlns:wne="http://schemas.microsoft.com/office/word/2006/wordml" xmlns:wps="http://schemas.microsoft.com/office/word/2010/wordprocessingShape" mc:Ignorable="w14 w15 w16se w16cid w16 w16cex w16sdtdh wp14">
   <w:p>
     <w:pPr>
       <w:widowControl/>
@@ -12726,7 +13490,7 @@
 </file>
 
 <file path=word/header3.xml><?xml version="1.0" encoding="utf-8"?>
-<w:hdr xmlns:wpc="http://schemas.microsoft.com/office/word/2010/wordprocessingCanvas" xmlns:cx="http://schemas.microsoft.com/office/drawing/2014/chartex" xmlns:cx1="http://schemas.microsoft.com/office/drawing/2015/9/8/chartex" xmlns:cx2="http://schemas.microsoft.com/office/drawing/2015/10/21/chartex" xmlns:cx3="http://schemas.microsoft.com/office/drawing/2016/5/9/chartex" xmlns:cx4="http://schemas.microsoft.com/office/drawing/2016/5/10/chartex" xmlns:cx5="http://schemas.microsoft.com/office/drawing/2016/5/11/chartex" xmlns:cx6="http://schemas.microsoft.com/office/drawing/2016/5/12/chartex" xmlns:cx7="http://schemas.microsoft.com/office/drawing/2016/5/13/chartex" xmlns:cx8="http://schemas.microsoft.com/office/drawing/2016/5/14/chartex" xmlns:mc="http://schemas.openxmlformats.org/markup-compatibility/2006" xmlns:aink="http://schemas.microsoft.com/office/drawing/2016/ink" xmlns:am3d="http://schemas.microsoft.com/office/drawing/2017/model3d" xmlns:o="urn:schemas-microsoft-com:office:office" xmlns:r="http://schemas.openxmlformats.org/officeDocument/2006/relationships" xmlns:m="http://schemas.openxmlformats.org/officeDocument/2006/math" xmlns:v="urn:schemas-microsoft-com:vml" xmlns:wp14="http://schemas.microsoft.com/office/word/2010/wordprocessingDrawing" xmlns:wp="http://schemas.openxmlformats.org/drawingml/2006/wordprocessingDrawing" xmlns:w10="urn:schemas-microsoft-com:office:word" xmlns:w="http://schemas.openxmlformats.org/wordprocessingml/2006/main" xmlns:w14="http://schemas.microsoft.com/office/word/2010/wordml" xmlns:w15="http://schemas.microsoft.com/office/word/2012/wordml" xmlns:w16cex="http://schemas.microsoft.com/office/word/2018/wordml/cex" xmlns:w16cid="http://schemas.microsoft.com/office/word/2016/wordml/cid" xmlns:w16="http://schemas.microsoft.com/office/word/2018/wordml" xmlns:w16se="http://schemas.microsoft.com/office/word/2015/wordml/symex" xmlns:wpg="http://schemas.microsoft.com/office/word/2010/wordprocessingGroup" xmlns:wpi="http://schemas.microsoft.com/office/word/2010/wordprocessingInk" xmlns:wne="http://schemas.microsoft.com/office/word/2006/wordml" xmlns:wps="http://schemas.microsoft.com/office/word/2010/wordprocessingShape" mc:Ignorable="w14 w15 w16se w16cid w16 w16cex wp14">
+<w:hdr xmlns:wpc="http://schemas.microsoft.com/office/word/2010/wordprocessingCanvas" xmlns:cx="http://schemas.microsoft.com/office/drawing/2014/chartex" xmlns:cx1="http://schemas.microsoft.com/office/drawing/2015/9/8/chartex" xmlns:cx2="http://schemas.microsoft.com/office/drawing/2015/10/21/chartex" xmlns:cx3="http://schemas.microsoft.com/office/drawing/2016/5/9/chartex" xmlns:cx4="http://schemas.microsoft.com/office/drawing/2016/5/10/chartex" xmlns:cx5="http://schemas.microsoft.com/office/drawing/2016/5/11/chartex" xmlns:cx6="http://schemas.microsoft.com/office/drawing/2016/5/12/chartex" xmlns:cx7="http://schemas.microsoft.com/office/drawing/2016/5/13/chartex" xmlns:cx8="http://schemas.microsoft.com/office/drawing/2016/5/14/chartex" xmlns:mc="http://schemas.openxmlformats.org/markup-compatibility/2006" xmlns:aink="http://schemas.microsoft.com/office/drawing/2016/ink" xmlns:am3d="http://schemas.microsoft.com/office/drawing/2017/model3d" xmlns:o="urn:schemas-microsoft-com:office:office" xmlns:r="http://schemas.openxmlformats.org/officeDocument/2006/relationships" xmlns:m="http://schemas.openxmlformats.org/officeDocument/2006/math" xmlns:v="urn:schemas-microsoft-com:vml" xmlns:wp14="http://schemas.microsoft.com/office/word/2010/wordprocessingDrawing" xmlns:wp="http://schemas.openxmlformats.org/drawingml/2006/wordprocessingDrawing" xmlns:w10="urn:schemas-microsoft-com:office:word" xmlns:w="http://schemas.openxmlformats.org/wordprocessingml/2006/main" xmlns:w14="http://schemas.microsoft.com/office/word/2010/wordml" xmlns:w15="http://schemas.microsoft.com/office/word/2012/wordml" xmlns:w16cex="http://schemas.microsoft.com/office/word/2018/wordml/cex" xmlns:w16cid="http://schemas.microsoft.com/office/word/2016/wordml/cid" xmlns:w16="http://schemas.microsoft.com/office/word/2018/wordml" xmlns:w16sdtdh="http://schemas.microsoft.com/office/word/2020/wordml/sdtdatahash" xmlns:w16se="http://schemas.microsoft.com/office/word/2015/wordml/symex" xmlns:wpg="http://schemas.microsoft.com/office/word/2010/wordprocessingGroup" xmlns:wpi="http://schemas.microsoft.com/office/word/2010/wordprocessingInk" xmlns:wne="http://schemas.microsoft.com/office/word/2006/wordml" xmlns:wps="http://schemas.microsoft.com/office/word/2010/wordprocessingShape" mc:Ignorable="w14 w15 w16se w16cid w16 w16cex w16sdtdh wp14">
   <w:p>
     <w:pPr>
       <w:pStyle w:val="Header"/>
@@ -12740,7 +13504,7 @@
 </file>
 
 <file path=word/header4.xml><?xml version="1.0" encoding="utf-8"?>
-<w:hdr xmlns:wpc="http://schemas.microsoft.com/office/word/2010/wordprocessingCanvas" xmlns:cx="http://schemas.microsoft.com/office/drawing/2014/chartex" xmlns:cx1="http://schemas.microsoft.com/office/drawing/2015/9/8/chartex" xmlns:cx2="http://schemas.microsoft.com/office/drawing/2015/10/21/chartex" xmlns:cx3="http://schemas.microsoft.com/office/drawing/2016/5/9/chartex" xmlns:cx4="http://schemas.microsoft.com/office/drawing/2016/5/10/chartex" xmlns:cx5="http://schemas.microsoft.com/office/drawing/2016/5/11/chartex" xmlns:cx6="http://schemas.microsoft.com/office/drawing/2016/5/12/chartex" xmlns:cx7="http://schemas.microsoft.com/office/drawing/2016/5/13/chartex" xmlns:cx8="http://schemas.microsoft.com/office/drawing/2016/5/14/chartex" xmlns:mc="http://schemas.openxmlformats.org/markup-compatibility/2006" xmlns:aink="http://schemas.microsoft.com/office/drawing/2016/ink" xmlns:am3d="http://schemas.microsoft.com/office/drawing/2017/model3d" xmlns:o="urn:schemas-microsoft-com:office:office" xmlns:r="http://schemas.openxmlformats.org/officeDocument/2006/relationships" xmlns:m="http://schemas.openxmlformats.org/officeDocument/2006/math" xmlns:v="urn:schemas-microsoft-com:vml" xmlns:wp14="http://schemas.microsoft.com/office/word/2010/wordprocessingDrawing" xmlns:wp="http://schemas.openxmlformats.org/drawingml/2006/wordprocessingDrawing" xmlns:w10="urn:schemas-microsoft-com:office:word" xmlns:w="http://schemas.openxmlformats.org/wordprocessingml/2006/main" xmlns:w14="http://schemas.microsoft.com/office/word/2010/wordml" xmlns:w15="http://schemas.microsoft.com/office/word/2012/wordml" xmlns:w16cex="http://schemas.microsoft.com/office/word/2018/wordml/cex" xmlns:w16cid="http://schemas.microsoft.com/office/word/2016/wordml/cid" xmlns:w16="http://schemas.microsoft.com/office/word/2018/wordml" xmlns:w16se="http://schemas.microsoft.com/office/word/2015/wordml/symex" xmlns:wpg="http://schemas.microsoft.com/office/word/2010/wordprocessingGroup" xmlns:wpi="http://schemas.microsoft.com/office/word/2010/wordprocessingInk" xmlns:wne="http://schemas.microsoft.com/office/word/2006/wordml" xmlns:wps="http://schemas.microsoft.com/office/word/2010/wordprocessingShape" mc:Ignorable="w14 w15 w16se w16cid w16 w16cex wp14">
+<w:hdr xmlns:wpc="http://schemas.microsoft.com/office/word/2010/wordprocessingCanvas" xmlns:cx="http://schemas.microsoft.com/office/drawing/2014/chartex" xmlns:cx1="http://schemas.microsoft.com/office/drawing/2015/9/8/chartex" xmlns:cx2="http://schemas.microsoft.com/office/drawing/2015/10/21/chartex" xmlns:cx3="http://schemas.microsoft.com/office/drawing/2016/5/9/chartex" xmlns:cx4="http://schemas.microsoft.com/office/drawing/2016/5/10/chartex" xmlns:cx5="http://schemas.microsoft.com/office/drawing/2016/5/11/chartex" xmlns:cx6="http://schemas.microsoft.com/office/drawing/2016/5/12/chartex" xmlns:cx7="http://schemas.microsoft.com/office/drawing/2016/5/13/chartex" xmlns:cx8="http://schemas.microsoft.com/office/drawing/2016/5/14/chartex" xmlns:mc="http://schemas.openxmlformats.org/markup-compatibility/2006" xmlns:aink="http://schemas.microsoft.com/office/drawing/2016/ink" xmlns:am3d="http://schemas.microsoft.com/office/drawing/2017/model3d" xmlns:o="urn:schemas-microsoft-com:office:office" xmlns:r="http://schemas.openxmlformats.org/officeDocument/2006/relationships" xmlns:m="http://schemas.openxmlformats.org/officeDocument/2006/math" xmlns:v="urn:schemas-microsoft-com:vml" xmlns:wp14="http://schemas.microsoft.com/office/word/2010/wordprocessingDrawing" xmlns:wp="http://schemas.openxmlformats.org/drawingml/2006/wordprocessingDrawing" xmlns:w10="urn:schemas-microsoft-com:office:word" xmlns:w="http://schemas.openxmlformats.org/wordprocessingml/2006/main" xmlns:w14="http://schemas.microsoft.com/office/word/2010/wordml" xmlns:w15="http://schemas.microsoft.com/office/word/2012/wordml" xmlns:w16cex="http://schemas.microsoft.com/office/word/2018/wordml/cex" xmlns:w16cid="http://schemas.microsoft.com/office/word/2016/wordml/cid" xmlns:w16="http://schemas.microsoft.com/office/word/2018/wordml" xmlns:w16sdtdh="http://schemas.microsoft.com/office/word/2020/wordml/sdtdatahash" xmlns:w16se="http://schemas.microsoft.com/office/word/2015/wordml/symex" xmlns:wpg="http://schemas.microsoft.com/office/word/2010/wordprocessingGroup" xmlns:wpi="http://schemas.microsoft.com/office/word/2010/wordprocessingInk" xmlns:wne="http://schemas.microsoft.com/office/word/2006/wordml" xmlns:wps="http://schemas.microsoft.com/office/word/2010/wordprocessingShape" mc:Ignorable="w14 w15 w16se w16cid w16 w16cex w16sdtdh wp14">
   <w:p>
     <w:pPr>
       <w:pStyle w:val="Header"/>
@@ -12753,7 +13517,7 @@
 </file>
 
 <file path=word/header5.xml><?xml version="1.0" encoding="utf-8"?>
-<w:hdr xmlns:wpc="http://schemas.microsoft.com/office/word/2010/wordprocessingCanvas" xmlns:cx="http://schemas.microsoft.com/office/drawing/2014/chartex" xmlns:cx1="http://schemas.microsoft.com/office/drawing/2015/9/8/chartex" xmlns:cx2="http://schemas.microsoft.com/office/drawing/2015/10/21/chartex" xmlns:cx3="http://schemas.microsoft.com/office/drawing/2016/5/9/chartex" xmlns:cx4="http://schemas.microsoft.com/office/drawing/2016/5/10/chartex" xmlns:cx5="http://schemas.microsoft.com/office/drawing/2016/5/11/chartex" xmlns:cx6="http://schemas.microsoft.com/office/drawing/2016/5/12/chartex" xmlns:cx7="http://schemas.microsoft.com/office/drawing/2016/5/13/chartex" xmlns:cx8="http://schemas.microsoft.com/office/drawing/2016/5/14/chartex" xmlns:mc="http://schemas.openxmlformats.org/markup-compatibility/2006" xmlns:aink="http://schemas.microsoft.com/office/drawing/2016/ink" xmlns:am3d="http://schemas.microsoft.com/office/drawing/2017/model3d" xmlns:o="urn:schemas-microsoft-com:office:office" xmlns:r="http://schemas.openxmlformats.org/officeDocument/2006/relationships" xmlns:m="http://schemas.openxmlformats.org/officeDocument/2006/math" xmlns:v="urn:schemas-microsoft-com:vml" xmlns:wp14="http://schemas.microsoft.com/office/word/2010/wordprocessingDrawing" xmlns:wp="http://schemas.openxmlformats.org/drawingml/2006/wordprocessingDrawing" xmlns:w10="urn:schemas-microsoft-com:office:word" xmlns:w="http://schemas.openxmlformats.org/wordprocessingml/2006/main" xmlns:w14="http://schemas.microsoft.com/office/word/2010/wordml" xmlns:w15="http://schemas.microsoft.com/office/word/2012/wordml" xmlns:w16cex="http://schemas.microsoft.com/office/word/2018/wordml/cex" xmlns:w16cid="http://schemas.microsoft.com/office/word/2016/wordml/cid" xmlns:w16="http://schemas.microsoft.com/office/word/2018/wordml" xmlns:w16se="http://schemas.microsoft.com/office/word/2015/wordml/symex" xmlns:wpg="http://schemas.microsoft.com/office/word/2010/wordprocessingGroup" xmlns:wpi="http://schemas.microsoft.com/office/word/2010/wordprocessingInk" xmlns:wne="http://schemas.microsoft.com/office/word/2006/wordml" xmlns:wps="http://schemas.microsoft.com/office/word/2010/wordprocessingShape" mc:Ignorable="w14 w15 w16se w16cid w16 w16cex wp14">
+<w:hdr xmlns:wpc="http://schemas.microsoft.com/office/word/2010/wordprocessingCanvas" xmlns:cx="http://schemas.microsoft.com/office/drawing/2014/chartex" xmlns:cx1="http://schemas.microsoft.com/office/drawing/2015/9/8/chartex" xmlns:cx2="http://schemas.microsoft.com/office/drawing/2015/10/21/chartex" xmlns:cx3="http://schemas.microsoft.com/office/drawing/2016/5/9/chartex" xmlns:cx4="http://schemas.microsoft.com/office/drawing/2016/5/10/chartex" xmlns:cx5="http://schemas.microsoft.com/office/drawing/2016/5/11/chartex" xmlns:cx6="http://schemas.microsoft.com/office/drawing/2016/5/12/chartex" xmlns:cx7="http://schemas.microsoft.com/office/drawing/2016/5/13/chartex" xmlns:cx8="http://schemas.microsoft.com/office/drawing/2016/5/14/chartex" xmlns:mc="http://schemas.openxmlformats.org/markup-compatibility/2006" xmlns:aink="http://schemas.microsoft.com/office/drawing/2016/ink" xmlns:am3d="http://schemas.microsoft.com/office/drawing/2017/model3d" xmlns:o="urn:schemas-microsoft-com:office:office" xmlns:r="http://schemas.openxmlformats.org/officeDocument/2006/relationships" xmlns:m="http://schemas.openxmlformats.org/officeDocument/2006/math" xmlns:v="urn:schemas-microsoft-com:vml" xmlns:wp14="http://schemas.microsoft.com/office/word/2010/wordprocessingDrawing" xmlns:wp="http://schemas.openxmlformats.org/drawingml/2006/wordprocessingDrawing" xmlns:w10="urn:schemas-microsoft-com:office:word" xmlns:w="http://schemas.openxmlformats.org/wordprocessingml/2006/main" xmlns:w14="http://schemas.microsoft.com/office/word/2010/wordml" xmlns:w15="http://schemas.microsoft.com/office/word/2012/wordml" xmlns:w16cex="http://schemas.microsoft.com/office/word/2018/wordml/cex" xmlns:w16cid="http://schemas.microsoft.com/office/word/2016/wordml/cid" xmlns:w16="http://schemas.microsoft.com/office/word/2018/wordml" xmlns:w16sdtdh="http://schemas.microsoft.com/office/word/2020/wordml/sdtdatahash" xmlns:w16se="http://schemas.microsoft.com/office/word/2015/wordml/symex" xmlns:wpg="http://schemas.microsoft.com/office/word/2010/wordprocessingGroup" xmlns:wpi="http://schemas.microsoft.com/office/word/2010/wordprocessingInk" xmlns:wne="http://schemas.microsoft.com/office/word/2006/wordml" xmlns:wps="http://schemas.microsoft.com/office/word/2010/wordprocessingShape" mc:Ignorable="w14 w15 w16se w16cid w16 w16cex w16sdtdh wp14">
   <w:p>
     <w:pPr>
       <w:widowControl/>
@@ -12772,7 +13536,7 @@
 </file>
 
 <file path=word/header6.xml><?xml version="1.0" encoding="utf-8"?>
-<w:hdr xmlns:wpc="http://schemas.microsoft.com/office/word/2010/wordprocessingCanvas" xmlns:cx="http://schemas.microsoft.com/office/drawing/2014/chartex" xmlns:cx1="http://schemas.microsoft.com/office/drawing/2015/9/8/chartex" xmlns:cx2="http://schemas.microsoft.com/office/drawing/2015/10/21/chartex" xmlns:cx3="http://schemas.microsoft.com/office/drawing/2016/5/9/chartex" xmlns:cx4="http://schemas.microsoft.com/office/drawing/2016/5/10/chartex" xmlns:cx5="http://schemas.microsoft.com/office/drawing/2016/5/11/chartex" xmlns:cx6="http://schemas.microsoft.com/office/drawing/2016/5/12/chartex" xmlns:cx7="http://schemas.microsoft.com/office/drawing/2016/5/13/chartex" xmlns:cx8="http://schemas.microsoft.com/office/drawing/2016/5/14/chartex" xmlns:mc="http://schemas.openxmlformats.org/markup-compatibility/2006" xmlns:aink="http://schemas.microsoft.com/office/drawing/2016/ink" xmlns:am3d="http://schemas.microsoft.com/office/drawing/2017/model3d" xmlns:o="urn:schemas-microsoft-com:office:office" xmlns:r="http://schemas.openxmlformats.org/officeDocument/2006/relationships" xmlns:m="http://schemas.openxmlformats.org/officeDocument/2006/math" xmlns:v="urn:schemas-microsoft-com:vml" xmlns:wp14="http://schemas.microsoft.com/office/word/2010/wordprocessingDrawing" xmlns:wp="http://schemas.openxmlformats.org/drawingml/2006/wordprocessingDrawing" xmlns:w10="urn:schemas-microsoft-com:office:word" xmlns:w="http://schemas.openxmlformats.org/wordprocessingml/2006/main" xmlns:w14="http://schemas.microsoft.com/office/word/2010/wordml" xmlns:w15="http://schemas.microsoft.com/office/word/2012/wordml" xmlns:w16cex="http://schemas.microsoft.com/office/word/2018/wordml/cex" xmlns:w16cid="http://schemas.microsoft.com/office/word/2016/wordml/cid" xmlns:w16="http://schemas.microsoft.com/office/word/2018/wordml" xmlns:w16se="http://schemas.microsoft.com/office/word/2015/wordml/symex" xmlns:wpg="http://schemas.microsoft.com/office/word/2010/wordprocessingGroup" xmlns:wpi="http://schemas.microsoft.com/office/word/2010/wordprocessingInk" xmlns:wne="http://schemas.microsoft.com/office/word/2006/wordml" xmlns:wps="http://schemas.microsoft.com/office/word/2010/wordprocessingShape" mc:Ignorable="w14 w15 w16se w16cid w16 w16cex wp14">
+<w:hdr xmlns:wpc="http://schemas.microsoft.com/office/word/2010/wordprocessingCanvas" xmlns:cx="http://schemas.microsoft.com/office/drawing/2014/chartex" xmlns:cx1="http://schemas.microsoft.com/office/drawing/2015/9/8/chartex" xmlns:cx2="http://schemas.microsoft.com/office/drawing/2015/10/21/chartex" xmlns:cx3="http://schemas.microsoft.com/office/drawing/2016/5/9/chartex" xmlns:cx4="http://schemas.microsoft.com/office/drawing/2016/5/10/chartex" xmlns:cx5="http://schemas.microsoft.com/office/drawing/2016/5/11/chartex" xmlns:cx6="http://schemas.microsoft.com/office/drawing/2016/5/12/chartex" xmlns:cx7="http://schemas.microsoft.com/office/drawing/2016/5/13/chartex" xmlns:cx8="http://schemas.microsoft.com/office/drawing/2016/5/14/chartex" xmlns:mc="http://schemas.openxmlformats.org/markup-compatibility/2006" xmlns:aink="http://schemas.microsoft.com/office/drawing/2016/ink" xmlns:am3d="http://schemas.microsoft.com/office/drawing/2017/model3d" xmlns:o="urn:schemas-microsoft-com:office:office" xmlns:r="http://schemas.openxmlformats.org/officeDocument/2006/relationships" xmlns:m="http://schemas.openxmlformats.org/officeDocument/2006/math" xmlns:v="urn:schemas-microsoft-com:vml" xmlns:wp14="http://schemas.microsoft.com/office/word/2010/wordprocessingDrawing" xmlns:wp="http://schemas.openxmlformats.org/drawingml/2006/wordprocessingDrawing" xmlns:w10="urn:schemas-microsoft-com:office:word" xmlns:w="http://schemas.openxmlformats.org/wordprocessingml/2006/main" xmlns:w14="http://schemas.microsoft.com/office/word/2010/wordml" xmlns:w15="http://schemas.microsoft.com/office/word/2012/wordml" xmlns:w16cex="http://schemas.microsoft.com/office/word/2018/wordml/cex" xmlns:w16cid="http://schemas.microsoft.com/office/word/2016/wordml/cid" xmlns:w16="http://schemas.microsoft.com/office/word/2018/wordml" xmlns:w16sdtdh="http://schemas.microsoft.com/office/word/2020/wordml/sdtdatahash" xmlns:w16se="http://schemas.microsoft.com/office/word/2015/wordml/symex" xmlns:wpg="http://schemas.microsoft.com/office/word/2010/wordprocessingGroup" xmlns:wpi="http://schemas.microsoft.com/office/word/2010/wordprocessingInk" xmlns:wne="http://schemas.microsoft.com/office/word/2006/wordml" xmlns:wps="http://schemas.microsoft.com/office/word/2010/wordprocessingShape" mc:Ignorable="w14 w15 w16se w16cid w16 w16cex w16sdtdh wp14">
   <w:p>
     <w:pPr>
       <w:widowControl/>
@@ -12801,7 +13565,7 @@
 </file>
 
 <file path=word/header7.xml><?xml version="1.0" encoding="utf-8"?>
-<w:hdr xmlns:wpc="http://schemas.microsoft.com/office/word/2010/wordprocessingCanvas" xmlns:cx="http://schemas.microsoft.com/office/drawing/2014/chartex" xmlns:cx1="http://schemas.microsoft.com/office/drawing/2015/9/8/chartex" xmlns:cx2="http://schemas.microsoft.com/office/drawing/2015/10/21/chartex" xmlns:cx3="http://schemas.microsoft.com/office/drawing/2016/5/9/chartex" xmlns:cx4="http://schemas.microsoft.com/office/drawing/2016/5/10/chartex" xmlns:cx5="http://schemas.microsoft.com/office/drawing/2016/5/11/chartex" xmlns:cx6="http://schemas.microsoft.com/office/drawing/2016/5/12/chartex" xmlns:cx7="http://schemas.microsoft.com/office/drawing/2016/5/13/chartex" xmlns:cx8="http://schemas.microsoft.com/office/drawing/2016/5/14/chartex" xmlns:mc="http://schemas.openxmlformats.org/markup-compatibility/2006" xmlns:aink="http://schemas.microsoft.com/office/drawing/2016/ink" xmlns:am3d="http://schemas.microsoft.com/office/drawing/2017/model3d" xmlns:o="urn:schemas-microsoft-com:office:office" xmlns:r="http://schemas.openxmlformats.org/officeDocument/2006/relationships" xmlns:m="http://schemas.openxmlformats.org/officeDocument/2006/math" xmlns:v="urn:schemas-microsoft-com:vml" xmlns:wp14="http://schemas.microsoft.com/office/word/2010/wordprocessingDrawing" xmlns:wp="http://schemas.openxmlformats.org/drawingml/2006/wordprocessingDrawing" xmlns:w10="urn:schemas-microsoft-com:office:word" xmlns:w="http://schemas.openxmlformats.org/wordprocessingml/2006/main" xmlns:w14="http://schemas.microsoft.com/office/word/2010/wordml" xmlns:w15="http://schemas.microsoft.com/office/word/2012/wordml" xmlns:w16cex="http://schemas.microsoft.com/office/word/2018/wordml/cex" xmlns:w16cid="http://schemas.microsoft.com/office/word/2016/wordml/cid" xmlns:w16="http://schemas.microsoft.com/office/word/2018/wordml" xmlns:w16se="http://schemas.microsoft.com/office/word/2015/wordml/symex" xmlns:wpg="http://schemas.microsoft.com/office/word/2010/wordprocessingGroup" xmlns:wpi="http://schemas.microsoft.com/office/word/2010/wordprocessingInk" xmlns:wne="http://schemas.microsoft.com/office/word/2006/wordml" xmlns:wps="http://schemas.microsoft.com/office/word/2010/wordprocessingShape" mc:Ignorable="w14 w15 w16se w16cid w16 w16cex wp14">
+<w:hdr xmlns:wpc="http://schemas.microsoft.com/office/word/2010/wordprocessingCanvas" xmlns:cx="http://schemas.microsoft.com/office/drawing/2014/chartex" xmlns:cx1="http://schemas.microsoft.com/office/drawing/2015/9/8/chartex" xmlns:cx2="http://schemas.microsoft.com/office/drawing/2015/10/21/chartex" xmlns:cx3="http://schemas.microsoft.com/office/drawing/2016/5/9/chartex" xmlns:cx4="http://schemas.microsoft.com/office/drawing/2016/5/10/chartex" xmlns:cx5="http://schemas.microsoft.com/office/drawing/2016/5/11/chartex" xmlns:cx6="http://schemas.microsoft.com/office/drawing/2016/5/12/chartex" xmlns:cx7="http://schemas.microsoft.com/office/drawing/2016/5/13/chartex" xmlns:cx8="http://schemas.microsoft.com/office/drawing/2016/5/14/chartex" xmlns:mc="http://schemas.openxmlformats.org/markup-compatibility/2006" xmlns:aink="http://schemas.microsoft.com/office/drawing/2016/ink" xmlns:am3d="http://schemas.microsoft.com/office/drawing/2017/model3d" xmlns:o="urn:schemas-microsoft-com:office:office" xmlns:r="http://schemas.openxmlformats.org/officeDocument/2006/relationships" xmlns:m="http://schemas.openxmlformats.org/officeDocument/2006/math" xmlns:v="urn:schemas-microsoft-com:vml" xmlns:wp14="http://schemas.microsoft.com/office/word/2010/wordprocessingDrawing" xmlns:wp="http://schemas.openxmlformats.org/drawingml/2006/wordprocessingDrawing" xmlns:w10="urn:schemas-microsoft-com:office:word" xmlns:w="http://schemas.openxmlformats.org/wordprocessingml/2006/main" xmlns:w14="http://schemas.microsoft.com/office/word/2010/wordml" xmlns:w15="http://schemas.microsoft.com/office/word/2012/wordml" xmlns:w16cex="http://schemas.microsoft.com/office/word/2018/wordml/cex" xmlns:w16cid="http://schemas.microsoft.com/office/word/2016/wordml/cid" xmlns:w16="http://schemas.microsoft.com/office/word/2018/wordml" xmlns:w16sdtdh="http://schemas.microsoft.com/office/word/2020/wordml/sdtdatahash" xmlns:w16se="http://schemas.microsoft.com/office/word/2015/wordml/symex" xmlns:wpg="http://schemas.microsoft.com/office/word/2010/wordprocessingGroup" xmlns:wpi="http://schemas.microsoft.com/office/word/2010/wordprocessingInk" xmlns:wne="http://schemas.microsoft.com/office/word/2006/wordml" xmlns:wps="http://schemas.microsoft.com/office/word/2010/wordprocessingShape" mc:Ignorable="w14 w15 w16se w16cid w16 w16cex w16sdtdh wp14">
   <w:p>
     <w:pPr>
       <w:widowControl/>
@@ -12820,7 +13584,7 @@
 </file>
 
 <file path=word/header8.xml><?xml version="1.0" encoding="utf-8"?>
-<w:hdr xmlns:wpc="http://schemas.microsoft.com/office/word/2010/wordprocessingCanvas" xmlns:cx="http://schemas.microsoft.com/office/drawing/2014/chartex" xmlns:cx1="http://schemas.microsoft.com/office/drawing/2015/9/8/chartex" xmlns:cx2="http://schemas.microsoft.com/office/drawing/2015/10/21/chartex" xmlns:cx3="http://schemas.microsoft.com/office/drawing/2016/5/9/chartex" xmlns:cx4="http://schemas.microsoft.com/office/drawing/2016/5/10/chartex" xmlns:cx5="http://schemas.microsoft.com/office/drawing/2016/5/11/chartex" xmlns:cx6="http://schemas.microsoft.com/office/drawing/2016/5/12/chartex" xmlns:cx7="http://schemas.microsoft.com/office/drawing/2016/5/13/chartex" xmlns:cx8="http://schemas.microsoft.com/office/drawing/2016/5/14/chartex" xmlns:mc="http://schemas.openxmlformats.org/markup-compatibility/2006" xmlns:aink="http://schemas.microsoft.com/office/drawing/2016/ink" xmlns:am3d="http://schemas.microsoft.com/office/drawing/2017/model3d" xmlns:o="urn:schemas-microsoft-com:office:office" xmlns:r="http://schemas.openxmlformats.org/officeDocument/2006/relationships" xmlns:m="http://schemas.openxmlformats.org/officeDocument/2006/math" xmlns:v="urn:schemas-microsoft-com:vml" xmlns:wp14="http://schemas.microsoft.com/office/word/2010/wordprocessingDrawing" xmlns:wp="http://schemas.openxmlformats.org/drawingml/2006/wordprocessingDrawing" xmlns:w10="urn:schemas-microsoft-com:office:word" xmlns:w="http://schemas.openxmlformats.org/wordprocessingml/2006/main" xmlns:w14="http://schemas.microsoft.com/office/word/2010/wordml" xmlns:w15="http://schemas.microsoft.com/office/word/2012/wordml" xmlns:w16cex="http://schemas.microsoft.com/office/word/2018/wordml/cex" xmlns:w16cid="http://schemas.microsoft.com/office/word/2016/wordml/cid" xmlns:w16="http://schemas.microsoft.com/office/word/2018/wordml" xmlns:w16se="http://schemas.microsoft.com/office/word/2015/wordml/symex" xmlns:wpg="http://schemas.microsoft.com/office/word/2010/wordprocessingGroup" xmlns:wpi="http://schemas.microsoft.com/office/word/2010/wordprocessingInk" xmlns:wne="http://schemas.microsoft.com/office/word/2006/wordml" xmlns:wps="http://schemas.microsoft.com/office/word/2010/wordprocessingShape" mc:Ignorable="w14 w15 w16se w16cid w16 w16cex wp14">
+<w:hdr xmlns:wpc="http://schemas.microsoft.com/office/word/2010/wordprocessingCanvas" xmlns:cx="http://schemas.microsoft.com/office/drawing/2014/chartex" xmlns:cx1="http://schemas.microsoft.com/office/drawing/2015/9/8/chartex" xmlns:cx2="http://schemas.microsoft.com/office/drawing/2015/10/21/chartex" xmlns:cx3="http://schemas.microsoft.com/office/drawing/2016/5/9/chartex" xmlns:cx4="http://schemas.microsoft.com/office/drawing/2016/5/10/chartex" xmlns:cx5="http://schemas.microsoft.com/office/drawing/2016/5/11/chartex" xmlns:cx6="http://schemas.microsoft.com/office/drawing/2016/5/12/chartex" xmlns:cx7="http://schemas.microsoft.com/office/drawing/2016/5/13/chartex" xmlns:cx8="http://schemas.microsoft.com/office/drawing/2016/5/14/chartex" xmlns:mc="http://schemas.openxmlformats.org/markup-compatibility/2006" xmlns:aink="http://schemas.microsoft.com/office/drawing/2016/ink" xmlns:am3d="http://schemas.microsoft.com/office/drawing/2017/model3d" xmlns:o="urn:schemas-microsoft-com:office:office" xmlns:r="http://schemas.openxmlformats.org/officeDocument/2006/relationships" xmlns:m="http://schemas.openxmlformats.org/officeDocument/2006/math" xmlns:v="urn:schemas-microsoft-com:vml" xmlns:wp14="http://schemas.microsoft.com/office/word/2010/wordprocessingDrawing" xmlns:wp="http://schemas.openxmlformats.org/drawingml/2006/wordprocessingDrawing" xmlns:w10="urn:schemas-microsoft-com:office:word" xmlns:w="http://schemas.openxmlformats.org/wordprocessingml/2006/main" xmlns:w14="http://schemas.microsoft.com/office/word/2010/wordml" xmlns:w15="http://schemas.microsoft.com/office/word/2012/wordml" xmlns:w16cex="http://schemas.microsoft.com/office/word/2018/wordml/cex" xmlns:w16cid="http://schemas.microsoft.com/office/word/2016/wordml/cid" xmlns:w16="http://schemas.microsoft.com/office/word/2018/wordml" xmlns:w16sdtdh="http://schemas.microsoft.com/office/word/2020/wordml/sdtdatahash" xmlns:w16se="http://schemas.microsoft.com/office/word/2015/wordml/symex" xmlns:wpg="http://schemas.microsoft.com/office/word/2010/wordprocessingGroup" xmlns:wpi="http://schemas.microsoft.com/office/word/2010/wordprocessingInk" xmlns:wne="http://schemas.microsoft.com/office/word/2006/wordml" xmlns:wps="http://schemas.microsoft.com/office/word/2010/wordprocessingShape" mc:Ignorable="w14 w15 w16se w16cid w16 w16cex w16sdtdh wp14">
   <w:p>
     <w:pPr>
       <w:widowControl/>
@@ -12840,7 +13604,7 @@
 </file>
 
 <file path=word/numbering.xml><?xml version="1.0" encoding="utf-8"?>
-<w:numbering xmlns:wpc="http://schemas.microsoft.com/office/word/2010/wordprocessingCanvas" xmlns:cx="http://schemas.microsoft.com/office/drawing/2014/chartex" xmlns:cx1="http://schemas.microsoft.com/office/drawing/2015/9/8/chartex" xmlns:cx2="http://schemas.microsoft.com/office/drawing/2015/10/21/chartex" xmlns:cx3="http://schemas.microsoft.com/office/drawing/2016/5/9/chartex" xmlns:cx4="http://schemas.microsoft.com/office/drawing/2016/5/10/chartex" xmlns:cx5="http://schemas.microsoft.com/office/drawing/2016/5/11/chartex" xmlns:cx6="http://schemas.microsoft.com/office/drawing/2016/5/12/chartex" xmlns:cx7="http://schemas.microsoft.com/office/drawing/2016/5/13/chartex" xmlns:cx8="http://schemas.microsoft.com/office/drawing/2016/5/14/chartex" xmlns:mc="http://schemas.openxmlformats.org/markup-compatibility/2006" xmlns:aink="http://schemas.microsoft.com/office/drawing/2016/ink" xmlns:am3d="http://schemas.microsoft.com/office/drawing/2017/model3d" xmlns:o="urn:schemas-microsoft-com:office:office" xmlns:r="http://schemas.openxmlformats.org/officeDocument/2006/relationships" xmlns:m="http://schemas.openxmlformats.org/officeDocument/2006/math" xmlns:v="urn:schemas-microsoft-com:vml" xmlns:wp14="http://schemas.microsoft.com/office/word/2010/wordprocessingDrawing" xmlns:wp="http://schemas.openxmlformats.org/drawingml/2006/wordprocessingDrawing" xmlns:w10="urn:schemas-microsoft-com:office:word" xmlns:w="http://schemas.openxmlformats.org/wordprocessingml/2006/main" xmlns:w14="http://schemas.microsoft.com/office/word/2010/wordml" xmlns:w15="http://schemas.microsoft.com/office/word/2012/wordml" xmlns:w16cex="http://schemas.microsoft.com/office/word/2018/wordml/cex" xmlns:w16cid="http://schemas.microsoft.com/office/word/2016/wordml/cid" xmlns:w16="http://schemas.microsoft.com/office/word/2018/wordml" xmlns:w16se="http://schemas.microsoft.com/office/word/2015/wordml/symex" xmlns:wpg="http://schemas.microsoft.com/office/word/2010/wordprocessingGroup" xmlns:wpi="http://schemas.microsoft.com/office/word/2010/wordprocessingInk" xmlns:wne="http://schemas.microsoft.com/office/word/2006/wordml" xmlns:wps="http://schemas.microsoft.com/office/word/2010/wordprocessingShape" mc:Ignorable="w14 w15 w16se w16cid w16 w16cex wp14">
+<w:numbering xmlns:wpc="http://schemas.microsoft.com/office/word/2010/wordprocessingCanvas" xmlns:cx="http://schemas.microsoft.com/office/drawing/2014/chartex" xmlns:cx1="http://schemas.microsoft.com/office/drawing/2015/9/8/chartex" xmlns:cx2="http://schemas.microsoft.com/office/drawing/2015/10/21/chartex" xmlns:cx3="http://schemas.microsoft.com/office/drawing/2016/5/9/chartex" xmlns:cx4="http://schemas.microsoft.com/office/drawing/2016/5/10/chartex" xmlns:cx5="http://schemas.microsoft.com/office/drawing/2016/5/11/chartex" xmlns:cx6="http://schemas.microsoft.com/office/drawing/2016/5/12/chartex" xmlns:cx7="http://schemas.microsoft.com/office/drawing/2016/5/13/chartex" xmlns:cx8="http://schemas.microsoft.com/office/drawing/2016/5/14/chartex" xmlns:mc="http://schemas.openxmlformats.org/markup-compatibility/2006" xmlns:aink="http://schemas.microsoft.com/office/drawing/2016/ink" xmlns:am3d="http://schemas.microsoft.com/office/drawing/2017/model3d" xmlns:o="urn:schemas-microsoft-com:office:office" xmlns:r="http://schemas.openxmlformats.org/officeDocument/2006/relationships" xmlns:m="http://schemas.openxmlformats.org/officeDocument/2006/math" xmlns:v="urn:schemas-microsoft-com:vml" xmlns:wp14="http://schemas.microsoft.com/office/word/2010/wordprocessingDrawing" xmlns:wp="http://schemas.openxmlformats.org/drawingml/2006/wordprocessingDrawing" xmlns:w10="urn:schemas-microsoft-com:office:word" xmlns:w="http://schemas.openxmlformats.org/wordprocessingml/2006/main" xmlns:w14="http://schemas.microsoft.com/office/word/2010/wordml" xmlns:w15="http://schemas.microsoft.com/office/word/2012/wordml" xmlns:w16cex="http://schemas.microsoft.com/office/word/2018/wordml/cex" xmlns:w16cid="http://schemas.microsoft.com/office/word/2016/wordml/cid" xmlns:w16="http://schemas.microsoft.com/office/word/2018/wordml" xmlns:w16sdtdh="http://schemas.microsoft.com/office/word/2020/wordml/sdtdatahash" xmlns:w16se="http://schemas.microsoft.com/office/word/2015/wordml/symex" xmlns:wpg="http://schemas.microsoft.com/office/word/2010/wordprocessingGroup" xmlns:wpi="http://schemas.microsoft.com/office/word/2010/wordprocessingInk" xmlns:wne="http://schemas.microsoft.com/office/word/2006/wordml" xmlns:wps="http://schemas.microsoft.com/office/word/2010/wordprocessingShape" mc:Ignorable="w14 w15 w16se w16cid w16 w16cex w16sdtdh wp14">
   <w:abstractNum w:abstractNumId="0" w15:restartNumberingAfterBreak="0">
     <w:nsid w:val="8EF16DC3"/>
     <w:multiLevelType w:val="singleLevel"/>
@@ -12886,16 +13650,16 @@
     </w:lvl>
   </w:abstractNum>
   <w:abstractNum w:abstractNumId="3" w15:restartNumberingAfterBreak="0">
-    <w:nsid w:val="0B4A56F8"/>
+    <w:nsid w:val="01123B29"/>
     <w:multiLevelType w:val="hybridMultilevel"/>
-    <w:tmpl w:val="16B69DD8"/>
-    <w:lvl w:ilvl="0" w:tplc="149022E6">
+    <w:tmpl w:val="4C223A2A"/>
+    <w:lvl w:ilvl="0" w:tplc="134216F0">
       <w:start w:val="1"/>
       <w:numFmt w:val="decimal"/>
       <w:lvlText w:val="%1."/>
       <w:lvlJc w:val="left"/>
       <w:pPr>
-        <w:ind w:left="840" w:hanging="360"/>
+        <w:ind w:left="1200" w:hanging="360"/>
       </w:pPr>
       <w:rPr>
         <w:rFonts w:hint="default"/>
@@ -12907,7 +13671,7 @@
       <w:lvlText w:val="%2."/>
       <w:lvlJc w:val="left"/>
       <w:pPr>
-        <w:ind w:left="1560" w:hanging="360"/>
+        <w:ind w:left="1920" w:hanging="360"/>
       </w:pPr>
     </w:lvl>
     <w:lvl w:ilvl="2" w:tplc="0409001B" w:tentative="1">
@@ -12916,7 +13680,7 @@
       <w:lvlText w:val="%3."/>
       <w:lvlJc w:val="right"/>
       <w:pPr>
-        <w:ind w:left="2280" w:hanging="180"/>
+        <w:ind w:left="2640" w:hanging="180"/>
       </w:pPr>
     </w:lvl>
     <w:lvl w:ilvl="3" w:tplc="0409000F" w:tentative="1">
@@ -12925,7 +13689,7 @@
       <w:lvlText w:val="%4."/>
       <w:lvlJc w:val="left"/>
       <w:pPr>
-        <w:ind w:left="3000" w:hanging="360"/>
+        <w:ind w:left="3360" w:hanging="360"/>
       </w:pPr>
     </w:lvl>
     <w:lvl w:ilvl="4" w:tplc="04090019" w:tentative="1">
@@ -12934,7 +13698,7 @@
       <w:lvlText w:val="%5."/>
       <w:lvlJc w:val="left"/>
       <w:pPr>
-        <w:ind w:left="3720" w:hanging="360"/>
+        <w:ind w:left="4080" w:hanging="360"/>
       </w:pPr>
     </w:lvl>
     <w:lvl w:ilvl="5" w:tplc="0409001B" w:tentative="1">
@@ -12943,7 +13707,7 @@
       <w:lvlText w:val="%6."/>
       <w:lvlJc w:val="right"/>
       <w:pPr>
-        <w:ind w:left="4440" w:hanging="180"/>
+        <w:ind w:left="4800" w:hanging="180"/>
       </w:pPr>
     </w:lvl>
     <w:lvl w:ilvl="6" w:tplc="0409000F" w:tentative="1">
@@ -12952,7 +13716,7 @@
       <w:lvlText w:val="%7."/>
       <w:lvlJc w:val="left"/>
       <w:pPr>
-        <w:ind w:left="5160" w:hanging="360"/>
+        <w:ind w:left="5520" w:hanging="360"/>
       </w:pPr>
     </w:lvl>
     <w:lvl w:ilvl="7" w:tplc="04090019" w:tentative="1">
@@ -12961,7 +13725,7 @@
       <w:lvlText w:val="%8."/>
       <w:lvlJc w:val="left"/>
       <w:pPr>
-        <w:ind w:left="5880" w:hanging="360"/>
+        <w:ind w:left="6240" w:hanging="360"/>
       </w:pPr>
     </w:lvl>
     <w:lvl w:ilvl="8" w:tplc="0409001B" w:tentative="1">
@@ -12970,18 +13734,18 @@
       <w:lvlText w:val="%9."/>
       <w:lvlJc w:val="right"/>
       <w:pPr>
-        <w:ind w:left="6600" w:hanging="180"/>
+        <w:ind w:left="6960" w:hanging="180"/>
       </w:pPr>
     </w:lvl>
   </w:abstractNum>
   <w:abstractNum w:abstractNumId="4" w15:restartNumberingAfterBreak="0">
-    <w:nsid w:val="36760E81"/>
+    <w:nsid w:val="0B4A56F8"/>
     <w:multiLevelType w:val="hybridMultilevel"/>
-    <w:tmpl w:val="AB94FAAE"/>
-    <w:lvl w:ilvl="0" w:tplc="6F5EFCD8">
+    <w:tmpl w:val="16B69DD8"/>
+    <w:lvl w:ilvl="0" w:tplc="149022E6">
       <w:start w:val="1"/>
       <w:numFmt w:val="decimal"/>
-      <w:lvlText w:val="%1、"/>
+      <w:lvlText w:val="%1."/>
       <w:lvlJc w:val="left"/>
       <w:pPr>
         <w:ind w:left="840" w:hanging="360"/>
@@ -13064,16 +13828,16 @@
     </w:lvl>
   </w:abstractNum>
   <w:abstractNum w:abstractNumId="5" w15:restartNumberingAfterBreak="0">
-    <w:nsid w:val="3C181E43"/>
+    <w:nsid w:val="36760E81"/>
     <w:multiLevelType w:val="hybridMultilevel"/>
-    <w:tmpl w:val="2E78FA5C"/>
-    <w:lvl w:ilvl="0" w:tplc="0409000F">
+    <w:tmpl w:val="AB94FAAE"/>
+    <w:lvl w:ilvl="0" w:tplc="6F5EFCD8">
       <w:start w:val="1"/>
       <w:numFmt w:val="decimal"/>
-      <w:lvlText w:val="%1."/>
+      <w:lvlText w:val="%1、"/>
       <w:lvlJc w:val="left"/>
       <w:pPr>
-        <w:ind w:left="720" w:hanging="360"/>
+        <w:ind w:left="840" w:hanging="360"/>
       </w:pPr>
       <w:rPr>
         <w:rFonts w:hint="default"/>
@@ -13085,7 +13849,7 @@
       <w:lvlText w:val="%2."/>
       <w:lvlJc w:val="left"/>
       <w:pPr>
-        <w:ind w:left="1440" w:hanging="360"/>
+        <w:ind w:left="1560" w:hanging="360"/>
       </w:pPr>
     </w:lvl>
     <w:lvl w:ilvl="2" w:tplc="0409001B" w:tentative="1">
@@ -13094,7 +13858,7 @@
       <w:lvlText w:val="%3."/>
       <w:lvlJc w:val="right"/>
       <w:pPr>
-        <w:ind w:left="2160" w:hanging="180"/>
+        <w:ind w:left="2280" w:hanging="180"/>
       </w:pPr>
     </w:lvl>
     <w:lvl w:ilvl="3" w:tplc="0409000F" w:tentative="1">
@@ -13103,7 +13867,7 @@
       <w:lvlText w:val="%4."/>
       <w:lvlJc w:val="left"/>
       <w:pPr>
-        <w:ind w:left="2880" w:hanging="360"/>
+        <w:ind w:left="3000" w:hanging="360"/>
       </w:pPr>
     </w:lvl>
     <w:lvl w:ilvl="4" w:tplc="04090019" w:tentative="1">
@@ -13112,7 +13876,7 @@
       <w:lvlText w:val="%5."/>
       <w:lvlJc w:val="left"/>
       <w:pPr>
-        <w:ind w:left="3600" w:hanging="360"/>
+        <w:ind w:left="3720" w:hanging="360"/>
       </w:pPr>
     </w:lvl>
     <w:lvl w:ilvl="5" w:tplc="0409001B" w:tentative="1">
@@ -13121,7 +13885,7 @@
       <w:lvlText w:val="%6."/>
       <w:lvlJc w:val="right"/>
       <w:pPr>
-        <w:ind w:left="4320" w:hanging="180"/>
+        <w:ind w:left="4440" w:hanging="180"/>
       </w:pPr>
     </w:lvl>
     <w:lvl w:ilvl="6" w:tplc="0409000F" w:tentative="1">
@@ -13130,7 +13894,7 @@
       <w:lvlText w:val="%7."/>
       <w:lvlJc w:val="left"/>
       <w:pPr>
-        <w:ind w:left="5040" w:hanging="360"/>
+        <w:ind w:left="5160" w:hanging="360"/>
       </w:pPr>
     </w:lvl>
     <w:lvl w:ilvl="7" w:tplc="04090019" w:tentative="1">
@@ -13139,7 +13903,7 @@
       <w:lvlText w:val="%8."/>
       <w:lvlJc w:val="left"/>
       <w:pPr>
-        <w:ind w:left="5760" w:hanging="360"/>
+        <w:ind w:left="5880" w:hanging="360"/>
       </w:pPr>
     </w:lvl>
     <w:lvl w:ilvl="8" w:tplc="0409001B" w:tentative="1">
@@ -13148,21 +13912,21 @@
       <w:lvlText w:val="%9."/>
       <w:lvlJc w:val="right"/>
       <w:pPr>
-        <w:ind w:left="6480" w:hanging="180"/>
+        <w:ind w:left="6600" w:hanging="180"/>
       </w:pPr>
     </w:lvl>
   </w:abstractNum>
   <w:abstractNum w:abstractNumId="6" w15:restartNumberingAfterBreak="0">
-    <w:nsid w:val="483D1071"/>
+    <w:nsid w:val="3C181E43"/>
     <w:multiLevelType w:val="hybridMultilevel"/>
-    <w:tmpl w:val="EFC278F4"/>
-    <w:lvl w:ilvl="0" w:tplc="BF58109E">
+    <w:tmpl w:val="2E78FA5C"/>
+    <w:lvl w:ilvl="0" w:tplc="0409000F">
       <w:start w:val="1"/>
       <w:numFmt w:val="decimal"/>
-      <w:lvlText w:val="%1、"/>
+      <w:lvlText w:val="%1."/>
       <w:lvlJc w:val="left"/>
       <w:pPr>
-        <w:ind w:left="780" w:hanging="360"/>
+        <w:ind w:left="720" w:hanging="360"/>
       </w:pPr>
       <w:rPr>
         <w:rFonts w:hint="default"/>
@@ -13174,7 +13938,7 @@
       <w:lvlText w:val="%2."/>
       <w:lvlJc w:val="left"/>
       <w:pPr>
-        <w:ind w:left="1500" w:hanging="360"/>
+        <w:ind w:left="1440" w:hanging="360"/>
       </w:pPr>
     </w:lvl>
     <w:lvl w:ilvl="2" w:tplc="0409001B" w:tentative="1">
@@ -13183,7 +13947,7 @@
       <w:lvlText w:val="%3."/>
       <w:lvlJc w:val="right"/>
       <w:pPr>
-        <w:ind w:left="2220" w:hanging="180"/>
+        <w:ind w:left="2160" w:hanging="180"/>
       </w:pPr>
     </w:lvl>
     <w:lvl w:ilvl="3" w:tplc="0409000F" w:tentative="1">
@@ -13192,7 +13956,7 @@
       <w:lvlText w:val="%4."/>
       <w:lvlJc w:val="left"/>
       <w:pPr>
-        <w:ind w:left="2940" w:hanging="360"/>
+        <w:ind w:left="2880" w:hanging="360"/>
       </w:pPr>
     </w:lvl>
     <w:lvl w:ilvl="4" w:tplc="04090019" w:tentative="1">
@@ -13201,7 +13965,7 @@
       <w:lvlText w:val="%5."/>
       <w:lvlJc w:val="left"/>
       <w:pPr>
-        <w:ind w:left="3660" w:hanging="360"/>
+        <w:ind w:left="3600" w:hanging="360"/>
       </w:pPr>
     </w:lvl>
     <w:lvl w:ilvl="5" w:tplc="0409001B" w:tentative="1">
@@ -13210,7 +13974,7 @@
       <w:lvlText w:val="%6."/>
       <w:lvlJc w:val="right"/>
       <w:pPr>
-        <w:ind w:left="4380" w:hanging="180"/>
+        <w:ind w:left="4320" w:hanging="180"/>
       </w:pPr>
     </w:lvl>
     <w:lvl w:ilvl="6" w:tplc="0409000F" w:tentative="1">
@@ -13219,7 +13983,7 @@
       <w:lvlText w:val="%7."/>
       <w:lvlJc w:val="left"/>
       <w:pPr>
-        <w:ind w:left="5100" w:hanging="360"/>
+        <w:ind w:left="5040" w:hanging="360"/>
       </w:pPr>
     </w:lvl>
     <w:lvl w:ilvl="7" w:tplc="04090019" w:tentative="1">
@@ -13228,7 +13992,7 @@
       <w:lvlText w:val="%8."/>
       <w:lvlJc w:val="left"/>
       <w:pPr>
-        <w:ind w:left="5820" w:hanging="360"/>
+        <w:ind w:left="5760" w:hanging="360"/>
       </w:pPr>
     </w:lvl>
     <w:lvl w:ilvl="8" w:tplc="0409001B" w:tentative="1">
@@ -13237,11 +14001,100 @@
       <w:lvlText w:val="%9."/>
       <w:lvlJc w:val="right"/>
       <w:pPr>
-        <w:ind w:left="6540" w:hanging="180"/>
+        <w:ind w:left="6480" w:hanging="180"/>
       </w:pPr>
     </w:lvl>
   </w:abstractNum>
   <w:abstractNum w:abstractNumId="7" w15:restartNumberingAfterBreak="0">
+    <w:nsid w:val="483D1071"/>
+    <w:multiLevelType w:val="hybridMultilevel"/>
+    <w:tmpl w:val="EFC278F4"/>
+    <w:lvl w:ilvl="0" w:tplc="BF58109E">
+      <w:start w:val="1"/>
+      <w:numFmt w:val="decimal"/>
+      <w:lvlText w:val="%1、"/>
+      <w:lvlJc w:val="left"/>
+      <w:pPr>
+        <w:ind w:left="780" w:hanging="360"/>
+      </w:pPr>
+      <w:rPr>
+        <w:rFonts w:hint="default"/>
+      </w:rPr>
+    </w:lvl>
+    <w:lvl w:ilvl="1" w:tplc="04090019" w:tentative="1">
+      <w:start w:val="1"/>
+      <w:numFmt w:val="lowerLetter"/>
+      <w:lvlText w:val="%2."/>
+      <w:lvlJc w:val="left"/>
+      <w:pPr>
+        <w:ind w:left="1500" w:hanging="360"/>
+      </w:pPr>
+    </w:lvl>
+    <w:lvl w:ilvl="2" w:tplc="0409001B" w:tentative="1">
+      <w:start w:val="1"/>
+      <w:numFmt w:val="lowerRoman"/>
+      <w:lvlText w:val="%3."/>
+      <w:lvlJc w:val="right"/>
+      <w:pPr>
+        <w:ind w:left="2220" w:hanging="180"/>
+      </w:pPr>
+    </w:lvl>
+    <w:lvl w:ilvl="3" w:tplc="0409000F" w:tentative="1">
+      <w:start w:val="1"/>
+      <w:numFmt w:val="decimal"/>
+      <w:lvlText w:val="%4."/>
+      <w:lvlJc w:val="left"/>
+      <w:pPr>
+        <w:ind w:left="2940" w:hanging="360"/>
+      </w:pPr>
+    </w:lvl>
+    <w:lvl w:ilvl="4" w:tplc="04090019" w:tentative="1">
+      <w:start w:val="1"/>
+      <w:numFmt w:val="lowerLetter"/>
+      <w:lvlText w:val="%5."/>
+      <w:lvlJc w:val="left"/>
+      <w:pPr>
+        <w:ind w:left="3660" w:hanging="360"/>
+      </w:pPr>
+    </w:lvl>
+    <w:lvl w:ilvl="5" w:tplc="0409001B" w:tentative="1">
+      <w:start w:val="1"/>
+      <w:numFmt w:val="lowerRoman"/>
+      <w:lvlText w:val="%6."/>
+      <w:lvlJc w:val="right"/>
+      <w:pPr>
+        <w:ind w:left="4380" w:hanging="180"/>
+      </w:pPr>
+    </w:lvl>
+    <w:lvl w:ilvl="6" w:tplc="0409000F" w:tentative="1">
+      <w:start w:val="1"/>
+      <w:numFmt w:val="decimal"/>
+      <w:lvlText w:val="%7."/>
+      <w:lvlJc w:val="left"/>
+      <w:pPr>
+        <w:ind w:left="5100" w:hanging="360"/>
+      </w:pPr>
+    </w:lvl>
+    <w:lvl w:ilvl="7" w:tplc="04090019" w:tentative="1">
+      <w:start w:val="1"/>
+      <w:numFmt w:val="lowerLetter"/>
+      <w:lvlText w:val="%8."/>
+      <w:lvlJc w:val="left"/>
+      <w:pPr>
+        <w:ind w:left="5820" w:hanging="360"/>
+      </w:pPr>
+    </w:lvl>
+    <w:lvl w:ilvl="8" w:tplc="0409001B" w:tentative="1">
+      <w:start w:val="1"/>
+      <w:numFmt w:val="lowerRoman"/>
+      <w:lvlText w:val="%9."/>
+      <w:lvlJc w:val="right"/>
+      <w:pPr>
+        <w:ind w:left="6540" w:hanging="180"/>
+      </w:pPr>
+    </w:lvl>
+  </w:abstractNum>
+  <w:abstractNum w:abstractNumId="8" w15:restartNumberingAfterBreak="0">
     <w:nsid w:val="622D363D"/>
     <w:multiLevelType w:val="multilevel"/>
     <w:tmpl w:val="06D8D6BA"/>
@@ -13354,7 +14207,7 @@
       </w:rPr>
     </w:lvl>
   </w:abstractNum>
-  <w:abstractNum w:abstractNumId="8" w15:restartNumberingAfterBreak="0">
+  <w:abstractNum w:abstractNumId="9" w15:restartNumberingAfterBreak="0">
     <w:nsid w:val="6BA610C0"/>
     <w:multiLevelType w:val="hybridMultilevel"/>
     <w:tmpl w:val="17487D32"/>
@@ -13443,7 +14296,7 @@
       </w:pPr>
     </w:lvl>
   </w:abstractNum>
-  <w:abstractNum w:abstractNumId="9" w15:restartNumberingAfterBreak="0">
+  <w:abstractNum w:abstractNumId="10" w15:restartNumberingAfterBreak="0">
     <w:nsid w:val="718A17F1"/>
     <w:multiLevelType w:val="multilevel"/>
     <w:tmpl w:val="68D8C4A4"/>
@@ -13554,6 +14407,95 @@
       <w:rPr>
         <w:rFonts w:hint="default"/>
       </w:rPr>
+    </w:lvl>
+  </w:abstractNum>
+  <w:abstractNum w:abstractNumId="11" w15:restartNumberingAfterBreak="0">
+    <w:nsid w:val="735255F7"/>
+    <w:multiLevelType w:val="hybridMultilevel"/>
+    <w:tmpl w:val="70AABBF6"/>
+    <w:lvl w:ilvl="0" w:tplc="1D302C3C">
+      <w:start w:val="1"/>
+      <w:numFmt w:val="decimal"/>
+      <w:lvlText w:val="%1."/>
+      <w:lvlJc w:val="left"/>
+      <w:pPr>
+        <w:ind w:left="1200" w:hanging="360"/>
+      </w:pPr>
+      <w:rPr>
+        <w:rFonts w:hint="default"/>
+      </w:rPr>
+    </w:lvl>
+    <w:lvl w:ilvl="1" w:tplc="04090019" w:tentative="1">
+      <w:start w:val="1"/>
+      <w:numFmt w:val="lowerLetter"/>
+      <w:lvlText w:val="%2."/>
+      <w:lvlJc w:val="left"/>
+      <w:pPr>
+        <w:ind w:left="1920" w:hanging="360"/>
+      </w:pPr>
+    </w:lvl>
+    <w:lvl w:ilvl="2" w:tplc="0409001B" w:tentative="1">
+      <w:start w:val="1"/>
+      <w:numFmt w:val="lowerRoman"/>
+      <w:lvlText w:val="%3."/>
+      <w:lvlJc w:val="right"/>
+      <w:pPr>
+        <w:ind w:left="2640" w:hanging="180"/>
+      </w:pPr>
+    </w:lvl>
+    <w:lvl w:ilvl="3" w:tplc="0409000F" w:tentative="1">
+      <w:start w:val="1"/>
+      <w:numFmt w:val="decimal"/>
+      <w:lvlText w:val="%4."/>
+      <w:lvlJc w:val="left"/>
+      <w:pPr>
+        <w:ind w:left="3360" w:hanging="360"/>
+      </w:pPr>
+    </w:lvl>
+    <w:lvl w:ilvl="4" w:tplc="04090019" w:tentative="1">
+      <w:start w:val="1"/>
+      <w:numFmt w:val="lowerLetter"/>
+      <w:lvlText w:val="%5."/>
+      <w:lvlJc w:val="left"/>
+      <w:pPr>
+        <w:ind w:left="4080" w:hanging="360"/>
+      </w:pPr>
+    </w:lvl>
+    <w:lvl w:ilvl="5" w:tplc="0409001B" w:tentative="1">
+      <w:start w:val="1"/>
+      <w:numFmt w:val="lowerRoman"/>
+      <w:lvlText w:val="%6."/>
+      <w:lvlJc w:val="right"/>
+      <w:pPr>
+        <w:ind w:left="4800" w:hanging="180"/>
+      </w:pPr>
+    </w:lvl>
+    <w:lvl w:ilvl="6" w:tplc="0409000F" w:tentative="1">
+      <w:start w:val="1"/>
+      <w:numFmt w:val="decimal"/>
+      <w:lvlText w:val="%7."/>
+      <w:lvlJc w:val="left"/>
+      <w:pPr>
+        <w:ind w:left="5520" w:hanging="360"/>
+      </w:pPr>
+    </w:lvl>
+    <w:lvl w:ilvl="7" w:tplc="04090019" w:tentative="1">
+      <w:start w:val="1"/>
+      <w:numFmt w:val="lowerLetter"/>
+      <w:lvlText w:val="%8."/>
+      <w:lvlJc w:val="left"/>
+      <w:pPr>
+        <w:ind w:left="6240" w:hanging="360"/>
+      </w:pPr>
+    </w:lvl>
+    <w:lvl w:ilvl="8" w:tplc="0409001B" w:tentative="1">
+      <w:start w:val="1"/>
+      <w:numFmt w:val="lowerRoman"/>
+      <w:lvlText w:val="%9."/>
+      <w:lvlJc w:val="right"/>
+      <w:pPr>
+        <w:ind w:left="6960" w:hanging="180"/>
+      </w:pPr>
     </w:lvl>
   </w:abstractNum>
   <w:num w:numId="1">
@@ -13566,31 +14508,37 @@
     <w:abstractNumId w:val="0"/>
   </w:num>
   <w:num w:numId="4">
+    <w:abstractNumId w:val="9"/>
+  </w:num>
+  <w:num w:numId="5">
+    <w:abstractNumId w:val="6"/>
+  </w:num>
+  <w:num w:numId="6">
     <w:abstractNumId w:val="8"/>
   </w:num>
-  <w:num w:numId="5">
+  <w:num w:numId="7">
+    <w:abstractNumId w:val="10"/>
+  </w:num>
+  <w:num w:numId="8">
+    <w:abstractNumId w:val="4"/>
+  </w:num>
+  <w:num w:numId="9">
     <w:abstractNumId w:val="5"/>
   </w:num>
-  <w:num w:numId="6">
+  <w:num w:numId="10">
     <w:abstractNumId w:val="7"/>
   </w:num>
-  <w:num w:numId="7">
-    <w:abstractNumId w:val="9"/>
+  <w:num w:numId="11">
+    <w:abstractNumId w:val="11"/>
   </w:num>
-  <w:num w:numId="8">
+  <w:num w:numId="12">
     <w:abstractNumId w:val="3"/>
-  </w:num>
-  <w:num w:numId="9">
-    <w:abstractNumId w:val="4"/>
-  </w:num>
-  <w:num w:numId="10">
-    <w:abstractNumId w:val="6"/>
   </w:num>
 </w:numbering>
 </file>
 
 <file path=word/styles.xml><?xml version="1.0" encoding="utf-8"?>
-<w:styles xmlns:mc="http://schemas.openxmlformats.org/markup-compatibility/2006" xmlns:r="http://schemas.openxmlformats.org/officeDocument/2006/relationships" xmlns:w="http://schemas.openxmlformats.org/wordprocessingml/2006/main" xmlns:w14="http://schemas.microsoft.com/office/word/2010/wordml" xmlns:w15="http://schemas.microsoft.com/office/word/2012/wordml" xmlns:w16cex="http://schemas.microsoft.com/office/word/2018/wordml/cex" xmlns:w16cid="http://schemas.microsoft.com/office/word/2016/wordml/cid" xmlns:w16="http://schemas.microsoft.com/office/word/2018/wordml" xmlns:w16se="http://schemas.microsoft.com/office/word/2015/wordml/symex" mc:Ignorable="w14 w15 w16se w16cid w16 w16cex">
+<w:styles xmlns:mc="http://schemas.openxmlformats.org/markup-compatibility/2006" xmlns:r="http://schemas.openxmlformats.org/officeDocument/2006/relationships" xmlns:w="http://schemas.openxmlformats.org/wordprocessingml/2006/main" xmlns:w14="http://schemas.microsoft.com/office/word/2010/wordml" xmlns:w15="http://schemas.microsoft.com/office/word/2012/wordml" xmlns:w16cex="http://schemas.microsoft.com/office/word/2018/wordml/cex" xmlns:w16cid="http://schemas.microsoft.com/office/word/2016/wordml/cid" xmlns:w16="http://schemas.microsoft.com/office/word/2018/wordml" xmlns:w16sdtdh="http://schemas.microsoft.com/office/word/2020/wordml/sdtdatahash" xmlns:w16se="http://schemas.microsoft.com/office/word/2015/wordml/symex" mc:Ignorable="w14 w15 w16se w16cid w16 w16cex w16sdtdh">
   <w:docDefaults>
     <w:rPrDefault>
       <w:rPr>

</xml_diff>